<commit_message>
Establish most basic problem definition
</commit_message>
<xml_diff>
--- a/docs/Data Science Roadmap.docx
+++ b/docs/Data Science Roadmap.docx
@@ -36,6 +36,51 @@
       <w:r>
         <w:t>Problem Definition and Domain Knowledge</w:t>
       </w:r>
+    </w:p>
+    <w:p>
+      <w:pPr>
+        <w:pStyle w:val="ListParagraph"/>
+        <w:numPr>
+          <w:ilvl w:val="1"/>
+          <w:numId w:val="1"/>
+        </w:numPr>
+      </w:pPr>
+      <w:r>
+        <w:t>Problem Definition</w:t>
+      </w:r>
+    </w:p>
+    <w:p>
+      <w:pPr>
+        <w:pStyle w:val="ListParagraph"/>
+        <w:numPr>
+          <w:ilvl w:val="1"/>
+          <w:numId w:val="1"/>
+        </w:numPr>
+      </w:pPr>
+      <w:r>
+        <w:t>Domain Knowledge</w:t>
+      </w:r>
+    </w:p>
+    <w:p>
+      <w:pPr>
+        <w:pStyle w:val="ListParagraph"/>
+        <w:numPr>
+          <w:ilvl w:val="2"/>
+          <w:numId w:val="1"/>
+        </w:numPr>
+      </w:pPr>
+      <w:r>
+        <w:t>Literature Review</w:t>
+      </w:r>
+    </w:p>
+    <w:p>
+      <w:pPr>
+        <w:pStyle w:val="ListParagraph"/>
+        <w:numPr>
+          <w:ilvl w:val="2"/>
+          <w:numId w:val="1"/>
+        </w:numPr>
+      </w:pPr>
     </w:p>
     <w:p>
       <w:pPr>
@@ -170,6 +215,30 @@
         </w:drawing>
       </w:r>
     </w:p>
+    <w:p/>
+    <w:p>
+      <w:r>
+        <w:lastRenderedPageBreak/>
+        <w:t>Problem Definition and Domain Knowledge</w:t>
+      </w:r>
+    </w:p>
+    <w:p>
+      <w:r>
+        <w:t>Problem Definition</w:t>
+      </w:r>
+    </w:p>
+    <w:p>
+      <w:pPr>
+        <w:pStyle w:val="ListParagraph"/>
+        <w:numPr>
+          <w:ilvl w:val="0"/>
+          <w:numId w:val="2"/>
+        </w:numPr>
+      </w:pPr>
+      <w:r>
+        <w:t>To forecast when PM 2.5 levels will be elevated in the Connecticut River Valley, specifically over the City of Keene, given meteorological data gathered by KSC’s Nora Traviss.</w:t>
+      </w:r>
+    </w:p>
     <w:sectPr>
       <w:pgSz w:w="12240" w:h="15840"/>
       <w:pgMar w:top="1440" w:right="1440" w:bottom="1440" w:left="1440" w:header="720" w:footer="720" w:gutter="0"/>
@@ -197,7 +266,7 @@
         <w:rFonts w:hint="default"/>
       </w:rPr>
     </w:lvl>
-    <w:lvl w:ilvl="1" w:tplc="04090019" w:tentative="1">
+    <w:lvl w:ilvl="1" w:tplc="04090019">
       <w:start w:val="1"/>
       <w:numFmt w:val="lowerLetter"/>
       <w:lvlText w:val="%2."/>
@@ -206,7 +275,7 @@
         <w:ind w:left="1440" w:hanging="360"/>
       </w:pPr>
     </w:lvl>
-    <w:lvl w:ilvl="2" w:tplc="0409001B" w:tentative="1">
+    <w:lvl w:ilvl="2" w:tplc="0409001B">
       <w:start w:val="1"/>
       <w:numFmt w:val="lowerRoman"/>
       <w:lvlText w:val="%3."/>
@@ -270,8 +339,100 @@
       </w:pPr>
     </w:lvl>
   </w:abstractNum>
+  <w:abstractNum w:abstractNumId="1" w15:restartNumberingAfterBreak="0">
+    <w:nsid w:val="6DB5086E"/>
+    <w:multiLevelType w:val="hybridMultilevel"/>
+    <w:tmpl w:val="2CDE9C50"/>
+    <w:lvl w:ilvl="0" w:tplc="0409000F">
+      <w:start w:val="1"/>
+      <w:numFmt w:val="decimal"/>
+      <w:lvlText w:val="%1."/>
+      <w:lvlJc w:val="left"/>
+      <w:pPr>
+        <w:ind w:left="720" w:hanging="360"/>
+      </w:pPr>
+      <w:rPr>
+        <w:rFonts w:hint="default"/>
+      </w:rPr>
+    </w:lvl>
+    <w:lvl w:ilvl="1" w:tplc="04090019" w:tentative="1">
+      <w:start w:val="1"/>
+      <w:numFmt w:val="lowerLetter"/>
+      <w:lvlText w:val="%2."/>
+      <w:lvlJc w:val="left"/>
+      <w:pPr>
+        <w:ind w:left="1440" w:hanging="360"/>
+      </w:pPr>
+    </w:lvl>
+    <w:lvl w:ilvl="2" w:tplc="0409001B" w:tentative="1">
+      <w:start w:val="1"/>
+      <w:numFmt w:val="lowerRoman"/>
+      <w:lvlText w:val="%3."/>
+      <w:lvlJc w:val="right"/>
+      <w:pPr>
+        <w:ind w:left="2160" w:hanging="180"/>
+      </w:pPr>
+    </w:lvl>
+    <w:lvl w:ilvl="3" w:tplc="0409000F" w:tentative="1">
+      <w:start w:val="1"/>
+      <w:numFmt w:val="decimal"/>
+      <w:lvlText w:val="%4."/>
+      <w:lvlJc w:val="left"/>
+      <w:pPr>
+        <w:ind w:left="2880" w:hanging="360"/>
+      </w:pPr>
+    </w:lvl>
+    <w:lvl w:ilvl="4" w:tplc="04090019" w:tentative="1">
+      <w:start w:val="1"/>
+      <w:numFmt w:val="lowerLetter"/>
+      <w:lvlText w:val="%5."/>
+      <w:lvlJc w:val="left"/>
+      <w:pPr>
+        <w:ind w:left="3600" w:hanging="360"/>
+      </w:pPr>
+    </w:lvl>
+    <w:lvl w:ilvl="5" w:tplc="0409001B" w:tentative="1">
+      <w:start w:val="1"/>
+      <w:numFmt w:val="lowerRoman"/>
+      <w:lvlText w:val="%6."/>
+      <w:lvlJc w:val="right"/>
+      <w:pPr>
+        <w:ind w:left="4320" w:hanging="180"/>
+      </w:pPr>
+    </w:lvl>
+    <w:lvl w:ilvl="6" w:tplc="0409000F" w:tentative="1">
+      <w:start w:val="1"/>
+      <w:numFmt w:val="decimal"/>
+      <w:lvlText w:val="%7."/>
+      <w:lvlJc w:val="left"/>
+      <w:pPr>
+        <w:ind w:left="5040" w:hanging="360"/>
+      </w:pPr>
+    </w:lvl>
+    <w:lvl w:ilvl="7" w:tplc="04090019" w:tentative="1">
+      <w:start w:val="1"/>
+      <w:numFmt w:val="lowerLetter"/>
+      <w:lvlText w:val="%8."/>
+      <w:lvlJc w:val="left"/>
+      <w:pPr>
+        <w:ind w:left="5760" w:hanging="360"/>
+      </w:pPr>
+    </w:lvl>
+    <w:lvl w:ilvl="8" w:tplc="0409001B" w:tentative="1">
+      <w:start w:val="1"/>
+      <w:numFmt w:val="lowerRoman"/>
+      <w:lvlText w:val="%9."/>
+      <w:lvlJc w:val="right"/>
+      <w:pPr>
+        <w:ind w:left="6480" w:hanging="180"/>
+      </w:pPr>
+    </w:lvl>
+  </w:abstractNum>
   <w:num w:numId="1" w16cid:durableId="1096906150">
     <w:abstractNumId w:val="0"/>
+  </w:num>
+  <w:num w:numId="2" w16cid:durableId="2102484468">
+    <w:abstractNumId w:val="1"/>
   </w:num>
 </w:numbering>
 </file>

</xml_diff>

<commit_message>
Create roadmap table of contents with hyperlinks
</commit_message>
<xml_diff>
--- a/docs/Data Science Roadmap.docx
+++ b/docs/Data Science Roadmap.docx
@@ -21,9 +21,26 @@
           <w:numId w:val="1"/>
         </w:numPr>
       </w:pPr>
-      <w:r>
-        <w:t>Data Science Lifecycle Review</w:t>
-      </w:r>
+      <w:hyperlink w:anchor="_Data_Science_Lifecycle" w:history="1">
+        <w:r>
+          <w:rPr>
+            <w:rStyle w:val="Hyperlink"/>
+          </w:rPr>
+          <w:t>Data Science Lifecyc</w:t>
+        </w:r>
+        <w:r>
+          <w:rPr>
+            <w:rStyle w:val="Hyperlink"/>
+          </w:rPr>
+          <w:t>l</w:t>
+        </w:r>
+        <w:r>
+          <w:rPr>
+            <w:rStyle w:val="Hyperlink"/>
+          </w:rPr>
+          <w:t>e Review</w:t>
+        </w:r>
+      </w:hyperlink>
     </w:p>
     <w:p>
       <w:pPr>
@@ -33,9 +50,14 @@
           <w:numId w:val="1"/>
         </w:numPr>
       </w:pPr>
-      <w:r>
-        <w:t>Problem Definition and Domain Knowledge</w:t>
-      </w:r>
+      <w:hyperlink w:anchor="_Problem_Definition_and" w:history="1">
+        <w:r>
+          <w:rPr>
+            <w:rStyle w:val="Hyperlink"/>
+          </w:rPr>
+          <w:t>Problem Definition and Domain Knowledge</w:t>
+        </w:r>
+      </w:hyperlink>
     </w:p>
     <w:p>
       <w:pPr>
@@ -90,9 +112,14 @@
           <w:numId w:val="1"/>
         </w:numPr>
       </w:pPr>
-      <w:r>
-        <w:t>Data Collection and Sourcing</w:t>
-      </w:r>
+      <w:hyperlink w:anchor="_Data_Collection_and" w:history="1">
+        <w:r>
+          <w:rPr>
+            <w:rStyle w:val="Hyperlink"/>
+          </w:rPr>
+          <w:t>Data Collection and Sourcing</w:t>
+        </w:r>
+      </w:hyperlink>
     </w:p>
     <w:p>
       <w:pPr>
@@ -102,9 +129,14 @@
           <w:numId w:val="1"/>
         </w:numPr>
       </w:pPr>
-      <w:r>
-        <w:t>Data Cleaning and Processing</w:t>
-      </w:r>
+      <w:hyperlink w:anchor="_Data_Cleaning_and" w:history="1">
+        <w:r>
+          <w:rPr>
+            <w:rStyle w:val="Hyperlink"/>
+          </w:rPr>
+          <w:t>Data Cleaning and Processing</w:t>
+        </w:r>
+      </w:hyperlink>
     </w:p>
     <w:p>
       <w:pPr>
@@ -114,9 +146,14 @@
           <w:numId w:val="1"/>
         </w:numPr>
       </w:pPr>
-      <w:r>
-        <w:t>Exploratory Data Analysis</w:t>
-      </w:r>
+      <w:hyperlink w:anchor="_Exploratory_Data_Analysis" w:history="1">
+        <w:r>
+          <w:rPr>
+            <w:rStyle w:val="Hyperlink"/>
+          </w:rPr>
+          <w:t>Exploratory Data Analysis</w:t>
+        </w:r>
+      </w:hyperlink>
     </w:p>
     <w:p>
       <w:pPr>
@@ -126,9 +163,26 @@
           <w:numId w:val="1"/>
         </w:numPr>
       </w:pPr>
-      <w:r>
-        <w:t>Model Building and Evaluation</w:t>
-      </w:r>
+      <w:hyperlink w:anchor="_Model_Building_and" w:history="1">
+        <w:r>
+          <w:rPr>
+            <w:rStyle w:val="Hyperlink"/>
+          </w:rPr>
+          <w:t>Model Buildi</w:t>
+        </w:r>
+        <w:r>
+          <w:rPr>
+            <w:rStyle w:val="Hyperlink"/>
+          </w:rPr>
+          <w:t>n</w:t>
+        </w:r>
+        <w:r>
+          <w:rPr>
+            <w:rStyle w:val="Hyperlink"/>
+          </w:rPr>
+          <w:t>g and Evaluation</w:t>
+        </w:r>
+      </w:hyperlink>
     </w:p>
     <w:p>
       <w:pPr>
@@ -138,9 +192,14 @@
           <w:numId w:val="1"/>
         </w:numPr>
       </w:pPr>
-      <w:r>
-        <w:t>Model Results</w:t>
-      </w:r>
+      <w:hyperlink w:anchor="_Model_Results" w:history="1">
+        <w:r>
+          <w:rPr>
+            <w:rStyle w:val="Hyperlink"/>
+          </w:rPr>
+          <w:t>Model Results</w:t>
+        </w:r>
+      </w:hyperlink>
     </w:p>
     <w:p>
       <w:pPr>
@@ -150,12 +209,22 @@
           <w:numId w:val="1"/>
         </w:numPr>
       </w:pPr>
-      <w:r>
-        <w:t>Model Deployment</w:t>
-      </w:r>
+      <w:hyperlink w:anchor="_Model_Deployment" w:history="1">
+        <w:r>
+          <w:rPr>
+            <w:rStyle w:val="Hyperlink"/>
+          </w:rPr>
+          <w:t>Model Deployment</w:t>
+        </w:r>
+      </w:hyperlink>
     </w:p>
     <w:p/>
     <w:p>
+      <w:pPr>
+        <w:pStyle w:val="Heading2"/>
+      </w:pPr>
+      <w:bookmarkStart w:id="0" w:name="_Data_Science_Lifecycle"/>
+      <w:bookmarkEnd w:id="0"/>
       <w:r>
         <w:t>Data Science Lifecycle Research/Review</w:t>
       </w:r>
@@ -217,12 +286,20 @@
     </w:p>
     <w:p/>
     <w:p>
+      <w:pPr>
+        <w:pStyle w:val="Heading2"/>
+      </w:pPr>
+      <w:bookmarkStart w:id="1" w:name="_Problem_Definition_and"/>
+      <w:bookmarkEnd w:id="1"/>
       <w:r>
         <w:lastRenderedPageBreak/>
         <w:t>Problem Definition and Domain Knowledge</w:t>
       </w:r>
     </w:p>
     <w:p>
+      <w:pPr>
+        <w:pStyle w:val="Heading3"/>
+      </w:pPr>
       <w:r>
         <w:t>Problem Definition</w:t>
       </w:r>
@@ -239,6 +316,73 @@
         <w:t>To forecast when PM 2.5 levels will be elevated in the Connecticut River Valley, specifically over the City of Keene, given meteorological data gathered by KSC’s Nora Traviss.</w:t>
       </w:r>
     </w:p>
+    <w:p/>
+    <w:p>
+      <w:pPr>
+        <w:pStyle w:val="Heading2"/>
+      </w:pPr>
+      <w:bookmarkStart w:id="2" w:name="_Data_Collection_and"/>
+      <w:bookmarkEnd w:id="2"/>
+      <w:r>
+        <w:t>Data Collection and Sourcing</w:t>
+      </w:r>
+    </w:p>
+    <w:p/>
+    <w:p>
+      <w:pPr>
+        <w:pStyle w:val="Heading2"/>
+      </w:pPr>
+      <w:bookmarkStart w:id="3" w:name="_Data_Cleaning_and"/>
+      <w:bookmarkEnd w:id="3"/>
+      <w:r>
+        <w:t>Data Cleaning and Processing</w:t>
+      </w:r>
+    </w:p>
+    <w:p/>
+    <w:p>
+      <w:pPr>
+        <w:pStyle w:val="Heading2"/>
+      </w:pPr>
+      <w:bookmarkStart w:id="4" w:name="_Exploratory_Data_Analysis"/>
+      <w:bookmarkEnd w:id="4"/>
+      <w:r>
+        <w:t>Exploratory Data Analysis</w:t>
+      </w:r>
+    </w:p>
+    <w:p/>
+    <w:p>
+      <w:pPr>
+        <w:pStyle w:val="Heading2"/>
+      </w:pPr>
+      <w:bookmarkStart w:id="5" w:name="_Model_Building_and"/>
+      <w:bookmarkEnd w:id="5"/>
+      <w:r>
+        <w:t>Model Building and Evaluation</w:t>
+      </w:r>
+    </w:p>
+    <w:p/>
+    <w:p>
+      <w:pPr>
+        <w:pStyle w:val="Heading2"/>
+      </w:pPr>
+      <w:bookmarkStart w:id="6" w:name="_Model_Results"/>
+      <w:bookmarkEnd w:id="6"/>
+      <w:r>
+        <w:t>Model Results</w:t>
+      </w:r>
+    </w:p>
+    <w:p/>
+    <w:p>
+      <w:pPr>
+        <w:pStyle w:val="Heading2"/>
+      </w:pPr>
+      <w:bookmarkStart w:id="7" w:name="_Model_Deployment"/>
+      <w:bookmarkEnd w:id="7"/>
+      <w:r>
+        <w:t>Model Deployment</w:t>
+      </w:r>
+    </w:p>
+    <w:p/>
     <w:sectPr>
       <w:pgSz w:w="12240" w:h="15840"/>
       <w:pgMar w:top="1440" w:right="1440" w:bottom="1440" w:left="1440" w:header="720" w:footer="720" w:gutter="0"/>
@@ -838,6 +982,50 @@
     <w:name w:val="Normal"/>
     <w:qFormat/>
   </w:style>
+  <w:style w:type="paragraph" w:styleId="Heading2">
+    <w:name w:val="heading 2"/>
+    <w:basedOn w:val="Normal"/>
+    <w:next w:val="Normal"/>
+    <w:link w:val="Heading2Char"/>
+    <w:uiPriority w:val="9"/>
+    <w:unhideWhenUsed/>
+    <w:qFormat/>
+    <w:rsid w:val="00FF140A"/>
+    <w:pPr>
+      <w:keepNext/>
+      <w:keepLines/>
+      <w:spacing w:before="40" w:after="0"/>
+      <w:outlineLvl w:val="1"/>
+    </w:pPr>
+    <w:rPr>
+      <w:rFonts w:asciiTheme="majorHAnsi" w:eastAsiaTheme="majorEastAsia" w:hAnsiTheme="majorHAnsi" w:cstheme="majorBidi"/>
+      <w:color w:val="2F5496" w:themeColor="accent1" w:themeShade="BF"/>
+      <w:sz w:val="26"/>
+      <w:szCs w:val="26"/>
+    </w:rPr>
+  </w:style>
+  <w:style w:type="paragraph" w:styleId="Heading3">
+    <w:name w:val="heading 3"/>
+    <w:basedOn w:val="Normal"/>
+    <w:next w:val="Normal"/>
+    <w:link w:val="Heading3Char"/>
+    <w:uiPriority w:val="9"/>
+    <w:unhideWhenUsed/>
+    <w:qFormat/>
+    <w:rsid w:val="00FF140A"/>
+    <w:pPr>
+      <w:keepNext/>
+      <w:keepLines/>
+      <w:spacing w:before="40" w:after="0"/>
+      <w:outlineLvl w:val="2"/>
+    </w:pPr>
+    <w:rPr>
+      <w:rFonts w:asciiTheme="majorHAnsi" w:eastAsiaTheme="majorEastAsia" w:hAnsiTheme="majorHAnsi" w:cstheme="majorBidi"/>
+      <w:color w:val="1F3763" w:themeColor="accent1" w:themeShade="7F"/>
+      <w:sz w:val="24"/>
+      <w:szCs w:val="24"/>
+    </w:rPr>
+  </w:style>
   <w:style w:type="character" w:default="1" w:styleId="DefaultParagraphFont">
     <w:name w:val="Default Paragraph Font"/>
     <w:uiPriority w:val="1"/>
@@ -875,6 +1063,67 @@
       <w:ind w:left="720"/>
       <w:contextualSpacing/>
     </w:pPr>
+  </w:style>
+  <w:style w:type="character" w:customStyle="1" w:styleId="Heading2Char">
+    <w:name w:val="Heading 2 Char"/>
+    <w:basedOn w:val="DefaultParagraphFont"/>
+    <w:link w:val="Heading2"/>
+    <w:uiPriority w:val="9"/>
+    <w:rsid w:val="00FF140A"/>
+    <w:rPr>
+      <w:rFonts w:asciiTheme="majorHAnsi" w:eastAsiaTheme="majorEastAsia" w:hAnsiTheme="majorHAnsi" w:cstheme="majorBidi"/>
+      <w:color w:val="2F5496" w:themeColor="accent1" w:themeShade="BF"/>
+      <w:sz w:val="26"/>
+      <w:szCs w:val="26"/>
+    </w:rPr>
+  </w:style>
+  <w:style w:type="character" w:styleId="Hyperlink">
+    <w:name w:val="Hyperlink"/>
+    <w:basedOn w:val="DefaultParagraphFont"/>
+    <w:uiPriority w:val="99"/>
+    <w:unhideWhenUsed/>
+    <w:rsid w:val="00FF140A"/>
+    <w:rPr>
+      <w:color w:val="0563C1" w:themeColor="hyperlink"/>
+      <w:u w:val="single"/>
+    </w:rPr>
+  </w:style>
+  <w:style w:type="character" w:styleId="UnresolvedMention">
+    <w:name w:val="Unresolved Mention"/>
+    <w:basedOn w:val="DefaultParagraphFont"/>
+    <w:uiPriority w:val="99"/>
+    <w:semiHidden/>
+    <w:unhideWhenUsed/>
+    <w:rsid w:val="00FF140A"/>
+    <w:rPr>
+      <w:color w:val="605E5C"/>
+      <w:shd w:val="clear" w:color="auto" w:fill="E1DFDD"/>
+    </w:rPr>
+  </w:style>
+  <w:style w:type="character" w:styleId="FollowedHyperlink">
+    <w:name w:val="FollowedHyperlink"/>
+    <w:basedOn w:val="DefaultParagraphFont"/>
+    <w:uiPriority w:val="99"/>
+    <w:semiHidden/>
+    <w:unhideWhenUsed/>
+    <w:rsid w:val="00FF140A"/>
+    <w:rPr>
+      <w:color w:val="954F72" w:themeColor="followedHyperlink"/>
+      <w:u w:val="single"/>
+    </w:rPr>
+  </w:style>
+  <w:style w:type="character" w:customStyle="1" w:styleId="Heading3Char">
+    <w:name w:val="Heading 3 Char"/>
+    <w:basedOn w:val="DefaultParagraphFont"/>
+    <w:link w:val="Heading3"/>
+    <w:uiPriority w:val="9"/>
+    <w:rsid w:val="00FF140A"/>
+    <w:rPr>
+      <w:rFonts w:asciiTheme="majorHAnsi" w:eastAsiaTheme="majorEastAsia" w:hAnsiTheme="majorHAnsi" w:cstheme="majorBidi"/>
+      <w:color w:val="1F3763" w:themeColor="accent1" w:themeShade="7F"/>
+      <w:sz w:val="24"/>
+      <w:szCs w:val="24"/>
+    </w:rPr>
   </w:style>
 </w:styles>
 </file>

</xml_diff>

<commit_message>
Add to problem definition in project roadmap
</commit_message>
<xml_diff>
--- a/docs/Data Science Roadmap.docx
+++ b/docs/Data Science Roadmap.docx
@@ -26,19 +26,7 @@
           <w:rPr>
             <w:rStyle w:val="Hyperlink"/>
           </w:rPr>
-          <w:t>Data Science Lifecyc</w:t>
-        </w:r>
-        <w:r>
-          <w:rPr>
-            <w:rStyle w:val="Hyperlink"/>
-          </w:rPr>
-          <w:t>l</w:t>
-        </w:r>
-        <w:r>
-          <w:rPr>
-            <w:rStyle w:val="Hyperlink"/>
-          </w:rPr>
-          <w:t>e Review</w:t>
+          <w:t>Data Science Lifecycle Review</w:t>
         </w:r>
       </w:hyperlink>
     </w:p>
@@ -168,19 +156,7 @@
           <w:rPr>
             <w:rStyle w:val="Hyperlink"/>
           </w:rPr>
-          <w:t>Model Buildi</w:t>
-        </w:r>
-        <w:r>
-          <w:rPr>
-            <w:rStyle w:val="Hyperlink"/>
-          </w:rPr>
-          <w:t>n</w:t>
-        </w:r>
-        <w:r>
-          <w:rPr>
-            <w:rStyle w:val="Hyperlink"/>
-          </w:rPr>
-          <w:t>g and Evaluation</w:t>
+          <w:t>Model Building and Evaluation</w:t>
         </w:r>
       </w:hyperlink>
     </w:p>
@@ -313,7 +289,39 @@
         </w:numPr>
       </w:pPr>
       <w:r>
-        <w:t>To forecast when PM 2.5 levels will be elevated in the Connecticut River Valley, specifically over the City of Keene, given meteorological data gathered by KSC’s Nora Traviss.</w:t>
+        <w:t>To forecast</w:t>
+      </w:r>
+      <w:r>
+        <w:t>,</w:t>
+      </w:r>
+      <w:r>
+        <w:t xml:space="preserve"> </w:t>
+      </w:r>
+      <w:r>
+        <w:t xml:space="preserve">with the highest possible accuracy, </w:t>
+      </w:r>
+      <w:r>
+        <w:t>when PM 2.5 levels will be elevated in the Connecticut River Valley, specifically over the City of Keene, given meteorological data gathered by KSC’s Nora Traviss.</w:t>
+      </w:r>
+    </w:p>
+    <w:p>
+      <w:pPr>
+        <w:pStyle w:val="ListParagraph"/>
+        <w:numPr>
+          <w:ilvl w:val="0"/>
+          <w:numId w:val="2"/>
+        </w:numPr>
+      </w:pPr>
+      <w:r>
+        <w:t xml:space="preserve">To evaluate each model to optimize for a variety of factors: error, </w:t>
+      </w:r>
+      <w:proofErr w:type="gramStart"/>
+      <w:r>
+        <w:t>compute</w:t>
+      </w:r>
+      <w:proofErr w:type="gramEnd"/>
+      <w:r>
+        <w:t xml:space="preserve">, number of features, and more to be determined. </w:t>
       </w:r>
     </w:p>
     <w:p/>
@@ -499,7 +507,7 @@
         <w:rFonts w:hint="default"/>
       </w:rPr>
     </w:lvl>
-    <w:lvl w:ilvl="1" w:tplc="04090019" w:tentative="1">
+    <w:lvl w:ilvl="1" w:tplc="04090019">
       <w:start w:val="1"/>
       <w:numFmt w:val="lowerLetter"/>
       <w:lvlText w:val="%2."/>

</xml_diff>

<commit_message>
Add data sourcing information to the project roadmap
</commit_message>
<xml_diff>
--- a/docs/Data Science Roadmap.docx
+++ b/docs/Data Science Roadmap.docx
@@ -335,6 +335,16 @@
         <w:t>Data Collection and Sourcing</w:t>
       </w:r>
     </w:p>
+    <w:p>
+      <w:r>
+        <w:t>Data set is collected from a meteorological station on Water Street in Keene NH. Data was gathered and distributed by Dr. Nora Traviss for the purpose of forecasting PM 2.5 concentration in the Keene area.</w:t>
+      </w:r>
+    </w:p>
+    <w:p>
+      <w:r>
+        <w:t>TODO: Verify this information and contact Dr. Traviss or Dr. McGregor for updated data.</w:t>
+      </w:r>
+    </w:p>
     <w:p/>
     <w:p>
       <w:pPr>
@@ -346,6 +356,78 @@
         <w:t>Data Cleaning and Processing</w:t>
       </w:r>
     </w:p>
+    <w:p>
+      <w:r>
+        <w:t>Table 1: Data Features</w:t>
+      </w:r>
+    </w:p>
+    <w:tbl>
+      <w:tblPr>
+        <w:tblStyle w:val="TableGrid"/>
+        <w:tblW w:w="0" w:type="auto"/>
+        <w:tblLook w:val="04A0" w:firstRow="1" w:lastRow="0" w:firstColumn="1" w:lastColumn="0" w:noHBand="0" w:noVBand="1"/>
+      </w:tblPr>
+      <w:tblGrid>
+        <w:gridCol w:w="1134"/>
+        <w:gridCol w:w="2101"/>
+        <w:gridCol w:w="990"/>
+        <w:gridCol w:w="2494"/>
+        <w:gridCol w:w="2631"/>
+      </w:tblGrid>
+      <w:tr>
+        <w:tc>
+          <w:tcPr>
+            <w:tcW w:w="1134" w:type="dxa"/>
+          </w:tcPr>
+          <w:p>
+            <w:r>
+              <w:t>Name</w:t>
+            </w:r>
+          </w:p>
+        </w:tc>
+        <w:tc>
+          <w:tcPr>
+            <w:tcW w:w="2101" w:type="dxa"/>
+          </w:tcPr>
+          <w:p>
+            <w:r>
+              <w:t>Type</w:t>
+            </w:r>
+          </w:p>
+        </w:tc>
+        <w:tc>
+          <w:tcPr>
+            <w:tcW w:w="990" w:type="dxa"/>
+          </w:tcPr>
+          <w:p>
+            <w:r>
+              <w:t>Nullable</w:t>
+            </w:r>
+          </w:p>
+        </w:tc>
+        <w:tc>
+          <w:tcPr>
+            <w:tcW w:w="2494" w:type="dxa"/>
+          </w:tcPr>
+          <w:p>
+            <w:r>
+              <w:t>None Type</w:t>
+            </w:r>
+          </w:p>
+        </w:tc>
+        <w:tc>
+          <w:tcPr>
+            <w:tcW w:w="2631" w:type="dxa"/>
+          </w:tcPr>
+          <w:p>
+            <w:r>
+              <w:t>Notes</w:t>
+            </w:r>
+          </w:p>
+        </w:tc>
+      </w:tr>
+    </w:tbl>
+    <w:p/>
     <w:p/>
     <w:p>
       <w:pPr>
@@ -1133,6 +1215,25 @@
       <w:szCs w:val="24"/>
     </w:rPr>
   </w:style>
+  <w:style w:type="table" w:styleId="TableGrid">
+    <w:name w:val="Table Grid"/>
+    <w:basedOn w:val="TableNormal"/>
+    <w:uiPriority w:val="39"/>
+    <w:rsid w:val="00746946"/>
+    <w:pPr>
+      <w:spacing w:after="0" w:line="240" w:lineRule="auto"/>
+    </w:pPr>
+    <w:tblPr>
+      <w:tblBorders>
+        <w:top w:val="single" w:sz="4" w:space="0" w:color="auto"/>
+        <w:left w:val="single" w:sz="4" w:space="0" w:color="auto"/>
+        <w:bottom w:val="single" w:sz="4" w:space="0" w:color="auto"/>
+        <w:right w:val="single" w:sz="4" w:space="0" w:color="auto"/>
+        <w:insideH w:val="single" w:sz="4" w:space="0" w:color="auto"/>
+        <w:insideV w:val="single" w:sz="4" w:space="0" w:color="auto"/>
+      </w:tblBorders>
+    </w:tblPr>
+  </w:style>
 </w:styles>
 </file>
 

</xml_diff>

<commit_message>
Begin filling out feature table in roadmap
</commit_message>
<xml_diff>
--- a/docs/Data Science Roadmap.docx
+++ b/docs/Data Science Roadmap.docx
@@ -313,15 +313,7 @@
         </w:numPr>
       </w:pPr>
       <w:r>
-        <w:t xml:space="preserve">To evaluate each model to optimize for a variety of factors: error, </w:t>
-      </w:r>
-      <w:proofErr w:type="gramStart"/>
-      <w:r>
-        <w:t>compute</w:t>
-      </w:r>
-      <w:proofErr w:type="gramEnd"/>
-      <w:r>
-        <w:t xml:space="preserve">, number of features, and more to be determined. </w:t>
+        <w:t xml:space="preserve">To evaluate each model to optimize for a variety of factors: error, compute, number of features, and more to be determined. </w:t>
       </w:r>
     </w:p>
     <w:p/>
@@ -368,62 +360,2176 @@
         <w:tblLook w:val="04A0" w:firstRow="1" w:lastRow="0" w:firstColumn="1" w:lastColumn="0" w:noHBand="0" w:noVBand="1"/>
       </w:tblPr>
       <w:tblGrid>
-        <w:gridCol w:w="1134"/>
-        <w:gridCol w:w="2101"/>
-        <w:gridCol w:w="990"/>
-        <w:gridCol w:w="2494"/>
-        <w:gridCol w:w="2631"/>
+        <w:gridCol w:w="680"/>
+        <w:gridCol w:w="2195"/>
+        <w:gridCol w:w="2880"/>
+        <w:gridCol w:w="1361"/>
+        <w:gridCol w:w="979"/>
+        <w:gridCol w:w="1255"/>
       </w:tblGrid>
       <w:tr>
         <w:tc>
           <w:tcPr>
-            <w:tcW w:w="1134" w:type="dxa"/>
-          </w:tcPr>
-          <w:p>
-            <w:r>
-              <w:t>Name</w:t>
-            </w:r>
-          </w:p>
-        </w:tc>
-        <w:tc>
-          <w:tcPr>
-            <w:tcW w:w="2101" w:type="dxa"/>
-          </w:tcPr>
-          <w:p>
-            <w:r>
+            <w:tcW w:w="680" w:type="dxa"/>
+          </w:tcPr>
+          <w:p>
+            <w:pPr>
+              <w:rPr>
+                <w:b/>
+                <w:bCs/>
+              </w:rPr>
+            </w:pPr>
+            <w:r>
+              <w:rPr>
+                <w:b/>
+                <w:bCs/>
+              </w:rPr>
+              <w:t>Code</w:t>
+            </w:r>
+          </w:p>
+        </w:tc>
+        <w:tc>
+          <w:tcPr>
+            <w:tcW w:w="2195" w:type="dxa"/>
+          </w:tcPr>
+          <w:p>
+            <w:pPr>
+              <w:rPr>
+                <w:b/>
+                <w:bCs/>
+              </w:rPr>
+            </w:pPr>
+            <w:r>
+              <w:rPr>
+                <w:b/>
+                <w:bCs/>
+              </w:rPr>
+              <w:t>Column</w:t>
+            </w:r>
+          </w:p>
+        </w:tc>
+        <w:tc>
+          <w:tcPr>
+            <w:tcW w:w="2880" w:type="dxa"/>
+          </w:tcPr>
+          <w:p>
+            <w:pPr>
+              <w:rPr>
+                <w:b/>
+                <w:bCs/>
+              </w:rPr>
+            </w:pPr>
+            <w:r>
+              <w:rPr>
+                <w:b/>
+                <w:bCs/>
+              </w:rPr>
+              <w:t>Descriptive Name</w:t>
+            </w:r>
+          </w:p>
+        </w:tc>
+        <w:tc>
+          <w:tcPr>
+            <w:tcW w:w="1361" w:type="dxa"/>
+          </w:tcPr>
+          <w:p>
+            <w:pPr>
+              <w:rPr>
+                <w:b/>
+                <w:bCs/>
+              </w:rPr>
+            </w:pPr>
+            <w:r>
+              <w:rPr>
+                <w:b/>
+                <w:bCs/>
+              </w:rPr>
               <w:t>Type</w:t>
             </w:r>
           </w:p>
         </w:tc>
         <w:tc>
           <w:tcPr>
-            <w:tcW w:w="990" w:type="dxa"/>
-          </w:tcPr>
-          <w:p>
-            <w:r>
+            <w:tcW w:w="979" w:type="dxa"/>
+          </w:tcPr>
+          <w:p>
+            <w:pPr>
+              <w:rPr>
+                <w:b/>
+                <w:bCs/>
+              </w:rPr>
+            </w:pPr>
+            <w:r>
+              <w:rPr>
+                <w:b/>
+                <w:bCs/>
+              </w:rPr>
               <w:t>Nullable</w:t>
             </w:r>
           </w:p>
         </w:tc>
         <w:tc>
           <w:tcPr>
-            <w:tcW w:w="2494" w:type="dxa"/>
-          </w:tcPr>
-          <w:p>
-            <w:r>
+            <w:tcW w:w="1255" w:type="dxa"/>
+          </w:tcPr>
+          <w:p>
+            <w:pPr>
+              <w:rPr>
+                <w:b/>
+                <w:bCs/>
+              </w:rPr>
+            </w:pPr>
+            <w:r>
+              <w:rPr>
+                <w:b/>
+                <w:bCs/>
+              </w:rPr>
               <w:t>None Type</w:t>
             </w:r>
           </w:p>
         </w:tc>
-        <w:tc>
-          <w:tcPr>
-            <w:tcW w:w="2631" w:type="dxa"/>
-          </w:tcPr>
-          <w:p>
-            <w:r>
-              <w:t>Notes</w:t>
-            </w:r>
-          </w:p>
+      </w:tr>
+      <w:tr>
+        <w:tc>
+          <w:tcPr>
+            <w:tcW w:w="680" w:type="dxa"/>
+          </w:tcPr>
+          <w:p>
+            <w:r>
+              <w:t>F0</w:t>
+            </w:r>
+          </w:p>
+        </w:tc>
+        <w:tc>
+          <w:tcPr>
+            <w:tcW w:w="2195" w:type="dxa"/>
+          </w:tcPr>
+          <w:p>
+            <w:r>
+              <w:t>Datapoint Number</w:t>
+            </w:r>
+          </w:p>
+        </w:tc>
+        <w:tc>
+          <w:tcPr>
+            <w:tcW w:w="2880" w:type="dxa"/>
+          </w:tcPr>
+          <w:p/>
+        </w:tc>
+        <w:tc>
+          <w:tcPr>
+            <w:tcW w:w="1361" w:type="dxa"/>
+          </w:tcPr>
+          <w:p>
+            <w:r>
+              <w:t>Int [0,]</w:t>
+            </w:r>
+          </w:p>
+        </w:tc>
+        <w:tc>
+          <w:tcPr>
+            <w:tcW w:w="979" w:type="dxa"/>
+          </w:tcPr>
+          <w:p>
+            <w:r>
+              <w:t>No</w:t>
+            </w:r>
+          </w:p>
+        </w:tc>
+        <w:tc>
+          <w:tcPr>
+            <w:tcW w:w="1255" w:type="dxa"/>
+          </w:tcPr>
+          <w:p>
+            <w:r>
+              <w:t>N/A</w:t>
+            </w:r>
+          </w:p>
+        </w:tc>
+      </w:tr>
+      <w:tr>
+        <w:tc>
+          <w:tcPr>
+            <w:tcW w:w="680" w:type="dxa"/>
+          </w:tcPr>
+          <w:p>
+            <w:r>
+              <w:t>F1</w:t>
+            </w:r>
+          </w:p>
+        </w:tc>
+        <w:tc>
+          <w:tcPr>
+            <w:tcW w:w="2195" w:type="dxa"/>
+          </w:tcPr>
+          <w:p>
+            <w:r>
+              <w:t>Datetime</w:t>
+            </w:r>
+          </w:p>
+        </w:tc>
+        <w:tc>
+          <w:tcPr>
+            <w:tcW w:w="2880" w:type="dxa"/>
+          </w:tcPr>
+          <w:p/>
+        </w:tc>
+        <w:tc>
+          <w:tcPr>
+            <w:tcW w:w="1361" w:type="dxa"/>
+          </w:tcPr>
+          <w:p>
+            <w:r>
+              <w:t>Datetime</w:t>
+            </w:r>
+          </w:p>
+        </w:tc>
+        <w:tc>
+          <w:tcPr>
+            <w:tcW w:w="979" w:type="dxa"/>
+          </w:tcPr>
+          <w:p/>
+        </w:tc>
+        <w:tc>
+          <w:tcPr>
+            <w:tcW w:w="1255" w:type="dxa"/>
+          </w:tcPr>
+          <w:p/>
+        </w:tc>
+      </w:tr>
+      <w:tr>
+        <w:tc>
+          <w:tcPr>
+            <w:tcW w:w="680" w:type="dxa"/>
+          </w:tcPr>
+          <w:p>
+            <w:r>
+              <w:t>F2</w:t>
+            </w:r>
+          </w:p>
+        </w:tc>
+        <w:tc>
+          <w:tcPr>
+            <w:tcW w:w="2195" w:type="dxa"/>
+          </w:tcPr>
+          <w:p>
+            <w:r>
+              <w:t>Created At</w:t>
+            </w:r>
+          </w:p>
+        </w:tc>
+        <w:tc>
+          <w:tcPr>
+            <w:tcW w:w="2880" w:type="dxa"/>
+          </w:tcPr>
+          <w:p/>
+        </w:tc>
+        <w:tc>
+          <w:tcPr>
+            <w:tcW w:w="1361" w:type="dxa"/>
+          </w:tcPr>
+          <w:p/>
+        </w:tc>
+        <w:tc>
+          <w:tcPr>
+            <w:tcW w:w="979" w:type="dxa"/>
+          </w:tcPr>
+          <w:p/>
+        </w:tc>
+        <w:tc>
+          <w:tcPr>
+            <w:tcW w:w="1255" w:type="dxa"/>
+          </w:tcPr>
+          <w:p/>
+        </w:tc>
+      </w:tr>
+      <w:tr>
+        <w:tc>
+          <w:tcPr>
+            <w:tcW w:w="680" w:type="dxa"/>
+          </w:tcPr>
+          <w:p>
+            <w:r>
+              <w:t>F3</w:t>
+            </w:r>
+          </w:p>
+        </w:tc>
+        <w:tc>
+          <w:tcPr>
+            <w:tcW w:w="2195" w:type="dxa"/>
+          </w:tcPr>
+          <w:p>
+            <w:r>
+              <w:t>PM25</w:t>
+            </w:r>
+          </w:p>
+        </w:tc>
+        <w:tc>
+          <w:tcPr>
+            <w:tcW w:w="2880" w:type="dxa"/>
+          </w:tcPr>
+          <w:p/>
+        </w:tc>
+        <w:tc>
+          <w:tcPr>
+            <w:tcW w:w="1361" w:type="dxa"/>
+          </w:tcPr>
+          <w:p/>
+        </w:tc>
+        <w:tc>
+          <w:tcPr>
+            <w:tcW w:w="979" w:type="dxa"/>
+          </w:tcPr>
+          <w:p/>
+        </w:tc>
+        <w:tc>
+          <w:tcPr>
+            <w:tcW w:w="1255" w:type="dxa"/>
+          </w:tcPr>
+          <w:p/>
+        </w:tc>
+      </w:tr>
+      <w:tr>
+        <w:tc>
+          <w:tcPr>
+            <w:tcW w:w="680" w:type="dxa"/>
+          </w:tcPr>
+          <w:p>
+            <w:r>
+              <w:t>F4</w:t>
+            </w:r>
+          </w:p>
+        </w:tc>
+        <w:tc>
+          <w:tcPr>
+            <w:tcW w:w="2195" w:type="dxa"/>
+          </w:tcPr>
+          <w:p>
+            <w:r>
+              <w:t>Date</w:t>
+            </w:r>
+          </w:p>
+        </w:tc>
+        <w:tc>
+          <w:tcPr>
+            <w:tcW w:w="2880" w:type="dxa"/>
+          </w:tcPr>
+          <w:p/>
+        </w:tc>
+        <w:tc>
+          <w:tcPr>
+            <w:tcW w:w="1361" w:type="dxa"/>
+          </w:tcPr>
+          <w:p/>
+        </w:tc>
+        <w:tc>
+          <w:tcPr>
+            <w:tcW w:w="979" w:type="dxa"/>
+          </w:tcPr>
+          <w:p/>
+        </w:tc>
+        <w:tc>
+          <w:tcPr>
+            <w:tcW w:w="1255" w:type="dxa"/>
+          </w:tcPr>
+          <w:p/>
+        </w:tc>
+      </w:tr>
+      <w:tr>
+        <w:tc>
+          <w:tcPr>
+            <w:tcW w:w="680" w:type="dxa"/>
+          </w:tcPr>
+          <w:p>
+            <w:r>
+              <w:t>F5</w:t>
+            </w:r>
+          </w:p>
+        </w:tc>
+        <w:tc>
+          <w:tcPr>
+            <w:tcW w:w="2195" w:type="dxa"/>
+          </w:tcPr>
+          <w:p>
+            <w:r>
+              <w:t>temp</w:t>
+            </w:r>
+          </w:p>
+        </w:tc>
+        <w:tc>
+          <w:tcPr>
+            <w:tcW w:w="2880" w:type="dxa"/>
+          </w:tcPr>
+          <w:p/>
+        </w:tc>
+        <w:tc>
+          <w:tcPr>
+            <w:tcW w:w="1361" w:type="dxa"/>
+          </w:tcPr>
+          <w:p/>
+        </w:tc>
+        <w:tc>
+          <w:tcPr>
+            <w:tcW w:w="979" w:type="dxa"/>
+          </w:tcPr>
+          <w:p/>
+        </w:tc>
+        <w:tc>
+          <w:tcPr>
+            <w:tcW w:w="1255" w:type="dxa"/>
+          </w:tcPr>
+          <w:p/>
+        </w:tc>
+      </w:tr>
+      <w:tr>
+        <w:tc>
+          <w:tcPr>
+            <w:tcW w:w="680" w:type="dxa"/>
+          </w:tcPr>
+          <w:p>
+            <w:r>
+              <w:t>F6</w:t>
+            </w:r>
+          </w:p>
+        </w:tc>
+        <w:tc>
+          <w:tcPr>
+            <w:tcW w:w="2195" w:type="dxa"/>
+          </w:tcPr>
+          <w:p>
+            <w:r>
+              <w:t>dewpoint</w:t>
+            </w:r>
+          </w:p>
+        </w:tc>
+        <w:tc>
+          <w:tcPr>
+            <w:tcW w:w="2880" w:type="dxa"/>
+          </w:tcPr>
+          <w:p/>
+        </w:tc>
+        <w:tc>
+          <w:tcPr>
+            <w:tcW w:w="1361" w:type="dxa"/>
+          </w:tcPr>
+          <w:p/>
+        </w:tc>
+        <w:tc>
+          <w:tcPr>
+            <w:tcW w:w="979" w:type="dxa"/>
+          </w:tcPr>
+          <w:p/>
+        </w:tc>
+        <w:tc>
+          <w:tcPr>
+            <w:tcW w:w="1255" w:type="dxa"/>
+          </w:tcPr>
+          <w:p/>
+        </w:tc>
+      </w:tr>
+      <w:tr>
+        <w:tc>
+          <w:tcPr>
+            <w:tcW w:w="680" w:type="dxa"/>
+          </w:tcPr>
+          <w:p>
+            <w:r>
+              <w:t>F7</w:t>
+            </w:r>
+          </w:p>
+        </w:tc>
+        <w:tc>
+          <w:tcPr>
+            <w:tcW w:w="2195" w:type="dxa"/>
+          </w:tcPr>
+          <w:p>
+            <w:r>
+              <w:t>RH</w:t>
+            </w:r>
+          </w:p>
+        </w:tc>
+        <w:tc>
+          <w:tcPr>
+            <w:tcW w:w="2880" w:type="dxa"/>
+          </w:tcPr>
+          <w:p/>
+        </w:tc>
+        <w:tc>
+          <w:tcPr>
+            <w:tcW w:w="1361" w:type="dxa"/>
+          </w:tcPr>
+          <w:p/>
+        </w:tc>
+        <w:tc>
+          <w:tcPr>
+            <w:tcW w:w="979" w:type="dxa"/>
+          </w:tcPr>
+          <w:p/>
+        </w:tc>
+        <w:tc>
+          <w:tcPr>
+            <w:tcW w:w="1255" w:type="dxa"/>
+          </w:tcPr>
+          <w:p/>
+        </w:tc>
+      </w:tr>
+      <w:tr>
+        <w:tc>
+          <w:tcPr>
+            <w:tcW w:w="680" w:type="dxa"/>
+          </w:tcPr>
+          <w:p>
+            <w:r>
+              <w:t>F8</w:t>
+            </w:r>
+          </w:p>
+        </w:tc>
+        <w:tc>
+          <w:tcPr>
+            <w:tcW w:w="2195" w:type="dxa"/>
+          </w:tcPr>
+          <w:p>
+            <w:r>
+              <w:t>windDIR</w:t>
+            </w:r>
+          </w:p>
+        </w:tc>
+        <w:tc>
+          <w:tcPr>
+            <w:tcW w:w="2880" w:type="dxa"/>
+          </w:tcPr>
+          <w:p/>
+        </w:tc>
+        <w:tc>
+          <w:tcPr>
+            <w:tcW w:w="1361" w:type="dxa"/>
+          </w:tcPr>
+          <w:p/>
+        </w:tc>
+        <w:tc>
+          <w:tcPr>
+            <w:tcW w:w="979" w:type="dxa"/>
+          </w:tcPr>
+          <w:p/>
+        </w:tc>
+        <w:tc>
+          <w:tcPr>
+            <w:tcW w:w="1255" w:type="dxa"/>
+          </w:tcPr>
+          <w:p/>
+        </w:tc>
+      </w:tr>
+      <w:tr>
+        <w:tc>
+          <w:tcPr>
+            <w:tcW w:w="680" w:type="dxa"/>
+          </w:tcPr>
+          <w:p>
+            <w:r>
+              <w:t>F9</w:t>
+            </w:r>
+          </w:p>
+        </w:tc>
+        <w:tc>
+          <w:tcPr>
+            <w:tcW w:w="2195" w:type="dxa"/>
+          </w:tcPr>
+          <w:p>
+            <w:r>
+              <w:t>windMPH</w:t>
+            </w:r>
+          </w:p>
+        </w:tc>
+        <w:tc>
+          <w:tcPr>
+            <w:tcW w:w="2880" w:type="dxa"/>
+          </w:tcPr>
+          <w:p/>
+        </w:tc>
+        <w:tc>
+          <w:tcPr>
+            <w:tcW w:w="1361" w:type="dxa"/>
+          </w:tcPr>
+          <w:p/>
+        </w:tc>
+        <w:tc>
+          <w:tcPr>
+            <w:tcW w:w="979" w:type="dxa"/>
+          </w:tcPr>
+          <w:p/>
+        </w:tc>
+        <w:tc>
+          <w:tcPr>
+            <w:tcW w:w="1255" w:type="dxa"/>
+          </w:tcPr>
+          <w:p/>
+        </w:tc>
+      </w:tr>
+      <w:tr>
+        <w:tc>
+          <w:tcPr>
+            <w:tcW w:w="680" w:type="dxa"/>
+          </w:tcPr>
+          <w:p>
+            <w:r>
+              <w:t>F10</w:t>
+            </w:r>
+          </w:p>
+        </w:tc>
+        <w:tc>
+          <w:tcPr>
+            <w:tcW w:w="2195" w:type="dxa"/>
+          </w:tcPr>
+          <w:p>
+            <w:r>
+              <w:t>precip</w:t>
+            </w:r>
+          </w:p>
+        </w:tc>
+        <w:tc>
+          <w:tcPr>
+            <w:tcW w:w="2880" w:type="dxa"/>
+          </w:tcPr>
+          <w:p/>
+        </w:tc>
+        <w:tc>
+          <w:tcPr>
+            <w:tcW w:w="1361" w:type="dxa"/>
+          </w:tcPr>
+          <w:p/>
+        </w:tc>
+        <w:tc>
+          <w:tcPr>
+            <w:tcW w:w="979" w:type="dxa"/>
+          </w:tcPr>
+          <w:p/>
+        </w:tc>
+        <w:tc>
+          <w:tcPr>
+            <w:tcW w:w="1255" w:type="dxa"/>
+          </w:tcPr>
+          <w:p/>
+        </w:tc>
+      </w:tr>
+      <w:tr>
+        <w:tc>
+          <w:tcPr>
+            <w:tcW w:w="680" w:type="dxa"/>
+          </w:tcPr>
+          <w:p>
+            <w:r>
+              <w:t>F11</w:t>
+            </w:r>
+          </w:p>
+        </w:tc>
+        <w:tc>
+          <w:tcPr>
+            <w:tcW w:w="2195" w:type="dxa"/>
+          </w:tcPr>
+          <w:p>
+            <w:r>
+              <w:t>mslp</w:t>
+            </w:r>
+          </w:p>
+        </w:tc>
+        <w:tc>
+          <w:tcPr>
+            <w:tcW w:w="2880" w:type="dxa"/>
+          </w:tcPr>
+          <w:p/>
+        </w:tc>
+        <w:tc>
+          <w:tcPr>
+            <w:tcW w:w="1361" w:type="dxa"/>
+          </w:tcPr>
+          <w:p/>
+        </w:tc>
+        <w:tc>
+          <w:tcPr>
+            <w:tcW w:w="979" w:type="dxa"/>
+          </w:tcPr>
+          <w:p/>
+        </w:tc>
+        <w:tc>
+          <w:tcPr>
+            <w:tcW w:w="1255" w:type="dxa"/>
+          </w:tcPr>
+          <w:p/>
+        </w:tc>
+      </w:tr>
+      <w:tr>
+        <w:tc>
+          <w:tcPr>
+            <w:tcW w:w="680" w:type="dxa"/>
+          </w:tcPr>
+          <w:p>
+            <w:r>
+              <w:t>F12</w:t>
+            </w:r>
+          </w:p>
+        </w:tc>
+        <w:tc>
+          <w:tcPr>
+            <w:tcW w:w="2195" w:type="dxa"/>
+          </w:tcPr>
+          <w:p>
+            <w:r>
+              <w:t>visibility</w:t>
+            </w:r>
+          </w:p>
+        </w:tc>
+        <w:tc>
+          <w:tcPr>
+            <w:tcW w:w="2880" w:type="dxa"/>
+          </w:tcPr>
+          <w:p/>
+        </w:tc>
+        <w:tc>
+          <w:tcPr>
+            <w:tcW w:w="1361" w:type="dxa"/>
+          </w:tcPr>
+          <w:p/>
+        </w:tc>
+        <w:tc>
+          <w:tcPr>
+            <w:tcW w:w="979" w:type="dxa"/>
+          </w:tcPr>
+          <w:p/>
+        </w:tc>
+        <w:tc>
+          <w:tcPr>
+            <w:tcW w:w="1255" w:type="dxa"/>
+          </w:tcPr>
+          <w:p/>
+        </w:tc>
+      </w:tr>
+      <w:tr>
+        <w:tc>
+          <w:tcPr>
+            <w:tcW w:w="680" w:type="dxa"/>
+          </w:tcPr>
+          <w:p>
+            <w:r>
+              <w:t>F13</w:t>
+            </w:r>
+          </w:p>
+        </w:tc>
+        <w:tc>
+          <w:tcPr>
+            <w:tcW w:w="2195" w:type="dxa"/>
+          </w:tcPr>
+          <w:p>
+            <w:r>
+              <w:t>gust</w:t>
+            </w:r>
+          </w:p>
+        </w:tc>
+        <w:tc>
+          <w:tcPr>
+            <w:tcW w:w="2880" w:type="dxa"/>
+          </w:tcPr>
+          <w:p/>
+        </w:tc>
+        <w:tc>
+          <w:tcPr>
+            <w:tcW w:w="1361" w:type="dxa"/>
+          </w:tcPr>
+          <w:p/>
+        </w:tc>
+        <w:tc>
+          <w:tcPr>
+            <w:tcW w:w="979" w:type="dxa"/>
+          </w:tcPr>
+          <w:p/>
+        </w:tc>
+        <w:tc>
+          <w:tcPr>
+            <w:tcW w:w="1255" w:type="dxa"/>
+          </w:tcPr>
+          <w:p/>
+        </w:tc>
+      </w:tr>
+      <w:tr>
+        <w:tc>
+          <w:tcPr>
+            <w:tcW w:w="680" w:type="dxa"/>
+          </w:tcPr>
+          <w:p>
+            <w:r>
+              <w:t>F14</w:t>
+            </w:r>
+          </w:p>
+        </w:tc>
+        <w:tc>
+          <w:tcPr>
+            <w:tcW w:w="2195" w:type="dxa"/>
+          </w:tcPr>
+          <w:p>
+            <w:r>
+              <w:t>wxcodes</w:t>
+            </w:r>
+          </w:p>
+        </w:tc>
+        <w:tc>
+          <w:tcPr>
+            <w:tcW w:w="2880" w:type="dxa"/>
+          </w:tcPr>
+          <w:p/>
+        </w:tc>
+        <w:tc>
+          <w:tcPr>
+            <w:tcW w:w="1361" w:type="dxa"/>
+          </w:tcPr>
+          <w:p/>
+        </w:tc>
+        <w:tc>
+          <w:tcPr>
+            <w:tcW w:w="979" w:type="dxa"/>
+          </w:tcPr>
+          <w:p/>
+        </w:tc>
+        <w:tc>
+          <w:tcPr>
+            <w:tcW w:w="1255" w:type="dxa"/>
+          </w:tcPr>
+          <w:p/>
+        </w:tc>
+      </w:tr>
+      <w:tr>
+        <w:tc>
+          <w:tcPr>
+            <w:tcW w:w="680" w:type="dxa"/>
+          </w:tcPr>
+          <w:p>
+            <w:r>
+              <w:t>F15</w:t>
+            </w:r>
+          </w:p>
+        </w:tc>
+        <w:tc>
+          <w:tcPr>
+            <w:tcW w:w="2195" w:type="dxa"/>
+          </w:tcPr>
+          <w:p>
+            <w:r>
+              <w:t>(top) Snow Depth (in)</w:t>
+            </w:r>
+          </w:p>
+        </w:tc>
+        <w:tc>
+          <w:tcPr>
+            <w:tcW w:w="2880" w:type="dxa"/>
+          </w:tcPr>
+          <w:p/>
+        </w:tc>
+        <w:tc>
+          <w:tcPr>
+            <w:tcW w:w="1361" w:type="dxa"/>
+          </w:tcPr>
+          <w:p/>
+        </w:tc>
+        <w:tc>
+          <w:tcPr>
+            <w:tcW w:w="979" w:type="dxa"/>
+          </w:tcPr>
+          <w:p/>
+        </w:tc>
+        <w:tc>
+          <w:tcPr>
+            <w:tcW w:w="1255" w:type="dxa"/>
+          </w:tcPr>
+          <w:p/>
+        </w:tc>
+      </w:tr>
+      <w:tr>
+        <w:tc>
+          <w:tcPr>
+            <w:tcW w:w="680" w:type="dxa"/>
+          </w:tcPr>
+          <w:p>
+            <w:r>
+              <w:t>F16</w:t>
+            </w:r>
+          </w:p>
+        </w:tc>
+        <w:tc>
+          <w:tcPr>
+            <w:tcW w:w="2195" w:type="dxa"/>
+          </w:tcPr>
+          <w:p>
+            <w:r>
+              <w:t>(middle) Snow Depth (in)</w:t>
+            </w:r>
+          </w:p>
+        </w:tc>
+        <w:tc>
+          <w:tcPr>
+            <w:tcW w:w="2880" w:type="dxa"/>
+          </w:tcPr>
+          <w:p/>
+        </w:tc>
+        <w:tc>
+          <w:tcPr>
+            <w:tcW w:w="1361" w:type="dxa"/>
+          </w:tcPr>
+          <w:p/>
+        </w:tc>
+        <w:tc>
+          <w:tcPr>
+            <w:tcW w:w="979" w:type="dxa"/>
+          </w:tcPr>
+          <w:p/>
+        </w:tc>
+        <w:tc>
+          <w:tcPr>
+            <w:tcW w:w="1255" w:type="dxa"/>
+          </w:tcPr>
+          <w:p/>
+        </w:tc>
+      </w:tr>
+      <w:tr>
+        <w:tc>
+          <w:tcPr>
+            <w:tcW w:w="680" w:type="dxa"/>
+          </w:tcPr>
+          <w:p>
+            <w:r>
+              <w:t>F17</w:t>
+            </w:r>
+          </w:p>
+        </w:tc>
+        <w:tc>
+          <w:tcPr>
+            <w:tcW w:w="2195" w:type="dxa"/>
+          </w:tcPr>
+          <w:p>
+            <w:r>
+              <w:t>(bottom) Snow Depth (in)</w:t>
+            </w:r>
+          </w:p>
+        </w:tc>
+        <w:tc>
+          <w:tcPr>
+            <w:tcW w:w="2880" w:type="dxa"/>
+          </w:tcPr>
+          <w:p/>
+        </w:tc>
+        <w:tc>
+          <w:tcPr>
+            <w:tcW w:w="1361" w:type="dxa"/>
+          </w:tcPr>
+          <w:p/>
+        </w:tc>
+        <w:tc>
+          <w:tcPr>
+            <w:tcW w:w="979" w:type="dxa"/>
+          </w:tcPr>
+          <w:p/>
+        </w:tc>
+        <w:tc>
+          <w:tcPr>
+            <w:tcW w:w="1255" w:type="dxa"/>
+          </w:tcPr>
+          <w:p/>
+        </w:tc>
+      </w:tr>
+      <w:tr>
+        <w:tc>
+          <w:tcPr>
+            <w:tcW w:w="680" w:type="dxa"/>
+          </w:tcPr>
+          <w:p>
+            <w:r>
+              <w:t>F18</w:t>
+            </w:r>
+          </w:p>
+        </w:tc>
+        <w:tc>
+          <w:tcPr>
+            <w:tcW w:w="2195" w:type="dxa"/>
+          </w:tcPr>
+          <w:p>
+            <w:r>
+              <w:t>(top) Snow Temp. (deg. F)</w:t>
+            </w:r>
+          </w:p>
+        </w:tc>
+        <w:tc>
+          <w:tcPr>
+            <w:tcW w:w="2880" w:type="dxa"/>
+          </w:tcPr>
+          <w:p/>
+        </w:tc>
+        <w:tc>
+          <w:tcPr>
+            <w:tcW w:w="1361" w:type="dxa"/>
+          </w:tcPr>
+          <w:p/>
+        </w:tc>
+        <w:tc>
+          <w:tcPr>
+            <w:tcW w:w="979" w:type="dxa"/>
+          </w:tcPr>
+          <w:p/>
+        </w:tc>
+        <w:tc>
+          <w:tcPr>
+            <w:tcW w:w="1255" w:type="dxa"/>
+          </w:tcPr>
+          <w:p/>
+        </w:tc>
+      </w:tr>
+      <w:tr>
+        <w:tc>
+          <w:tcPr>
+            <w:tcW w:w="680" w:type="dxa"/>
+          </w:tcPr>
+          <w:p>
+            <w:r>
+              <w:t>F19</w:t>
+            </w:r>
+          </w:p>
+        </w:tc>
+        <w:tc>
+          <w:tcPr>
+            <w:tcW w:w="2195" w:type="dxa"/>
+          </w:tcPr>
+          <w:p>
+            <w:r>
+              <w:t>(middle) Snow Temp. (deg. F)</w:t>
+            </w:r>
+          </w:p>
+        </w:tc>
+        <w:tc>
+          <w:tcPr>
+            <w:tcW w:w="2880" w:type="dxa"/>
+          </w:tcPr>
+          <w:p/>
+        </w:tc>
+        <w:tc>
+          <w:tcPr>
+            <w:tcW w:w="1361" w:type="dxa"/>
+          </w:tcPr>
+          <w:p/>
+        </w:tc>
+        <w:tc>
+          <w:tcPr>
+            <w:tcW w:w="979" w:type="dxa"/>
+          </w:tcPr>
+          <w:p/>
+        </w:tc>
+        <w:tc>
+          <w:tcPr>
+            <w:tcW w:w="1255" w:type="dxa"/>
+          </w:tcPr>
+          <w:p/>
+        </w:tc>
+      </w:tr>
+      <w:tr>
+        <w:tc>
+          <w:tcPr>
+            <w:tcW w:w="680" w:type="dxa"/>
+          </w:tcPr>
+          <w:p>
+            <w:r>
+              <w:lastRenderedPageBreak/>
+              <w:t>F20</w:t>
+            </w:r>
+          </w:p>
+        </w:tc>
+        <w:tc>
+          <w:tcPr>
+            <w:tcW w:w="2195" w:type="dxa"/>
+          </w:tcPr>
+          <w:p>
+            <w:r>
+              <w:t>(bottom) Snow Temp. (deg. F)</w:t>
+            </w:r>
+          </w:p>
+        </w:tc>
+        <w:tc>
+          <w:tcPr>
+            <w:tcW w:w="2880" w:type="dxa"/>
+          </w:tcPr>
+          <w:p/>
+        </w:tc>
+        <w:tc>
+          <w:tcPr>
+            <w:tcW w:w="1361" w:type="dxa"/>
+          </w:tcPr>
+          <w:p/>
+        </w:tc>
+        <w:tc>
+          <w:tcPr>
+            <w:tcW w:w="979" w:type="dxa"/>
+          </w:tcPr>
+          <w:p/>
+        </w:tc>
+        <w:tc>
+          <w:tcPr>
+            <w:tcW w:w="1255" w:type="dxa"/>
+          </w:tcPr>
+          <w:p/>
+        </w:tc>
+      </w:tr>
+      <w:tr>
+        <w:tc>
+          <w:tcPr>
+            <w:tcW w:w="680" w:type="dxa"/>
+          </w:tcPr>
+          <w:p>
+            <w:r>
+              <w:t>F21</w:t>
+            </w:r>
+          </w:p>
+        </w:tc>
+        <w:tc>
+          <w:tcPr>
+            <w:tcW w:w="2195" w:type="dxa"/>
+          </w:tcPr>
+          <w:p>
+            <w:r>
+              <w:t>(top) Snow Density (%)</w:t>
+            </w:r>
+          </w:p>
+        </w:tc>
+        <w:tc>
+          <w:tcPr>
+            <w:tcW w:w="2880" w:type="dxa"/>
+          </w:tcPr>
+          <w:p/>
+        </w:tc>
+        <w:tc>
+          <w:tcPr>
+            <w:tcW w:w="1361" w:type="dxa"/>
+          </w:tcPr>
+          <w:p/>
+        </w:tc>
+        <w:tc>
+          <w:tcPr>
+            <w:tcW w:w="979" w:type="dxa"/>
+          </w:tcPr>
+          <w:p/>
+        </w:tc>
+        <w:tc>
+          <w:tcPr>
+            <w:tcW w:w="1255" w:type="dxa"/>
+          </w:tcPr>
+          <w:p/>
+        </w:tc>
+      </w:tr>
+      <w:tr>
+        <w:tc>
+          <w:tcPr>
+            <w:tcW w:w="680" w:type="dxa"/>
+          </w:tcPr>
+          <w:p>
+            <w:r>
+              <w:t>F22</w:t>
+            </w:r>
+          </w:p>
+        </w:tc>
+        <w:tc>
+          <w:tcPr>
+            <w:tcW w:w="2195" w:type="dxa"/>
+          </w:tcPr>
+          <w:p>
+            <w:r>
+              <w:t>(middle) Snow Density (%)</w:t>
+            </w:r>
+          </w:p>
+        </w:tc>
+        <w:tc>
+          <w:tcPr>
+            <w:tcW w:w="2880" w:type="dxa"/>
+          </w:tcPr>
+          <w:p/>
+        </w:tc>
+        <w:tc>
+          <w:tcPr>
+            <w:tcW w:w="1361" w:type="dxa"/>
+          </w:tcPr>
+          <w:p/>
+        </w:tc>
+        <w:tc>
+          <w:tcPr>
+            <w:tcW w:w="979" w:type="dxa"/>
+          </w:tcPr>
+          <w:p/>
+        </w:tc>
+        <w:tc>
+          <w:tcPr>
+            <w:tcW w:w="1255" w:type="dxa"/>
+          </w:tcPr>
+          <w:p/>
+        </w:tc>
+      </w:tr>
+      <w:tr>
+        <w:tc>
+          <w:tcPr>
+            <w:tcW w:w="680" w:type="dxa"/>
+          </w:tcPr>
+          <w:p>
+            <w:r>
+              <w:t>F23</w:t>
+            </w:r>
+          </w:p>
+        </w:tc>
+        <w:tc>
+          <w:tcPr>
+            <w:tcW w:w="2195" w:type="dxa"/>
+          </w:tcPr>
+          <w:p>
+            <w:r>
+              <w:t>(bottom) Snow Density (%)</w:t>
+            </w:r>
+          </w:p>
+        </w:tc>
+        <w:tc>
+          <w:tcPr>
+            <w:tcW w:w="2880" w:type="dxa"/>
+          </w:tcPr>
+          <w:p/>
+        </w:tc>
+        <w:tc>
+          <w:tcPr>
+            <w:tcW w:w="1361" w:type="dxa"/>
+          </w:tcPr>
+          <w:p/>
+        </w:tc>
+        <w:tc>
+          <w:tcPr>
+            <w:tcW w:w="979" w:type="dxa"/>
+          </w:tcPr>
+          <w:p/>
+        </w:tc>
+        <w:tc>
+          <w:tcPr>
+            <w:tcW w:w="1255" w:type="dxa"/>
+          </w:tcPr>
+          <w:p/>
+        </w:tc>
+      </w:tr>
+      <w:tr>
+        <w:tc>
+          <w:tcPr>
+            <w:tcW w:w="680" w:type="dxa"/>
+          </w:tcPr>
+          <w:p>
+            <w:r>
+              <w:t>F24</w:t>
+            </w:r>
+          </w:p>
+        </w:tc>
+        <w:tc>
+          <w:tcPr>
+            <w:tcW w:w="2195" w:type="dxa"/>
+          </w:tcPr>
+          <w:p>
+            <w:r>
+              <w:t>Date w/o Time</w:t>
+            </w:r>
+          </w:p>
+        </w:tc>
+        <w:tc>
+          <w:tcPr>
+            <w:tcW w:w="2880" w:type="dxa"/>
+          </w:tcPr>
+          <w:p/>
+        </w:tc>
+        <w:tc>
+          <w:tcPr>
+            <w:tcW w:w="1361" w:type="dxa"/>
+          </w:tcPr>
+          <w:p/>
+        </w:tc>
+        <w:tc>
+          <w:tcPr>
+            <w:tcW w:w="979" w:type="dxa"/>
+          </w:tcPr>
+          <w:p/>
+        </w:tc>
+        <w:tc>
+          <w:tcPr>
+            <w:tcW w:w="1255" w:type="dxa"/>
+          </w:tcPr>
+          <w:p/>
+        </w:tc>
+      </w:tr>
+      <w:tr>
+        <w:tc>
+          <w:tcPr>
+            <w:tcW w:w="680" w:type="dxa"/>
+          </w:tcPr>
+          <w:p>
+            <w:r>
+              <w:t>F25</w:t>
+            </w:r>
+          </w:p>
+        </w:tc>
+        <w:tc>
+          <w:tcPr>
+            <w:tcW w:w="2195" w:type="dxa"/>
+          </w:tcPr>
+          <w:p>
+            <w:r>
+              <w:t>Hour</w:t>
+            </w:r>
+          </w:p>
+        </w:tc>
+        <w:tc>
+          <w:tcPr>
+            <w:tcW w:w="2880" w:type="dxa"/>
+          </w:tcPr>
+          <w:p/>
+        </w:tc>
+        <w:tc>
+          <w:tcPr>
+            <w:tcW w:w="1361" w:type="dxa"/>
+          </w:tcPr>
+          <w:p/>
+        </w:tc>
+        <w:tc>
+          <w:tcPr>
+            <w:tcW w:w="979" w:type="dxa"/>
+          </w:tcPr>
+          <w:p/>
+        </w:tc>
+        <w:tc>
+          <w:tcPr>
+            <w:tcW w:w="1255" w:type="dxa"/>
+          </w:tcPr>
+          <w:p/>
+        </w:tc>
+      </w:tr>
+      <w:tr>
+        <w:tc>
+          <w:tcPr>
+            <w:tcW w:w="680" w:type="dxa"/>
+          </w:tcPr>
+          <w:p>
+            <w:r>
+              <w:t>F26</w:t>
+            </w:r>
+          </w:p>
+        </w:tc>
+        <w:tc>
+          <w:tcPr>
+            <w:tcW w:w="2195" w:type="dxa"/>
+          </w:tcPr>
+          <w:p>
+            <w:r>
+              <w:t>Forecasted from 0 UTC</w:t>
+            </w:r>
+          </w:p>
+        </w:tc>
+        <w:tc>
+          <w:tcPr>
+            <w:tcW w:w="2880" w:type="dxa"/>
+          </w:tcPr>
+          <w:p/>
+        </w:tc>
+        <w:tc>
+          <w:tcPr>
+            <w:tcW w:w="1361" w:type="dxa"/>
+          </w:tcPr>
+          <w:p/>
+        </w:tc>
+        <w:tc>
+          <w:tcPr>
+            <w:tcW w:w="979" w:type="dxa"/>
+          </w:tcPr>
+          <w:p/>
+        </w:tc>
+        <w:tc>
+          <w:tcPr>
+            <w:tcW w:w="1255" w:type="dxa"/>
+          </w:tcPr>
+          <w:p/>
+        </w:tc>
+      </w:tr>
+      <w:tr>
+        <w:tc>
+          <w:tcPr>
+            <w:tcW w:w="680" w:type="dxa"/>
+          </w:tcPr>
+          <w:p>
+            <w:r>
+              <w:t>F27</w:t>
+            </w:r>
+          </w:p>
+        </w:tc>
+        <w:tc>
+          <w:tcPr>
+            <w:tcW w:w="2195" w:type="dxa"/>
+          </w:tcPr>
+          <w:p>
+            <w:r>
+              <w:t>FEW</w:t>
+            </w:r>
+          </w:p>
+        </w:tc>
+        <w:tc>
+          <w:tcPr>
+            <w:tcW w:w="2880" w:type="dxa"/>
+          </w:tcPr>
+          <w:p/>
+        </w:tc>
+        <w:tc>
+          <w:tcPr>
+            <w:tcW w:w="1361" w:type="dxa"/>
+          </w:tcPr>
+          <w:p/>
+        </w:tc>
+        <w:tc>
+          <w:tcPr>
+            <w:tcW w:w="979" w:type="dxa"/>
+          </w:tcPr>
+          <w:p/>
+        </w:tc>
+        <w:tc>
+          <w:tcPr>
+            <w:tcW w:w="1255" w:type="dxa"/>
+          </w:tcPr>
+          <w:p/>
+        </w:tc>
+      </w:tr>
+      <w:tr>
+        <w:tc>
+          <w:tcPr>
+            <w:tcW w:w="680" w:type="dxa"/>
+          </w:tcPr>
+          <w:p>
+            <w:r>
+              <w:t>F28</w:t>
+            </w:r>
+          </w:p>
+        </w:tc>
+        <w:tc>
+          <w:tcPr>
+            <w:tcW w:w="2195" w:type="dxa"/>
+          </w:tcPr>
+          <w:p>
+            <w:r>
+              <w:t>SCT</w:t>
+            </w:r>
+          </w:p>
+        </w:tc>
+        <w:tc>
+          <w:tcPr>
+            <w:tcW w:w="2880" w:type="dxa"/>
+          </w:tcPr>
+          <w:p/>
+        </w:tc>
+        <w:tc>
+          <w:tcPr>
+            <w:tcW w:w="1361" w:type="dxa"/>
+          </w:tcPr>
+          <w:p/>
+        </w:tc>
+        <w:tc>
+          <w:tcPr>
+            <w:tcW w:w="979" w:type="dxa"/>
+          </w:tcPr>
+          <w:p/>
+        </w:tc>
+        <w:tc>
+          <w:tcPr>
+            <w:tcW w:w="1255" w:type="dxa"/>
+          </w:tcPr>
+          <w:p/>
+        </w:tc>
+      </w:tr>
+      <w:tr>
+        <w:tc>
+          <w:tcPr>
+            <w:tcW w:w="680" w:type="dxa"/>
+          </w:tcPr>
+          <w:p>
+            <w:r>
+              <w:t>F29</w:t>
+            </w:r>
+          </w:p>
+        </w:tc>
+        <w:tc>
+          <w:tcPr>
+            <w:tcW w:w="2195" w:type="dxa"/>
+          </w:tcPr>
+          <w:p>
+            <w:r>
+              <w:t>BKN</w:t>
+            </w:r>
+          </w:p>
+        </w:tc>
+        <w:tc>
+          <w:tcPr>
+            <w:tcW w:w="2880" w:type="dxa"/>
+          </w:tcPr>
+          <w:p/>
+        </w:tc>
+        <w:tc>
+          <w:tcPr>
+            <w:tcW w:w="1361" w:type="dxa"/>
+          </w:tcPr>
+          <w:p/>
+        </w:tc>
+        <w:tc>
+          <w:tcPr>
+            <w:tcW w:w="979" w:type="dxa"/>
+          </w:tcPr>
+          <w:p/>
+        </w:tc>
+        <w:tc>
+          <w:tcPr>
+            <w:tcW w:w="1255" w:type="dxa"/>
+          </w:tcPr>
+          <w:p/>
+        </w:tc>
+      </w:tr>
+      <w:tr>
+        <w:tc>
+          <w:tcPr>
+            <w:tcW w:w="680" w:type="dxa"/>
+          </w:tcPr>
+          <w:p>
+            <w:r>
+              <w:t>F30</w:t>
+            </w:r>
+          </w:p>
+        </w:tc>
+        <w:tc>
+          <w:tcPr>
+            <w:tcW w:w="2195" w:type="dxa"/>
+          </w:tcPr>
+          <w:p>
+            <w:r>
+              <w:t>OVC</w:t>
+            </w:r>
+          </w:p>
+        </w:tc>
+        <w:tc>
+          <w:tcPr>
+            <w:tcW w:w="2880" w:type="dxa"/>
+          </w:tcPr>
+          <w:p/>
+        </w:tc>
+        <w:tc>
+          <w:tcPr>
+            <w:tcW w:w="1361" w:type="dxa"/>
+          </w:tcPr>
+          <w:p/>
+        </w:tc>
+        <w:tc>
+          <w:tcPr>
+            <w:tcW w:w="979" w:type="dxa"/>
+          </w:tcPr>
+          <w:p/>
+        </w:tc>
+        <w:tc>
+          <w:tcPr>
+            <w:tcW w:w="1255" w:type="dxa"/>
+          </w:tcPr>
+          <w:p/>
+        </w:tc>
+      </w:tr>
+      <w:tr>
+        <w:tc>
+          <w:tcPr>
+            <w:tcW w:w="680" w:type="dxa"/>
+          </w:tcPr>
+          <w:p>
+            <w:r>
+              <w:t>F31</w:t>
+            </w:r>
+          </w:p>
+        </w:tc>
+        <w:tc>
+          <w:tcPr>
+            <w:tcW w:w="2195" w:type="dxa"/>
+          </w:tcPr>
+          <w:p>
+            <w:r>
+              <w:t>VV</w:t>
+            </w:r>
+          </w:p>
+        </w:tc>
+        <w:tc>
+          <w:tcPr>
+            <w:tcW w:w="2880" w:type="dxa"/>
+          </w:tcPr>
+          <w:p/>
+        </w:tc>
+        <w:tc>
+          <w:tcPr>
+            <w:tcW w:w="1361" w:type="dxa"/>
+          </w:tcPr>
+          <w:p/>
+        </w:tc>
+        <w:tc>
+          <w:tcPr>
+            <w:tcW w:w="979" w:type="dxa"/>
+          </w:tcPr>
+          <w:p/>
+        </w:tc>
+        <w:tc>
+          <w:tcPr>
+            <w:tcW w:w="1255" w:type="dxa"/>
+          </w:tcPr>
+          <w:p/>
+        </w:tc>
+      </w:tr>
+      <w:tr>
+        <w:tc>
+          <w:tcPr>
+            <w:tcW w:w="680" w:type="dxa"/>
+          </w:tcPr>
+          <w:p>
+            <w:r>
+              <w:t>F32</w:t>
+            </w:r>
+          </w:p>
+        </w:tc>
+        <w:tc>
+          <w:tcPr>
+            <w:tcW w:w="2195" w:type="dxa"/>
+          </w:tcPr>
+          <w:p>
+            <w:r>
+              <w:t>Clouds</w:t>
+            </w:r>
+          </w:p>
+        </w:tc>
+        <w:tc>
+          <w:tcPr>
+            <w:tcW w:w="2880" w:type="dxa"/>
+          </w:tcPr>
+          <w:p/>
+        </w:tc>
+        <w:tc>
+          <w:tcPr>
+            <w:tcW w:w="1361" w:type="dxa"/>
+          </w:tcPr>
+          <w:p/>
+        </w:tc>
+        <w:tc>
+          <w:tcPr>
+            <w:tcW w:w="979" w:type="dxa"/>
+          </w:tcPr>
+          <w:p/>
+        </w:tc>
+        <w:tc>
+          <w:tcPr>
+            <w:tcW w:w="1255" w:type="dxa"/>
+          </w:tcPr>
+          <w:p/>
+        </w:tc>
+      </w:tr>
+      <w:tr>
+        <w:tc>
+          <w:tcPr>
+            <w:tcW w:w="680" w:type="dxa"/>
+          </w:tcPr>
+          <w:p>
+            <w:r>
+              <w:t>F33</w:t>
+            </w:r>
+          </w:p>
+        </w:tc>
+        <w:tc>
+          <w:tcPr>
+            <w:tcW w:w="2195" w:type="dxa"/>
+          </w:tcPr>
+          <w:p>
+            <w:r>
+              <w:t>Clds1000</w:t>
+            </w:r>
+          </w:p>
+        </w:tc>
+        <w:tc>
+          <w:tcPr>
+            <w:tcW w:w="2880" w:type="dxa"/>
+          </w:tcPr>
+          <w:p/>
+        </w:tc>
+        <w:tc>
+          <w:tcPr>
+            <w:tcW w:w="1361" w:type="dxa"/>
+          </w:tcPr>
+          <w:p/>
+        </w:tc>
+        <w:tc>
+          <w:tcPr>
+            <w:tcW w:w="979" w:type="dxa"/>
+          </w:tcPr>
+          <w:p/>
+        </w:tc>
+        <w:tc>
+          <w:tcPr>
+            <w:tcW w:w="1255" w:type="dxa"/>
+          </w:tcPr>
+          <w:p/>
+        </w:tc>
+      </w:tr>
+      <w:tr>
+        <w:tc>
+          <w:tcPr>
+            <w:tcW w:w="680" w:type="dxa"/>
+          </w:tcPr>
+          <w:p>
+            <w:r>
+              <w:t>F34</w:t>
+            </w:r>
+          </w:p>
+        </w:tc>
+        <w:tc>
+          <w:tcPr>
+            <w:tcW w:w="2195" w:type="dxa"/>
+          </w:tcPr>
+          <w:p>
+            <w:r>
+              <w:t>Clds2000</w:t>
+            </w:r>
+          </w:p>
+        </w:tc>
+        <w:tc>
+          <w:tcPr>
+            <w:tcW w:w="2880" w:type="dxa"/>
+          </w:tcPr>
+          <w:p/>
+        </w:tc>
+        <w:tc>
+          <w:tcPr>
+            <w:tcW w:w="1361" w:type="dxa"/>
+          </w:tcPr>
+          <w:p/>
+        </w:tc>
+        <w:tc>
+          <w:tcPr>
+            <w:tcW w:w="979" w:type="dxa"/>
+          </w:tcPr>
+          <w:p/>
+        </w:tc>
+        <w:tc>
+          <w:tcPr>
+            <w:tcW w:w="1255" w:type="dxa"/>
+          </w:tcPr>
+          <w:p/>
+        </w:tc>
+      </w:tr>
+      <w:tr>
+        <w:tc>
+          <w:tcPr>
+            <w:tcW w:w="680" w:type="dxa"/>
+          </w:tcPr>
+          <w:p>
+            <w:r>
+              <w:t>F35</w:t>
+            </w:r>
+          </w:p>
+        </w:tc>
+        <w:tc>
+          <w:tcPr>
+            <w:tcW w:w="2195" w:type="dxa"/>
+          </w:tcPr>
+          <w:p>
+            <w:r>
+              <w:t>Clds</w:t>
+            </w:r>
+            <w:r>
+              <w:t>3</w:t>
+            </w:r>
+            <w:r>
+              <w:t>000</w:t>
+            </w:r>
+          </w:p>
+        </w:tc>
+        <w:tc>
+          <w:tcPr>
+            <w:tcW w:w="2880" w:type="dxa"/>
+          </w:tcPr>
+          <w:p/>
+        </w:tc>
+        <w:tc>
+          <w:tcPr>
+            <w:tcW w:w="1361" w:type="dxa"/>
+          </w:tcPr>
+          <w:p/>
+        </w:tc>
+        <w:tc>
+          <w:tcPr>
+            <w:tcW w:w="979" w:type="dxa"/>
+          </w:tcPr>
+          <w:p/>
+        </w:tc>
+        <w:tc>
+          <w:tcPr>
+            <w:tcW w:w="1255" w:type="dxa"/>
+          </w:tcPr>
+          <w:p/>
+        </w:tc>
+      </w:tr>
+      <w:tr>
+        <w:tc>
+          <w:tcPr>
+            <w:tcW w:w="680" w:type="dxa"/>
+          </w:tcPr>
+          <w:p>
+            <w:r>
+              <w:t>F36</w:t>
+            </w:r>
+          </w:p>
+        </w:tc>
+        <w:tc>
+          <w:tcPr>
+            <w:tcW w:w="2195" w:type="dxa"/>
+          </w:tcPr>
+          <w:p>
+            <w:r>
+              <w:t>Clds</w:t>
+            </w:r>
+            <w:r>
+              <w:t>4</w:t>
+            </w:r>
+            <w:r>
+              <w:t>000</w:t>
+            </w:r>
+          </w:p>
+        </w:tc>
+        <w:tc>
+          <w:tcPr>
+            <w:tcW w:w="2880" w:type="dxa"/>
+          </w:tcPr>
+          <w:p/>
+        </w:tc>
+        <w:tc>
+          <w:tcPr>
+            <w:tcW w:w="1361" w:type="dxa"/>
+          </w:tcPr>
+          <w:p/>
+        </w:tc>
+        <w:tc>
+          <w:tcPr>
+            <w:tcW w:w="979" w:type="dxa"/>
+          </w:tcPr>
+          <w:p/>
+        </w:tc>
+        <w:tc>
+          <w:tcPr>
+            <w:tcW w:w="1255" w:type="dxa"/>
+          </w:tcPr>
+          <w:p/>
+        </w:tc>
+      </w:tr>
+      <w:tr>
+        <w:tc>
+          <w:tcPr>
+            <w:tcW w:w="680" w:type="dxa"/>
+          </w:tcPr>
+          <w:p>
+            <w:r>
+              <w:t>F37</w:t>
+            </w:r>
+          </w:p>
+        </w:tc>
+        <w:tc>
+          <w:tcPr>
+            <w:tcW w:w="2195" w:type="dxa"/>
+          </w:tcPr>
+          <w:p>
+            <w:r>
+              <w:t>Clds</w:t>
+            </w:r>
+            <w:r>
+              <w:t>5</w:t>
+            </w:r>
+            <w:r>
+              <w:t>000</w:t>
+            </w:r>
+          </w:p>
+        </w:tc>
+        <w:tc>
+          <w:tcPr>
+            <w:tcW w:w="2880" w:type="dxa"/>
+          </w:tcPr>
+          <w:p/>
+        </w:tc>
+        <w:tc>
+          <w:tcPr>
+            <w:tcW w:w="1361" w:type="dxa"/>
+          </w:tcPr>
+          <w:p/>
+        </w:tc>
+        <w:tc>
+          <w:tcPr>
+            <w:tcW w:w="979" w:type="dxa"/>
+          </w:tcPr>
+          <w:p/>
+        </w:tc>
+        <w:tc>
+          <w:tcPr>
+            <w:tcW w:w="1255" w:type="dxa"/>
+          </w:tcPr>
+          <w:p/>
+        </w:tc>
+      </w:tr>
+      <w:tr>
+        <w:tc>
+          <w:tcPr>
+            <w:tcW w:w="680" w:type="dxa"/>
+          </w:tcPr>
+          <w:p>
+            <w:r>
+              <w:t>F37</w:t>
+            </w:r>
+          </w:p>
+        </w:tc>
+        <w:tc>
+          <w:tcPr>
+            <w:tcW w:w="2195" w:type="dxa"/>
+          </w:tcPr>
+          <w:p>
+            <w:r>
+              <w:t>Clds</w:t>
+            </w:r>
+            <w:r>
+              <w:t>6</w:t>
+            </w:r>
+            <w:r>
+              <w:t>000</w:t>
+            </w:r>
+          </w:p>
+        </w:tc>
+        <w:tc>
+          <w:tcPr>
+            <w:tcW w:w="2880" w:type="dxa"/>
+          </w:tcPr>
+          <w:p/>
+        </w:tc>
+        <w:tc>
+          <w:tcPr>
+            <w:tcW w:w="1361" w:type="dxa"/>
+          </w:tcPr>
+          <w:p/>
+        </w:tc>
+        <w:tc>
+          <w:tcPr>
+            <w:tcW w:w="979" w:type="dxa"/>
+          </w:tcPr>
+          <w:p/>
+        </w:tc>
+        <w:tc>
+          <w:tcPr>
+            <w:tcW w:w="1255" w:type="dxa"/>
+          </w:tcPr>
+          <w:p/>
+        </w:tc>
+      </w:tr>
+      <w:tr>
+        <w:tc>
+          <w:tcPr>
+            <w:tcW w:w="680" w:type="dxa"/>
+          </w:tcPr>
+          <w:p>
+            <w:r>
+              <w:t>F38</w:t>
+            </w:r>
+          </w:p>
+        </w:tc>
+        <w:tc>
+          <w:tcPr>
+            <w:tcW w:w="2195" w:type="dxa"/>
+          </w:tcPr>
+          <w:p>
+            <w:r>
+              <w:t>Clds</w:t>
+            </w:r>
+            <w:r>
+              <w:t>7</w:t>
+            </w:r>
+            <w:r>
+              <w:t>000</w:t>
+            </w:r>
+          </w:p>
+        </w:tc>
+        <w:tc>
+          <w:tcPr>
+            <w:tcW w:w="2880" w:type="dxa"/>
+          </w:tcPr>
+          <w:p/>
+        </w:tc>
+        <w:tc>
+          <w:tcPr>
+            <w:tcW w:w="1361" w:type="dxa"/>
+          </w:tcPr>
+          <w:p/>
+        </w:tc>
+        <w:tc>
+          <w:tcPr>
+            <w:tcW w:w="979" w:type="dxa"/>
+          </w:tcPr>
+          <w:p/>
+        </w:tc>
+        <w:tc>
+          <w:tcPr>
+            <w:tcW w:w="1255" w:type="dxa"/>
+          </w:tcPr>
+          <w:p/>
+        </w:tc>
+      </w:tr>
+      <w:tr>
+        <w:tc>
+          <w:tcPr>
+            <w:tcW w:w="680" w:type="dxa"/>
+          </w:tcPr>
+          <w:p>
+            <w:r>
+              <w:t>F39</w:t>
+            </w:r>
+          </w:p>
+        </w:tc>
+        <w:tc>
+          <w:tcPr>
+            <w:tcW w:w="2195" w:type="dxa"/>
+          </w:tcPr>
+          <w:p>
+            <w:r>
+              <w:t>Clds</w:t>
+            </w:r>
+            <w:r>
+              <w:t>8</w:t>
+            </w:r>
+            <w:r>
+              <w:t>000</w:t>
+            </w:r>
+          </w:p>
+        </w:tc>
+        <w:tc>
+          <w:tcPr>
+            <w:tcW w:w="2880" w:type="dxa"/>
+          </w:tcPr>
+          <w:p/>
+        </w:tc>
+        <w:tc>
+          <w:tcPr>
+            <w:tcW w:w="1361" w:type="dxa"/>
+          </w:tcPr>
+          <w:p/>
+        </w:tc>
+        <w:tc>
+          <w:tcPr>
+            <w:tcW w:w="979" w:type="dxa"/>
+          </w:tcPr>
+          <w:p/>
+        </w:tc>
+        <w:tc>
+          <w:tcPr>
+            <w:tcW w:w="1255" w:type="dxa"/>
+          </w:tcPr>
+          <w:p/>
+        </w:tc>
+      </w:tr>
+      <w:tr>
+        <w:tc>
+          <w:tcPr>
+            <w:tcW w:w="680" w:type="dxa"/>
+          </w:tcPr>
+          <w:p>
+            <w:r>
+              <w:t>F40</w:t>
+            </w:r>
+          </w:p>
+        </w:tc>
+        <w:tc>
+          <w:tcPr>
+            <w:tcW w:w="2195" w:type="dxa"/>
+          </w:tcPr>
+          <w:p>
+            <w:r>
+              <w:t>Clds</w:t>
+            </w:r>
+            <w:r>
+              <w:t>9</w:t>
+            </w:r>
+            <w:r>
+              <w:t>000</w:t>
+            </w:r>
+          </w:p>
+        </w:tc>
+        <w:tc>
+          <w:tcPr>
+            <w:tcW w:w="2880" w:type="dxa"/>
+          </w:tcPr>
+          <w:p/>
+        </w:tc>
+        <w:tc>
+          <w:tcPr>
+            <w:tcW w:w="1361" w:type="dxa"/>
+          </w:tcPr>
+          <w:p/>
+        </w:tc>
+        <w:tc>
+          <w:tcPr>
+            <w:tcW w:w="979" w:type="dxa"/>
+          </w:tcPr>
+          <w:p/>
+        </w:tc>
+        <w:tc>
+          <w:tcPr>
+            <w:tcW w:w="1255" w:type="dxa"/>
+          </w:tcPr>
+          <w:p/>
+        </w:tc>
+      </w:tr>
+      <w:tr>
+        <w:tc>
+          <w:tcPr>
+            <w:tcW w:w="680" w:type="dxa"/>
+          </w:tcPr>
+          <w:p>
+            <w:r>
+              <w:t>F41</w:t>
+            </w:r>
+          </w:p>
+        </w:tc>
+        <w:tc>
+          <w:tcPr>
+            <w:tcW w:w="2195" w:type="dxa"/>
+          </w:tcPr>
+          <w:p>
+            <w:r>
+              <w:t>Clds</w:t>
+            </w:r>
+            <w:r>
+              <w:t>10</w:t>
+            </w:r>
+            <w:r>
+              <w:t>000</w:t>
+            </w:r>
+          </w:p>
+        </w:tc>
+        <w:tc>
+          <w:tcPr>
+            <w:tcW w:w="2880" w:type="dxa"/>
+          </w:tcPr>
+          <w:p/>
+        </w:tc>
+        <w:tc>
+          <w:tcPr>
+            <w:tcW w:w="1361" w:type="dxa"/>
+          </w:tcPr>
+          <w:p/>
+        </w:tc>
+        <w:tc>
+          <w:tcPr>
+            <w:tcW w:w="979" w:type="dxa"/>
+          </w:tcPr>
+          <w:p/>
+        </w:tc>
+        <w:tc>
+          <w:tcPr>
+            <w:tcW w:w="1255" w:type="dxa"/>
+          </w:tcPr>
+          <w:p/>
         </w:tc>
       </w:tr>
     </w:tbl>

</xml_diff>

<commit_message>
Outline the Exploratory Data Analysis section of the docs
</commit_message>
<xml_diff>
--- a/docs/Data Science Roadmap.docx
+++ b/docs/Data Science Roadmap.docx
@@ -313,7 +313,15 @@
         </w:numPr>
       </w:pPr>
       <w:r>
-        <w:t xml:space="preserve">To evaluate each model to optimize for a variety of factors: error, compute, number of features, and more to be determined. </w:t>
+        <w:t xml:space="preserve">To evaluate each model to optimize for a variety of factors: error, </w:t>
+      </w:r>
+      <w:proofErr w:type="gramStart"/>
+      <w:r>
+        <w:t>compute</w:t>
+      </w:r>
+      <w:proofErr w:type="gramEnd"/>
+      <w:r>
+        <w:t xml:space="preserve">, number of features, and more to be determined. </w:t>
       </w:r>
     </w:p>
     <w:p/>
@@ -356,16 +364,15 @@
     <w:tbl>
       <w:tblPr>
         <w:tblStyle w:val="TableGrid"/>
-        <w:tblW w:w="0" w:type="auto"/>
+        <w:tblW w:w="9355" w:type="dxa"/>
         <w:tblLook w:val="04A0" w:firstRow="1" w:lastRow="0" w:firstColumn="1" w:lastColumn="0" w:noHBand="0" w:noVBand="1"/>
       </w:tblPr>
       <w:tblGrid>
         <w:gridCol w:w="680"/>
         <w:gridCol w:w="2195"/>
-        <w:gridCol w:w="2880"/>
-        <w:gridCol w:w="1361"/>
-        <w:gridCol w:w="979"/>
-        <w:gridCol w:w="1255"/>
+        <w:gridCol w:w="4140"/>
+        <w:gridCol w:w="1440"/>
+        <w:gridCol w:w="900"/>
       </w:tblGrid>
       <w:tr>
         <w:tc>
@@ -410,7 +417,7 @@
         </w:tc>
         <w:tc>
           <w:tcPr>
-            <w:tcW w:w="2880" w:type="dxa"/>
+            <w:tcW w:w="4140" w:type="dxa"/>
           </w:tcPr>
           <w:p>
             <w:pPr>
@@ -430,7 +437,7 @@
         </w:tc>
         <w:tc>
           <w:tcPr>
-            <w:tcW w:w="1361" w:type="dxa"/>
+            <w:tcW w:w="1440" w:type="dxa"/>
           </w:tcPr>
           <w:p>
             <w:pPr>
@@ -450,7 +457,7 @@
         </w:tc>
         <w:tc>
           <w:tcPr>
-            <w:tcW w:w="979" w:type="dxa"/>
+            <w:tcW w:w="900" w:type="dxa"/>
           </w:tcPr>
           <w:p>
             <w:pPr>
@@ -464,27 +471,14 @@
                 <w:b/>
                 <w:bCs/>
               </w:rPr>
-              <w:t>Nullable</w:t>
-            </w:r>
-          </w:p>
-        </w:tc>
-        <w:tc>
-          <w:tcPr>
-            <w:tcW w:w="1255" w:type="dxa"/>
-          </w:tcPr>
-          <w:p>
-            <w:pPr>
+              <w:t>Null</w:t>
+            </w:r>
+            <w:r>
               <w:rPr>
                 <w:b/>
                 <w:bCs/>
               </w:rPr>
-            </w:pPr>
-            <w:r>
-              <w:rPr>
-                <w:b/>
-                <w:bCs/>
-              </w:rPr>
-              <w:t>None Type</w:t>
+              <w:t>s</w:t>
             </w:r>
           </w:p>
         </w:tc>
@@ -512,13 +506,13 @@
         </w:tc>
         <w:tc>
           <w:tcPr>
-            <w:tcW w:w="2880" w:type="dxa"/>
-          </w:tcPr>
-          <w:p/>
-        </w:tc>
-        <w:tc>
-          <w:tcPr>
-            <w:tcW w:w="1361" w:type="dxa"/>
+            <w:tcW w:w="4140" w:type="dxa"/>
+          </w:tcPr>
+          <w:p/>
+        </w:tc>
+        <w:tc>
+          <w:tcPr>
+            <w:tcW w:w="1440" w:type="dxa"/>
           </w:tcPr>
           <w:p>
             <w:r>
@@ -528,7 +522,7 @@
         </w:tc>
         <w:tc>
           <w:tcPr>
-            <w:tcW w:w="979" w:type="dxa"/>
+            <w:tcW w:w="900" w:type="dxa"/>
           </w:tcPr>
           <w:p>
             <w:r>
@@ -536,16 +530,6 @@
             </w:r>
           </w:p>
         </w:tc>
-        <w:tc>
-          <w:tcPr>
-            <w:tcW w:w="1255" w:type="dxa"/>
-          </w:tcPr>
-          <w:p>
-            <w:r>
-              <w:t>N/A</w:t>
-            </w:r>
-          </w:p>
-        </w:tc>
       </w:tr>
       <w:tr>
         <w:tc>
@@ -570,13 +554,13 @@
         </w:tc>
         <w:tc>
           <w:tcPr>
-            <w:tcW w:w="2880" w:type="dxa"/>
-          </w:tcPr>
-          <w:p/>
-        </w:tc>
-        <w:tc>
-          <w:tcPr>
-            <w:tcW w:w="1361" w:type="dxa"/>
+            <w:tcW w:w="4140" w:type="dxa"/>
+          </w:tcPr>
+          <w:p/>
+        </w:tc>
+        <w:tc>
+          <w:tcPr>
+            <w:tcW w:w="1440" w:type="dxa"/>
           </w:tcPr>
           <w:p>
             <w:r>
@@ -586,15 +570,13 @@
         </w:tc>
         <w:tc>
           <w:tcPr>
-            <w:tcW w:w="979" w:type="dxa"/>
-          </w:tcPr>
-          <w:p/>
-        </w:tc>
-        <w:tc>
-          <w:tcPr>
-            <w:tcW w:w="1255" w:type="dxa"/>
-          </w:tcPr>
-          <w:p/>
+            <w:tcW w:w="900" w:type="dxa"/>
+          </w:tcPr>
+          <w:p>
+            <w:r>
+              <w:t>No</w:t>
+            </w:r>
+          </w:p>
         </w:tc>
       </w:tr>
       <w:tr>
@@ -620,25 +602,19 @@
         </w:tc>
         <w:tc>
           <w:tcPr>
-            <w:tcW w:w="2880" w:type="dxa"/>
-          </w:tcPr>
-          <w:p/>
-        </w:tc>
-        <w:tc>
-          <w:tcPr>
-            <w:tcW w:w="1361" w:type="dxa"/>
-          </w:tcPr>
-          <w:p/>
-        </w:tc>
-        <w:tc>
-          <w:tcPr>
-            <w:tcW w:w="979" w:type="dxa"/>
-          </w:tcPr>
-          <w:p/>
-        </w:tc>
-        <w:tc>
-          <w:tcPr>
-            <w:tcW w:w="1255" w:type="dxa"/>
+            <w:tcW w:w="4140" w:type="dxa"/>
+          </w:tcPr>
+          <w:p/>
+        </w:tc>
+        <w:tc>
+          <w:tcPr>
+            <w:tcW w:w="1440" w:type="dxa"/>
+          </w:tcPr>
+          <w:p/>
+        </w:tc>
+        <w:tc>
+          <w:tcPr>
+            <w:tcW w:w="900" w:type="dxa"/>
           </w:tcPr>
           <w:p/>
         </w:tc>
@@ -666,27 +642,25 @@
         </w:tc>
         <w:tc>
           <w:tcPr>
-            <w:tcW w:w="2880" w:type="dxa"/>
-          </w:tcPr>
-          <w:p/>
-        </w:tc>
-        <w:tc>
-          <w:tcPr>
-            <w:tcW w:w="1361" w:type="dxa"/>
-          </w:tcPr>
-          <w:p/>
-        </w:tc>
-        <w:tc>
-          <w:tcPr>
-            <w:tcW w:w="979" w:type="dxa"/>
-          </w:tcPr>
-          <w:p/>
-        </w:tc>
-        <w:tc>
-          <w:tcPr>
-            <w:tcW w:w="1255" w:type="dxa"/>
-          </w:tcPr>
-          <w:p/>
+            <w:tcW w:w="4140" w:type="dxa"/>
+          </w:tcPr>
+          <w:p/>
+        </w:tc>
+        <w:tc>
+          <w:tcPr>
+            <w:tcW w:w="1440" w:type="dxa"/>
+          </w:tcPr>
+          <w:p/>
+        </w:tc>
+        <w:tc>
+          <w:tcPr>
+            <w:tcW w:w="900" w:type="dxa"/>
+          </w:tcPr>
+          <w:p>
+            <w:r>
+              <w:t>No</w:t>
+            </w:r>
+          </w:p>
         </w:tc>
       </w:tr>
       <w:tr>
@@ -712,25 +686,19 @@
         </w:tc>
         <w:tc>
           <w:tcPr>
-            <w:tcW w:w="2880" w:type="dxa"/>
-          </w:tcPr>
-          <w:p/>
-        </w:tc>
-        <w:tc>
-          <w:tcPr>
-            <w:tcW w:w="1361" w:type="dxa"/>
-          </w:tcPr>
-          <w:p/>
-        </w:tc>
-        <w:tc>
-          <w:tcPr>
-            <w:tcW w:w="979" w:type="dxa"/>
-          </w:tcPr>
-          <w:p/>
-        </w:tc>
-        <w:tc>
-          <w:tcPr>
-            <w:tcW w:w="1255" w:type="dxa"/>
+            <w:tcW w:w="4140" w:type="dxa"/>
+          </w:tcPr>
+          <w:p/>
+        </w:tc>
+        <w:tc>
+          <w:tcPr>
+            <w:tcW w:w="1440" w:type="dxa"/>
+          </w:tcPr>
+          <w:p/>
+        </w:tc>
+        <w:tc>
+          <w:tcPr>
+            <w:tcW w:w="900" w:type="dxa"/>
           </w:tcPr>
           <w:p/>
         </w:tc>
@@ -758,27 +726,25 @@
         </w:tc>
         <w:tc>
           <w:tcPr>
-            <w:tcW w:w="2880" w:type="dxa"/>
-          </w:tcPr>
-          <w:p/>
-        </w:tc>
-        <w:tc>
-          <w:tcPr>
-            <w:tcW w:w="1361" w:type="dxa"/>
-          </w:tcPr>
-          <w:p/>
-        </w:tc>
-        <w:tc>
-          <w:tcPr>
-            <w:tcW w:w="979" w:type="dxa"/>
-          </w:tcPr>
-          <w:p/>
-        </w:tc>
-        <w:tc>
-          <w:tcPr>
-            <w:tcW w:w="1255" w:type="dxa"/>
-          </w:tcPr>
-          <w:p/>
+            <w:tcW w:w="4140" w:type="dxa"/>
+          </w:tcPr>
+          <w:p/>
+        </w:tc>
+        <w:tc>
+          <w:tcPr>
+            <w:tcW w:w="1440" w:type="dxa"/>
+          </w:tcPr>
+          <w:p/>
+        </w:tc>
+        <w:tc>
+          <w:tcPr>
+            <w:tcW w:w="900" w:type="dxa"/>
+          </w:tcPr>
+          <w:p>
+            <w:r>
+              <w:t>No</w:t>
+            </w:r>
+          </w:p>
         </w:tc>
       </w:tr>
       <w:tr>
@@ -804,27 +770,25 @@
         </w:tc>
         <w:tc>
           <w:tcPr>
-            <w:tcW w:w="2880" w:type="dxa"/>
-          </w:tcPr>
-          <w:p/>
-        </w:tc>
-        <w:tc>
-          <w:tcPr>
-            <w:tcW w:w="1361" w:type="dxa"/>
-          </w:tcPr>
-          <w:p/>
-        </w:tc>
-        <w:tc>
-          <w:tcPr>
-            <w:tcW w:w="979" w:type="dxa"/>
-          </w:tcPr>
-          <w:p/>
-        </w:tc>
-        <w:tc>
-          <w:tcPr>
-            <w:tcW w:w="1255" w:type="dxa"/>
-          </w:tcPr>
-          <w:p/>
+            <w:tcW w:w="4140" w:type="dxa"/>
+          </w:tcPr>
+          <w:p/>
+        </w:tc>
+        <w:tc>
+          <w:tcPr>
+            <w:tcW w:w="1440" w:type="dxa"/>
+          </w:tcPr>
+          <w:p/>
+        </w:tc>
+        <w:tc>
+          <w:tcPr>
+            <w:tcW w:w="900" w:type="dxa"/>
+          </w:tcPr>
+          <w:p>
+            <w:r>
+              <w:t>No</w:t>
+            </w:r>
+          </w:p>
         </w:tc>
       </w:tr>
       <w:tr>
@@ -850,27 +814,25 @@
         </w:tc>
         <w:tc>
           <w:tcPr>
-            <w:tcW w:w="2880" w:type="dxa"/>
-          </w:tcPr>
-          <w:p/>
-        </w:tc>
-        <w:tc>
-          <w:tcPr>
-            <w:tcW w:w="1361" w:type="dxa"/>
-          </w:tcPr>
-          <w:p/>
-        </w:tc>
-        <w:tc>
-          <w:tcPr>
-            <w:tcW w:w="979" w:type="dxa"/>
-          </w:tcPr>
-          <w:p/>
-        </w:tc>
-        <w:tc>
-          <w:tcPr>
-            <w:tcW w:w="1255" w:type="dxa"/>
-          </w:tcPr>
-          <w:p/>
+            <w:tcW w:w="4140" w:type="dxa"/>
+          </w:tcPr>
+          <w:p/>
+        </w:tc>
+        <w:tc>
+          <w:tcPr>
+            <w:tcW w:w="1440" w:type="dxa"/>
+          </w:tcPr>
+          <w:p/>
+        </w:tc>
+        <w:tc>
+          <w:tcPr>
+            <w:tcW w:w="900" w:type="dxa"/>
+          </w:tcPr>
+          <w:p>
+            <w:r>
+              <w:t>No</w:t>
+            </w:r>
+          </w:p>
         </w:tc>
       </w:tr>
       <w:tr>
@@ -889,34 +851,34 @@
             <w:tcW w:w="2195" w:type="dxa"/>
           </w:tcPr>
           <w:p>
+            <w:proofErr w:type="spellStart"/>
             <w:r>
               <w:t>windDIR</w:t>
             </w:r>
-          </w:p>
-        </w:tc>
-        <w:tc>
-          <w:tcPr>
-            <w:tcW w:w="2880" w:type="dxa"/>
-          </w:tcPr>
-          <w:p/>
-        </w:tc>
-        <w:tc>
-          <w:tcPr>
-            <w:tcW w:w="1361" w:type="dxa"/>
-          </w:tcPr>
-          <w:p/>
-        </w:tc>
-        <w:tc>
-          <w:tcPr>
-            <w:tcW w:w="979" w:type="dxa"/>
-          </w:tcPr>
-          <w:p/>
-        </w:tc>
-        <w:tc>
-          <w:tcPr>
-            <w:tcW w:w="1255" w:type="dxa"/>
-          </w:tcPr>
-          <w:p/>
+            <w:proofErr w:type="spellEnd"/>
+          </w:p>
+        </w:tc>
+        <w:tc>
+          <w:tcPr>
+            <w:tcW w:w="4140" w:type="dxa"/>
+          </w:tcPr>
+          <w:p/>
+        </w:tc>
+        <w:tc>
+          <w:tcPr>
+            <w:tcW w:w="1440" w:type="dxa"/>
+          </w:tcPr>
+          <w:p/>
+        </w:tc>
+        <w:tc>
+          <w:tcPr>
+            <w:tcW w:w="900" w:type="dxa"/>
+          </w:tcPr>
+          <w:p>
+            <w:r>
+              <w:t>No</w:t>
+            </w:r>
+          </w:p>
         </w:tc>
       </w:tr>
       <w:tr>
@@ -935,34 +897,34 @@
             <w:tcW w:w="2195" w:type="dxa"/>
           </w:tcPr>
           <w:p>
+            <w:proofErr w:type="spellStart"/>
             <w:r>
               <w:t>windMPH</w:t>
             </w:r>
-          </w:p>
-        </w:tc>
-        <w:tc>
-          <w:tcPr>
-            <w:tcW w:w="2880" w:type="dxa"/>
-          </w:tcPr>
-          <w:p/>
-        </w:tc>
-        <w:tc>
-          <w:tcPr>
-            <w:tcW w:w="1361" w:type="dxa"/>
-          </w:tcPr>
-          <w:p/>
-        </w:tc>
-        <w:tc>
-          <w:tcPr>
-            <w:tcW w:w="979" w:type="dxa"/>
-          </w:tcPr>
-          <w:p/>
-        </w:tc>
-        <w:tc>
-          <w:tcPr>
-            <w:tcW w:w="1255" w:type="dxa"/>
-          </w:tcPr>
-          <w:p/>
+            <w:proofErr w:type="spellEnd"/>
+          </w:p>
+        </w:tc>
+        <w:tc>
+          <w:tcPr>
+            <w:tcW w:w="4140" w:type="dxa"/>
+          </w:tcPr>
+          <w:p/>
+        </w:tc>
+        <w:tc>
+          <w:tcPr>
+            <w:tcW w:w="1440" w:type="dxa"/>
+          </w:tcPr>
+          <w:p/>
+        </w:tc>
+        <w:tc>
+          <w:tcPr>
+            <w:tcW w:w="900" w:type="dxa"/>
+          </w:tcPr>
+          <w:p>
+            <w:r>
+              <w:t>No</w:t>
+            </w:r>
+          </w:p>
         </w:tc>
       </w:tr>
       <w:tr>
@@ -981,34 +943,34 @@
             <w:tcW w:w="2195" w:type="dxa"/>
           </w:tcPr>
           <w:p>
+            <w:proofErr w:type="spellStart"/>
             <w:r>
               <w:t>precip</w:t>
             </w:r>
-          </w:p>
-        </w:tc>
-        <w:tc>
-          <w:tcPr>
-            <w:tcW w:w="2880" w:type="dxa"/>
-          </w:tcPr>
-          <w:p/>
-        </w:tc>
-        <w:tc>
-          <w:tcPr>
-            <w:tcW w:w="1361" w:type="dxa"/>
-          </w:tcPr>
-          <w:p/>
-        </w:tc>
-        <w:tc>
-          <w:tcPr>
-            <w:tcW w:w="979" w:type="dxa"/>
-          </w:tcPr>
-          <w:p/>
-        </w:tc>
-        <w:tc>
-          <w:tcPr>
-            <w:tcW w:w="1255" w:type="dxa"/>
-          </w:tcPr>
-          <w:p/>
+            <w:proofErr w:type="spellEnd"/>
+          </w:p>
+        </w:tc>
+        <w:tc>
+          <w:tcPr>
+            <w:tcW w:w="4140" w:type="dxa"/>
+          </w:tcPr>
+          <w:p/>
+        </w:tc>
+        <w:tc>
+          <w:tcPr>
+            <w:tcW w:w="1440" w:type="dxa"/>
+          </w:tcPr>
+          <w:p/>
+        </w:tc>
+        <w:tc>
+          <w:tcPr>
+            <w:tcW w:w="900" w:type="dxa"/>
+          </w:tcPr>
+          <w:p>
+            <w:r>
+              <w:t>No</w:t>
+            </w:r>
+          </w:p>
         </w:tc>
       </w:tr>
       <w:tr>
@@ -1027,34 +989,34 @@
             <w:tcW w:w="2195" w:type="dxa"/>
           </w:tcPr>
           <w:p>
+            <w:proofErr w:type="spellStart"/>
             <w:r>
               <w:t>mslp</w:t>
             </w:r>
-          </w:p>
-        </w:tc>
-        <w:tc>
-          <w:tcPr>
-            <w:tcW w:w="2880" w:type="dxa"/>
-          </w:tcPr>
-          <w:p/>
-        </w:tc>
-        <w:tc>
-          <w:tcPr>
-            <w:tcW w:w="1361" w:type="dxa"/>
-          </w:tcPr>
-          <w:p/>
-        </w:tc>
-        <w:tc>
-          <w:tcPr>
-            <w:tcW w:w="979" w:type="dxa"/>
-          </w:tcPr>
-          <w:p/>
-        </w:tc>
-        <w:tc>
-          <w:tcPr>
-            <w:tcW w:w="1255" w:type="dxa"/>
-          </w:tcPr>
-          <w:p/>
+            <w:proofErr w:type="spellEnd"/>
+          </w:p>
+        </w:tc>
+        <w:tc>
+          <w:tcPr>
+            <w:tcW w:w="4140" w:type="dxa"/>
+          </w:tcPr>
+          <w:p/>
+        </w:tc>
+        <w:tc>
+          <w:tcPr>
+            <w:tcW w:w="1440" w:type="dxa"/>
+          </w:tcPr>
+          <w:p/>
+        </w:tc>
+        <w:tc>
+          <w:tcPr>
+            <w:tcW w:w="900" w:type="dxa"/>
+          </w:tcPr>
+          <w:p>
+            <w:r>
+              <w:t>No</w:t>
+            </w:r>
+          </w:p>
         </w:tc>
       </w:tr>
       <w:tr>
@@ -1080,27 +1042,25 @@
         </w:tc>
         <w:tc>
           <w:tcPr>
-            <w:tcW w:w="2880" w:type="dxa"/>
-          </w:tcPr>
-          <w:p/>
-        </w:tc>
-        <w:tc>
-          <w:tcPr>
-            <w:tcW w:w="1361" w:type="dxa"/>
-          </w:tcPr>
-          <w:p/>
-        </w:tc>
-        <w:tc>
-          <w:tcPr>
-            <w:tcW w:w="979" w:type="dxa"/>
-          </w:tcPr>
-          <w:p/>
-        </w:tc>
-        <w:tc>
-          <w:tcPr>
-            <w:tcW w:w="1255" w:type="dxa"/>
-          </w:tcPr>
-          <w:p/>
+            <w:tcW w:w="4140" w:type="dxa"/>
+          </w:tcPr>
+          <w:p/>
+        </w:tc>
+        <w:tc>
+          <w:tcPr>
+            <w:tcW w:w="1440" w:type="dxa"/>
+          </w:tcPr>
+          <w:p/>
+        </w:tc>
+        <w:tc>
+          <w:tcPr>
+            <w:tcW w:w="900" w:type="dxa"/>
+          </w:tcPr>
+          <w:p>
+            <w:r>
+              <w:t>No</w:t>
+            </w:r>
+          </w:p>
         </w:tc>
       </w:tr>
       <w:tr>
@@ -1126,27 +1086,25 @@
         </w:tc>
         <w:tc>
           <w:tcPr>
-            <w:tcW w:w="2880" w:type="dxa"/>
-          </w:tcPr>
-          <w:p/>
-        </w:tc>
-        <w:tc>
-          <w:tcPr>
-            <w:tcW w:w="1361" w:type="dxa"/>
-          </w:tcPr>
-          <w:p/>
-        </w:tc>
-        <w:tc>
-          <w:tcPr>
-            <w:tcW w:w="979" w:type="dxa"/>
-          </w:tcPr>
-          <w:p/>
-        </w:tc>
-        <w:tc>
-          <w:tcPr>
-            <w:tcW w:w="1255" w:type="dxa"/>
-          </w:tcPr>
-          <w:p/>
+            <w:tcW w:w="4140" w:type="dxa"/>
+          </w:tcPr>
+          <w:p/>
+        </w:tc>
+        <w:tc>
+          <w:tcPr>
+            <w:tcW w:w="1440" w:type="dxa"/>
+          </w:tcPr>
+          <w:p/>
+        </w:tc>
+        <w:tc>
+          <w:tcPr>
+            <w:tcW w:w="900" w:type="dxa"/>
+          </w:tcPr>
+          <w:p>
+            <w:r>
+              <w:t>No</w:t>
+            </w:r>
+          </w:p>
         </w:tc>
       </w:tr>
       <w:tr>
@@ -1165,34 +1123,34 @@
             <w:tcW w:w="2195" w:type="dxa"/>
           </w:tcPr>
           <w:p>
+            <w:proofErr w:type="spellStart"/>
             <w:r>
               <w:t>wxcodes</w:t>
             </w:r>
-          </w:p>
-        </w:tc>
-        <w:tc>
-          <w:tcPr>
-            <w:tcW w:w="2880" w:type="dxa"/>
-          </w:tcPr>
-          <w:p/>
-        </w:tc>
-        <w:tc>
-          <w:tcPr>
-            <w:tcW w:w="1361" w:type="dxa"/>
-          </w:tcPr>
-          <w:p/>
-        </w:tc>
-        <w:tc>
-          <w:tcPr>
-            <w:tcW w:w="979" w:type="dxa"/>
-          </w:tcPr>
-          <w:p/>
-        </w:tc>
-        <w:tc>
-          <w:tcPr>
-            <w:tcW w:w="1255" w:type="dxa"/>
-          </w:tcPr>
-          <w:p/>
+            <w:proofErr w:type="spellEnd"/>
+          </w:p>
+        </w:tc>
+        <w:tc>
+          <w:tcPr>
+            <w:tcW w:w="4140" w:type="dxa"/>
+          </w:tcPr>
+          <w:p/>
+        </w:tc>
+        <w:tc>
+          <w:tcPr>
+            <w:tcW w:w="1440" w:type="dxa"/>
+          </w:tcPr>
+          <w:p/>
+        </w:tc>
+        <w:tc>
+          <w:tcPr>
+            <w:tcW w:w="900" w:type="dxa"/>
+          </w:tcPr>
+          <w:p>
+            <w:r>
+              <w:t>Yes</w:t>
+            </w:r>
+          </w:p>
         </w:tc>
       </w:tr>
       <w:tr>
@@ -1218,27 +1176,25 @@
         </w:tc>
         <w:tc>
           <w:tcPr>
-            <w:tcW w:w="2880" w:type="dxa"/>
-          </w:tcPr>
-          <w:p/>
-        </w:tc>
-        <w:tc>
-          <w:tcPr>
-            <w:tcW w:w="1361" w:type="dxa"/>
-          </w:tcPr>
-          <w:p/>
-        </w:tc>
-        <w:tc>
-          <w:tcPr>
-            <w:tcW w:w="979" w:type="dxa"/>
-          </w:tcPr>
-          <w:p/>
-        </w:tc>
-        <w:tc>
-          <w:tcPr>
-            <w:tcW w:w="1255" w:type="dxa"/>
-          </w:tcPr>
-          <w:p/>
+            <w:tcW w:w="4140" w:type="dxa"/>
+          </w:tcPr>
+          <w:p/>
+        </w:tc>
+        <w:tc>
+          <w:tcPr>
+            <w:tcW w:w="1440" w:type="dxa"/>
+          </w:tcPr>
+          <w:p/>
+        </w:tc>
+        <w:tc>
+          <w:tcPr>
+            <w:tcW w:w="900" w:type="dxa"/>
+          </w:tcPr>
+          <w:p>
+            <w:r>
+              <w:t>No</w:t>
+            </w:r>
+          </w:p>
         </w:tc>
       </w:tr>
       <w:tr>
@@ -1264,27 +1220,25 @@
         </w:tc>
         <w:tc>
           <w:tcPr>
-            <w:tcW w:w="2880" w:type="dxa"/>
-          </w:tcPr>
-          <w:p/>
-        </w:tc>
-        <w:tc>
-          <w:tcPr>
-            <w:tcW w:w="1361" w:type="dxa"/>
-          </w:tcPr>
-          <w:p/>
-        </w:tc>
-        <w:tc>
-          <w:tcPr>
-            <w:tcW w:w="979" w:type="dxa"/>
-          </w:tcPr>
-          <w:p/>
-        </w:tc>
-        <w:tc>
-          <w:tcPr>
-            <w:tcW w:w="1255" w:type="dxa"/>
-          </w:tcPr>
-          <w:p/>
+            <w:tcW w:w="4140" w:type="dxa"/>
+          </w:tcPr>
+          <w:p/>
+        </w:tc>
+        <w:tc>
+          <w:tcPr>
+            <w:tcW w:w="1440" w:type="dxa"/>
+          </w:tcPr>
+          <w:p/>
+        </w:tc>
+        <w:tc>
+          <w:tcPr>
+            <w:tcW w:w="900" w:type="dxa"/>
+          </w:tcPr>
+          <w:p>
+            <w:r>
+              <w:t>No</w:t>
+            </w:r>
+          </w:p>
         </w:tc>
       </w:tr>
       <w:tr>
@@ -1310,27 +1264,25 @@
         </w:tc>
         <w:tc>
           <w:tcPr>
-            <w:tcW w:w="2880" w:type="dxa"/>
-          </w:tcPr>
-          <w:p/>
-        </w:tc>
-        <w:tc>
-          <w:tcPr>
-            <w:tcW w:w="1361" w:type="dxa"/>
-          </w:tcPr>
-          <w:p/>
-        </w:tc>
-        <w:tc>
-          <w:tcPr>
-            <w:tcW w:w="979" w:type="dxa"/>
-          </w:tcPr>
-          <w:p/>
-        </w:tc>
-        <w:tc>
-          <w:tcPr>
-            <w:tcW w:w="1255" w:type="dxa"/>
-          </w:tcPr>
-          <w:p/>
+            <w:tcW w:w="4140" w:type="dxa"/>
+          </w:tcPr>
+          <w:p/>
+        </w:tc>
+        <w:tc>
+          <w:tcPr>
+            <w:tcW w:w="1440" w:type="dxa"/>
+          </w:tcPr>
+          <w:p/>
+        </w:tc>
+        <w:tc>
+          <w:tcPr>
+            <w:tcW w:w="900" w:type="dxa"/>
+          </w:tcPr>
+          <w:p>
+            <w:r>
+              <w:t>No</w:t>
+            </w:r>
+          </w:p>
         </w:tc>
       </w:tr>
       <w:tr>
@@ -1356,27 +1308,25 @@
         </w:tc>
         <w:tc>
           <w:tcPr>
-            <w:tcW w:w="2880" w:type="dxa"/>
-          </w:tcPr>
-          <w:p/>
-        </w:tc>
-        <w:tc>
-          <w:tcPr>
-            <w:tcW w:w="1361" w:type="dxa"/>
-          </w:tcPr>
-          <w:p/>
-        </w:tc>
-        <w:tc>
-          <w:tcPr>
-            <w:tcW w:w="979" w:type="dxa"/>
-          </w:tcPr>
-          <w:p/>
-        </w:tc>
-        <w:tc>
-          <w:tcPr>
-            <w:tcW w:w="1255" w:type="dxa"/>
-          </w:tcPr>
-          <w:p/>
+            <w:tcW w:w="4140" w:type="dxa"/>
+          </w:tcPr>
+          <w:p/>
+        </w:tc>
+        <w:tc>
+          <w:tcPr>
+            <w:tcW w:w="1440" w:type="dxa"/>
+          </w:tcPr>
+          <w:p/>
+        </w:tc>
+        <w:tc>
+          <w:tcPr>
+            <w:tcW w:w="900" w:type="dxa"/>
+          </w:tcPr>
+          <w:p>
+            <w:r>
+              <w:t>No</w:t>
+            </w:r>
+          </w:p>
         </w:tc>
       </w:tr>
       <w:tr>
@@ -1402,27 +1352,25 @@
         </w:tc>
         <w:tc>
           <w:tcPr>
-            <w:tcW w:w="2880" w:type="dxa"/>
-          </w:tcPr>
-          <w:p/>
-        </w:tc>
-        <w:tc>
-          <w:tcPr>
-            <w:tcW w:w="1361" w:type="dxa"/>
-          </w:tcPr>
-          <w:p/>
-        </w:tc>
-        <w:tc>
-          <w:tcPr>
-            <w:tcW w:w="979" w:type="dxa"/>
-          </w:tcPr>
-          <w:p/>
-        </w:tc>
-        <w:tc>
-          <w:tcPr>
-            <w:tcW w:w="1255" w:type="dxa"/>
-          </w:tcPr>
-          <w:p/>
+            <w:tcW w:w="4140" w:type="dxa"/>
+          </w:tcPr>
+          <w:p/>
+        </w:tc>
+        <w:tc>
+          <w:tcPr>
+            <w:tcW w:w="1440" w:type="dxa"/>
+          </w:tcPr>
+          <w:p/>
+        </w:tc>
+        <w:tc>
+          <w:tcPr>
+            <w:tcW w:w="900" w:type="dxa"/>
+          </w:tcPr>
+          <w:p>
+            <w:r>
+              <w:t>No</w:t>
+            </w:r>
+          </w:p>
         </w:tc>
       </w:tr>
       <w:tr>
@@ -1449,27 +1397,25 @@
         </w:tc>
         <w:tc>
           <w:tcPr>
-            <w:tcW w:w="2880" w:type="dxa"/>
-          </w:tcPr>
-          <w:p/>
-        </w:tc>
-        <w:tc>
-          <w:tcPr>
-            <w:tcW w:w="1361" w:type="dxa"/>
-          </w:tcPr>
-          <w:p/>
-        </w:tc>
-        <w:tc>
-          <w:tcPr>
-            <w:tcW w:w="979" w:type="dxa"/>
-          </w:tcPr>
-          <w:p/>
-        </w:tc>
-        <w:tc>
-          <w:tcPr>
-            <w:tcW w:w="1255" w:type="dxa"/>
-          </w:tcPr>
-          <w:p/>
+            <w:tcW w:w="4140" w:type="dxa"/>
+          </w:tcPr>
+          <w:p/>
+        </w:tc>
+        <w:tc>
+          <w:tcPr>
+            <w:tcW w:w="1440" w:type="dxa"/>
+          </w:tcPr>
+          <w:p/>
+        </w:tc>
+        <w:tc>
+          <w:tcPr>
+            <w:tcW w:w="900" w:type="dxa"/>
+          </w:tcPr>
+          <w:p>
+            <w:r>
+              <w:t>No</w:t>
+            </w:r>
+          </w:p>
         </w:tc>
       </w:tr>
       <w:tr>
@@ -1495,27 +1441,25 @@
         </w:tc>
         <w:tc>
           <w:tcPr>
-            <w:tcW w:w="2880" w:type="dxa"/>
-          </w:tcPr>
-          <w:p/>
-        </w:tc>
-        <w:tc>
-          <w:tcPr>
-            <w:tcW w:w="1361" w:type="dxa"/>
-          </w:tcPr>
-          <w:p/>
-        </w:tc>
-        <w:tc>
-          <w:tcPr>
-            <w:tcW w:w="979" w:type="dxa"/>
-          </w:tcPr>
-          <w:p/>
-        </w:tc>
-        <w:tc>
-          <w:tcPr>
-            <w:tcW w:w="1255" w:type="dxa"/>
-          </w:tcPr>
-          <w:p/>
+            <w:tcW w:w="4140" w:type="dxa"/>
+          </w:tcPr>
+          <w:p/>
+        </w:tc>
+        <w:tc>
+          <w:tcPr>
+            <w:tcW w:w="1440" w:type="dxa"/>
+          </w:tcPr>
+          <w:p/>
+        </w:tc>
+        <w:tc>
+          <w:tcPr>
+            <w:tcW w:w="900" w:type="dxa"/>
+          </w:tcPr>
+          <w:p>
+            <w:r>
+              <w:t>No</w:t>
+            </w:r>
+          </w:p>
         </w:tc>
       </w:tr>
       <w:tr>
@@ -1541,27 +1485,25 @@
         </w:tc>
         <w:tc>
           <w:tcPr>
-            <w:tcW w:w="2880" w:type="dxa"/>
-          </w:tcPr>
-          <w:p/>
-        </w:tc>
-        <w:tc>
-          <w:tcPr>
-            <w:tcW w:w="1361" w:type="dxa"/>
-          </w:tcPr>
-          <w:p/>
-        </w:tc>
-        <w:tc>
-          <w:tcPr>
-            <w:tcW w:w="979" w:type="dxa"/>
-          </w:tcPr>
-          <w:p/>
-        </w:tc>
-        <w:tc>
-          <w:tcPr>
-            <w:tcW w:w="1255" w:type="dxa"/>
-          </w:tcPr>
-          <w:p/>
+            <w:tcW w:w="4140" w:type="dxa"/>
+          </w:tcPr>
+          <w:p/>
+        </w:tc>
+        <w:tc>
+          <w:tcPr>
+            <w:tcW w:w="1440" w:type="dxa"/>
+          </w:tcPr>
+          <w:p/>
+        </w:tc>
+        <w:tc>
+          <w:tcPr>
+            <w:tcW w:w="900" w:type="dxa"/>
+          </w:tcPr>
+          <w:p>
+            <w:r>
+              <w:t>No</w:t>
+            </w:r>
+          </w:p>
         </w:tc>
       </w:tr>
       <w:tr>
@@ -1587,27 +1529,25 @@
         </w:tc>
         <w:tc>
           <w:tcPr>
-            <w:tcW w:w="2880" w:type="dxa"/>
-          </w:tcPr>
-          <w:p/>
-        </w:tc>
-        <w:tc>
-          <w:tcPr>
-            <w:tcW w:w="1361" w:type="dxa"/>
-          </w:tcPr>
-          <w:p/>
-        </w:tc>
-        <w:tc>
-          <w:tcPr>
-            <w:tcW w:w="979" w:type="dxa"/>
-          </w:tcPr>
-          <w:p/>
-        </w:tc>
-        <w:tc>
-          <w:tcPr>
-            <w:tcW w:w="1255" w:type="dxa"/>
-          </w:tcPr>
-          <w:p/>
+            <w:tcW w:w="4140" w:type="dxa"/>
+          </w:tcPr>
+          <w:p/>
+        </w:tc>
+        <w:tc>
+          <w:tcPr>
+            <w:tcW w:w="1440" w:type="dxa"/>
+          </w:tcPr>
+          <w:p/>
+        </w:tc>
+        <w:tc>
+          <w:tcPr>
+            <w:tcW w:w="900" w:type="dxa"/>
+          </w:tcPr>
+          <w:p>
+            <w:r>
+              <w:t>No</w:t>
+            </w:r>
+          </w:p>
         </w:tc>
       </w:tr>
       <w:tr>
@@ -1633,27 +1573,25 @@
         </w:tc>
         <w:tc>
           <w:tcPr>
-            <w:tcW w:w="2880" w:type="dxa"/>
-          </w:tcPr>
-          <w:p/>
-        </w:tc>
-        <w:tc>
-          <w:tcPr>
-            <w:tcW w:w="1361" w:type="dxa"/>
-          </w:tcPr>
-          <w:p/>
-        </w:tc>
-        <w:tc>
-          <w:tcPr>
-            <w:tcW w:w="979" w:type="dxa"/>
-          </w:tcPr>
-          <w:p/>
-        </w:tc>
-        <w:tc>
-          <w:tcPr>
-            <w:tcW w:w="1255" w:type="dxa"/>
-          </w:tcPr>
-          <w:p/>
+            <w:tcW w:w="4140" w:type="dxa"/>
+          </w:tcPr>
+          <w:p/>
+        </w:tc>
+        <w:tc>
+          <w:tcPr>
+            <w:tcW w:w="1440" w:type="dxa"/>
+          </w:tcPr>
+          <w:p/>
+        </w:tc>
+        <w:tc>
+          <w:tcPr>
+            <w:tcW w:w="900" w:type="dxa"/>
+          </w:tcPr>
+          <w:p>
+            <w:r>
+              <w:t>Yes</w:t>
+            </w:r>
+          </w:p>
         </w:tc>
       </w:tr>
       <w:tr>
@@ -1679,25 +1617,19 @@
         </w:tc>
         <w:tc>
           <w:tcPr>
-            <w:tcW w:w="2880" w:type="dxa"/>
-          </w:tcPr>
-          <w:p/>
-        </w:tc>
-        <w:tc>
-          <w:tcPr>
-            <w:tcW w:w="1361" w:type="dxa"/>
-          </w:tcPr>
-          <w:p/>
-        </w:tc>
-        <w:tc>
-          <w:tcPr>
-            <w:tcW w:w="979" w:type="dxa"/>
-          </w:tcPr>
-          <w:p/>
-        </w:tc>
-        <w:tc>
-          <w:tcPr>
-            <w:tcW w:w="1255" w:type="dxa"/>
+            <w:tcW w:w="4140" w:type="dxa"/>
+          </w:tcPr>
+          <w:p/>
+        </w:tc>
+        <w:tc>
+          <w:tcPr>
+            <w:tcW w:w="1440" w:type="dxa"/>
+          </w:tcPr>
+          <w:p/>
+        </w:tc>
+        <w:tc>
+          <w:tcPr>
+            <w:tcW w:w="900" w:type="dxa"/>
           </w:tcPr>
           <w:p/>
         </w:tc>
@@ -1725,27 +1657,25 @@
         </w:tc>
         <w:tc>
           <w:tcPr>
-            <w:tcW w:w="2880" w:type="dxa"/>
-          </w:tcPr>
-          <w:p/>
-        </w:tc>
-        <w:tc>
-          <w:tcPr>
-            <w:tcW w:w="1361" w:type="dxa"/>
-          </w:tcPr>
-          <w:p/>
-        </w:tc>
-        <w:tc>
-          <w:tcPr>
-            <w:tcW w:w="979" w:type="dxa"/>
-          </w:tcPr>
-          <w:p/>
-        </w:tc>
-        <w:tc>
-          <w:tcPr>
-            <w:tcW w:w="1255" w:type="dxa"/>
-          </w:tcPr>
-          <w:p/>
+            <w:tcW w:w="4140" w:type="dxa"/>
+          </w:tcPr>
+          <w:p/>
+        </w:tc>
+        <w:tc>
+          <w:tcPr>
+            <w:tcW w:w="1440" w:type="dxa"/>
+          </w:tcPr>
+          <w:p/>
+        </w:tc>
+        <w:tc>
+          <w:tcPr>
+            <w:tcW w:w="900" w:type="dxa"/>
+          </w:tcPr>
+          <w:p>
+            <w:r>
+              <w:t>Yes</w:t>
+            </w:r>
+          </w:p>
         </w:tc>
       </w:tr>
       <w:tr>
@@ -1771,25 +1701,19 @@
         </w:tc>
         <w:tc>
           <w:tcPr>
-            <w:tcW w:w="2880" w:type="dxa"/>
-          </w:tcPr>
-          <w:p/>
-        </w:tc>
-        <w:tc>
-          <w:tcPr>
-            <w:tcW w:w="1361" w:type="dxa"/>
-          </w:tcPr>
-          <w:p/>
-        </w:tc>
-        <w:tc>
-          <w:tcPr>
-            <w:tcW w:w="979" w:type="dxa"/>
-          </w:tcPr>
-          <w:p/>
-        </w:tc>
-        <w:tc>
-          <w:tcPr>
-            <w:tcW w:w="1255" w:type="dxa"/>
+            <w:tcW w:w="4140" w:type="dxa"/>
+          </w:tcPr>
+          <w:p/>
+        </w:tc>
+        <w:tc>
+          <w:tcPr>
+            <w:tcW w:w="1440" w:type="dxa"/>
+          </w:tcPr>
+          <w:p/>
+        </w:tc>
+        <w:tc>
+          <w:tcPr>
+            <w:tcW w:w="900" w:type="dxa"/>
           </w:tcPr>
           <w:p/>
         </w:tc>
@@ -1817,25 +1741,19 @@
         </w:tc>
         <w:tc>
           <w:tcPr>
-            <w:tcW w:w="2880" w:type="dxa"/>
-          </w:tcPr>
-          <w:p/>
-        </w:tc>
-        <w:tc>
-          <w:tcPr>
-            <w:tcW w:w="1361" w:type="dxa"/>
-          </w:tcPr>
-          <w:p/>
-        </w:tc>
-        <w:tc>
-          <w:tcPr>
-            <w:tcW w:w="979" w:type="dxa"/>
-          </w:tcPr>
-          <w:p/>
-        </w:tc>
-        <w:tc>
-          <w:tcPr>
-            <w:tcW w:w="1255" w:type="dxa"/>
+            <w:tcW w:w="4140" w:type="dxa"/>
+          </w:tcPr>
+          <w:p/>
+        </w:tc>
+        <w:tc>
+          <w:tcPr>
+            <w:tcW w:w="1440" w:type="dxa"/>
+          </w:tcPr>
+          <w:p/>
+        </w:tc>
+        <w:tc>
+          <w:tcPr>
+            <w:tcW w:w="900" w:type="dxa"/>
           </w:tcPr>
           <w:p/>
         </w:tc>
@@ -1863,25 +1781,19 @@
         </w:tc>
         <w:tc>
           <w:tcPr>
-            <w:tcW w:w="2880" w:type="dxa"/>
-          </w:tcPr>
-          <w:p/>
-        </w:tc>
-        <w:tc>
-          <w:tcPr>
-            <w:tcW w:w="1361" w:type="dxa"/>
-          </w:tcPr>
-          <w:p/>
-        </w:tc>
-        <w:tc>
-          <w:tcPr>
-            <w:tcW w:w="979" w:type="dxa"/>
-          </w:tcPr>
-          <w:p/>
-        </w:tc>
-        <w:tc>
-          <w:tcPr>
-            <w:tcW w:w="1255" w:type="dxa"/>
+            <w:tcW w:w="4140" w:type="dxa"/>
+          </w:tcPr>
+          <w:p/>
+        </w:tc>
+        <w:tc>
+          <w:tcPr>
+            <w:tcW w:w="1440" w:type="dxa"/>
+          </w:tcPr>
+          <w:p/>
+        </w:tc>
+        <w:tc>
+          <w:tcPr>
+            <w:tcW w:w="900" w:type="dxa"/>
           </w:tcPr>
           <w:p/>
         </w:tc>
@@ -1909,25 +1821,19 @@
         </w:tc>
         <w:tc>
           <w:tcPr>
-            <w:tcW w:w="2880" w:type="dxa"/>
-          </w:tcPr>
-          <w:p/>
-        </w:tc>
-        <w:tc>
-          <w:tcPr>
-            <w:tcW w:w="1361" w:type="dxa"/>
-          </w:tcPr>
-          <w:p/>
-        </w:tc>
-        <w:tc>
-          <w:tcPr>
-            <w:tcW w:w="979" w:type="dxa"/>
-          </w:tcPr>
-          <w:p/>
-        </w:tc>
-        <w:tc>
-          <w:tcPr>
-            <w:tcW w:w="1255" w:type="dxa"/>
+            <w:tcW w:w="4140" w:type="dxa"/>
+          </w:tcPr>
+          <w:p/>
+        </w:tc>
+        <w:tc>
+          <w:tcPr>
+            <w:tcW w:w="1440" w:type="dxa"/>
+          </w:tcPr>
+          <w:p/>
+        </w:tc>
+        <w:tc>
+          <w:tcPr>
+            <w:tcW w:w="900" w:type="dxa"/>
           </w:tcPr>
           <w:p/>
         </w:tc>
@@ -1955,25 +1861,19 @@
         </w:tc>
         <w:tc>
           <w:tcPr>
-            <w:tcW w:w="2880" w:type="dxa"/>
-          </w:tcPr>
-          <w:p/>
-        </w:tc>
-        <w:tc>
-          <w:tcPr>
-            <w:tcW w:w="1361" w:type="dxa"/>
-          </w:tcPr>
-          <w:p/>
-        </w:tc>
-        <w:tc>
-          <w:tcPr>
-            <w:tcW w:w="979" w:type="dxa"/>
-          </w:tcPr>
-          <w:p/>
-        </w:tc>
-        <w:tc>
-          <w:tcPr>
-            <w:tcW w:w="1255" w:type="dxa"/>
+            <w:tcW w:w="4140" w:type="dxa"/>
+          </w:tcPr>
+          <w:p/>
+        </w:tc>
+        <w:tc>
+          <w:tcPr>
+            <w:tcW w:w="1440" w:type="dxa"/>
+          </w:tcPr>
+          <w:p/>
+        </w:tc>
+        <w:tc>
+          <w:tcPr>
+            <w:tcW w:w="900" w:type="dxa"/>
           </w:tcPr>
           <w:p/>
         </w:tc>
@@ -2001,25 +1901,19 @@
         </w:tc>
         <w:tc>
           <w:tcPr>
-            <w:tcW w:w="2880" w:type="dxa"/>
-          </w:tcPr>
-          <w:p/>
-        </w:tc>
-        <w:tc>
-          <w:tcPr>
-            <w:tcW w:w="1361" w:type="dxa"/>
-          </w:tcPr>
-          <w:p/>
-        </w:tc>
-        <w:tc>
-          <w:tcPr>
-            <w:tcW w:w="979" w:type="dxa"/>
-          </w:tcPr>
-          <w:p/>
-        </w:tc>
-        <w:tc>
-          <w:tcPr>
-            <w:tcW w:w="1255" w:type="dxa"/>
+            <w:tcW w:w="4140" w:type="dxa"/>
+          </w:tcPr>
+          <w:p/>
+        </w:tc>
+        <w:tc>
+          <w:tcPr>
+            <w:tcW w:w="1440" w:type="dxa"/>
+          </w:tcPr>
+          <w:p/>
+        </w:tc>
+        <w:tc>
+          <w:tcPr>
+            <w:tcW w:w="900" w:type="dxa"/>
           </w:tcPr>
           <w:p/>
         </w:tc>
@@ -2047,25 +1941,19 @@
         </w:tc>
         <w:tc>
           <w:tcPr>
-            <w:tcW w:w="2880" w:type="dxa"/>
-          </w:tcPr>
-          <w:p/>
-        </w:tc>
-        <w:tc>
-          <w:tcPr>
-            <w:tcW w:w="1361" w:type="dxa"/>
-          </w:tcPr>
-          <w:p/>
-        </w:tc>
-        <w:tc>
-          <w:tcPr>
-            <w:tcW w:w="979" w:type="dxa"/>
-          </w:tcPr>
-          <w:p/>
-        </w:tc>
-        <w:tc>
-          <w:tcPr>
-            <w:tcW w:w="1255" w:type="dxa"/>
+            <w:tcW w:w="4140" w:type="dxa"/>
+          </w:tcPr>
+          <w:p/>
+        </w:tc>
+        <w:tc>
+          <w:tcPr>
+            <w:tcW w:w="1440" w:type="dxa"/>
+          </w:tcPr>
+          <w:p/>
+        </w:tc>
+        <w:tc>
+          <w:tcPr>
+            <w:tcW w:w="900" w:type="dxa"/>
           </w:tcPr>
           <w:p/>
         </w:tc>
@@ -2093,25 +1981,19 @@
         </w:tc>
         <w:tc>
           <w:tcPr>
-            <w:tcW w:w="2880" w:type="dxa"/>
-          </w:tcPr>
-          <w:p/>
-        </w:tc>
-        <w:tc>
-          <w:tcPr>
-            <w:tcW w:w="1361" w:type="dxa"/>
-          </w:tcPr>
-          <w:p/>
-        </w:tc>
-        <w:tc>
-          <w:tcPr>
-            <w:tcW w:w="979" w:type="dxa"/>
-          </w:tcPr>
-          <w:p/>
-        </w:tc>
-        <w:tc>
-          <w:tcPr>
-            <w:tcW w:w="1255" w:type="dxa"/>
+            <w:tcW w:w="4140" w:type="dxa"/>
+          </w:tcPr>
+          <w:p/>
+        </w:tc>
+        <w:tc>
+          <w:tcPr>
+            <w:tcW w:w="1440" w:type="dxa"/>
+          </w:tcPr>
+          <w:p/>
+        </w:tc>
+        <w:tc>
+          <w:tcPr>
+            <w:tcW w:w="900" w:type="dxa"/>
           </w:tcPr>
           <w:p/>
         </w:tc>
@@ -2145,25 +2027,19 @@
         </w:tc>
         <w:tc>
           <w:tcPr>
-            <w:tcW w:w="2880" w:type="dxa"/>
-          </w:tcPr>
-          <w:p/>
-        </w:tc>
-        <w:tc>
-          <w:tcPr>
-            <w:tcW w:w="1361" w:type="dxa"/>
-          </w:tcPr>
-          <w:p/>
-        </w:tc>
-        <w:tc>
-          <w:tcPr>
-            <w:tcW w:w="979" w:type="dxa"/>
-          </w:tcPr>
-          <w:p/>
-        </w:tc>
-        <w:tc>
-          <w:tcPr>
-            <w:tcW w:w="1255" w:type="dxa"/>
+            <w:tcW w:w="4140" w:type="dxa"/>
+          </w:tcPr>
+          <w:p/>
+        </w:tc>
+        <w:tc>
+          <w:tcPr>
+            <w:tcW w:w="1440" w:type="dxa"/>
+          </w:tcPr>
+          <w:p/>
+        </w:tc>
+        <w:tc>
+          <w:tcPr>
+            <w:tcW w:w="900" w:type="dxa"/>
           </w:tcPr>
           <w:p/>
         </w:tc>
@@ -2197,25 +2073,19 @@
         </w:tc>
         <w:tc>
           <w:tcPr>
-            <w:tcW w:w="2880" w:type="dxa"/>
-          </w:tcPr>
-          <w:p/>
-        </w:tc>
-        <w:tc>
-          <w:tcPr>
-            <w:tcW w:w="1361" w:type="dxa"/>
-          </w:tcPr>
-          <w:p/>
-        </w:tc>
-        <w:tc>
-          <w:tcPr>
-            <w:tcW w:w="979" w:type="dxa"/>
-          </w:tcPr>
-          <w:p/>
-        </w:tc>
-        <w:tc>
-          <w:tcPr>
-            <w:tcW w:w="1255" w:type="dxa"/>
+            <w:tcW w:w="4140" w:type="dxa"/>
+          </w:tcPr>
+          <w:p/>
+        </w:tc>
+        <w:tc>
+          <w:tcPr>
+            <w:tcW w:w="1440" w:type="dxa"/>
+          </w:tcPr>
+          <w:p/>
+        </w:tc>
+        <w:tc>
+          <w:tcPr>
+            <w:tcW w:w="900" w:type="dxa"/>
           </w:tcPr>
           <w:p/>
         </w:tc>
@@ -2249,25 +2119,19 @@
         </w:tc>
         <w:tc>
           <w:tcPr>
-            <w:tcW w:w="2880" w:type="dxa"/>
-          </w:tcPr>
-          <w:p/>
-        </w:tc>
-        <w:tc>
-          <w:tcPr>
-            <w:tcW w:w="1361" w:type="dxa"/>
-          </w:tcPr>
-          <w:p/>
-        </w:tc>
-        <w:tc>
-          <w:tcPr>
-            <w:tcW w:w="979" w:type="dxa"/>
-          </w:tcPr>
-          <w:p/>
-        </w:tc>
-        <w:tc>
-          <w:tcPr>
-            <w:tcW w:w="1255" w:type="dxa"/>
+            <w:tcW w:w="4140" w:type="dxa"/>
+          </w:tcPr>
+          <w:p/>
+        </w:tc>
+        <w:tc>
+          <w:tcPr>
+            <w:tcW w:w="1440" w:type="dxa"/>
+          </w:tcPr>
+          <w:p/>
+        </w:tc>
+        <w:tc>
+          <w:tcPr>
+            <w:tcW w:w="900" w:type="dxa"/>
           </w:tcPr>
           <w:p/>
         </w:tc>
@@ -2301,25 +2165,19 @@
         </w:tc>
         <w:tc>
           <w:tcPr>
-            <w:tcW w:w="2880" w:type="dxa"/>
-          </w:tcPr>
-          <w:p/>
-        </w:tc>
-        <w:tc>
-          <w:tcPr>
-            <w:tcW w:w="1361" w:type="dxa"/>
-          </w:tcPr>
-          <w:p/>
-        </w:tc>
-        <w:tc>
-          <w:tcPr>
-            <w:tcW w:w="979" w:type="dxa"/>
-          </w:tcPr>
-          <w:p/>
-        </w:tc>
-        <w:tc>
-          <w:tcPr>
-            <w:tcW w:w="1255" w:type="dxa"/>
+            <w:tcW w:w="4140" w:type="dxa"/>
+          </w:tcPr>
+          <w:p/>
+        </w:tc>
+        <w:tc>
+          <w:tcPr>
+            <w:tcW w:w="1440" w:type="dxa"/>
+          </w:tcPr>
+          <w:p/>
+        </w:tc>
+        <w:tc>
+          <w:tcPr>
+            <w:tcW w:w="900" w:type="dxa"/>
           </w:tcPr>
           <w:p/>
         </w:tc>
@@ -2353,25 +2211,19 @@
         </w:tc>
         <w:tc>
           <w:tcPr>
-            <w:tcW w:w="2880" w:type="dxa"/>
-          </w:tcPr>
-          <w:p/>
-        </w:tc>
-        <w:tc>
-          <w:tcPr>
-            <w:tcW w:w="1361" w:type="dxa"/>
-          </w:tcPr>
-          <w:p/>
-        </w:tc>
-        <w:tc>
-          <w:tcPr>
-            <w:tcW w:w="979" w:type="dxa"/>
-          </w:tcPr>
-          <w:p/>
-        </w:tc>
-        <w:tc>
-          <w:tcPr>
-            <w:tcW w:w="1255" w:type="dxa"/>
+            <w:tcW w:w="4140" w:type="dxa"/>
+          </w:tcPr>
+          <w:p/>
+        </w:tc>
+        <w:tc>
+          <w:tcPr>
+            <w:tcW w:w="1440" w:type="dxa"/>
+          </w:tcPr>
+          <w:p/>
+        </w:tc>
+        <w:tc>
+          <w:tcPr>
+            <w:tcW w:w="900" w:type="dxa"/>
           </w:tcPr>
           <w:p/>
         </w:tc>
@@ -2405,25 +2257,19 @@
         </w:tc>
         <w:tc>
           <w:tcPr>
-            <w:tcW w:w="2880" w:type="dxa"/>
-          </w:tcPr>
-          <w:p/>
-        </w:tc>
-        <w:tc>
-          <w:tcPr>
-            <w:tcW w:w="1361" w:type="dxa"/>
-          </w:tcPr>
-          <w:p/>
-        </w:tc>
-        <w:tc>
-          <w:tcPr>
-            <w:tcW w:w="979" w:type="dxa"/>
-          </w:tcPr>
-          <w:p/>
-        </w:tc>
-        <w:tc>
-          <w:tcPr>
-            <w:tcW w:w="1255" w:type="dxa"/>
+            <w:tcW w:w="4140" w:type="dxa"/>
+          </w:tcPr>
+          <w:p/>
+        </w:tc>
+        <w:tc>
+          <w:tcPr>
+            <w:tcW w:w="1440" w:type="dxa"/>
+          </w:tcPr>
+          <w:p/>
+        </w:tc>
+        <w:tc>
+          <w:tcPr>
+            <w:tcW w:w="900" w:type="dxa"/>
           </w:tcPr>
           <w:p/>
         </w:tc>
@@ -2457,25 +2303,19 @@
         </w:tc>
         <w:tc>
           <w:tcPr>
-            <w:tcW w:w="2880" w:type="dxa"/>
-          </w:tcPr>
-          <w:p/>
-        </w:tc>
-        <w:tc>
-          <w:tcPr>
-            <w:tcW w:w="1361" w:type="dxa"/>
-          </w:tcPr>
-          <w:p/>
-        </w:tc>
-        <w:tc>
-          <w:tcPr>
-            <w:tcW w:w="979" w:type="dxa"/>
-          </w:tcPr>
-          <w:p/>
-        </w:tc>
-        <w:tc>
-          <w:tcPr>
-            <w:tcW w:w="1255" w:type="dxa"/>
+            <w:tcW w:w="4140" w:type="dxa"/>
+          </w:tcPr>
+          <w:p/>
+        </w:tc>
+        <w:tc>
+          <w:tcPr>
+            <w:tcW w:w="1440" w:type="dxa"/>
+          </w:tcPr>
+          <w:p/>
+        </w:tc>
+        <w:tc>
+          <w:tcPr>
+            <w:tcW w:w="900" w:type="dxa"/>
           </w:tcPr>
           <w:p/>
         </w:tc>
@@ -2509,31 +2349,62 @@
         </w:tc>
         <w:tc>
           <w:tcPr>
-            <w:tcW w:w="2880" w:type="dxa"/>
-          </w:tcPr>
-          <w:p/>
-        </w:tc>
-        <w:tc>
-          <w:tcPr>
-            <w:tcW w:w="1361" w:type="dxa"/>
-          </w:tcPr>
-          <w:p/>
-        </w:tc>
-        <w:tc>
-          <w:tcPr>
-            <w:tcW w:w="979" w:type="dxa"/>
-          </w:tcPr>
-          <w:p/>
-        </w:tc>
-        <w:tc>
-          <w:tcPr>
-            <w:tcW w:w="1255" w:type="dxa"/>
+            <w:tcW w:w="4140" w:type="dxa"/>
+          </w:tcPr>
+          <w:p/>
+        </w:tc>
+        <w:tc>
+          <w:tcPr>
+            <w:tcW w:w="1440" w:type="dxa"/>
+          </w:tcPr>
+          <w:p/>
+        </w:tc>
+        <w:tc>
+          <w:tcPr>
+            <w:tcW w:w="900" w:type="dxa"/>
           </w:tcPr>
           <w:p/>
         </w:tc>
       </w:tr>
     </w:tbl>
     <w:p/>
+    <w:p>
+      <w:pPr>
+        <w:pStyle w:val="Heading3"/>
+      </w:pPr>
+      <w:r>
+        <w:t>Data Cleaning</w:t>
+      </w:r>
+    </w:p>
+    <w:p>
+      <w:r>
+        <w:t xml:space="preserve">Replace missing </w:t>
+      </w:r>
+      <w:proofErr w:type="gramStart"/>
+      <w:r>
+        <w:t>values</w:t>
+      </w:r>
+      <w:proofErr w:type="gramEnd"/>
+    </w:p>
+    <w:p>
+      <w:pPr>
+        <w:pStyle w:val="Heading3"/>
+      </w:pPr>
+      <w:r>
+        <w:t xml:space="preserve">Feature </w:t>
+      </w:r>
+      <w:r>
+        <w:t>E</w:t>
+      </w:r>
+      <w:r>
+        <w:t>ngineering</w:t>
+      </w:r>
+    </w:p>
+    <w:p>
+      <w:r>
+        <w:t>Each feature * Each feature</w:t>
+      </w:r>
+    </w:p>
     <w:p/>
     <w:p>
       <w:pPr>
@@ -2545,7 +2416,38 @@
         <w:t>Exploratory Data Analysis</w:t>
       </w:r>
     </w:p>
+    <w:p>
+      <w:hyperlink r:id="rId6" w:history="1">
+        <w:r>
+          <w:rPr>
+            <w:rStyle w:val="Hyperlink"/>
+          </w:rPr>
+          <w:t>https://www.stat.cmu.edu/~hseltman/309/Book/chapter4.pdf</w:t>
+        </w:r>
+      </w:hyperlink>
+    </w:p>
     <w:p/>
+    <w:p>
+      <w:r>
+        <w:t>Summary stats</w:t>
+      </w:r>
+    </w:p>
+    <w:p>
+      <w:r>
+        <w:t>Histograms, boxplots, scatterplots</w:t>
+      </w:r>
+    </w:p>
+    <w:p>
+      <w:r>
+        <w:t>Correlation analysis</w:t>
+      </w:r>
+    </w:p>
+    <w:p>
+      <w:r>
+        <w:lastRenderedPageBreak/>
+        <w:t>Hypothesis testing</w:t>
+      </w:r>
+    </w:p>
     <w:p>
       <w:pPr>
         <w:pStyle w:val="Heading2"/>

</xml_diff>

<commit_message>
Finish descriptive feature name column in docs
</commit_message>
<xml_diff>
--- a/docs/Data Science Roadmap.docx
+++ b/docs/Data Science Roadmap.docx
@@ -520,7 +520,18 @@
           </w:tcPr>
           <w:p>
             <w:r>
-              <w:t>Int [0,]</w:t>
+              <w:t>Int [</w:t>
+            </w:r>
+            <w:proofErr w:type="gramStart"/>
+            <w:r>
+              <w:t>0,</w:t>
+            </w:r>
+            <w:r>
+              <w:t>+</w:t>
+            </w:r>
+            <w:proofErr w:type="gramEnd"/>
+            <w:r>
+              <w:t>]</w:t>
             </w:r>
           </w:p>
         </w:tc>
@@ -672,7 +683,15 @@
           </w:tcPr>
           <w:p>
             <w:r>
-              <w:t>[</w:t>
+              <w:t>Float [</w:t>
+            </w:r>
+            <w:proofErr w:type="gramStart"/>
+            <w:r>
+              <w:t>0,+</w:t>
+            </w:r>
+            <w:proofErr w:type="gramEnd"/>
+            <w:r>
+              <w:t>]</w:t>
             </w:r>
           </w:p>
         </w:tc>
@@ -722,14 +741,18 @@
           <w:tcPr>
             <w:tcW w:w="1440" w:type="dxa"/>
           </w:tcPr>
+          <w:p>
+            <w:r>
+              <w:t>Datetime</w:t>
+            </w:r>
+          </w:p>
+        </w:tc>
+        <w:tc>
+          <w:tcPr>
+            <w:tcW w:w="900" w:type="dxa"/>
+          </w:tcPr>
           <w:p/>
         </w:tc>
-        <w:tc>
-          <w:tcPr>
-            <w:tcW w:w="900" w:type="dxa"/>
-          </w:tcPr>
-          <w:p/>
-        </w:tc>
       </w:tr>
       <w:tr>
         <w:tc>
@@ -766,7 +789,11 @@
           <w:tcPr>
             <w:tcW w:w="1440" w:type="dxa"/>
           </w:tcPr>
-          <w:p/>
+          <w:p>
+            <w:r>
+              <w:t>Float [-,100]</w:t>
+            </w:r>
+          </w:p>
         </w:tc>
         <w:tc>
           <w:tcPr>
@@ -814,7 +841,19 @@
           <w:tcPr>
             <w:tcW w:w="1440" w:type="dxa"/>
           </w:tcPr>
-          <w:p/>
+          <w:p>
+            <w:r>
+              <w:t>Float [</w:t>
+            </w:r>
+            <w:proofErr w:type="gramStart"/>
+            <w:r>
+              <w:t>-,+</w:t>
+            </w:r>
+            <w:proofErr w:type="gramEnd"/>
+            <w:r>
+              <w:t>]</w:t>
+            </w:r>
+          </w:p>
         </w:tc>
         <w:tc>
           <w:tcPr>
@@ -862,7 +901,11 @@
           <w:tcPr>
             <w:tcW w:w="1440" w:type="dxa"/>
           </w:tcPr>
-          <w:p/>
+          <w:p>
+            <w:r>
+              <w:t>[0,100]</w:t>
+            </w:r>
+          </w:p>
         </w:tc>
         <w:tc>
           <w:tcPr>
@@ -2057,13 +2100,21 @@
           <w:tcPr>
             <w:tcW w:w="1440" w:type="dxa"/>
           </w:tcPr>
-          <w:p/>
-        </w:tc>
-        <w:tc>
-          <w:tcPr>
-            <w:tcW w:w="900" w:type="dxa"/>
-          </w:tcPr>
-          <w:p/>
+          <w:p>
+            <w:r>
+              <w:t>[0,8]</w:t>
+            </w:r>
+          </w:p>
+        </w:tc>
+        <w:tc>
+          <w:tcPr>
+            <w:tcW w:w="900" w:type="dxa"/>
+          </w:tcPr>
+          <w:p>
+            <w:r>
+              <w:t>Yes</w:t>
+            </w:r>
+          </w:p>
         </w:tc>
       </w:tr>
       <w:tr>
@@ -2091,19 +2142,31 @@
           <w:tcPr>
             <w:tcW w:w="4140" w:type="dxa"/>
           </w:tcPr>
-          <w:p/>
-        </w:tc>
-        <w:tc>
-          <w:tcPr>
-            <w:tcW w:w="1440" w:type="dxa"/>
-          </w:tcPr>
-          <w:p/>
-        </w:tc>
-        <w:tc>
-          <w:tcPr>
-            <w:tcW w:w="900" w:type="dxa"/>
-          </w:tcPr>
-          <w:p/>
+          <w:p>
+            <w:r>
+              <w:t>Cloud Coverage at 1000 ft</w:t>
+            </w:r>
+          </w:p>
+        </w:tc>
+        <w:tc>
+          <w:tcPr>
+            <w:tcW w:w="1440" w:type="dxa"/>
+          </w:tcPr>
+          <w:p>
+            <w:r>
+              <w:t>[0,8]</w:t>
+            </w:r>
+          </w:p>
+        </w:tc>
+        <w:tc>
+          <w:tcPr>
+            <w:tcW w:w="900" w:type="dxa"/>
+          </w:tcPr>
+          <w:p>
+            <w:r>
+              <w:t>Yes</w:t>
+            </w:r>
+          </w:p>
         </w:tc>
       </w:tr>
       <w:tr>
@@ -2131,19 +2194,37 @@
           <w:tcPr>
             <w:tcW w:w="4140" w:type="dxa"/>
           </w:tcPr>
-          <w:p/>
-        </w:tc>
-        <w:tc>
-          <w:tcPr>
-            <w:tcW w:w="1440" w:type="dxa"/>
-          </w:tcPr>
-          <w:p/>
-        </w:tc>
-        <w:tc>
-          <w:tcPr>
-            <w:tcW w:w="900" w:type="dxa"/>
-          </w:tcPr>
-          <w:p/>
+          <w:p>
+            <w:r>
+              <w:t xml:space="preserve">Cloud Coverage at </w:t>
+            </w:r>
+            <w:r>
+              <w:t>2</w:t>
+            </w:r>
+            <w:r>
+              <w:t>000 ft</w:t>
+            </w:r>
+          </w:p>
+        </w:tc>
+        <w:tc>
+          <w:tcPr>
+            <w:tcW w:w="1440" w:type="dxa"/>
+          </w:tcPr>
+          <w:p>
+            <w:r>
+              <w:t>[0,8]</w:t>
+            </w:r>
+          </w:p>
+        </w:tc>
+        <w:tc>
+          <w:tcPr>
+            <w:tcW w:w="900" w:type="dxa"/>
+          </w:tcPr>
+          <w:p>
+            <w:r>
+              <w:t>Yes</w:t>
+            </w:r>
+          </w:p>
         </w:tc>
       </w:tr>
       <w:tr>
@@ -2177,19 +2258,37 @@
           <w:tcPr>
             <w:tcW w:w="4140" w:type="dxa"/>
           </w:tcPr>
-          <w:p/>
-        </w:tc>
-        <w:tc>
-          <w:tcPr>
-            <w:tcW w:w="1440" w:type="dxa"/>
-          </w:tcPr>
-          <w:p/>
-        </w:tc>
-        <w:tc>
-          <w:tcPr>
-            <w:tcW w:w="900" w:type="dxa"/>
-          </w:tcPr>
-          <w:p/>
+          <w:p>
+            <w:r>
+              <w:t xml:space="preserve">Cloud Coverage at </w:t>
+            </w:r>
+            <w:r>
+              <w:t>3</w:t>
+            </w:r>
+            <w:r>
+              <w:t>000 ft</w:t>
+            </w:r>
+          </w:p>
+        </w:tc>
+        <w:tc>
+          <w:tcPr>
+            <w:tcW w:w="1440" w:type="dxa"/>
+          </w:tcPr>
+          <w:p>
+            <w:r>
+              <w:t>[0,8]</w:t>
+            </w:r>
+          </w:p>
+        </w:tc>
+        <w:tc>
+          <w:tcPr>
+            <w:tcW w:w="900" w:type="dxa"/>
+          </w:tcPr>
+          <w:p>
+            <w:r>
+              <w:t>Yes</w:t>
+            </w:r>
+          </w:p>
         </w:tc>
       </w:tr>
       <w:tr>
@@ -2223,19 +2322,37 @@
           <w:tcPr>
             <w:tcW w:w="4140" w:type="dxa"/>
           </w:tcPr>
-          <w:p/>
-        </w:tc>
-        <w:tc>
-          <w:tcPr>
-            <w:tcW w:w="1440" w:type="dxa"/>
-          </w:tcPr>
-          <w:p/>
-        </w:tc>
-        <w:tc>
-          <w:tcPr>
-            <w:tcW w:w="900" w:type="dxa"/>
-          </w:tcPr>
-          <w:p/>
+          <w:p>
+            <w:r>
+              <w:t xml:space="preserve">Cloud Coverage at </w:t>
+            </w:r>
+            <w:r>
+              <w:t>4</w:t>
+            </w:r>
+            <w:r>
+              <w:t>000 ft</w:t>
+            </w:r>
+          </w:p>
+        </w:tc>
+        <w:tc>
+          <w:tcPr>
+            <w:tcW w:w="1440" w:type="dxa"/>
+          </w:tcPr>
+          <w:p>
+            <w:r>
+              <w:t>[0,8]</w:t>
+            </w:r>
+          </w:p>
+        </w:tc>
+        <w:tc>
+          <w:tcPr>
+            <w:tcW w:w="900" w:type="dxa"/>
+          </w:tcPr>
+          <w:p>
+            <w:r>
+              <w:t>Yes</w:t>
+            </w:r>
+          </w:p>
         </w:tc>
       </w:tr>
       <w:tr>
@@ -2269,19 +2386,37 @@
           <w:tcPr>
             <w:tcW w:w="4140" w:type="dxa"/>
           </w:tcPr>
-          <w:p/>
-        </w:tc>
-        <w:tc>
-          <w:tcPr>
-            <w:tcW w:w="1440" w:type="dxa"/>
-          </w:tcPr>
-          <w:p/>
-        </w:tc>
-        <w:tc>
-          <w:tcPr>
-            <w:tcW w:w="900" w:type="dxa"/>
-          </w:tcPr>
-          <w:p/>
+          <w:p>
+            <w:r>
+              <w:t xml:space="preserve">Cloud Coverage at </w:t>
+            </w:r>
+            <w:r>
+              <w:t>5</w:t>
+            </w:r>
+            <w:r>
+              <w:t>000 ft</w:t>
+            </w:r>
+          </w:p>
+        </w:tc>
+        <w:tc>
+          <w:tcPr>
+            <w:tcW w:w="1440" w:type="dxa"/>
+          </w:tcPr>
+          <w:p>
+            <w:r>
+              <w:t>[0,8]</w:t>
+            </w:r>
+          </w:p>
+        </w:tc>
+        <w:tc>
+          <w:tcPr>
+            <w:tcW w:w="900" w:type="dxa"/>
+          </w:tcPr>
+          <w:p>
+            <w:r>
+              <w:t>Yes</w:t>
+            </w:r>
+          </w:p>
         </w:tc>
       </w:tr>
       <w:tr>
@@ -2315,19 +2450,37 @@
           <w:tcPr>
             <w:tcW w:w="4140" w:type="dxa"/>
           </w:tcPr>
-          <w:p/>
-        </w:tc>
-        <w:tc>
-          <w:tcPr>
-            <w:tcW w:w="1440" w:type="dxa"/>
-          </w:tcPr>
-          <w:p/>
-        </w:tc>
-        <w:tc>
-          <w:tcPr>
-            <w:tcW w:w="900" w:type="dxa"/>
-          </w:tcPr>
-          <w:p/>
+          <w:p>
+            <w:r>
+              <w:t xml:space="preserve">Cloud Coverage at </w:t>
+            </w:r>
+            <w:r>
+              <w:t>6</w:t>
+            </w:r>
+            <w:r>
+              <w:t>000 ft</w:t>
+            </w:r>
+          </w:p>
+        </w:tc>
+        <w:tc>
+          <w:tcPr>
+            <w:tcW w:w="1440" w:type="dxa"/>
+          </w:tcPr>
+          <w:p>
+            <w:r>
+              <w:t>[0,8]</w:t>
+            </w:r>
+          </w:p>
+        </w:tc>
+        <w:tc>
+          <w:tcPr>
+            <w:tcW w:w="900" w:type="dxa"/>
+          </w:tcPr>
+          <w:p>
+            <w:r>
+              <w:t>Yes</w:t>
+            </w:r>
+          </w:p>
         </w:tc>
       </w:tr>
       <w:tr>
@@ -2361,19 +2514,37 @@
           <w:tcPr>
             <w:tcW w:w="4140" w:type="dxa"/>
           </w:tcPr>
-          <w:p/>
-        </w:tc>
-        <w:tc>
-          <w:tcPr>
-            <w:tcW w:w="1440" w:type="dxa"/>
-          </w:tcPr>
-          <w:p/>
-        </w:tc>
-        <w:tc>
-          <w:tcPr>
-            <w:tcW w:w="900" w:type="dxa"/>
-          </w:tcPr>
-          <w:p/>
+          <w:p>
+            <w:r>
+              <w:t xml:space="preserve">Cloud Coverage at </w:t>
+            </w:r>
+            <w:r>
+              <w:t>7</w:t>
+            </w:r>
+            <w:r>
+              <w:t>000 ft</w:t>
+            </w:r>
+          </w:p>
+        </w:tc>
+        <w:tc>
+          <w:tcPr>
+            <w:tcW w:w="1440" w:type="dxa"/>
+          </w:tcPr>
+          <w:p>
+            <w:r>
+              <w:t>[0,8]</w:t>
+            </w:r>
+          </w:p>
+        </w:tc>
+        <w:tc>
+          <w:tcPr>
+            <w:tcW w:w="900" w:type="dxa"/>
+          </w:tcPr>
+          <w:p>
+            <w:r>
+              <w:t>Yes</w:t>
+            </w:r>
+          </w:p>
         </w:tc>
       </w:tr>
       <w:tr>
@@ -2407,19 +2578,37 @@
           <w:tcPr>
             <w:tcW w:w="4140" w:type="dxa"/>
           </w:tcPr>
-          <w:p/>
-        </w:tc>
-        <w:tc>
-          <w:tcPr>
-            <w:tcW w:w="1440" w:type="dxa"/>
-          </w:tcPr>
-          <w:p/>
-        </w:tc>
-        <w:tc>
-          <w:tcPr>
-            <w:tcW w:w="900" w:type="dxa"/>
-          </w:tcPr>
-          <w:p/>
+          <w:p>
+            <w:r>
+              <w:t xml:space="preserve">Cloud Coverage at </w:t>
+            </w:r>
+            <w:r>
+              <w:t>8</w:t>
+            </w:r>
+            <w:r>
+              <w:t>000 ft</w:t>
+            </w:r>
+          </w:p>
+        </w:tc>
+        <w:tc>
+          <w:tcPr>
+            <w:tcW w:w="1440" w:type="dxa"/>
+          </w:tcPr>
+          <w:p>
+            <w:r>
+              <w:t>[0,8]</w:t>
+            </w:r>
+          </w:p>
+        </w:tc>
+        <w:tc>
+          <w:tcPr>
+            <w:tcW w:w="900" w:type="dxa"/>
+          </w:tcPr>
+          <w:p>
+            <w:r>
+              <w:t>Yes</w:t>
+            </w:r>
+          </w:p>
         </w:tc>
       </w:tr>
       <w:tr>
@@ -2453,19 +2642,37 @@
           <w:tcPr>
             <w:tcW w:w="4140" w:type="dxa"/>
           </w:tcPr>
-          <w:p/>
-        </w:tc>
-        <w:tc>
-          <w:tcPr>
-            <w:tcW w:w="1440" w:type="dxa"/>
-          </w:tcPr>
-          <w:p/>
-        </w:tc>
-        <w:tc>
-          <w:tcPr>
-            <w:tcW w:w="900" w:type="dxa"/>
-          </w:tcPr>
-          <w:p/>
+          <w:p>
+            <w:r>
+              <w:t xml:space="preserve">Cloud Coverage at </w:t>
+            </w:r>
+            <w:r>
+              <w:t>9</w:t>
+            </w:r>
+            <w:r>
+              <w:t>000 ft</w:t>
+            </w:r>
+          </w:p>
+        </w:tc>
+        <w:tc>
+          <w:tcPr>
+            <w:tcW w:w="1440" w:type="dxa"/>
+          </w:tcPr>
+          <w:p>
+            <w:r>
+              <w:t>[0,8]</w:t>
+            </w:r>
+          </w:p>
+        </w:tc>
+        <w:tc>
+          <w:tcPr>
+            <w:tcW w:w="900" w:type="dxa"/>
+          </w:tcPr>
+          <w:p>
+            <w:r>
+              <w:t>Yes</w:t>
+            </w:r>
+          </w:p>
         </w:tc>
       </w:tr>
       <w:tr>
@@ -2499,19 +2706,37 @@
           <w:tcPr>
             <w:tcW w:w="4140" w:type="dxa"/>
           </w:tcPr>
-          <w:p/>
-        </w:tc>
-        <w:tc>
-          <w:tcPr>
-            <w:tcW w:w="1440" w:type="dxa"/>
-          </w:tcPr>
-          <w:p/>
-        </w:tc>
-        <w:tc>
-          <w:tcPr>
-            <w:tcW w:w="900" w:type="dxa"/>
-          </w:tcPr>
-          <w:p/>
+          <w:p>
+            <w:r>
+              <w:t>Cloud Coverage at 1</w:t>
+            </w:r>
+            <w:r>
+              <w:t>0</w:t>
+            </w:r>
+            <w:r>
+              <w:t>000 ft</w:t>
+            </w:r>
+          </w:p>
+        </w:tc>
+        <w:tc>
+          <w:tcPr>
+            <w:tcW w:w="1440" w:type="dxa"/>
+          </w:tcPr>
+          <w:p>
+            <w:r>
+              <w:t>[0,8]</w:t>
+            </w:r>
+          </w:p>
+        </w:tc>
+        <w:tc>
+          <w:tcPr>
+            <w:tcW w:w="900" w:type="dxa"/>
+          </w:tcPr>
+          <w:p>
+            <w:r>
+              <w:t>Yes</w:t>
+            </w:r>
+          </w:p>
         </w:tc>
       </w:tr>
     </w:tbl>

</xml_diff>

<commit_message>
Complete feature datatype column in docs
</commit_message>
<xml_diff>
--- a/docs/Data Science Roadmap.docx
+++ b/docs/Data Science Roadmap.docx
@@ -313,15 +313,7 @@
         </w:numPr>
       </w:pPr>
       <w:r>
-        <w:t xml:space="preserve">To evaluate each model to optimize for a variety of factors: error, </w:t>
-      </w:r>
-      <w:proofErr w:type="gramStart"/>
-      <w:r>
-        <w:t>compute</w:t>
-      </w:r>
-      <w:proofErr w:type="gramEnd"/>
-      <w:r>
-        <w:t xml:space="preserve">, number of features, and more to be determined. </w:t>
+        <w:t xml:space="preserve">To evaluate each model to optimize for a variety of factors: error, compute, number of features, and more to be determined. </w:t>
       </w:r>
     </w:p>
     <w:p/>
@@ -520,16 +512,11 @@
           </w:tcPr>
           <w:p>
             <w:r>
-              <w:t>Int [</w:t>
-            </w:r>
-            <w:proofErr w:type="gramStart"/>
-            <w:r>
-              <w:t>0,</w:t>
+              <w:t>Int [0,</w:t>
             </w:r>
             <w:r>
               <w:t>+</w:t>
             </w:r>
-            <w:proofErr w:type="gramEnd"/>
             <w:r>
               <w:t>]</w:t>
             </w:r>
@@ -683,13 +670,273 @@
           </w:tcPr>
           <w:p>
             <w:r>
+              <w:t>Float [0,+]</w:t>
+            </w:r>
+          </w:p>
+        </w:tc>
+        <w:tc>
+          <w:tcPr>
+            <w:tcW w:w="900" w:type="dxa"/>
+          </w:tcPr>
+          <w:p>
+            <w:r>
+              <w:t>No</w:t>
+            </w:r>
+          </w:p>
+        </w:tc>
+      </w:tr>
+      <w:tr>
+        <w:tc>
+          <w:tcPr>
+            <w:tcW w:w="680" w:type="dxa"/>
+          </w:tcPr>
+          <w:p>
+            <w:r>
+              <w:t>F4</w:t>
+            </w:r>
+          </w:p>
+        </w:tc>
+        <w:tc>
+          <w:tcPr>
+            <w:tcW w:w="2195" w:type="dxa"/>
+          </w:tcPr>
+          <w:p>
+            <w:r>
+              <w:t>Date</w:t>
+            </w:r>
+          </w:p>
+        </w:tc>
+        <w:tc>
+          <w:tcPr>
+            <w:tcW w:w="4140" w:type="dxa"/>
+          </w:tcPr>
+          <w:p>
+            <w:r>
+              <w:t>Date with less frequently updated time</w:t>
+            </w:r>
+          </w:p>
+        </w:tc>
+        <w:tc>
+          <w:tcPr>
+            <w:tcW w:w="1440" w:type="dxa"/>
+          </w:tcPr>
+          <w:p>
+            <w:r>
+              <w:t>Datetime</w:t>
+            </w:r>
+          </w:p>
+        </w:tc>
+        <w:tc>
+          <w:tcPr>
+            <w:tcW w:w="900" w:type="dxa"/>
+          </w:tcPr>
+          <w:p/>
+        </w:tc>
+      </w:tr>
+      <w:tr>
+        <w:tc>
+          <w:tcPr>
+            <w:tcW w:w="680" w:type="dxa"/>
+          </w:tcPr>
+          <w:p>
+            <w:r>
+              <w:t>F5</w:t>
+            </w:r>
+          </w:p>
+        </w:tc>
+        <w:tc>
+          <w:tcPr>
+            <w:tcW w:w="2195" w:type="dxa"/>
+          </w:tcPr>
+          <w:p>
+            <w:r>
+              <w:t>temp</w:t>
+            </w:r>
+          </w:p>
+        </w:tc>
+        <w:tc>
+          <w:tcPr>
+            <w:tcW w:w="4140" w:type="dxa"/>
+          </w:tcPr>
+          <w:p>
+            <w:r>
+              <w:t xml:space="preserve">Temperature in Fahrenheit </w:t>
+            </w:r>
+          </w:p>
+        </w:tc>
+        <w:tc>
+          <w:tcPr>
+            <w:tcW w:w="1440" w:type="dxa"/>
+          </w:tcPr>
+          <w:p>
+            <w:r>
+              <w:t>Float [-,100]</w:t>
+            </w:r>
+          </w:p>
+        </w:tc>
+        <w:tc>
+          <w:tcPr>
+            <w:tcW w:w="900" w:type="dxa"/>
+          </w:tcPr>
+          <w:p>
+            <w:r>
+              <w:t>No</w:t>
+            </w:r>
+          </w:p>
+        </w:tc>
+      </w:tr>
+      <w:tr>
+        <w:tc>
+          <w:tcPr>
+            <w:tcW w:w="680" w:type="dxa"/>
+          </w:tcPr>
+          <w:p>
+            <w:r>
+              <w:t>F6</w:t>
+            </w:r>
+          </w:p>
+        </w:tc>
+        <w:tc>
+          <w:tcPr>
+            <w:tcW w:w="2195" w:type="dxa"/>
+          </w:tcPr>
+          <w:p>
+            <w:r>
+              <w:t>dewpoint</w:t>
+            </w:r>
+          </w:p>
+        </w:tc>
+        <w:tc>
+          <w:tcPr>
+            <w:tcW w:w="4140" w:type="dxa"/>
+          </w:tcPr>
+          <w:p>
+            <w:r>
+              <w:t>Dew Point</w:t>
+            </w:r>
+          </w:p>
+        </w:tc>
+        <w:tc>
+          <w:tcPr>
+            <w:tcW w:w="1440" w:type="dxa"/>
+          </w:tcPr>
+          <w:p>
+            <w:r>
+              <w:t>Float [-,+]</w:t>
+            </w:r>
+          </w:p>
+        </w:tc>
+        <w:tc>
+          <w:tcPr>
+            <w:tcW w:w="900" w:type="dxa"/>
+          </w:tcPr>
+          <w:p>
+            <w:r>
+              <w:t>No</w:t>
+            </w:r>
+          </w:p>
+        </w:tc>
+      </w:tr>
+      <w:tr>
+        <w:tc>
+          <w:tcPr>
+            <w:tcW w:w="680" w:type="dxa"/>
+          </w:tcPr>
+          <w:p>
+            <w:r>
+              <w:t>F7</w:t>
+            </w:r>
+          </w:p>
+        </w:tc>
+        <w:tc>
+          <w:tcPr>
+            <w:tcW w:w="2195" w:type="dxa"/>
+          </w:tcPr>
+          <w:p>
+            <w:r>
+              <w:t>RH</w:t>
+            </w:r>
+          </w:p>
+        </w:tc>
+        <w:tc>
+          <w:tcPr>
+            <w:tcW w:w="4140" w:type="dxa"/>
+          </w:tcPr>
+          <w:p>
+            <w:r>
+              <w:t>Relative Humidity</w:t>
+            </w:r>
+          </w:p>
+        </w:tc>
+        <w:tc>
+          <w:tcPr>
+            <w:tcW w:w="1440" w:type="dxa"/>
+          </w:tcPr>
+          <w:p>
+            <w:r>
               <w:t>Float [</w:t>
             </w:r>
-            <w:proofErr w:type="gramStart"/>
-            <w:r>
-              <w:t>0,+</w:t>
-            </w:r>
-            <w:proofErr w:type="gramEnd"/>
+            <w:r>
+              <w:t>0</w:t>
+            </w:r>
+            <w:r>
+              <w:t>,100]</w:t>
+            </w:r>
+          </w:p>
+        </w:tc>
+        <w:tc>
+          <w:tcPr>
+            <w:tcW w:w="900" w:type="dxa"/>
+          </w:tcPr>
+          <w:p>
+            <w:r>
+              <w:t>No</w:t>
+            </w:r>
+          </w:p>
+        </w:tc>
+      </w:tr>
+      <w:tr>
+        <w:tc>
+          <w:tcPr>
+            <w:tcW w:w="680" w:type="dxa"/>
+          </w:tcPr>
+          <w:p>
+            <w:r>
+              <w:t>F8</w:t>
+            </w:r>
+          </w:p>
+        </w:tc>
+        <w:tc>
+          <w:tcPr>
+            <w:tcW w:w="2195" w:type="dxa"/>
+          </w:tcPr>
+          <w:p>
+            <w:r>
+              <w:t>windDIR</w:t>
+            </w:r>
+          </w:p>
+        </w:tc>
+        <w:tc>
+          <w:tcPr>
+            <w:tcW w:w="4140" w:type="dxa"/>
+          </w:tcPr>
+          <w:p>
+            <w:r>
+              <w:t>Wind Direction in Degrees</w:t>
+            </w:r>
+          </w:p>
+        </w:tc>
+        <w:tc>
+          <w:tcPr>
+            <w:tcW w:w="1440" w:type="dxa"/>
+          </w:tcPr>
+          <w:p>
+            <w:r>
+              <w:t>Float [0,</w:t>
+            </w:r>
+            <w:r>
+              <w:t>360</w:t>
+            </w:r>
             <w:r>
               <w:t>]</w:t>
             </w:r>
@@ -713,85 +960,43 @@
           </w:tcPr>
           <w:p>
             <w:r>
-              <w:t>F4</w:t>
-            </w:r>
-          </w:p>
-        </w:tc>
-        <w:tc>
-          <w:tcPr>
-            <w:tcW w:w="2195" w:type="dxa"/>
-          </w:tcPr>
-          <w:p>
-            <w:r>
-              <w:t>Date</w:t>
-            </w:r>
-          </w:p>
-        </w:tc>
-        <w:tc>
-          <w:tcPr>
-            <w:tcW w:w="4140" w:type="dxa"/>
-          </w:tcPr>
-          <w:p>
-            <w:r>
-              <w:t>Date with less frequently updated time</w:t>
-            </w:r>
-          </w:p>
-        </w:tc>
-        <w:tc>
-          <w:tcPr>
-            <w:tcW w:w="1440" w:type="dxa"/>
-          </w:tcPr>
-          <w:p>
-            <w:r>
-              <w:t>Datetime</w:t>
-            </w:r>
-          </w:p>
-        </w:tc>
-        <w:tc>
-          <w:tcPr>
-            <w:tcW w:w="900" w:type="dxa"/>
-          </w:tcPr>
-          <w:p/>
-        </w:tc>
-      </w:tr>
-      <w:tr>
-        <w:tc>
-          <w:tcPr>
-            <w:tcW w:w="680" w:type="dxa"/>
-          </w:tcPr>
-          <w:p>
-            <w:r>
-              <w:t>F5</w:t>
-            </w:r>
-          </w:p>
-        </w:tc>
-        <w:tc>
-          <w:tcPr>
-            <w:tcW w:w="2195" w:type="dxa"/>
-          </w:tcPr>
-          <w:p>
-            <w:r>
-              <w:t>temp</w:t>
-            </w:r>
-          </w:p>
-        </w:tc>
-        <w:tc>
-          <w:tcPr>
-            <w:tcW w:w="4140" w:type="dxa"/>
-          </w:tcPr>
-          <w:p>
-            <w:r>
-              <w:t xml:space="preserve">Temperature in Fahrenheit </w:t>
-            </w:r>
-          </w:p>
-        </w:tc>
-        <w:tc>
-          <w:tcPr>
-            <w:tcW w:w="1440" w:type="dxa"/>
-          </w:tcPr>
-          <w:p>
-            <w:r>
-              <w:t>Float [-,100]</w:t>
+              <w:t>F9</w:t>
+            </w:r>
+          </w:p>
+        </w:tc>
+        <w:tc>
+          <w:tcPr>
+            <w:tcW w:w="2195" w:type="dxa"/>
+          </w:tcPr>
+          <w:p>
+            <w:r>
+              <w:t>windMPH</w:t>
+            </w:r>
+          </w:p>
+        </w:tc>
+        <w:tc>
+          <w:tcPr>
+            <w:tcW w:w="4140" w:type="dxa"/>
+          </w:tcPr>
+          <w:p>
+            <w:r>
+              <w:t>Wind Speed</w:t>
+            </w:r>
+          </w:p>
+        </w:tc>
+        <w:tc>
+          <w:tcPr>
+            <w:tcW w:w="1440" w:type="dxa"/>
+          </w:tcPr>
+          <w:p>
+            <w:r>
+              <w:t>Float [0,</w:t>
+            </w:r>
+            <w:r>
+              <w:t>+</w:t>
+            </w:r>
+            <w:r>
+              <w:t>]</w:t>
             </w:r>
           </w:p>
         </w:tc>
@@ -813,43 +1018,145 @@
           </w:tcPr>
           <w:p>
             <w:r>
-              <w:t>F6</w:t>
-            </w:r>
-          </w:p>
-        </w:tc>
-        <w:tc>
-          <w:tcPr>
-            <w:tcW w:w="2195" w:type="dxa"/>
-          </w:tcPr>
-          <w:p>
-            <w:r>
-              <w:t>dewpoint</w:t>
-            </w:r>
-          </w:p>
-        </w:tc>
-        <w:tc>
-          <w:tcPr>
-            <w:tcW w:w="4140" w:type="dxa"/>
-          </w:tcPr>
-          <w:p>
-            <w:r>
-              <w:t>Dew Point</w:t>
-            </w:r>
-          </w:p>
-        </w:tc>
-        <w:tc>
-          <w:tcPr>
-            <w:tcW w:w="1440" w:type="dxa"/>
-          </w:tcPr>
-          <w:p>
-            <w:r>
-              <w:t>Float [</w:t>
-            </w:r>
-            <w:proofErr w:type="gramStart"/>
-            <w:r>
-              <w:t>-,+</w:t>
-            </w:r>
-            <w:proofErr w:type="gramEnd"/>
+              <w:t>F10</w:t>
+            </w:r>
+          </w:p>
+        </w:tc>
+        <w:tc>
+          <w:tcPr>
+            <w:tcW w:w="2195" w:type="dxa"/>
+          </w:tcPr>
+          <w:p>
+            <w:r>
+              <w:t>precip</w:t>
+            </w:r>
+          </w:p>
+        </w:tc>
+        <w:tc>
+          <w:tcPr>
+            <w:tcW w:w="4140" w:type="dxa"/>
+          </w:tcPr>
+          <w:p>
+            <w:r>
+              <w:t>Precipitation</w:t>
+            </w:r>
+          </w:p>
+        </w:tc>
+        <w:tc>
+          <w:tcPr>
+            <w:tcW w:w="1440" w:type="dxa"/>
+          </w:tcPr>
+          <w:p>
+            <w:r>
+              <w:t>Float [0,+]</w:t>
+            </w:r>
+          </w:p>
+        </w:tc>
+        <w:tc>
+          <w:tcPr>
+            <w:tcW w:w="900" w:type="dxa"/>
+          </w:tcPr>
+          <w:p>
+            <w:r>
+              <w:t>No</w:t>
+            </w:r>
+          </w:p>
+        </w:tc>
+      </w:tr>
+      <w:tr>
+        <w:tc>
+          <w:tcPr>
+            <w:tcW w:w="680" w:type="dxa"/>
+          </w:tcPr>
+          <w:p>
+            <w:r>
+              <w:t>F11</w:t>
+            </w:r>
+          </w:p>
+        </w:tc>
+        <w:tc>
+          <w:tcPr>
+            <w:tcW w:w="2195" w:type="dxa"/>
+          </w:tcPr>
+          <w:p>
+            <w:r>
+              <w:t>mslp</w:t>
+            </w:r>
+          </w:p>
+        </w:tc>
+        <w:tc>
+          <w:tcPr>
+            <w:tcW w:w="4140" w:type="dxa"/>
+          </w:tcPr>
+          <w:p>
+            <w:r>
+              <w:t>Mean Sea Level Pressure</w:t>
+            </w:r>
+          </w:p>
+        </w:tc>
+        <w:tc>
+          <w:tcPr>
+            <w:tcW w:w="1440" w:type="dxa"/>
+          </w:tcPr>
+          <w:p>
+            <w:r>
+              <w:t>Float [0,+]</w:t>
+            </w:r>
+          </w:p>
+        </w:tc>
+        <w:tc>
+          <w:tcPr>
+            <w:tcW w:w="900" w:type="dxa"/>
+          </w:tcPr>
+          <w:p>
+            <w:r>
+              <w:t>No</w:t>
+            </w:r>
+          </w:p>
+        </w:tc>
+      </w:tr>
+      <w:tr>
+        <w:tc>
+          <w:tcPr>
+            <w:tcW w:w="680" w:type="dxa"/>
+          </w:tcPr>
+          <w:p>
+            <w:r>
+              <w:t>F12</w:t>
+            </w:r>
+          </w:p>
+        </w:tc>
+        <w:tc>
+          <w:tcPr>
+            <w:tcW w:w="2195" w:type="dxa"/>
+          </w:tcPr>
+          <w:p>
+            <w:r>
+              <w:t>visibility</w:t>
+            </w:r>
+          </w:p>
+        </w:tc>
+        <w:tc>
+          <w:tcPr>
+            <w:tcW w:w="4140" w:type="dxa"/>
+          </w:tcPr>
+          <w:p>
+            <w:r>
+              <w:t>Visibility</w:t>
+            </w:r>
+          </w:p>
+        </w:tc>
+        <w:tc>
+          <w:tcPr>
+            <w:tcW w:w="1440" w:type="dxa"/>
+          </w:tcPr>
+          <w:p>
+            <w:r>
+              <w:t>Float [0,</w:t>
+            </w:r>
+            <w:r>
+              <w:t>10</w:t>
+            </w:r>
             <w:r>
               <w:t>]</w:t>
             </w:r>
@@ -873,37 +1180,37 @@
           </w:tcPr>
           <w:p>
             <w:r>
-              <w:t>F7</w:t>
-            </w:r>
-          </w:p>
-        </w:tc>
-        <w:tc>
-          <w:tcPr>
-            <w:tcW w:w="2195" w:type="dxa"/>
-          </w:tcPr>
-          <w:p>
-            <w:r>
-              <w:t>RH</w:t>
-            </w:r>
-          </w:p>
-        </w:tc>
-        <w:tc>
-          <w:tcPr>
-            <w:tcW w:w="4140" w:type="dxa"/>
-          </w:tcPr>
-          <w:p>
-            <w:r>
-              <w:t>Relative Humidity</w:t>
-            </w:r>
-          </w:p>
-        </w:tc>
-        <w:tc>
-          <w:tcPr>
-            <w:tcW w:w="1440" w:type="dxa"/>
-          </w:tcPr>
-          <w:p>
-            <w:r>
-              <w:t>[0,100]</w:t>
+              <w:t>F13</w:t>
+            </w:r>
+          </w:p>
+        </w:tc>
+        <w:tc>
+          <w:tcPr>
+            <w:tcW w:w="2195" w:type="dxa"/>
+          </w:tcPr>
+          <w:p>
+            <w:r>
+              <w:t>gust</w:t>
+            </w:r>
+          </w:p>
+        </w:tc>
+        <w:tc>
+          <w:tcPr>
+            <w:tcW w:w="4140" w:type="dxa"/>
+          </w:tcPr>
+          <w:p>
+            <w:r>
+              <w:t>Gust Speed</w:t>
+            </w:r>
+          </w:p>
+        </w:tc>
+        <w:tc>
+          <w:tcPr>
+            <w:tcW w:w="1440" w:type="dxa"/>
+          </w:tcPr>
+          <w:p>
+            <w:r>
+              <w:t>Float [0,+]</w:t>
             </w:r>
           </w:p>
         </w:tc>
@@ -925,37 +1232,91 @@
           </w:tcPr>
           <w:p>
             <w:r>
-              <w:t>F8</w:t>
-            </w:r>
-          </w:p>
-        </w:tc>
-        <w:tc>
-          <w:tcPr>
-            <w:tcW w:w="2195" w:type="dxa"/>
-          </w:tcPr>
-          <w:p>
-            <w:proofErr w:type="spellStart"/>
-            <w:r>
-              <w:t>windDIR</w:t>
-            </w:r>
-            <w:proofErr w:type="spellEnd"/>
-          </w:p>
-        </w:tc>
-        <w:tc>
-          <w:tcPr>
-            <w:tcW w:w="4140" w:type="dxa"/>
-          </w:tcPr>
-          <w:p>
-            <w:r>
-              <w:t>Wind Direction in Degrees</w:t>
-            </w:r>
-          </w:p>
-        </w:tc>
-        <w:tc>
-          <w:tcPr>
-            <w:tcW w:w="1440" w:type="dxa"/>
-          </w:tcPr>
-          <w:p/>
+              <w:t>F14</w:t>
+            </w:r>
+          </w:p>
+        </w:tc>
+        <w:tc>
+          <w:tcPr>
+            <w:tcW w:w="2195" w:type="dxa"/>
+          </w:tcPr>
+          <w:p>
+            <w:r>
+              <w:t>wxcodes</w:t>
+            </w:r>
+          </w:p>
+        </w:tc>
+        <w:tc>
+          <w:tcPr>
+            <w:tcW w:w="4140" w:type="dxa"/>
+          </w:tcPr>
+          <w:p>
+            <w:r>
+              <w:t>Weather Codes</w:t>
+            </w:r>
+          </w:p>
+        </w:tc>
+        <w:tc>
+          <w:tcPr>
+            <w:tcW w:w="1440" w:type="dxa"/>
+          </w:tcPr>
+          <w:p>
+            <w:r>
+              <w:t>String</w:t>
+            </w:r>
+          </w:p>
+        </w:tc>
+        <w:tc>
+          <w:tcPr>
+            <w:tcW w:w="900" w:type="dxa"/>
+          </w:tcPr>
+          <w:p>
+            <w:r>
+              <w:t>Yes</w:t>
+            </w:r>
+          </w:p>
+        </w:tc>
+      </w:tr>
+      <w:tr>
+        <w:tc>
+          <w:tcPr>
+            <w:tcW w:w="680" w:type="dxa"/>
+          </w:tcPr>
+          <w:p>
+            <w:r>
+              <w:t>F15</w:t>
+            </w:r>
+          </w:p>
+        </w:tc>
+        <w:tc>
+          <w:tcPr>
+            <w:tcW w:w="2195" w:type="dxa"/>
+          </w:tcPr>
+          <w:p>
+            <w:r>
+              <w:t>(top) Snow Depth (in)</w:t>
+            </w:r>
+          </w:p>
+        </w:tc>
+        <w:tc>
+          <w:tcPr>
+            <w:tcW w:w="4140" w:type="dxa"/>
+          </w:tcPr>
+          <w:p>
+            <w:r>
+              <w:t>Top Snow Depth</w:t>
+            </w:r>
+          </w:p>
+        </w:tc>
+        <w:tc>
+          <w:tcPr>
+            <w:tcW w:w="1440" w:type="dxa"/>
+          </w:tcPr>
+          <w:p>
+            <w:r>
+              <w:t>Float [0,+]</w:t>
+            </w:r>
+          </w:p>
         </w:tc>
         <w:tc>
           <w:tcPr>
@@ -975,37 +1336,39 @@
           </w:tcPr>
           <w:p>
             <w:r>
-              <w:t>F9</w:t>
-            </w:r>
-          </w:p>
-        </w:tc>
-        <w:tc>
-          <w:tcPr>
-            <w:tcW w:w="2195" w:type="dxa"/>
-          </w:tcPr>
-          <w:p>
-            <w:proofErr w:type="spellStart"/>
-            <w:r>
-              <w:t>windMPH</w:t>
-            </w:r>
-            <w:proofErr w:type="spellEnd"/>
-          </w:p>
-        </w:tc>
-        <w:tc>
-          <w:tcPr>
-            <w:tcW w:w="4140" w:type="dxa"/>
-          </w:tcPr>
-          <w:p>
-            <w:r>
-              <w:t>Wind Speed</w:t>
-            </w:r>
-          </w:p>
-        </w:tc>
-        <w:tc>
-          <w:tcPr>
-            <w:tcW w:w="1440" w:type="dxa"/>
-          </w:tcPr>
-          <w:p/>
+              <w:t>F16</w:t>
+            </w:r>
+          </w:p>
+        </w:tc>
+        <w:tc>
+          <w:tcPr>
+            <w:tcW w:w="2195" w:type="dxa"/>
+          </w:tcPr>
+          <w:p>
+            <w:r>
+              <w:t>(middle) Snow Depth (in)</w:t>
+            </w:r>
+          </w:p>
+        </w:tc>
+        <w:tc>
+          <w:tcPr>
+            <w:tcW w:w="4140" w:type="dxa"/>
+          </w:tcPr>
+          <w:p>
+            <w:r>
+              <w:t>Middle Snow Depth</w:t>
+            </w:r>
+          </w:p>
+        </w:tc>
+        <w:tc>
+          <w:tcPr>
+            <w:tcW w:w="1440" w:type="dxa"/>
+          </w:tcPr>
+          <w:p>
+            <w:r>
+              <w:t>Float [0,+]</w:t>
+            </w:r>
+          </w:p>
         </w:tc>
         <w:tc>
           <w:tcPr>
@@ -1025,37 +1388,39 @@
           </w:tcPr>
           <w:p>
             <w:r>
-              <w:t>F10</w:t>
-            </w:r>
-          </w:p>
-        </w:tc>
-        <w:tc>
-          <w:tcPr>
-            <w:tcW w:w="2195" w:type="dxa"/>
-          </w:tcPr>
-          <w:p>
-            <w:proofErr w:type="spellStart"/>
-            <w:r>
-              <w:t>precip</w:t>
-            </w:r>
-            <w:proofErr w:type="spellEnd"/>
-          </w:p>
-        </w:tc>
-        <w:tc>
-          <w:tcPr>
-            <w:tcW w:w="4140" w:type="dxa"/>
-          </w:tcPr>
-          <w:p>
-            <w:r>
-              <w:t>Precipitation</w:t>
-            </w:r>
-          </w:p>
-        </w:tc>
-        <w:tc>
-          <w:tcPr>
-            <w:tcW w:w="1440" w:type="dxa"/>
-          </w:tcPr>
-          <w:p/>
+              <w:t>F17</w:t>
+            </w:r>
+          </w:p>
+        </w:tc>
+        <w:tc>
+          <w:tcPr>
+            <w:tcW w:w="2195" w:type="dxa"/>
+          </w:tcPr>
+          <w:p>
+            <w:r>
+              <w:t>(bottom) Snow Depth (in)</w:t>
+            </w:r>
+          </w:p>
+        </w:tc>
+        <w:tc>
+          <w:tcPr>
+            <w:tcW w:w="4140" w:type="dxa"/>
+          </w:tcPr>
+          <w:p>
+            <w:r>
+              <w:t>Bottom Snow Depth</w:t>
+            </w:r>
+          </w:p>
+        </w:tc>
+        <w:tc>
+          <w:tcPr>
+            <w:tcW w:w="1440" w:type="dxa"/>
+          </w:tcPr>
+          <w:p>
+            <w:r>
+              <w:t>Float [0,+]</w:t>
+            </w:r>
+          </w:p>
         </w:tc>
         <w:tc>
           <w:tcPr>
@@ -1075,37 +1440,39 @@
           </w:tcPr>
           <w:p>
             <w:r>
-              <w:t>F11</w:t>
-            </w:r>
-          </w:p>
-        </w:tc>
-        <w:tc>
-          <w:tcPr>
-            <w:tcW w:w="2195" w:type="dxa"/>
-          </w:tcPr>
-          <w:p>
-            <w:proofErr w:type="spellStart"/>
-            <w:r>
-              <w:t>mslp</w:t>
-            </w:r>
-            <w:proofErr w:type="spellEnd"/>
-          </w:p>
-        </w:tc>
-        <w:tc>
-          <w:tcPr>
-            <w:tcW w:w="4140" w:type="dxa"/>
-          </w:tcPr>
-          <w:p>
-            <w:r>
-              <w:t>Mean Sea Level Pressure</w:t>
-            </w:r>
-          </w:p>
-        </w:tc>
-        <w:tc>
-          <w:tcPr>
-            <w:tcW w:w="1440" w:type="dxa"/>
-          </w:tcPr>
-          <w:p/>
+              <w:t>F18</w:t>
+            </w:r>
+          </w:p>
+        </w:tc>
+        <w:tc>
+          <w:tcPr>
+            <w:tcW w:w="2195" w:type="dxa"/>
+          </w:tcPr>
+          <w:p>
+            <w:r>
+              <w:t>(top) Snow Temp. (deg. F)</w:t>
+            </w:r>
+          </w:p>
+        </w:tc>
+        <w:tc>
+          <w:tcPr>
+            <w:tcW w:w="4140" w:type="dxa"/>
+          </w:tcPr>
+          <w:p>
+            <w:r>
+              <w:t>Top Snow Temperature</w:t>
+            </w:r>
+          </w:p>
+        </w:tc>
+        <w:tc>
+          <w:tcPr>
+            <w:tcW w:w="1440" w:type="dxa"/>
+          </w:tcPr>
+          <w:p>
+            <w:r>
+              <w:t>Float [0,+]</w:t>
+            </w:r>
+          </w:p>
         </w:tc>
         <w:tc>
           <w:tcPr>
@@ -1125,344 +1492,6 @@
           </w:tcPr>
           <w:p>
             <w:r>
-              <w:t>F12</w:t>
-            </w:r>
-          </w:p>
-        </w:tc>
-        <w:tc>
-          <w:tcPr>
-            <w:tcW w:w="2195" w:type="dxa"/>
-          </w:tcPr>
-          <w:p>
-            <w:r>
-              <w:t>visibility</w:t>
-            </w:r>
-          </w:p>
-        </w:tc>
-        <w:tc>
-          <w:tcPr>
-            <w:tcW w:w="4140" w:type="dxa"/>
-          </w:tcPr>
-          <w:p>
-            <w:r>
-              <w:t>Visibility</w:t>
-            </w:r>
-          </w:p>
-        </w:tc>
-        <w:tc>
-          <w:tcPr>
-            <w:tcW w:w="1440" w:type="dxa"/>
-          </w:tcPr>
-          <w:p/>
-        </w:tc>
-        <w:tc>
-          <w:tcPr>
-            <w:tcW w:w="900" w:type="dxa"/>
-          </w:tcPr>
-          <w:p>
-            <w:r>
-              <w:t>No</w:t>
-            </w:r>
-          </w:p>
-        </w:tc>
-      </w:tr>
-      <w:tr>
-        <w:tc>
-          <w:tcPr>
-            <w:tcW w:w="680" w:type="dxa"/>
-          </w:tcPr>
-          <w:p>
-            <w:r>
-              <w:t>F13</w:t>
-            </w:r>
-          </w:p>
-        </w:tc>
-        <w:tc>
-          <w:tcPr>
-            <w:tcW w:w="2195" w:type="dxa"/>
-          </w:tcPr>
-          <w:p>
-            <w:r>
-              <w:t>gust</w:t>
-            </w:r>
-          </w:p>
-        </w:tc>
-        <w:tc>
-          <w:tcPr>
-            <w:tcW w:w="4140" w:type="dxa"/>
-          </w:tcPr>
-          <w:p>
-            <w:r>
-              <w:t>Gust Speed</w:t>
-            </w:r>
-          </w:p>
-        </w:tc>
-        <w:tc>
-          <w:tcPr>
-            <w:tcW w:w="1440" w:type="dxa"/>
-          </w:tcPr>
-          <w:p/>
-        </w:tc>
-        <w:tc>
-          <w:tcPr>
-            <w:tcW w:w="900" w:type="dxa"/>
-          </w:tcPr>
-          <w:p>
-            <w:r>
-              <w:t>No</w:t>
-            </w:r>
-          </w:p>
-        </w:tc>
-      </w:tr>
-      <w:tr>
-        <w:tc>
-          <w:tcPr>
-            <w:tcW w:w="680" w:type="dxa"/>
-          </w:tcPr>
-          <w:p>
-            <w:r>
-              <w:t>F14</w:t>
-            </w:r>
-          </w:p>
-        </w:tc>
-        <w:tc>
-          <w:tcPr>
-            <w:tcW w:w="2195" w:type="dxa"/>
-          </w:tcPr>
-          <w:p>
-            <w:proofErr w:type="spellStart"/>
-            <w:r>
-              <w:t>wxcodes</w:t>
-            </w:r>
-            <w:proofErr w:type="spellEnd"/>
-          </w:p>
-        </w:tc>
-        <w:tc>
-          <w:tcPr>
-            <w:tcW w:w="4140" w:type="dxa"/>
-          </w:tcPr>
-          <w:p>
-            <w:r>
-              <w:t>Weather Codes</w:t>
-            </w:r>
-          </w:p>
-        </w:tc>
-        <w:tc>
-          <w:tcPr>
-            <w:tcW w:w="1440" w:type="dxa"/>
-          </w:tcPr>
-          <w:p/>
-        </w:tc>
-        <w:tc>
-          <w:tcPr>
-            <w:tcW w:w="900" w:type="dxa"/>
-          </w:tcPr>
-          <w:p>
-            <w:r>
-              <w:t>Yes</w:t>
-            </w:r>
-          </w:p>
-        </w:tc>
-      </w:tr>
-      <w:tr>
-        <w:tc>
-          <w:tcPr>
-            <w:tcW w:w="680" w:type="dxa"/>
-          </w:tcPr>
-          <w:p>
-            <w:r>
-              <w:t>F15</w:t>
-            </w:r>
-          </w:p>
-        </w:tc>
-        <w:tc>
-          <w:tcPr>
-            <w:tcW w:w="2195" w:type="dxa"/>
-          </w:tcPr>
-          <w:p>
-            <w:r>
-              <w:t>(top) Snow Depth (in)</w:t>
-            </w:r>
-          </w:p>
-        </w:tc>
-        <w:tc>
-          <w:tcPr>
-            <w:tcW w:w="4140" w:type="dxa"/>
-          </w:tcPr>
-          <w:p>
-            <w:r>
-              <w:t>Top Snow Depth</w:t>
-            </w:r>
-          </w:p>
-        </w:tc>
-        <w:tc>
-          <w:tcPr>
-            <w:tcW w:w="1440" w:type="dxa"/>
-          </w:tcPr>
-          <w:p/>
-        </w:tc>
-        <w:tc>
-          <w:tcPr>
-            <w:tcW w:w="900" w:type="dxa"/>
-          </w:tcPr>
-          <w:p>
-            <w:r>
-              <w:t>No</w:t>
-            </w:r>
-          </w:p>
-        </w:tc>
-      </w:tr>
-      <w:tr>
-        <w:tc>
-          <w:tcPr>
-            <w:tcW w:w="680" w:type="dxa"/>
-          </w:tcPr>
-          <w:p>
-            <w:r>
-              <w:t>F16</w:t>
-            </w:r>
-          </w:p>
-        </w:tc>
-        <w:tc>
-          <w:tcPr>
-            <w:tcW w:w="2195" w:type="dxa"/>
-          </w:tcPr>
-          <w:p>
-            <w:r>
-              <w:t>(middle) Snow Depth (in)</w:t>
-            </w:r>
-          </w:p>
-        </w:tc>
-        <w:tc>
-          <w:tcPr>
-            <w:tcW w:w="4140" w:type="dxa"/>
-          </w:tcPr>
-          <w:p>
-            <w:r>
-              <w:t>Middle Snow Depth</w:t>
-            </w:r>
-          </w:p>
-        </w:tc>
-        <w:tc>
-          <w:tcPr>
-            <w:tcW w:w="1440" w:type="dxa"/>
-          </w:tcPr>
-          <w:p/>
-        </w:tc>
-        <w:tc>
-          <w:tcPr>
-            <w:tcW w:w="900" w:type="dxa"/>
-          </w:tcPr>
-          <w:p>
-            <w:r>
-              <w:t>No</w:t>
-            </w:r>
-          </w:p>
-        </w:tc>
-      </w:tr>
-      <w:tr>
-        <w:tc>
-          <w:tcPr>
-            <w:tcW w:w="680" w:type="dxa"/>
-          </w:tcPr>
-          <w:p>
-            <w:r>
-              <w:t>F17</w:t>
-            </w:r>
-          </w:p>
-        </w:tc>
-        <w:tc>
-          <w:tcPr>
-            <w:tcW w:w="2195" w:type="dxa"/>
-          </w:tcPr>
-          <w:p>
-            <w:r>
-              <w:t>(bottom) Snow Depth (in)</w:t>
-            </w:r>
-          </w:p>
-        </w:tc>
-        <w:tc>
-          <w:tcPr>
-            <w:tcW w:w="4140" w:type="dxa"/>
-          </w:tcPr>
-          <w:p>
-            <w:r>
-              <w:t>Bottom Snow Depth</w:t>
-            </w:r>
-          </w:p>
-        </w:tc>
-        <w:tc>
-          <w:tcPr>
-            <w:tcW w:w="1440" w:type="dxa"/>
-          </w:tcPr>
-          <w:p/>
-        </w:tc>
-        <w:tc>
-          <w:tcPr>
-            <w:tcW w:w="900" w:type="dxa"/>
-          </w:tcPr>
-          <w:p>
-            <w:r>
-              <w:t>No</w:t>
-            </w:r>
-          </w:p>
-        </w:tc>
-      </w:tr>
-      <w:tr>
-        <w:tc>
-          <w:tcPr>
-            <w:tcW w:w="680" w:type="dxa"/>
-          </w:tcPr>
-          <w:p>
-            <w:r>
-              <w:t>F18</w:t>
-            </w:r>
-          </w:p>
-        </w:tc>
-        <w:tc>
-          <w:tcPr>
-            <w:tcW w:w="2195" w:type="dxa"/>
-          </w:tcPr>
-          <w:p>
-            <w:r>
-              <w:t>(top) Snow Temp. (deg. F)</w:t>
-            </w:r>
-          </w:p>
-        </w:tc>
-        <w:tc>
-          <w:tcPr>
-            <w:tcW w:w="4140" w:type="dxa"/>
-          </w:tcPr>
-          <w:p>
-            <w:r>
-              <w:t>Top Snow Temperature</w:t>
-            </w:r>
-          </w:p>
-        </w:tc>
-        <w:tc>
-          <w:tcPr>
-            <w:tcW w:w="1440" w:type="dxa"/>
-          </w:tcPr>
-          <w:p/>
-        </w:tc>
-        <w:tc>
-          <w:tcPr>
-            <w:tcW w:w="900" w:type="dxa"/>
-          </w:tcPr>
-          <w:p>
-            <w:r>
-              <w:t>No</w:t>
-            </w:r>
-          </w:p>
-        </w:tc>
-      </w:tr>
-      <w:tr>
-        <w:tc>
-          <w:tcPr>
-            <w:tcW w:w="680" w:type="dxa"/>
-          </w:tcPr>
-          <w:p>
-            <w:r>
               <w:t>F19</w:t>
             </w:r>
           </w:p>
@@ -1491,7 +1520,11 @@
           <w:tcPr>
             <w:tcW w:w="1440" w:type="dxa"/>
           </w:tcPr>
-          <w:p/>
+          <w:p>
+            <w:r>
+              <w:t>Float [0,+]</w:t>
+            </w:r>
+          </w:p>
         </w:tc>
         <w:tc>
           <w:tcPr>
@@ -1540,200 +1573,612 @@
           <w:tcPr>
             <w:tcW w:w="1440" w:type="dxa"/>
           </w:tcPr>
+          <w:p>
+            <w:r>
+              <w:t>Float [0,+]</w:t>
+            </w:r>
+          </w:p>
+        </w:tc>
+        <w:tc>
+          <w:tcPr>
+            <w:tcW w:w="900" w:type="dxa"/>
+          </w:tcPr>
+          <w:p>
+            <w:r>
+              <w:t>No</w:t>
+            </w:r>
+          </w:p>
+        </w:tc>
+      </w:tr>
+      <w:tr>
+        <w:tc>
+          <w:tcPr>
+            <w:tcW w:w="680" w:type="dxa"/>
+          </w:tcPr>
+          <w:p>
+            <w:r>
+              <w:t>F21</w:t>
+            </w:r>
+          </w:p>
+        </w:tc>
+        <w:tc>
+          <w:tcPr>
+            <w:tcW w:w="2195" w:type="dxa"/>
+          </w:tcPr>
+          <w:p>
+            <w:r>
+              <w:t>(top) Snow Density (%)</w:t>
+            </w:r>
+          </w:p>
+        </w:tc>
+        <w:tc>
+          <w:tcPr>
+            <w:tcW w:w="4140" w:type="dxa"/>
+          </w:tcPr>
+          <w:p>
+            <w:r>
+              <w:t>Top Snow Density</w:t>
+            </w:r>
+          </w:p>
+        </w:tc>
+        <w:tc>
+          <w:tcPr>
+            <w:tcW w:w="1440" w:type="dxa"/>
+          </w:tcPr>
+          <w:p>
+            <w:r>
+              <w:t>Float [0,+]</w:t>
+            </w:r>
+          </w:p>
+        </w:tc>
+        <w:tc>
+          <w:tcPr>
+            <w:tcW w:w="900" w:type="dxa"/>
+          </w:tcPr>
+          <w:p>
+            <w:r>
+              <w:t>No</w:t>
+            </w:r>
+          </w:p>
+        </w:tc>
+      </w:tr>
+      <w:tr>
+        <w:tc>
+          <w:tcPr>
+            <w:tcW w:w="680" w:type="dxa"/>
+          </w:tcPr>
+          <w:p>
+            <w:r>
+              <w:t>F22</w:t>
+            </w:r>
+          </w:p>
+        </w:tc>
+        <w:tc>
+          <w:tcPr>
+            <w:tcW w:w="2195" w:type="dxa"/>
+          </w:tcPr>
+          <w:p>
+            <w:r>
+              <w:t>(middle) Snow Density (%)</w:t>
+            </w:r>
+          </w:p>
+        </w:tc>
+        <w:tc>
+          <w:tcPr>
+            <w:tcW w:w="4140" w:type="dxa"/>
+          </w:tcPr>
+          <w:p>
+            <w:r>
+              <w:t>Middle Snow Density</w:t>
+            </w:r>
+          </w:p>
+        </w:tc>
+        <w:tc>
+          <w:tcPr>
+            <w:tcW w:w="1440" w:type="dxa"/>
+          </w:tcPr>
+          <w:p>
+            <w:r>
+              <w:t>Float [0,+]</w:t>
+            </w:r>
+          </w:p>
+        </w:tc>
+        <w:tc>
+          <w:tcPr>
+            <w:tcW w:w="900" w:type="dxa"/>
+          </w:tcPr>
+          <w:p>
+            <w:r>
+              <w:t>No</w:t>
+            </w:r>
+          </w:p>
+        </w:tc>
+      </w:tr>
+      <w:tr>
+        <w:tc>
+          <w:tcPr>
+            <w:tcW w:w="680" w:type="dxa"/>
+          </w:tcPr>
+          <w:p>
+            <w:r>
+              <w:t>F23</w:t>
+            </w:r>
+          </w:p>
+        </w:tc>
+        <w:tc>
+          <w:tcPr>
+            <w:tcW w:w="2195" w:type="dxa"/>
+          </w:tcPr>
+          <w:p>
+            <w:r>
+              <w:t>(bottom) Snow Density (%)</w:t>
+            </w:r>
+          </w:p>
+        </w:tc>
+        <w:tc>
+          <w:tcPr>
+            <w:tcW w:w="4140" w:type="dxa"/>
+          </w:tcPr>
+          <w:p>
+            <w:r>
+              <w:t>Bottom Snow Density</w:t>
+            </w:r>
+          </w:p>
+        </w:tc>
+        <w:tc>
+          <w:tcPr>
+            <w:tcW w:w="1440" w:type="dxa"/>
+          </w:tcPr>
+          <w:p>
+            <w:r>
+              <w:t>Float [0,+]</w:t>
+            </w:r>
+          </w:p>
+        </w:tc>
+        <w:tc>
+          <w:tcPr>
+            <w:tcW w:w="900" w:type="dxa"/>
+          </w:tcPr>
+          <w:p>
+            <w:r>
+              <w:t>No</w:t>
+            </w:r>
+          </w:p>
+        </w:tc>
+      </w:tr>
+      <w:tr>
+        <w:tc>
+          <w:tcPr>
+            <w:tcW w:w="680" w:type="dxa"/>
+          </w:tcPr>
+          <w:p>
+            <w:r>
+              <w:t>F24</w:t>
+            </w:r>
+          </w:p>
+        </w:tc>
+        <w:tc>
+          <w:tcPr>
+            <w:tcW w:w="2195" w:type="dxa"/>
+          </w:tcPr>
+          <w:p>
+            <w:r>
+              <w:t>Date w/o Time</w:t>
+            </w:r>
+          </w:p>
+        </w:tc>
+        <w:tc>
+          <w:tcPr>
+            <w:tcW w:w="4140" w:type="dxa"/>
+          </w:tcPr>
+          <w:p>
+            <w:r>
+              <w:t>Date</w:t>
+            </w:r>
+          </w:p>
+        </w:tc>
+        <w:tc>
+          <w:tcPr>
+            <w:tcW w:w="1440" w:type="dxa"/>
+          </w:tcPr>
+          <w:p>
+            <w:r>
+              <w:t>Date</w:t>
+            </w:r>
+          </w:p>
+        </w:tc>
+        <w:tc>
+          <w:tcPr>
+            <w:tcW w:w="900" w:type="dxa"/>
+          </w:tcPr>
+          <w:p>
+            <w:r>
+              <w:t>Yes</w:t>
+            </w:r>
+          </w:p>
+        </w:tc>
+      </w:tr>
+      <w:tr>
+        <w:tc>
+          <w:tcPr>
+            <w:tcW w:w="680" w:type="dxa"/>
+          </w:tcPr>
+          <w:p>
+            <w:r>
+              <w:t>F25</w:t>
+            </w:r>
+          </w:p>
+        </w:tc>
+        <w:tc>
+          <w:tcPr>
+            <w:tcW w:w="2195" w:type="dxa"/>
+          </w:tcPr>
+          <w:p>
+            <w:r>
+              <w:t>Hour</w:t>
+            </w:r>
+          </w:p>
+        </w:tc>
+        <w:tc>
+          <w:tcPr>
+            <w:tcW w:w="4140" w:type="dxa"/>
+          </w:tcPr>
+          <w:p>
+            <w:r>
+              <w:t>Hour</w:t>
+            </w:r>
+          </w:p>
+        </w:tc>
+        <w:tc>
+          <w:tcPr>
+            <w:tcW w:w="1440" w:type="dxa"/>
+          </w:tcPr>
+          <w:p>
+            <w:r>
+              <w:t>Float [0,24]</w:t>
+            </w:r>
+          </w:p>
+        </w:tc>
+        <w:tc>
+          <w:tcPr>
+            <w:tcW w:w="900" w:type="dxa"/>
+          </w:tcPr>
           <w:p/>
         </w:tc>
-        <w:tc>
-          <w:tcPr>
-            <w:tcW w:w="900" w:type="dxa"/>
-          </w:tcPr>
-          <w:p>
-            <w:r>
-              <w:t>No</w:t>
-            </w:r>
-          </w:p>
-        </w:tc>
-      </w:tr>
-      <w:tr>
-        <w:tc>
-          <w:tcPr>
-            <w:tcW w:w="680" w:type="dxa"/>
-          </w:tcPr>
-          <w:p>
-            <w:r>
-              <w:t>F21</w:t>
-            </w:r>
-          </w:p>
-        </w:tc>
-        <w:tc>
-          <w:tcPr>
-            <w:tcW w:w="2195" w:type="dxa"/>
-          </w:tcPr>
-          <w:p>
-            <w:r>
-              <w:t>(top) Snow Density (%)</w:t>
-            </w:r>
-          </w:p>
-        </w:tc>
-        <w:tc>
-          <w:tcPr>
-            <w:tcW w:w="4140" w:type="dxa"/>
-          </w:tcPr>
-          <w:p>
-            <w:r>
-              <w:t>Top Snow Density</w:t>
-            </w:r>
-          </w:p>
-        </w:tc>
-        <w:tc>
-          <w:tcPr>
-            <w:tcW w:w="1440" w:type="dxa"/>
+      </w:tr>
+      <w:tr>
+        <w:tc>
+          <w:tcPr>
+            <w:tcW w:w="680" w:type="dxa"/>
+          </w:tcPr>
+          <w:p>
+            <w:r>
+              <w:t>F26</w:t>
+            </w:r>
+          </w:p>
+        </w:tc>
+        <w:tc>
+          <w:tcPr>
+            <w:tcW w:w="2195" w:type="dxa"/>
+          </w:tcPr>
+          <w:p>
+            <w:r>
+              <w:t>Forecasted from 0 UTC</w:t>
+            </w:r>
+          </w:p>
+        </w:tc>
+        <w:tc>
+          <w:tcPr>
+            <w:tcW w:w="4140" w:type="dxa"/>
+          </w:tcPr>
+          <w:p>
+            <w:r>
+              <w:t>Forecasted from 0 UTC</w:t>
+            </w:r>
+          </w:p>
+        </w:tc>
+        <w:tc>
+          <w:tcPr>
+            <w:tcW w:w="1440" w:type="dxa"/>
+          </w:tcPr>
+          <w:p>
+            <w:r>
+              <w:t>String</w:t>
+            </w:r>
+          </w:p>
+        </w:tc>
+        <w:tc>
+          <w:tcPr>
+            <w:tcW w:w="900" w:type="dxa"/>
+          </w:tcPr>
+          <w:p>
+            <w:r>
+              <w:t>Yes</w:t>
+            </w:r>
+          </w:p>
+        </w:tc>
+      </w:tr>
+      <w:tr>
+        <w:tc>
+          <w:tcPr>
+            <w:tcW w:w="680" w:type="dxa"/>
+          </w:tcPr>
+          <w:p>
+            <w:r>
+              <w:t>F27</w:t>
+            </w:r>
+          </w:p>
+        </w:tc>
+        <w:tc>
+          <w:tcPr>
+            <w:tcW w:w="2195" w:type="dxa"/>
+          </w:tcPr>
+          <w:p>
+            <w:r>
+              <w:t>FEW</w:t>
+            </w:r>
+          </w:p>
+        </w:tc>
+        <w:tc>
+          <w:tcPr>
+            <w:tcW w:w="4140" w:type="dxa"/>
+          </w:tcPr>
+          <w:p>
+            <w:r>
+              <w:t>Few Cloud Layer</w:t>
+            </w:r>
+          </w:p>
+        </w:tc>
+        <w:tc>
+          <w:tcPr>
+            <w:tcW w:w="1440" w:type="dxa"/>
+          </w:tcPr>
+          <w:p>
+            <w:r>
+              <w:t>Int [0,12000]</w:t>
+            </w:r>
+          </w:p>
+        </w:tc>
+        <w:tc>
+          <w:tcPr>
+            <w:tcW w:w="900" w:type="dxa"/>
           </w:tcPr>
           <w:p/>
         </w:tc>
-        <w:tc>
-          <w:tcPr>
-            <w:tcW w:w="900" w:type="dxa"/>
-          </w:tcPr>
-          <w:p>
-            <w:r>
-              <w:t>No</w:t>
-            </w:r>
-          </w:p>
-        </w:tc>
-      </w:tr>
-      <w:tr>
-        <w:tc>
-          <w:tcPr>
-            <w:tcW w:w="680" w:type="dxa"/>
-          </w:tcPr>
-          <w:p>
-            <w:r>
-              <w:t>F22</w:t>
-            </w:r>
-          </w:p>
-        </w:tc>
-        <w:tc>
-          <w:tcPr>
-            <w:tcW w:w="2195" w:type="dxa"/>
-          </w:tcPr>
-          <w:p>
-            <w:r>
-              <w:t>(middle) Snow Density (%)</w:t>
-            </w:r>
-          </w:p>
-        </w:tc>
-        <w:tc>
-          <w:tcPr>
-            <w:tcW w:w="4140" w:type="dxa"/>
-          </w:tcPr>
-          <w:p>
-            <w:r>
-              <w:t>Middle Snow Density</w:t>
-            </w:r>
-          </w:p>
-        </w:tc>
-        <w:tc>
-          <w:tcPr>
-            <w:tcW w:w="1440" w:type="dxa"/>
+      </w:tr>
+      <w:tr>
+        <w:tc>
+          <w:tcPr>
+            <w:tcW w:w="680" w:type="dxa"/>
+          </w:tcPr>
+          <w:p>
+            <w:r>
+              <w:t>F28</w:t>
+            </w:r>
+          </w:p>
+        </w:tc>
+        <w:tc>
+          <w:tcPr>
+            <w:tcW w:w="2195" w:type="dxa"/>
+          </w:tcPr>
+          <w:p>
+            <w:r>
+              <w:t>SCT</w:t>
+            </w:r>
+          </w:p>
+        </w:tc>
+        <w:tc>
+          <w:tcPr>
+            <w:tcW w:w="4140" w:type="dxa"/>
+          </w:tcPr>
+          <w:p>
+            <w:r>
+              <w:t>Scattered Cloud Layer</w:t>
+            </w:r>
+          </w:p>
+        </w:tc>
+        <w:tc>
+          <w:tcPr>
+            <w:tcW w:w="1440" w:type="dxa"/>
+          </w:tcPr>
+          <w:p>
+            <w:r>
+              <w:t>Int [0,12000]</w:t>
+            </w:r>
+          </w:p>
+        </w:tc>
+        <w:tc>
+          <w:tcPr>
+            <w:tcW w:w="900" w:type="dxa"/>
           </w:tcPr>
           <w:p/>
         </w:tc>
-        <w:tc>
-          <w:tcPr>
-            <w:tcW w:w="900" w:type="dxa"/>
-          </w:tcPr>
-          <w:p>
-            <w:r>
-              <w:t>No</w:t>
-            </w:r>
-          </w:p>
-        </w:tc>
-      </w:tr>
-      <w:tr>
-        <w:tc>
-          <w:tcPr>
-            <w:tcW w:w="680" w:type="dxa"/>
-          </w:tcPr>
-          <w:p>
-            <w:r>
-              <w:t>F23</w:t>
-            </w:r>
-          </w:p>
-        </w:tc>
-        <w:tc>
-          <w:tcPr>
-            <w:tcW w:w="2195" w:type="dxa"/>
-          </w:tcPr>
-          <w:p>
-            <w:r>
-              <w:t>(bottom) Snow Density (%)</w:t>
-            </w:r>
-          </w:p>
-        </w:tc>
-        <w:tc>
-          <w:tcPr>
-            <w:tcW w:w="4140" w:type="dxa"/>
-          </w:tcPr>
-          <w:p>
-            <w:r>
-              <w:t>Bottom Snow Density</w:t>
-            </w:r>
-          </w:p>
-        </w:tc>
-        <w:tc>
-          <w:tcPr>
-            <w:tcW w:w="1440" w:type="dxa"/>
+      </w:tr>
+      <w:tr>
+        <w:tc>
+          <w:tcPr>
+            <w:tcW w:w="680" w:type="dxa"/>
+          </w:tcPr>
+          <w:p>
+            <w:r>
+              <w:t>F29</w:t>
+            </w:r>
+          </w:p>
+        </w:tc>
+        <w:tc>
+          <w:tcPr>
+            <w:tcW w:w="2195" w:type="dxa"/>
+          </w:tcPr>
+          <w:p>
+            <w:r>
+              <w:t>BKN</w:t>
+            </w:r>
+          </w:p>
+        </w:tc>
+        <w:tc>
+          <w:tcPr>
+            <w:tcW w:w="4140" w:type="dxa"/>
+          </w:tcPr>
+          <w:p>
+            <w:r>
+              <w:t>Broken Cloud Layer</w:t>
+            </w:r>
+          </w:p>
+        </w:tc>
+        <w:tc>
+          <w:tcPr>
+            <w:tcW w:w="1440" w:type="dxa"/>
+          </w:tcPr>
+          <w:p>
+            <w:r>
+              <w:t>Int [0,12000]</w:t>
+            </w:r>
+          </w:p>
+        </w:tc>
+        <w:tc>
+          <w:tcPr>
+            <w:tcW w:w="900" w:type="dxa"/>
           </w:tcPr>
           <w:p/>
         </w:tc>
-        <w:tc>
-          <w:tcPr>
-            <w:tcW w:w="900" w:type="dxa"/>
-          </w:tcPr>
-          <w:p>
-            <w:r>
-              <w:t>No</w:t>
-            </w:r>
-          </w:p>
-        </w:tc>
-      </w:tr>
-      <w:tr>
-        <w:tc>
-          <w:tcPr>
-            <w:tcW w:w="680" w:type="dxa"/>
-          </w:tcPr>
-          <w:p>
-            <w:r>
-              <w:t>F24</w:t>
-            </w:r>
-          </w:p>
-        </w:tc>
-        <w:tc>
-          <w:tcPr>
-            <w:tcW w:w="2195" w:type="dxa"/>
-          </w:tcPr>
-          <w:p>
-            <w:r>
-              <w:t>Date w/o Time</w:t>
-            </w:r>
-          </w:p>
-        </w:tc>
-        <w:tc>
-          <w:tcPr>
-            <w:tcW w:w="4140" w:type="dxa"/>
-          </w:tcPr>
-          <w:p>
-            <w:r>
-              <w:t>Date</w:t>
-            </w:r>
-          </w:p>
-        </w:tc>
-        <w:tc>
-          <w:tcPr>
-            <w:tcW w:w="1440" w:type="dxa"/>
+      </w:tr>
+      <w:tr>
+        <w:tc>
+          <w:tcPr>
+            <w:tcW w:w="680" w:type="dxa"/>
+          </w:tcPr>
+          <w:p>
+            <w:r>
+              <w:t>F30</w:t>
+            </w:r>
+          </w:p>
+        </w:tc>
+        <w:tc>
+          <w:tcPr>
+            <w:tcW w:w="2195" w:type="dxa"/>
+          </w:tcPr>
+          <w:p>
+            <w:r>
+              <w:t>OVC</w:t>
+            </w:r>
+          </w:p>
+        </w:tc>
+        <w:tc>
+          <w:tcPr>
+            <w:tcW w:w="4140" w:type="dxa"/>
+          </w:tcPr>
+          <w:p>
+            <w:r>
+              <w:t>Overcast Cloud Layer</w:t>
+            </w:r>
+          </w:p>
+        </w:tc>
+        <w:tc>
+          <w:tcPr>
+            <w:tcW w:w="1440" w:type="dxa"/>
+          </w:tcPr>
+          <w:p>
+            <w:r>
+              <w:t>Int [0,12000]</w:t>
+            </w:r>
+          </w:p>
+        </w:tc>
+        <w:tc>
+          <w:tcPr>
+            <w:tcW w:w="900" w:type="dxa"/>
           </w:tcPr>
           <w:p/>
         </w:tc>
+      </w:tr>
+      <w:tr>
+        <w:tc>
+          <w:tcPr>
+            <w:tcW w:w="680" w:type="dxa"/>
+          </w:tcPr>
+          <w:p>
+            <w:r>
+              <w:t>F31</w:t>
+            </w:r>
+          </w:p>
+        </w:tc>
+        <w:tc>
+          <w:tcPr>
+            <w:tcW w:w="2195" w:type="dxa"/>
+          </w:tcPr>
+          <w:p>
+            <w:r>
+              <w:t>VV</w:t>
+            </w:r>
+          </w:p>
+        </w:tc>
+        <w:tc>
+          <w:tcPr>
+            <w:tcW w:w="4140" w:type="dxa"/>
+          </w:tcPr>
+          <w:p>
+            <w:r>
+              <w:t>Vertical Visibility</w:t>
+            </w:r>
+          </w:p>
+        </w:tc>
+        <w:tc>
+          <w:tcPr>
+            <w:tcW w:w="1440" w:type="dxa"/>
+          </w:tcPr>
+          <w:p>
+            <w:r>
+              <w:t>Int [0,12000]</w:t>
+            </w:r>
+          </w:p>
+        </w:tc>
+        <w:tc>
+          <w:tcPr>
+            <w:tcW w:w="900" w:type="dxa"/>
+          </w:tcPr>
+          <w:p/>
+        </w:tc>
+      </w:tr>
+      <w:tr>
+        <w:tc>
+          <w:tcPr>
+            <w:tcW w:w="680" w:type="dxa"/>
+          </w:tcPr>
+          <w:p>
+            <w:r>
+              <w:t>F32</w:t>
+            </w:r>
+          </w:p>
+        </w:tc>
+        <w:tc>
+          <w:tcPr>
+            <w:tcW w:w="2195" w:type="dxa"/>
+          </w:tcPr>
+          <w:p>
+            <w:r>
+              <w:t>Clouds</w:t>
+            </w:r>
+          </w:p>
+        </w:tc>
+        <w:tc>
+          <w:tcPr>
+            <w:tcW w:w="4140" w:type="dxa"/>
+          </w:tcPr>
+          <w:p>
+            <w:r>
+              <w:t>Cloud Coverage</w:t>
+            </w:r>
+          </w:p>
+        </w:tc>
+        <w:tc>
+          <w:tcPr>
+            <w:tcW w:w="1440" w:type="dxa"/>
+          </w:tcPr>
+          <w:p>
+            <w:r>
+              <w:t>[0,8]</w:t>
+            </w:r>
+          </w:p>
+        </w:tc>
         <w:tc>
           <w:tcPr>
             <w:tcW w:w="900" w:type="dxa"/>
@@ -1752,79 +2197,39 @@
           </w:tcPr>
           <w:p>
             <w:r>
-              <w:t>F25</w:t>
-            </w:r>
-          </w:p>
-        </w:tc>
-        <w:tc>
-          <w:tcPr>
-            <w:tcW w:w="2195" w:type="dxa"/>
-          </w:tcPr>
-          <w:p>
-            <w:r>
-              <w:t>Hour</w:t>
-            </w:r>
-          </w:p>
-        </w:tc>
-        <w:tc>
-          <w:tcPr>
-            <w:tcW w:w="4140" w:type="dxa"/>
-          </w:tcPr>
-          <w:p>
-            <w:r>
-              <w:t>Hour</w:t>
-            </w:r>
-          </w:p>
-        </w:tc>
-        <w:tc>
-          <w:tcPr>
-            <w:tcW w:w="1440" w:type="dxa"/>
-          </w:tcPr>
-          <w:p/>
-        </w:tc>
-        <w:tc>
-          <w:tcPr>
-            <w:tcW w:w="900" w:type="dxa"/>
-          </w:tcPr>
-          <w:p/>
-        </w:tc>
-      </w:tr>
-      <w:tr>
-        <w:tc>
-          <w:tcPr>
-            <w:tcW w:w="680" w:type="dxa"/>
-          </w:tcPr>
-          <w:p>
-            <w:r>
-              <w:t>F26</w:t>
-            </w:r>
-          </w:p>
-        </w:tc>
-        <w:tc>
-          <w:tcPr>
-            <w:tcW w:w="2195" w:type="dxa"/>
-          </w:tcPr>
-          <w:p>
-            <w:r>
-              <w:t>Forecasted from 0 UTC</w:t>
-            </w:r>
-          </w:p>
-        </w:tc>
-        <w:tc>
-          <w:tcPr>
-            <w:tcW w:w="4140" w:type="dxa"/>
-          </w:tcPr>
-          <w:p>
-            <w:r>
-              <w:t>Forecasted from 0 UTC</w:t>
-            </w:r>
-          </w:p>
-        </w:tc>
-        <w:tc>
-          <w:tcPr>
-            <w:tcW w:w="1440" w:type="dxa"/>
-          </w:tcPr>
-          <w:p/>
+              <w:t>F33</w:t>
+            </w:r>
+          </w:p>
+        </w:tc>
+        <w:tc>
+          <w:tcPr>
+            <w:tcW w:w="2195" w:type="dxa"/>
+          </w:tcPr>
+          <w:p>
+            <w:r>
+              <w:t>Clds1000</w:t>
+            </w:r>
+          </w:p>
+        </w:tc>
+        <w:tc>
+          <w:tcPr>
+            <w:tcW w:w="4140" w:type="dxa"/>
+          </w:tcPr>
+          <w:p>
+            <w:r>
+              <w:t>Cloud Coverage at 1000 ft</w:t>
+            </w:r>
+          </w:p>
+        </w:tc>
+        <w:tc>
+          <w:tcPr>
+            <w:tcW w:w="1440" w:type="dxa"/>
+          </w:tcPr>
+          <w:p>
+            <w:r>
+              <w:t>[0,8]</w:t>
+            </w:r>
+          </w:p>
         </w:tc>
         <w:tc>
           <w:tcPr>
@@ -1844,255 +2249,27 @@
           </w:tcPr>
           <w:p>
             <w:r>
-              <w:t>F27</w:t>
-            </w:r>
-          </w:p>
-        </w:tc>
-        <w:tc>
-          <w:tcPr>
-            <w:tcW w:w="2195" w:type="dxa"/>
-          </w:tcPr>
-          <w:p>
-            <w:r>
-              <w:t>FEW</w:t>
-            </w:r>
-          </w:p>
-        </w:tc>
-        <w:tc>
-          <w:tcPr>
-            <w:tcW w:w="4140" w:type="dxa"/>
-          </w:tcPr>
-          <w:p>
-            <w:r>
-              <w:t xml:space="preserve">Few </w:t>
-            </w:r>
-            <w:proofErr w:type="gramStart"/>
-            <w:r>
-              <w:t>Cloud</w:t>
-            </w:r>
-            <w:proofErr w:type="gramEnd"/>
-            <w:r>
-              <w:t xml:space="preserve"> Layer</w:t>
-            </w:r>
-          </w:p>
-        </w:tc>
-        <w:tc>
-          <w:tcPr>
-            <w:tcW w:w="1440" w:type="dxa"/>
-          </w:tcPr>
-          <w:p/>
-        </w:tc>
-        <w:tc>
-          <w:tcPr>
-            <w:tcW w:w="900" w:type="dxa"/>
-          </w:tcPr>
-          <w:p/>
-        </w:tc>
-      </w:tr>
-      <w:tr>
-        <w:tc>
-          <w:tcPr>
-            <w:tcW w:w="680" w:type="dxa"/>
-          </w:tcPr>
-          <w:p>
-            <w:r>
-              <w:t>F28</w:t>
-            </w:r>
-          </w:p>
-        </w:tc>
-        <w:tc>
-          <w:tcPr>
-            <w:tcW w:w="2195" w:type="dxa"/>
-          </w:tcPr>
-          <w:p>
-            <w:r>
-              <w:t>SCT</w:t>
-            </w:r>
-          </w:p>
-        </w:tc>
-        <w:tc>
-          <w:tcPr>
-            <w:tcW w:w="4140" w:type="dxa"/>
-          </w:tcPr>
-          <w:p>
-            <w:r>
-              <w:t>Scattered Cloud Layer</w:t>
-            </w:r>
-          </w:p>
-        </w:tc>
-        <w:tc>
-          <w:tcPr>
-            <w:tcW w:w="1440" w:type="dxa"/>
-          </w:tcPr>
-          <w:p/>
-        </w:tc>
-        <w:tc>
-          <w:tcPr>
-            <w:tcW w:w="900" w:type="dxa"/>
-          </w:tcPr>
-          <w:p/>
-        </w:tc>
-      </w:tr>
-      <w:tr>
-        <w:tc>
-          <w:tcPr>
-            <w:tcW w:w="680" w:type="dxa"/>
-          </w:tcPr>
-          <w:p>
-            <w:r>
-              <w:t>F29</w:t>
-            </w:r>
-          </w:p>
-        </w:tc>
-        <w:tc>
-          <w:tcPr>
-            <w:tcW w:w="2195" w:type="dxa"/>
-          </w:tcPr>
-          <w:p>
-            <w:r>
-              <w:t>BKN</w:t>
-            </w:r>
-          </w:p>
-        </w:tc>
-        <w:tc>
-          <w:tcPr>
-            <w:tcW w:w="4140" w:type="dxa"/>
-          </w:tcPr>
-          <w:p>
-            <w:r>
-              <w:t>Broken Cloud Layer</w:t>
-            </w:r>
-          </w:p>
-        </w:tc>
-        <w:tc>
-          <w:tcPr>
-            <w:tcW w:w="1440" w:type="dxa"/>
-          </w:tcPr>
-          <w:p/>
-        </w:tc>
-        <w:tc>
-          <w:tcPr>
-            <w:tcW w:w="900" w:type="dxa"/>
-          </w:tcPr>
-          <w:p/>
-        </w:tc>
-      </w:tr>
-      <w:tr>
-        <w:tc>
-          <w:tcPr>
-            <w:tcW w:w="680" w:type="dxa"/>
-          </w:tcPr>
-          <w:p>
-            <w:r>
-              <w:t>F30</w:t>
-            </w:r>
-          </w:p>
-        </w:tc>
-        <w:tc>
-          <w:tcPr>
-            <w:tcW w:w="2195" w:type="dxa"/>
-          </w:tcPr>
-          <w:p>
-            <w:r>
-              <w:t>OVC</w:t>
-            </w:r>
-          </w:p>
-        </w:tc>
-        <w:tc>
-          <w:tcPr>
-            <w:tcW w:w="4140" w:type="dxa"/>
-          </w:tcPr>
-          <w:p>
-            <w:r>
-              <w:t>Overcast Cloud Layer</w:t>
-            </w:r>
-          </w:p>
-        </w:tc>
-        <w:tc>
-          <w:tcPr>
-            <w:tcW w:w="1440" w:type="dxa"/>
-          </w:tcPr>
-          <w:p/>
-        </w:tc>
-        <w:tc>
-          <w:tcPr>
-            <w:tcW w:w="900" w:type="dxa"/>
-          </w:tcPr>
-          <w:p/>
-        </w:tc>
-      </w:tr>
-      <w:tr>
-        <w:tc>
-          <w:tcPr>
-            <w:tcW w:w="680" w:type="dxa"/>
-          </w:tcPr>
-          <w:p>
-            <w:r>
-              <w:t>F31</w:t>
-            </w:r>
-          </w:p>
-        </w:tc>
-        <w:tc>
-          <w:tcPr>
-            <w:tcW w:w="2195" w:type="dxa"/>
-          </w:tcPr>
-          <w:p>
-            <w:r>
-              <w:t>VV</w:t>
-            </w:r>
-          </w:p>
-        </w:tc>
-        <w:tc>
-          <w:tcPr>
-            <w:tcW w:w="4140" w:type="dxa"/>
-          </w:tcPr>
-          <w:p>
-            <w:r>
-              <w:t>Vertical Visibility</w:t>
-            </w:r>
-          </w:p>
-        </w:tc>
-        <w:tc>
-          <w:tcPr>
-            <w:tcW w:w="1440" w:type="dxa"/>
-          </w:tcPr>
-          <w:p/>
-        </w:tc>
-        <w:tc>
-          <w:tcPr>
-            <w:tcW w:w="900" w:type="dxa"/>
-          </w:tcPr>
-          <w:p/>
-        </w:tc>
-      </w:tr>
-      <w:tr>
-        <w:tc>
-          <w:tcPr>
-            <w:tcW w:w="680" w:type="dxa"/>
-          </w:tcPr>
-          <w:p>
-            <w:r>
-              <w:t>F32</w:t>
-            </w:r>
-          </w:p>
-        </w:tc>
-        <w:tc>
-          <w:tcPr>
-            <w:tcW w:w="2195" w:type="dxa"/>
-          </w:tcPr>
-          <w:p>
-            <w:r>
-              <w:t>Clouds</w:t>
-            </w:r>
-          </w:p>
-        </w:tc>
-        <w:tc>
-          <w:tcPr>
-            <w:tcW w:w="4140" w:type="dxa"/>
-          </w:tcPr>
-          <w:p>
-            <w:r>
-              <w:t>Cloud Coverage</w:t>
+              <w:t>F34</w:t>
+            </w:r>
+          </w:p>
+        </w:tc>
+        <w:tc>
+          <w:tcPr>
+            <w:tcW w:w="2195" w:type="dxa"/>
+          </w:tcPr>
+          <w:p>
+            <w:r>
+              <w:t>Clds2000</w:t>
+            </w:r>
+          </w:p>
+        </w:tc>
+        <w:tc>
+          <w:tcPr>
+            <w:tcW w:w="4140" w:type="dxa"/>
+          </w:tcPr>
+          <w:p>
+            <w:r>
+              <w:t>Cloud Coverage at 2000 ft</w:t>
             </w:r>
           </w:p>
         </w:tc>
@@ -2124,27 +2301,33 @@
           </w:tcPr>
           <w:p>
             <w:r>
-              <w:t>F33</w:t>
-            </w:r>
-          </w:p>
-        </w:tc>
-        <w:tc>
-          <w:tcPr>
-            <w:tcW w:w="2195" w:type="dxa"/>
-          </w:tcPr>
-          <w:p>
-            <w:r>
-              <w:t>Clds1000</w:t>
-            </w:r>
-          </w:p>
-        </w:tc>
-        <w:tc>
-          <w:tcPr>
-            <w:tcW w:w="4140" w:type="dxa"/>
-          </w:tcPr>
-          <w:p>
-            <w:r>
-              <w:t>Cloud Coverage at 1000 ft</w:t>
+              <w:t>F35</w:t>
+            </w:r>
+          </w:p>
+        </w:tc>
+        <w:tc>
+          <w:tcPr>
+            <w:tcW w:w="2195" w:type="dxa"/>
+          </w:tcPr>
+          <w:p>
+            <w:r>
+              <w:t>Clds</w:t>
+            </w:r>
+            <w:r>
+              <w:t>3</w:t>
+            </w:r>
+            <w:r>
+              <w:t>000</w:t>
+            </w:r>
+          </w:p>
+        </w:tc>
+        <w:tc>
+          <w:tcPr>
+            <w:tcW w:w="4140" w:type="dxa"/>
+          </w:tcPr>
+          <w:p>
+            <w:r>
+              <w:t>Cloud Coverage at 3000 ft</w:t>
             </w:r>
           </w:p>
         </w:tc>
@@ -2176,33 +2359,33 @@
           </w:tcPr>
           <w:p>
             <w:r>
-              <w:t>F34</w:t>
-            </w:r>
-          </w:p>
-        </w:tc>
-        <w:tc>
-          <w:tcPr>
-            <w:tcW w:w="2195" w:type="dxa"/>
-          </w:tcPr>
-          <w:p>
-            <w:r>
-              <w:t>Clds2000</w:t>
-            </w:r>
-          </w:p>
-        </w:tc>
-        <w:tc>
-          <w:tcPr>
-            <w:tcW w:w="4140" w:type="dxa"/>
-          </w:tcPr>
-          <w:p>
-            <w:r>
-              <w:t xml:space="preserve">Cloud Coverage at </w:t>
-            </w:r>
-            <w:r>
-              <w:t>2</w:t>
-            </w:r>
-            <w:r>
-              <w:t>000 ft</w:t>
+              <w:t>F36</w:t>
+            </w:r>
+          </w:p>
+        </w:tc>
+        <w:tc>
+          <w:tcPr>
+            <w:tcW w:w="2195" w:type="dxa"/>
+          </w:tcPr>
+          <w:p>
+            <w:r>
+              <w:t>Clds</w:t>
+            </w:r>
+            <w:r>
+              <w:t>4</w:t>
+            </w:r>
+            <w:r>
+              <w:t>000</w:t>
+            </w:r>
+          </w:p>
+        </w:tc>
+        <w:tc>
+          <w:tcPr>
+            <w:tcW w:w="4140" w:type="dxa"/>
+          </w:tcPr>
+          <w:p>
+            <w:r>
+              <w:t>Cloud Coverage at 4000 ft</w:t>
             </w:r>
           </w:p>
         </w:tc>
@@ -2234,7 +2417,7 @@
           </w:tcPr>
           <w:p>
             <w:r>
-              <w:t>F35</w:t>
+              <w:t>F37</w:t>
             </w:r>
           </w:p>
         </w:tc>
@@ -2247,7 +2430,7 @@
               <w:t>Clds</w:t>
             </w:r>
             <w:r>
-              <w:t>3</w:t>
+              <w:t>5</w:t>
             </w:r>
             <w:r>
               <w:t>000</w:t>
@@ -2260,13 +2443,7 @@
           </w:tcPr>
           <w:p>
             <w:r>
-              <w:t xml:space="preserve">Cloud Coverage at </w:t>
-            </w:r>
-            <w:r>
-              <w:t>3</w:t>
-            </w:r>
-            <w:r>
-              <w:t>000 ft</w:t>
+              <w:t>Cloud Coverage at 5000 ft</w:t>
             </w:r>
           </w:p>
         </w:tc>
@@ -2298,7 +2475,7 @@
           </w:tcPr>
           <w:p>
             <w:r>
-              <w:t>F36</w:t>
+              <w:t>F37</w:t>
             </w:r>
           </w:p>
         </w:tc>
@@ -2311,7 +2488,7 @@
               <w:t>Clds</w:t>
             </w:r>
             <w:r>
-              <w:t>4</w:t>
+              <w:t>6</w:t>
             </w:r>
             <w:r>
               <w:t>000</w:t>
@@ -2324,13 +2501,7 @@
           </w:tcPr>
           <w:p>
             <w:r>
-              <w:t xml:space="preserve">Cloud Coverage at </w:t>
-            </w:r>
-            <w:r>
-              <w:t>4</w:t>
-            </w:r>
-            <w:r>
-              <w:t>000 ft</w:t>
+              <w:t>Cloud Coverage at 6000 ft</w:t>
             </w:r>
           </w:p>
         </w:tc>
@@ -2362,7 +2533,7 @@
           </w:tcPr>
           <w:p>
             <w:r>
-              <w:t>F37</w:t>
+              <w:t>F38</w:t>
             </w:r>
           </w:p>
         </w:tc>
@@ -2375,7 +2546,7 @@
               <w:t>Clds</w:t>
             </w:r>
             <w:r>
-              <w:t>5</w:t>
+              <w:t>7</w:t>
             </w:r>
             <w:r>
               <w:t>000</w:t>
@@ -2388,13 +2559,7 @@
           </w:tcPr>
           <w:p>
             <w:r>
-              <w:t xml:space="preserve">Cloud Coverage at </w:t>
-            </w:r>
-            <w:r>
-              <w:t>5</w:t>
-            </w:r>
-            <w:r>
-              <w:t>000 ft</w:t>
+              <w:t>Cloud Coverage at 7000 ft</w:t>
             </w:r>
           </w:p>
         </w:tc>
@@ -2426,7 +2591,7 @@
           </w:tcPr>
           <w:p>
             <w:r>
-              <w:t>F37</w:t>
+              <w:t>F39</w:t>
             </w:r>
           </w:p>
         </w:tc>
@@ -2439,7 +2604,7 @@
               <w:t>Clds</w:t>
             </w:r>
             <w:r>
-              <w:t>6</w:t>
+              <w:t>8</w:t>
             </w:r>
             <w:r>
               <w:t>000</w:t>
@@ -2452,13 +2617,7 @@
           </w:tcPr>
           <w:p>
             <w:r>
-              <w:t xml:space="preserve">Cloud Coverage at </w:t>
-            </w:r>
-            <w:r>
-              <w:t>6</w:t>
-            </w:r>
-            <w:r>
-              <w:t>000 ft</w:t>
+              <w:t>Cloud Coverage at 8000 ft</w:t>
             </w:r>
           </w:p>
         </w:tc>
@@ -2490,7 +2649,7 @@
           </w:tcPr>
           <w:p>
             <w:r>
-              <w:t>F38</w:t>
+              <w:t>F40</w:t>
             </w:r>
           </w:p>
         </w:tc>
@@ -2503,7 +2662,7 @@
               <w:t>Clds</w:t>
             </w:r>
             <w:r>
-              <w:t>7</w:t>
+              <w:t>9</w:t>
             </w:r>
             <w:r>
               <w:t>000</w:t>
@@ -2516,13 +2675,7 @@
           </w:tcPr>
           <w:p>
             <w:r>
-              <w:t xml:space="preserve">Cloud Coverage at </w:t>
-            </w:r>
-            <w:r>
-              <w:t>7</w:t>
-            </w:r>
-            <w:r>
-              <w:t>000 ft</w:t>
+              <w:t>Cloud Coverage at 9000 ft</w:t>
             </w:r>
           </w:p>
         </w:tc>
@@ -2554,7 +2707,7 @@
           </w:tcPr>
           <w:p>
             <w:r>
-              <w:t>F39</w:t>
+              <w:t>F41</w:t>
             </w:r>
           </w:p>
         </w:tc>
@@ -2567,7 +2720,7 @@
               <w:t>Clds</w:t>
             </w:r>
             <w:r>
-              <w:t>8</w:t>
+              <w:t>10</w:t>
             </w:r>
             <w:r>
               <w:t>000</w:t>
@@ -2580,141 +2733,7 @@
           </w:tcPr>
           <w:p>
             <w:r>
-              <w:t xml:space="preserve">Cloud Coverage at </w:t>
-            </w:r>
-            <w:r>
-              <w:t>8</w:t>
-            </w:r>
-            <w:r>
-              <w:t>000 ft</w:t>
-            </w:r>
-          </w:p>
-        </w:tc>
-        <w:tc>
-          <w:tcPr>
-            <w:tcW w:w="1440" w:type="dxa"/>
-          </w:tcPr>
-          <w:p>
-            <w:r>
-              <w:t>[0,8]</w:t>
-            </w:r>
-          </w:p>
-        </w:tc>
-        <w:tc>
-          <w:tcPr>
-            <w:tcW w:w="900" w:type="dxa"/>
-          </w:tcPr>
-          <w:p>
-            <w:r>
-              <w:t>Yes</w:t>
-            </w:r>
-          </w:p>
-        </w:tc>
-      </w:tr>
-      <w:tr>
-        <w:tc>
-          <w:tcPr>
-            <w:tcW w:w="680" w:type="dxa"/>
-          </w:tcPr>
-          <w:p>
-            <w:r>
-              <w:t>F40</w:t>
-            </w:r>
-          </w:p>
-        </w:tc>
-        <w:tc>
-          <w:tcPr>
-            <w:tcW w:w="2195" w:type="dxa"/>
-          </w:tcPr>
-          <w:p>
-            <w:r>
-              <w:t>Clds</w:t>
-            </w:r>
-            <w:r>
-              <w:t>9</w:t>
-            </w:r>
-            <w:r>
-              <w:t>000</w:t>
-            </w:r>
-          </w:p>
-        </w:tc>
-        <w:tc>
-          <w:tcPr>
-            <w:tcW w:w="4140" w:type="dxa"/>
-          </w:tcPr>
-          <w:p>
-            <w:r>
-              <w:t xml:space="preserve">Cloud Coverage at </w:t>
-            </w:r>
-            <w:r>
-              <w:t>9</w:t>
-            </w:r>
-            <w:r>
-              <w:t>000 ft</w:t>
-            </w:r>
-          </w:p>
-        </w:tc>
-        <w:tc>
-          <w:tcPr>
-            <w:tcW w:w="1440" w:type="dxa"/>
-          </w:tcPr>
-          <w:p>
-            <w:r>
-              <w:t>[0,8]</w:t>
-            </w:r>
-          </w:p>
-        </w:tc>
-        <w:tc>
-          <w:tcPr>
-            <w:tcW w:w="900" w:type="dxa"/>
-          </w:tcPr>
-          <w:p>
-            <w:r>
-              <w:t>Yes</w:t>
-            </w:r>
-          </w:p>
-        </w:tc>
-      </w:tr>
-      <w:tr>
-        <w:tc>
-          <w:tcPr>
-            <w:tcW w:w="680" w:type="dxa"/>
-          </w:tcPr>
-          <w:p>
-            <w:r>
-              <w:t>F41</w:t>
-            </w:r>
-          </w:p>
-        </w:tc>
-        <w:tc>
-          <w:tcPr>
-            <w:tcW w:w="2195" w:type="dxa"/>
-          </w:tcPr>
-          <w:p>
-            <w:r>
-              <w:t>Clds</w:t>
-            </w:r>
-            <w:r>
-              <w:t>10</w:t>
-            </w:r>
-            <w:r>
-              <w:t>000</w:t>
-            </w:r>
-          </w:p>
-        </w:tc>
-        <w:tc>
-          <w:tcPr>
-            <w:tcW w:w="4140" w:type="dxa"/>
-          </w:tcPr>
-          <w:p>
-            <w:r>
-              <w:t>Cloud Coverage at 1</w:t>
-            </w:r>
-            <w:r>
-              <w:t>0</w:t>
-            </w:r>
-            <w:r>
-              <w:t>000 ft</w:t>
+              <w:t>Cloud Coverage at 10000 ft</w:t>
             </w:r>
           </w:p>
         </w:tc>
@@ -2751,13 +2770,8 @@
     </w:p>
     <w:p>
       <w:r>
-        <w:t xml:space="preserve">Replace missing </w:t>
+        <w:t>Replace missing values</w:t>
       </w:r>
-      <w:proofErr w:type="gramStart"/>
-      <w:r>
-        <w:t>values</w:t>
-      </w:r>
-      <w:proofErr w:type="gramEnd"/>
     </w:p>
     <w:p>
       <w:pPr>

</xml_diff>

<commit_message>
Work on data cleaning and processing section of docs
</commit_message>
<xml_diff>
--- a/docs/Data Science Roadmap.docx
+++ b/docs/Data Science Roadmap.docx
@@ -874,13 +874,7 @@
           </w:tcPr>
           <w:p>
             <w:r>
-              <w:t>Float [</w:t>
-            </w:r>
-            <w:r>
-              <w:t>0</w:t>
-            </w:r>
-            <w:r>
-              <w:t>,100]</w:t>
+              <w:t>Float [0,100]</w:t>
             </w:r>
           </w:p>
         </w:tc>
@@ -932,13 +926,7 @@
           </w:tcPr>
           <w:p>
             <w:r>
-              <w:t>Float [0,</w:t>
-            </w:r>
-            <w:r>
-              <w:t>360</w:t>
-            </w:r>
-            <w:r>
-              <w:t>]</w:t>
+              <w:t>Float [0,360]</w:t>
             </w:r>
           </w:p>
         </w:tc>
@@ -990,13 +978,7 @@
           </w:tcPr>
           <w:p>
             <w:r>
-              <w:t>Float [0,</w:t>
-            </w:r>
-            <w:r>
-              <w:t>+</w:t>
-            </w:r>
-            <w:r>
-              <w:t>]</w:t>
+              <w:t>Float [0,+]</w:t>
             </w:r>
           </w:p>
         </w:tc>
@@ -1152,13 +1134,7 @@
           </w:tcPr>
           <w:p>
             <w:r>
-              <w:t>Float [0,</w:t>
-            </w:r>
-            <w:r>
-              <w:t>10</w:t>
-            </w:r>
-            <w:r>
-              <w:t>]</w:t>
+              <w:t>Float [0,10]</w:t>
             </w:r>
           </w:p>
         </w:tc>
@@ -1943,7 +1919,11 @@
           <w:tcPr>
             <w:tcW w:w="900" w:type="dxa"/>
           </w:tcPr>
-          <w:p/>
+          <w:p>
+            <w:r>
+              <w:t>Yes</w:t>
+            </w:r>
+          </w:p>
         </w:tc>
       </w:tr>
       <w:tr>
@@ -1991,7 +1971,11 @@
           <w:tcPr>
             <w:tcW w:w="900" w:type="dxa"/>
           </w:tcPr>
-          <w:p/>
+          <w:p>
+            <w:r>
+              <w:t>Yes</w:t>
+            </w:r>
+          </w:p>
         </w:tc>
       </w:tr>
       <w:tr>
@@ -2039,7 +2023,11 @@
           <w:tcPr>
             <w:tcW w:w="900" w:type="dxa"/>
           </w:tcPr>
-          <w:p/>
+          <w:p>
+            <w:r>
+              <w:t>Yes</w:t>
+            </w:r>
+          </w:p>
         </w:tc>
       </w:tr>
       <w:tr>
@@ -2087,7 +2075,11 @@
           <w:tcPr>
             <w:tcW w:w="900" w:type="dxa"/>
           </w:tcPr>
-          <w:p/>
+          <w:p>
+            <w:r>
+              <w:t>Yes</w:t>
+            </w:r>
+          </w:p>
         </w:tc>
       </w:tr>
       <w:tr>
@@ -2135,7 +2127,11 @@
           <w:tcPr>
             <w:tcW w:w="900" w:type="dxa"/>
           </w:tcPr>
-          <w:p/>
+          <w:p>
+            <w:r>
+              <w:t>Yes</w:t>
+            </w:r>
+          </w:p>
         </w:tc>
       </w:tr>
       <w:tr>
@@ -2771,6 +2767,30 @@
     <w:p>
       <w:r>
         <w:t>Replace missing values</w:t>
+      </w:r>
+    </w:p>
+    <w:p>
+      <w:r>
+        <w:tab/>
+        <w:t>Which features need this: WX Code, Clouds</w:t>
+      </w:r>
+    </w:p>
+    <w:p>
+      <w:r>
+        <w:tab/>
+        <w:t>Could I make the data more usable by regularizing the time delta between data readings.  Perhaps just duplicate rows of data to more evenly space out the time of recording.</w:t>
+      </w:r>
+    </w:p>
+    <w:p/>
+    <w:p>
+      <w:r>
+        <w:t>Remove erroneous duplicate values?</w:t>
+      </w:r>
+    </w:p>
+    <w:p>
+      <w:r>
+        <w:tab/>
+        <w:t>Ex. Dewpoint and RH</w:t>
       </w:r>
     </w:p>
     <w:p>
@@ -2800,6 +2820,7 @@
       <w:bookmarkStart w:id="4" w:name="_Exploratory_Data_Analysis"/>
       <w:bookmarkEnd w:id="4"/>
       <w:r>
+        <w:lastRenderedPageBreak/>
         <w:t>Exploratory Data Analysis</w:t>
       </w:r>
     </w:p>
@@ -2831,7 +2852,6 @@
     </w:p>
     <w:p>
       <w:r>
-        <w:lastRenderedPageBreak/>
         <w:t>Hypothesis testing</w:t>
       </w:r>
     </w:p>

</xml_diff>

<commit_message>
Outline domain knowledge in docs
</commit_message>
<xml_diff>
--- a/docs/Data Science Roadmap.docx
+++ b/docs/Data Science Roadmap.docx
@@ -313,7 +313,89 @@
         </w:numPr>
       </w:pPr>
       <w:r>
-        <w:t xml:space="preserve">To evaluate each model to optimize for a variety of factors: error, compute, number of features, and more to be determined. </w:t>
+        <w:t xml:space="preserve">To evaluate each model to optimize for a variety of factors: error, </w:t>
+      </w:r>
+      <w:proofErr w:type="gramStart"/>
+      <w:r>
+        <w:t>compute</w:t>
+      </w:r>
+      <w:proofErr w:type="gramEnd"/>
+      <w:r>
+        <w:t xml:space="preserve">, number of features, and more to be determined. </w:t>
+      </w:r>
+    </w:p>
+    <w:p/>
+    <w:p>
+      <w:pPr>
+        <w:pStyle w:val="Heading3"/>
+      </w:pPr>
+      <w:r>
+        <w:t>Domain Knowledge</w:t>
+      </w:r>
+    </w:p>
+    <w:p>
+      <w:r>
+        <w:t>Ad Hoc Links-</w:t>
+      </w:r>
+    </w:p>
+    <w:p>
+      <w:r>
+        <w:t>Time Series Analysis</w:t>
+      </w:r>
+    </w:p>
+    <w:p>
+      <w:hyperlink r:id="rId6" w:history="1">
+        <w:r>
+          <w:rPr>
+            <w:rStyle w:val="Hyperlink"/>
+          </w:rPr>
+          <w:t>http://mayoral.iae-csic.org/timeseries2021/hamilton.pdf</w:t>
+        </w:r>
+      </w:hyperlink>
+      <w:r>
+        <w:t xml:space="preserve"> </w:t>
+      </w:r>
+    </w:p>
+    <w:p>
+      <w:hyperlink r:id="rId7" w:history="1">
+        <w:r>
+          <w:rPr>
+            <w:rStyle w:val="Hyperlink"/>
+          </w:rPr>
+          <w:t>https://www.itl.nist.gov/div898/handbook/pmc/section4/pmc4.htm</w:t>
+        </w:r>
+      </w:hyperlink>
+      <w:r>
+        <w:t xml:space="preserve"> </w:t>
+      </w:r>
+    </w:p>
+    <w:p>
+      <w:hyperlink r:id="rId8" w:history="1">
+        <w:r>
+          <w:rPr>
+            <w:rStyle w:val="Hyperlink"/>
+          </w:rPr>
+          <w:t>https://www.youtube.com/watch?v=R4tcKNJe3xw</w:t>
+        </w:r>
+      </w:hyperlink>
+      <w:r>
+        <w:t xml:space="preserve"> </w:t>
+      </w:r>
+    </w:p>
+    <w:p/>
+    <w:p>
+      <w:r>
+        <w:t>Weather Modeling</w:t>
+      </w:r>
+    </w:p>
+    <w:p>
+      <w:r>
+        <w:t>Particulate Matter Forecasting</w:t>
+      </w:r>
+    </w:p>
+    <w:p>
+      <w:r>
+        <w:t>Air Inversion Forecasting</w:t>
       </w:r>
     </w:p>
     <w:p/>
@@ -512,11 +594,16 @@
           </w:tcPr>
           <w:p>
             <w:r>
-              <w:t>Int [0,</w:t>
+              <w:t>Int [</w:t>
+            </w:r>
+            <w:proofErr w:type="gramStart"/>
+            <w:r>
+              <w:t>0,</w:t>
             </w:r>
             <w:r>
               <w:t>+</w:t>
             </w:r>
+            <w:proofErr w:type="gramEnd"/>
             <w:r>
               <w:t>]</w:t>
             </w:r>
@@ -670,7 +757,15 @@
           </w:tcPr>
           <w:p>
             <w:r>
-              <w:t>Float [0,+]</w:t>
+              <w:t>Float [</w:t>
+            </w:r>
+            <w:proofErr w:type="gramStart"/>
+            <w:r>
+              <w:t>0,+</w:t>
+            </w:r>
+            <w:proofErr w:type="gramEnd"/>
+            <w:r>
+              <w:t>]</w:t>
             </w:r>
           </w:p>
         </w:tc>
@@ -822,7 +917,15 @@
           </w:tcPr>
           <w:p>
             <w:r>
-              <w:t>Float [-,+]</w:t>
+              <w:t>Float [</w:t>
+            </w:r>
+            <w:proofErr w:type="gramStart"/>
+            <w:r>
+              <w:t>-,+</w:t>
+            </w:r>
+            <w:proofErr w:type="gramEnd"/>
+            <w:r>
+              <w:t>]</w:t>
             </w:r>
           </w:p>
         </w:tc>
@@ -896,6 +999,7 @@
           </w:tcPr>
           <w:p>
             <w:r>
+              <w:lastRenderedPageBreak/>
               <w:t>F8</w:t>
             </w:r>
           </w:p>
@@ -978,7 +1082,15 @@
           </w:tcPr>
           <w:p>
             <w:r>
-              <w:t>Float [0,+]</w:t>
+              <w:t>Float [</w:t>
+            </w:r>
+            <w:proofErr w:type="gramStart"/>
+            <w:r>
+              <w:t>0,+</w:t>
+            </w:r>
+            <w:proofErr w:type="gramEnd"/>
+            <w:r>
+              <w:t>]</w:t>
             </w:r>
           </w:p>
         </w:tc>
@@ -1030,7 +1142,15 @@
           </w:tcPr>
           <w:p>
             <w:r>
-              <w:t>Float [0,+]</w:t>
+              <w:t>Float [</w:t>
+            </w:r>
+            <w:proofErr w:type="gramStart"/>
+            <w:r>
+              <w:t>0,+</w:t>
+            </w:r>
+            <w:proofErr w:type="gramEnd"/>
+            <w:r>
+              <w:t>]</w:t>
             </w:r>
           </w:p>
         </w:tc>
@@ -1082,7 +1202,15 @@
           </w:tcPr>
           <w:p>
             <w:r>
-              <w:t>Float [0,+]</w:t>
+              <w:t>Float [</w:t>
+            </w:r>
+            <w:proofErr w:type="gramStart"/>
+            <w:r>
+              <w:t>0,+</w:t>
+            </w:r>
+            <w:proofErr w:type="gramEnd"/>
+            <w:r>
+              <w:t>]</w:t>
             </w:r>
           </w:p>
         </w:tc>
@@ -1186,7 +1314,15 @@
           </w:tcPr>
           <w:p>
             <w:r>
-              <w:t>Float [0,+]</w:t>
+              <w:t>Float [</w:t>
+            </w:r>
+            <w:proofErr w:type="gramStart"/>
+            <w:r>
+              <w:t>0,+</w:t>
+            </w:r>
+            <w:proofErr w:type="gramEnd"/>
+            <w:r>
+              <w:t>]</w:t>
             </w:r>
           </w:p>
         </w:tc>
@@ -1290,7 +1426,15 @@
           </w:tcPr>
           <w:p>
             <w:r>
-              <w:t>Float [0,+]</w:t>
+              <w:t>Float [</w:t>
+            </w:r>
+            <w:proofErr w:type="gramStart"/>
+            <w:r>
+              <w:t>0,+</w:t>
+            </w:r>
+            <w:proofErr w:type="gramEnd"/>
+            <w:r>
+              <w:t>]</w:t>
             </w:r>
           </w:p>
         </w:tc>
@@ -1342,7 +1486,15 @@
           </w:tcPr>
           <w:p>
             <w:r>
-              <w:t>Float [0,+]</w:t>
+              <w:t>Float [</w:t>
+            </w:r>
+            <w:proofErr w:type="gramStart"/>
+            <w:r>
+              <w:t>0,+</w:t>
+            </w:r>
+            <w:proofErr w:type="gramEnd"/>
+            <w:r>
+              <w:t>]</w:t>
             </w:r>
           </w:p>
         </w:tc>
@@ -1394,7 +1546,15 @@
           </w:tcPr>
           <w:p>
             <w:r>
-              <w:t>Float [0,+]</w:t>
+              <w:t>Float [</w:t>
+            </w:r>
+            <w:proofErr w:type="gramStart"/>
+            <w:r>
+              <w:t>0,+</w:t>
+            </w:r>
+            <w:proofErr w:type="gramEnd"/>
+            <w:r>
+              <w:t>]</w:t>
             </w:r>
           </w:p>
         </w:tc>
@@ -1446,7 +1606,15 @@
           </w:tcPr>
           <w:p>
             <w:r>
-              <w:t>Float [0,+]</w:t>
+              <w:t>Float [</w:t>
+            </w:r>
+            <w:proofErr w:type="gramStart"/>
+            <w:r>
+              <w:t>0,+</w:t>
+            </w:r>
+            <w:proofErr w:type="gramEnd"/>
+            <w:r>
+              <w:t>]</w:t>
             </w:r>
           </w:p>
         </w:tc>
@@ -1498,7 +1666,15 @@
           </w:tcPr>
           <w:p>
             <w:r>
-              <w:t>Float [0,+]</w:t>
+              <w:t>Float [</w:t>
+            </w:r>
+            <w:proofErr w:type="gramStart"/>
+            <w:r>
+              <w:t>0,+</w:t>
+            </w:r>
+            <w:proofErr w:type="gramEnd"/>
+            <w:r>
+              <w:t>]</w:t>
             </w:r>
           </w:p>
         </w:tc>
@@ -1520,7 +1696,6 @@
           </w:tcPr>
           <w:p>
             <w:r>
-              <w:lastRenderedPageBreak/>
               <w:t>F20</w:t>
             </w:r>
           </w:p>
@@ -1551,7 +1726,15 @@
           </w:tcPr>
           <w:p>
             <w:r>
-              <w:t>Float [0,+]</w:t>
+              <w:t>Float [</w:t>
+            </w:r>
+            <w:proofErr w:type="gramStart"/>
+            <w:r>
+              <w:t>0,+</w:t>
+            </w:r>
+            <w:proofErr w:type="gramEnd"/>
+            <w:r>
+              <w:t>]</w:t>
             </w:r>
           </w:p>
         </w:tc>
@@ -1603,7 +1786,15 @@
           </w:tcPr>
           <w:p>
             <w:r>
-              <w:t>Float [0,+]</w:t>
+              <w:t>Float [</w:t>
+            </w:r>
+            <w:proofErr w:type="gramStart"/>
+            <w:r>
+              <w:t>0,+</w:t>
+            </w:r>
+            <w:proofErr w:type="gramEnd"/>
+            <w:r>
+              <w:t>]</w:t>
             </w:r>
           </w:p>
         </w:tc>
@@ -1655,7 +1846,15 @@
           </w:tcPr>
           <w:p>
             <w:r>
-              <w:t>Float [0,+]</w:t>
+              <w:t>Float [</w:t>
+            </w:r>
+            <w:proofErr w:type="gramStart"/>
+            <w:r>
+              <w:t>0,+</w:t>
+            </w:r>
+            <w:proofErr w:type="gramEnd"/>
+            <w:r>
+              <w:t>]</w:t>
             </w:r>
           </w:p>
         </w:tc>
@@ -1707,7 +1906,15 @@
           </w:tcPr>
           <w:p>
             <w:r>
-              <w:t>Float [0,+]</w:t>
+              <w:t>Float [</w:t>
+            </w:r>
+            <w:proofErr w:type="gramStart"/>
+            <w:r>
+              <w:t>0,+</w:t>
+            </w:r>
+            <w:proofErr w:type="gramEnd"/>
+            <w:r>
+              <w:t>]</w:t>
             </w:r>
           </w:p>
         </w:tc>
@@ -1901,7 +2108,15 @@
           </w:tcPr>
           <w:p>
             <w:r>
-              <w:t>Few Cloud Layer</w:t>
+              <w:t xml:space="preserve">Few </w:t>
+            </w:r>
+            <w:proofErr w:type="gramStart"/>
+            <w:r>
+              <w:t>Cloud</w:t>
+            </w:r>
+            <w:proofErr w:type="gramEnd"/>
+            <w:r>
+              <w:t xml:space="preserve"> Layer</w:t>
             </w:r>
           </w:p>
         </w:tc>
@@ -2761,13 +2976,19 @@
         <w:pStyle w:val="Heading3"/>
       </w:pPr>
       <w:r>
+        <w:lastRenderedPageBreak/>
         <w:t>Data Cleaning</w:t>
       </w:r>
     </w:p>
     <w:p>
       <w:r>
-        <w:t>Replace missing values</w:t>
-      </w:r>
+        <w:t xml:space="preserve">Replace missing </w:t>
+      </w:r>
+      <w:proofErr w:type="gramStart"/>
+      <w:r>
+        <w:t>values</w:t>
+      </w:r>
+      <w:proofErr w:type="gramEnd"/>
     </w:p>
     <w:p>
       <w:r>
@@ -2778,7 +2999,15 @@
     <w:p>
       <w:r>
         <w:tab/>
-        <w:t>Could I make the data more usable by regularizing the time delta between data readings.  Perhaps just duplicate rows of data to more evenly space out the time of recording.</w:t>
+        <w:t xml:space="preserve">Could I make the data more usable by regularizing the time delta between data readings.  Perhaps just duplicate rows of data to </w:t>
+      </w:r>
+      <w:proofErr w:type="gramStart"/>
+      <w:r>
+        <w:t>more evenly space out the time of recording</w:t>
+      </w:r>
+      <w:proofErr w:type="gramEnd"/>
+      <w:r>
+        <w:t>.</w:t>
       </w:r>
     </w:p>
     <w:p/>
@@ -2820,12 +3049,11 @@
       <w:bookmarkStart w:id="4" w:name="_Exploratory_Data_Analysis"/>
       <w:bookmarkEnd w:id="4"/>
       <w:r>
-        <w:lastRenderedPageBreak/>
         <w:t>Exploratory Data Analysis</w:t>
       </w:r>
     </w:p>
     <w:p>
-      <w:hyperlink r:id="rId6" w:history="1">
+      <w:hyperlink r:id="rId9" w:history="1">
         <w:r>
           <w:rPr>
             <w:rStyle w:val="Hyperlink"/>

</xml_diff>

<commit_message>
Collect links for particulate matter forecasting lit review
</commit_message>
<xml_diff>
--- a/docs/Data Science Roadmap.docx
+++ b/docs/Data Science Roadmap.docx
@@ -339,7 +339,17 @@
       </w:r>
     </w:p>
     <w:p>
-      <w:r>
+      <w:pPr>
+        <w:rPr>
+          <w:b/>
+          <w:bCs/>
+        </w:rPr>
+      </w:pPr>
+      <w:r>
+        <w:rPr>
+          <w:b/>
+          <w:bCs/>
+        </w:rPr>
         <w:t>Time Series Analysis</w:t>
       </w:r>
     </w:p>
@@ -384,18 +394,138 @@
     </w:p>
     <w:p/>
     <w:p>
-      <w:r>
+      <w:pPr>
+        <w:rPr>
+          <w:b/>
+          <w:bCs/>
+        </w:rPr>
+      </w:pPr>
+      <w:r>
+        <w:rPr>
+          <w:b/>
+          <w:bCs/>
+        </w:rPr>
         <w:t>Weather Modeling</w:t>
       </w:r>
     </w:p>
     <w:p>
       <w:r>
+        <w:t xml:space="preserve">Search: </w:t>
+      </w:r>
+    </w:p>
+    <w:p/>
+    <w:p>
+      <w:pPr>
+        <w:rPr>
+          <w:b/>
+          <w:bCs/>
+        </w:rPr>
+      </w:pPr>
+      <w:r>
+        <w:rPr>
+          <w:b/>
+          <w:bCs/>
+        </w:rPr>
         <w:t>Particulate Matter Forecasting</w:t>
       </w:r>
     </w:p>
     <w:p>
       <w:r>
+        <w:t xml:space="preserve">Search: </w:t>
+      </w:r>
+      <w:r>
+        <w:t>particulate matter forecasting</w:t>
+      </w:r>
+    </w:p>
+    <w:p>
+      <w:hyperlink r:id="rId9" w:history="1">
+        <w:r>
+          <w:rPr>
+            <w:rStyle w:val="Hyperlink"/>
+          </w:rPr>
+          <w:t>https://www.sciencedirect.com/science/article/pii/S1877050920312060</w:t>
+        </w:r>
+      </w:hyperlink>
+      <w:r>
+        <w:t xml:space="preserve"> </w:t>
+      </w:r>
+    </w:p>
+    <w:p>
+      <w:hyperlink r:id="rId10" w:history="1">
+        <w:r>
+          <w:rPr>
+            <w:rStyle w:val="Hyperlink"/>
+          </w:rPr>
+          <w:t>https://www.arl.noaa.gov/research/surface-atmosphere-exchange-home/o3-and-pm-2/</w:t>
+        </w:r>
+      </w:hyperlink>
+      <w:r>
+        <w:t xml:space="preserve"> </w:t>
+      </w:r>
+    </w:p>
+    <w:p>
+      <w:hyperlink r:id="rId11" w:history="1">
+        <w:r>
+          <w:rPr>
+            <w:rStyle w:val="Hyperlink"/>
+          </w:rPr>
+          <w:t>https://www.ncbi.nlm.nih.gov/pmc/articles/PMC9723408/</w:t>
+        </w:r>
+      </w:hyperlink>
+      <w:r>
+        <w:t xml:space="preserve"> </w:t>
+      </w:r>
+    </w:p>
+    <w:p>
+      <w:hyperlink r:id="rId12" w:history="1">
+        <w:r>
+          <w:rPr>
+            <w:rStyle w:val="Hyperlink"/>
+          </w:rPr>
+          <w:t>https://www.mdpi.com/2073-4433/13/9/1451</w:t>
+        </w:r>
+      </w:hyperlink>
+      <w:r>
+        <w:t xml:space="preserve"> </w:t>
+      </w:r>
+    </w:p>
+    <w:p>
+      <w:hyperlink r:id="rId13" w:history="1">
+        <w:r>
+          <w:rPr>
+            <w:rStyle w:val="Hyperlink"/>
+          </w:rPr>
+          <w:t>https://ieeexplore.ieee.org/document/9359734</w:t>
+        </w:r>
+      </w:hyperlink>
+      <w:r>
+        <w:t xml:space="preserve"> </w:t>
+      </w:r>
+    </w:p>
+    <w:p>
+      <w:r>
+        <w:t xml:space="preserve">There are dozens of papers on this topic which bodes well for an ML approach. </w:t>
+      </w:r>
+    </w:p>
+    <w:p/>
+    <w:p>
+      <w:pPr>
+        <w:rPr>
+          <w:b/>
+          <w:bCs/>
+        </w:rPr>
+      </w:pPr>
+      <w:r>
+        <w:rPr>
+          <w:b/>
+          <w:bCs/>
+        </w:rPr>
         <w:t>Air Inversion Forecasting</w:t>
+      </w:r>
+    </w:p>
+    <w:p>
+      <w:r>
+        <w:t xml:space="preserve">Search: </w:t>
       </w:r>
     </w:p>
     <w:p/>
@@ -406,6 +536,7 @@
       <w:bookmarkStart w:id="2" w:name="_Data_Collection_and"/>
       <w:bookmarkEnd w:id="2"/>
       <w:r>
+        <w:lastRenderedPageBreak/>
         <w:t>Data Collection and Sourcing</w:t>
       </w:r>
     </w:p>
@@ -999,7 +1130,6 @@
           </w:tcPr>
           <w:p>
             <w:r>
-              <w:lastRenderedPageBreak/>
               <w:t>F8</w:t>
             </w:r>
           </w:p>
@@ -1009,9 +1139,11 @@
             <w:tcW w:w="2195" w:type="dxa"/>
           </w:tcPr>
           <w:p>
+            <w:proofErr w:type="spellStart"/>
             <w:r>
               <w:t>windDIR</w:t>
             </w:r>
+            <w:proofErr w:type="spellEnd"/>
           </w:p>
         </w:tc>
         <w:tc>
@@ -1061,9 +1193,11 @@
             <w:tcW w:w="2195" w:type="dxa"/>
           </w:tcPr>
           <w:p>
+            <w:proofErr w:type="spellStart"/>
             <w:r>
               <w:t>windMPH</w:t>
             </w:r>
+            <w:proofErr w:type="spellEnd"/>
           </w:p>
         </w:tc>
         <w:tc>
@@ -1121,9 +1255,11 @@
             <w:tcW w:w="2195" w:type="dxa"/>
           </w:tcPr>
           <w:p>
+            <w:proofErr w:type="spellStart"/>
             <w:r>
               <w:t>precip</w:t>
             </w:r>
+            <w:proofErr w:type="spellEnd"/>
           </w:p>
         </w:tc>
         <w:tc>
@@ -1181,9 +1317,11 @@
             <w:tcW w:w="2195" w:type="dxa"/>
           </w:tcPr>
           <w:p>
+            <w:proofErr w:type="spellStart"/>
             <w:r>
               <w:t>mslp</w:t>
             </w:r>
+            <w:proofErr w:type="spellEnd"/>
           </w:p>
         </w:tc>
         <w:tc>
@@ -1353,9 +1491,11 @@
             <w:tcW w:w="2195" w:type="dxa"/>
           </w:tcPr>
           <w:p>
+            <w:proofErr w:type="spellStart"/>
             <w:r>
               <w:t>wxcodes</w:t>
             </w:r>
+            <w:proofErr w:type="spellEnd"/>
           </w:p>
         </w:tc>
         <w:tc>
@@ -2036,6 +2176,7 @@
           </w:tcPr>
           <w:p>
             <w:r>
+              <w:lastRenderedPageBreak/>
               <w:t>F26</w:t>
             </w:r>
           </w:p>
@@ -2976,7 +3117,6 @@
         <w:pStyle w:val="Heading3"/>
       </w:pPr>
       <w:r>
-        <w:lastRenderedPageBreak/>
         <w:t>Data Cleaning</w:t>
       </w:r>
     </w:p>
@@ -3053,7 +3193,7 @@
       </w:r>
     </w:p>
     <w:p>
-      <w:hyperlink r:id="rId9" w:history="1">
+      <w:hyperlink r:id="rId14" w:history="1">
         <w:r>
           <w:rPr>
             <w:rStyle w:val="Hyperlink"/>
@@ -3090,6 +3230,7 @@
       <w:bookmarkStart w:id="5" w:name="_Model_Building_and"/>
       <w:bookmarkEnd w:id="5"/>
       <w:r>
+        <w:lastRenderedPageBreak/>
         <w:t>Model Building and Evaluation</w:t>
       </w:r>
     </w:p>

</xml_diff>

<commit_message>
Collect links for temperature inversion forecasting lit review
</commit_message>
<xml_diff>
--- a/docs/Data Science Roadmap.docx
+++ b/docs/Data Science Roadmap.docx
@@ -313,15 +313,7 @@
         </w:numPr>
       </w:pPr>
       <w:r>
-        <w:t xml:space="preserve">To evaluate each model to optimize for a variety of factors: error, </w:t>
-      </w:r>
-      <w:proofErr w:type="gramStart"/>
-      <w:r>
-        <w:t>compute</w:t>
-      </w:r>
-      <w:proofErr w:type="gramEnd"/>
-      <w:r>
-        <w:t xml:space="preserve">, number of features, and more to be determined. </w:t>
+        <w:t xml:space="preserve">To evaluate each model to optimize for a variety of factors: error, compute, number of features, and more to be determined. </w:t>
       </w:r>
     </w:p>
     <w:p/>
@@ -527,6 +519,87 @@
       <w:r>
         <w:t xml:space="preserve">Search: </w:t>
       </w:r>
+      <w:r>
+        <w:t>air inversion forecasting</w:t>
+      </w:r>
+    </w:p>
+    <w:p>
+      <w:hyperlink r:id="rId14" w:history="1">
+        <w:r>
+          <w:rPr>
+            <w:rStyle w:val="Hyperlink"/>
+          </w:rPr>
+          <w:t>https://www.weather.gov/media/lzk/inversion101.pdf</w:t>
+        </w:r>
+      </w:hyperlink>
+      <w:r>
+        <w:t xml:space="preserve"> </w:t>
+      </w:r>
+    </w:p>
+    <w:p>
+      <w:hyperlink r:id="rId15" w:history="1">
+        <w:r>
+          <w:rPr>
+            <w:rStyle w:val="Hyperlink"/>
+          </w:rPr>
+          <w:t>https://www.weather.gov/source/zhu/ZHU_Training_Page/Miscellaneous/inversion/inversion.html</w:t>
+        </w:r>
+      </w:hyperlink>
+      <w:r>
+        <w:t xml:space="preserve"> </w:t>
+      </w:r>
+    </w:p>
+    <w:p>
+      <w:hyperlink r:id="rId16" w:history="1">
+        <w:r>
+          <w:rPr>
+            <w:rStyle w:val="Hyperlink"/>
+          </w:rPr>
+          <w:t>https://www.alleghenycounty.us/files/assets/county/v/1/government/health/documents/air-quality/sadar-emplus-article-reprint.pdf</w:t>
+        </w:r>
+      </w:hyperlink>
+      <w:r>
+        <w:t xml:space="preserve"> </w:t>
+      </w:r>
+    </w:p>
+    <w:p>
+      <w:hyperlink r:id="rId17" w:history="1">
+        <w:r>
+          <w:rPr>
+            <w:rStyle w:val="Hyperlink"/>
+          </w:rPr>
+          <w:t>https://climate.usu.edu/inversion.php</w:t>
+        </w:r>
+      </w:hyperlink>
+      <w:r>
+        <w:t xml:space="preserve"> </w:t>
+      </w:r>
+    </w:p>
+    <w:p>
+      <w:hyperlink r:id="rId18" w:history="1">
+        <w:r>
+          <w:rPr>
+            <w:rStyle w:val="Hyperlink"/>
+          </w:rPr>
+          <w:t>https://pubs.aip.org/physicstoday/article-abstract/71/10/74/948000/Waking-up-to-temperature-inversionsWhen-cool-air?redirectedFrom=fulltext</w:t>
+        </w:r>
+      </w:hyperlink>
+      <w:r>
+        <w:t xml:space="preserve"> </w:t>
+      </w:r>
+    </w:p>
+    <w:p>
+      <w:hyperlink r:id="rId19" w:history="1">
+        <w:r>
+          <w:rPr>
+            <w:rStyle w:val="Hyperlink"/>
+          </w:rPr>
+          <w:t>https://link.springer.com/article/10.1007/s44274-023-00018-w</w:t>
+        </w:r>
+      </w:hyperlink>
+      <w:r>
+        <w:t xml:space="preserve"> </w:t>
+      </w:r>
     </w:p>
     <w:p/>
     <w:p>
@@ -536,7 +609,6 @@
       <w:bookmarkStart w:id="2" w:name="_Data_Collection_and"/>
       <w:bookmarkEnd w:id="2"/>
       <w:r>
-        <w:lastRenderedPageBreak/>
         <w:t>Data Collection and Sourcing</w:t>
       </w:r>
     </w:p>
@@ -725,16 +797,11 @@
           </w:tcPr>
           <w:p>
             <w:r>
-              <w:t>Int [</w:t>
-            </w:r>
-            <w:proofErr w:type="gramStart"/>
-            <w:r>
-              <w:t>0,</w:t>
+              <w:t>Int [0,</w:t>
             </w:r>
             <w:r>
               <w:t>+</w:t>
             </w:r>
-            <w:proofErr w:type="gramEnd"/>
             <w:r>
               <w:t>]</w:t>
             </w:r>
@@ -888,15 +955,7 @@
           </w:tcPr>
           <w:p>
             <w:r>
-              <w:t>Float [</w:t>
-            </w:r>
-            <w:proofErr w:type="gramStart"/>
-            <w:r>
-              <w:t>0,+</w:t>
-            </w:r>
-            <w:proofErr w:type="gramEnd"/>
-            <w:r>
-              <w:t>]</w:t>
+              <w:t>Float [0,+]</w:t>
             </w:r>
           </w:p>
         </w:tc>
@@ -1048,15 +1107,7 @@
           </w:tcPr>
           <w:p>
             <w:r>
-              <w:t>Float [</w:t>
-            </w:r>
-            <w:proofErr w:type="gramStart"/>
-            <w:r>
-              <w:t>-,+</w:t>
-            </w:r>
-            <w:proofErr w:type="gramEnd"/>
-            <w:r>
-              <w:t>]</w:t>
+              <w:t>Float [-,+]</w:t>
             </w:r>
           </w:p>
         </w:tc>
@@ -1216,15 +1267,7 @@
           </w:tcPr>
           <w:p>
             <w:r>
-              <w:t>Float [</w:t>
-            </w:r>
-            <w:proofErr w:type="gramStart"/>
-            <w:r>
-              <w:t>0,+</w:t>
-            </w:r>
-            <w:proofErr w:type="gramEnd"/>
-            <w:r>
-              <w:t>]</w:t>
+              <w:t>Float [0,+]</w:t>
             </w:r>
           </w:p>
         </w:tc>
@@ -1278,15 +1321,7 @@
           </w:tcPr>
           <w:p>
             <w:r>
-              <w:t>Float [</w:t>
-            </w:r>
-            <w:proofErr w:type="gramStart"/>
-            <w:r>
-              <w:t>0,+</w:t>
-            </w:r>
-            <w:proofErr w:type="gramEnd"/>
-            <w:r>
-              <w:t>]</w:t>
+              <w:t>Float [0,+]</w:t>
             </w:r>
           </w:p>
         </w:tc>
@@ -1340,15 +1375,7 @@
           </w:tcPr>
           <w:p>
             <w:r>
-              <w:t>Float [</w:t>
-            </w:r>
-            <w:proofErr w:type="gramStart"/>
-            <w:r>
-              <w:t>0,+</w:t>
-            </w:r>
-            <w:proofErr w:type="gramEnd"/>
-            <w:r>
-              <w:t>]</w:t>
+              <w:t>Float [0,+]</w:t>
             </w:r>
           </w:p>
         </w:tc>
@@ -1452,15 +1479,7 @@
           </w:tcPr>
           <w:p>
             <w:r>
-              <w:t>Float [</w:t>
-            </w:r>
-            <w:proofErr w:type="gramStart"/>
-            <w:r>
-              <w:t>0,+</w:t>
-            </w:r>
-            <w:proofErr w:type="gramEnd"/>
-            <w:r>
-              <w:t>]</w:t>
+              <w:t>Float [0,+]</w:t>
             </w:r>
           </w:p>
         </w:tc>
@@ -1566,15 +1585,7 @@
           </w:tcPr>
           <w:p>
             <w:r>
-              <w:t>Float [</w:t>
-            </w:r>
-            <w:proofErr w:type="gramStart"/>
-            <w:r>
-              <w:t>0,+</w:t>
-            </w:r>
-            <w:proofErr w:type="gramEnd"/>
-            <w:r>
-              <w:t>]</w:t>
+              <w:t>Float [0,+]</w:t>
             </w:r>
           </w:p>
         </w:tc>
@@ -1626,15 +1637,7 @@
           </w:tcPr>
           <w:p>
             <w:r>
-              <w:t>Float [</w:t>
-            </w:r>
-            <w:proofErr w:type="gramStart"/>
-            <w:r>
-              <w:t>0,+</w:t>
-            </w:r>
-            <w:proofErr w:type="gramEnd"/>
-            <w:r>
-              <w:t>]</w:t>
+              <w:t>Float [0,+]</w:t>
             </w:r>
           </w:p>
         </w:tc>
@@ -1686,15 +1689,7 @@
           </w:tcPr>
           <w:p>
             <w:r>
-              <w:t>Float [</w:t>
-            </w:r>
-            <w:proofErr w:type="gramStart"/>
-            <w:r>
-              <w:t>0,+</w:t>
-            </w:r>
-            <w:proofErr w:type="gramEnd"/>
-            <w:r>
-              <w:t>]</w:t>
+              <w:t>Float [0,+]</w:t>
             </w:r>
           </w:p>
         </w:tc>
@@ -1746,15 +1741,7 @@
           </w:tcPr>
           <w:p>
             <w:r>
-              <w:t>Float [</w:t>
-            </w:r>
-            <w:proofErr w:type="gramStart"/>
-            <w:r>
-              <w:t>0,+</w:t>
-            </w:r>
-            <w:proofErr w:type="gramEnd"/>
-            <w:r>
-              <w:t>]</w:t>
+              <w:t>Float [0,+]</w:t>
             </w:r>
           </w:p>
         </w:tc>
@@ -1806,15 +1793,7 @@
           </w:tcPr>
           <w:p>
             <w:r>
-              <w:t>Float [</w:t>
-            </w:r>
-            <w:proofErr w:type="gramStart"/>
-            <w:r>
-              <w:t>0,+</w:t>
-            </w:r>
-            <w:proofErr w:type="gramEnd"/>
-            <w:r>
-              <w:t>]</w:t>
+              <w:t>Float [0,+]</w:t>
             </w:r>
           </w:p>
         </w:tc>
@@ -1836,6 +1815,7 @@
           </w:tcPr>
           <w:p>
             <w:r>
+              <w:lastRenderedPageBreak/>
               <w:t>F20</w:t>
             </w:r>
           </w:p>
@@ -1866,15 +1846,7 @@
           </w:tcPr>
           <w:p>
             <w:r>
-              <w:t>Float [</w:t>
-            </w:r>
-            <w:proofErr w:type="gramStart"/>
-            <w:r>
-              <w:t>0,+</w:t>
-            </w:r>
-            <w:proofErr w:type="gramEnd"/>
-            <w:r>
-              <w:t>]</w:t>
+              <w:t>Float [0,+]</w:t>
             </w:r>
           </w:p>
         </w:tc>
@@ -1926,15 +1898,7 @@
           </w:tcPr>
           <w:p>
             <w:r>
-              <w:t>Float [</w:t>
-            </w:r>
-            <w:proofErr w:type="gramStart"/>
-            <w:r>
-              <w:t>0,+</w:t>
-            </w:r>
-            <w:proofErr w:type="gramEnd"/>
-            <w:r>
-              <w:t>]</w:t>
+              <w:t>Float [0,+]</w:t>
             </w:r>
           </w:p>
         </w:tc>
@@ -1986,15 +1950,7 @@
           </w:tcPr>
           <w:p>
             <w:r>
-              <w:t>Float [</w:t>
-            </w:r>
-            <w:proofErr w:type="gramStart"/>
-            <w:r>
-              <w:t>0,+</w:t>
-            </w:r>
-            <w:proofErr w:type="gramEnd"/>
-            <w:r>
-              <w:t>]</w:t>
+              <w:t>Float [0,+]</w:t>
             </w:r>
           </w:p>
         </w:tc>
@@ -2046,15 +2002,7 @@
           </w:tcPr>
           <w:p>
             <w:r>
-              <w:t>Float [</w:t>
-            </w:r>
-            <w:proofErr w:type="gramStart"/>
-            <w:r>
-              <w:t>0,+</w:t>
-            </w:r>
-            <w:proofErr w:type="gramEnd"/>
-            <w:r>
-              <w:t>]</w:t>
+              <w:t>Float [0,+]</w:t>
             </w:r>
           </w:p>
         </w:tc>
@@ -2176,7 +2124,6 @@
           </w:tcPr>
           <w:p>
             <w:r>
-              <w:lastRenderedPageBreak/>
               <w:t>F26</w:t>
             </w:r>
           </w:p>
@@ -2249,15 +2196,7 @@
           </w:tcPr>
           <w:p>
             <w:r>
-              <w:t xml:space="preserve">Few </w:t>
-            </w:r>
-            <w:proofErr w:type="gramStart"/>
-            <w:r>
-              <w:t>Cloud</w:t>
-            </w:r>
-            <w:proofErr w:type="gramEnd"/>
-            <w:r>
-              <w:t xml:space="preserve"> Layer</w:t>
+              <w:t>Few Cloud Layer</w:t>
             </w:r>
           </w:p>
         </w:tc>
@@ -3122,13 +3061,8 @@
     </w:p>
     <w:p>
       <w:r>
-        <w:t xml:space="preserve">Replace missing </w:t>
-      </w:r>
-      <w:proofErr w:type="gramStart"/>
-      <w:r>
-        <w:t>values</w:t>
-      </w:r>
-      <w:proofErr w:type="gramEnd"/>
+        <w:t>Replace missing values</w:t>
+      </w:r>
     </w:p>
     <w:p>
       <w:r>
@@ -3139,15 +3073,7 @@
     <w:p>
       <w:r>
         <w:tab/>
-        <w:t xml:space="preserve">Could I make the data more usable by regularizing the time delta between data readings.  Perhaps just duplicate rows of data to </w:t>
-      </w:r>
-      <w:proofErr w:type="gramStart"/>
-      <w:r>
-        <w:t>more evenly space out the time of recording</w:t>
-      </w:r>
-      <w:proofErr w:type="gramEnd"/>
-      <w:r>
-        <w:t>.</w:t>
+        <w:t>Could I make the data more usable by regularizing the time delta between data readings.  Perhaps just duplicate rows of data to more evenly space out the time of recording.</w:t>
       </w:r>
     </w:p>
     <w:p/>
@@ -3189,11 +3115,12 @@
       <w:bookmarkStart w:id="4" w:name="_Exploratory_Data_Analysis"/>
       <w:bookmarkEnd w:id="4"/>
       <w:r>
+        <w:lastRenderedPageBreak/>
         <w:t>Exploratory Data Analysis</w:t>
       </w:r>
     </w:p>
     <w:p>
-      <w:hyperlink r:id="rId14" w:history="1">
+      <w:hyperlink r:id="rId20" w:history="1">
         <w:r>
           <w:rPr>
             <w:rStyle w:val="Hyperlink"/>
@@ -3230,7 +3157,6 @@
       <w:bookmarkStart w:id="5" w:name="_Model_Building_and"/>
       <w:bookmarkEnd w:id="5"/>
       <w:r>
-        <w:lastRenderedPageBreak/>
         <w:t>Model Building and Evaluation</w:t>
       </w:r>
     </w:p>

</xml_diff>

<commit_message>
Collect links for intro to weather modeling lit review
</commit_message>
<xml_diff>
--- a/docs/Data Science Roadmap.docx
+++ b/docs/Data Science Roadmap.docx
@@ -404,6 +404,114 @@
       <w:r>
         <w:t xml:space="preserve">Search: </w:t>
       </w:r>
+      <w:r>
+        <w:t>weather modeling</w:t>
+      </w:r>
+    </w:p>
+    <w:p>
+      <w:hyperlink r:id="rId9" w:history="1">
+        <w:r>
+          <w:rPr>
+            <w:rStyle w:val="Hyperlink"/>
+          </w:rPr>
+          <w:t>https://www.noaa.gov/jetstream/upper-air-charts/weather-models</w:t>
+        </w:r>
+      </w:hyperlink>
+      <w:r>
+        <w:t xml:space="preserve"> </w:t>
+      </w:r>
+    </w:p>
+    <w:p>
+      <w:hyperlink r:id="rId10" w:history="1">
+        <w:r>
+          <w:rPr>
+            <w:rStyle w:val="Hyperlink"/>
+          </w:rPr>
+          <w:t>https://www.weather.gov/rnk/models</w:t>
+        </w:r>
+      </w:hyperlink>
+      <w:r>
+        <w:t xml:space="preserve"> </w:t>
+      </w:r>
+    </w:p>
+    <w:p>
+      <w:hyperlink r:id="rId11" w:history="1">
+        <w:r>
+          <w:rPr>
+            <w:rStyle w:val="Hyperlink"/>
+          </w:rPr>
+          <w:t>https://www.mmm.ucar.edu/models/wrf</w:t>
+        </w:r>
+      </w:hyperlink>
+      <w:r>
+        <w:t xml:space="preserve"> </w:t>
+      </w:r>
+    </w:p>
+    <w:p>
+      <w:hyperlink r:id="rId12" w:history="1">
+        <w:r>
+          <w:rPr>
+            <w:rStyle w:val="Hyperlink"/>
+          </w:rPr>
+          <w:t>https://www.ncei.noaa.gov/products/weather-climate-models/numerical-weather-prediction</w:t>
+        </w:r>
+      </w:hyperlink>
+      <w:r>
+        <w:t xml:space="preserve"> </w:t>
+      </w:r>
+    </w:p>
+    <w:p>
+      <w:hyperlink r:id="rId13" w:history="1">
+        <w:r>
+          <w:rPr>
+            <w:rStyle w:val="Hyperlink"/>
+          </w:rPr>
+          <w:t>https://sitn.hms.harvard.edu/flash/2024/ai_weather_forecasting/</w:t>
+        </w:r>
+      </w:hyperlink>
+      <w:r>
+        <w:t xml:space="preserve"> </w:t>
+      </w:r>
+    </w:p>
+    <w:p>
+      <w:r>
+        <w:t xml:space="preserve">Search: </w:t>
+      </w:r>
+      <w:r>
+        <w:t xml:space="preserve">intro to </w:t>
+      </w:r>
+      <w:r>
+        <w:t xml:space="preserve">weather </w:t>
+      </w:r>
+      <w:r>
+        <w:t>forecasting</w:t>
+      </w:r>
+    </w:p>
+    <w:p>
+      <w:hyperlink r:id="rId14" w:history="1">
+        <w:r>
+          <w:rPr>
+            <w:rStyle w:val="Hyperlink"/>
+          </w:rPr>
+          <w:t>https://www.google.com/url?sa=t&amp;source=web&amp;rct=j&amp;opi=89978449&amp;url=https://www.weather.gov/media/shv/education_resource_library/forecasting/Forecasting.ppt&amp;ved=2ahUKEwiNvMe8qcOFAxUuEGIAHRSYAiYQFnoECB8QAQ&amp;usg=AOvVaw1ZBYXN1FCxU54BWZG3_1Ib</w:t>
+        </w:r>
+      </w:hyperlink>
+      <w:r>
+        <w:t xml:space="preserve"> </w:t>
+      </w:r>
+    </w:p>
+    <w:p>
+      <w:hyperlink r:id="rId15" w:history="1">
+        <w:r>
+          <w:rPr>
+            <w:rStyle w:val="Hyperlink"/>
+          </w:rPr>
+          <w:t>https://svante.mit.edu/~jscott/12.310/IAP_2022_lecture1_JRS_topost.pdf</w:t>
+        </w:r>
+      </w:hyperlink>
+      <w:r>
+        <w:t xml:space="preserve"> </w:t>
+      </w:r>
     </w:p>
     <w:p/>
     <w:p>
@@ -430,7 +538,7 @@
       </w:r>
     </w:p>
     <w:p>
-      <w:hyperlink r:id="rId9" w:history="1">
+      <w:hyperlink r:id="rId16" w:history="1">
         <w:r>
           <w:rPr>
             <w:rStyle w:val="Hyperlink"/>
@@ -443,7 +551,7 @@
       </w:r>
     </w:p>
     <w:p>
-      <w:hyperlink r:id="rId10" w:history="1">
+      <w:hyperlink r:id="rId17" w:history="1">
         <w:r>
           <w:rPr>
             <w:rStyle w:val="Hyperlink"/>
@@ -456,7 +564,7 @@
       </w:r>
     </w:p>
     <w:p>
-      <w:hyperlink r:id="rId11" w:history="1">
+      <w:hyperlink r:id="rId18" w:history="1">
         <w:r>
           <w:rPr>
             <w:rStyle w:val="Hyperlink"/>
@@ -469,7 +577,7 @@
       </w:r>
     </w:p>
     <w:p>
-      <w:hyperlink r:id="rId12" w:history="1">
+      <w:hyperlink r:id="rId19" w:history="1">
         <w:r>
           <w:rPr>
             <w:rStyle w:val="Hyperlink"/>
@@ -482,7 +590,7 @@
       </w:r>
     </w:p>
     <w:p>
-      <w:hyperlink r:id="rId13" w:history="1">
+      <w:hyperlink r:id="rId20" w:history="1">
         <w:r>
           <w:rPr>
             <w:rStyle w:val="Hyperlink"/>
@@ -524,7 +632,7 @@
       </w:r>
     </w:p>
     <w:p>
-      <w:hyperlink r:id="rId14" w:history="1">
+      <w:hyperlink r:id="rId21" w:history="1">
         <w:r>
           <w:rPr>
             <w:rStyle w:val="Hyperlink"/>
@@ -537,7 +645,7 @@
       </w:r>
     </w:p>
     <w:p>
-      <w:hyperlink r:id="rId15" w:history="1">
+      <w:hyperlink r:id="rId22" w:history="1">
         <w:r>
           <w:rPr>
             <w:rStyle w:val="Hyperlink"/>
@@ -550,7 +658,7 @@
       </w:r>
     </w:p>
     <w:p>
-      <w:hyperlink r:id="rId16" w:history="1">
+      <w:hyperlink r:id="rId23" w:history="1">
         <w:r>
           <w:rPr>
             <w:rStyle w:val="Hyperlink"/>
@@ -563,7 +671,7 @@
       </w:r>
     </w:p>
     <w:p>
-      <w:hyperlink r:id="rId17" w:history="1">
+      <w:hyperlink r:id="rId24" w:history="1">
         <w:r>
           <w:rPr>
             <w:rStyle w:val="Hyperlink"/>
@@ -576,7 +684,7 @@
       </w:r>
     </w:p>
     <w:p>
-      <w:hyperlink r:id="rId18" w:history="1">
+      <w:hyperlink r:id="rId25" w:history="1">
         <w:r>
           <w:rPr>
             <w:rStyle w:val="Hyperlink"/>
@@ -589,7 +697,7 @@
       </w:r>
     </w:p>
     <w:p>
-      <w:hyperlink r:id="rId19" w:history="1">
+      <w:hyperlink r:id="rId26" w:history="1">
         <w:r>
           <w:rPr>
             <w:rStyle w:val="Hyperlink"/>
@@ -1289,6 +1397,7 @@
           </w:tcPr>
           <w:p>
             <w:r>
+              <w:lastRenderedPageBreak/>
               <w:t>F10</w:t>
             </w:r>
           </w:p>
@@ -1815,7 +1924,6 @@
           </w:tcPr>
           <w:p>
             <w:r>
-              <w:lastRenderedPageBreak/>
               <w:t>F20</w:t>
             </w:r>
           </w:p>
@@ -3066,6 +3174,7 @@
     </w:p>
     <w:p>
       <w:r>
+        <w:lastRenderedPageBreak/>
         <w:tab/>
         <w:t>Which features need this: WX Code, Clouds</w:t>
       </w:r>
@@ -3115,12 +3224,11 @@
       <w:bookmarkStart w:id="4" w:name="_Exploratory_Data_Analysis"/>
       <w:bookmarkEnd w:id="4"/>
       <w:r>
-        <w:lastRenderedPageBreak/>
         <w:t>Exploratory Data Analysis</w:t>
       </w:r>
     </w:p>
     <w:p>
-      <w:hyperlink r:id="rId20" w:history="1">
+      <w:hyperlink r:id="rId27" w:history="1">
         <w:r>
           <w:rPr>
             <w:rStyle w:val="Hyperlink"/>

</xml_diff>

<commit_message>
Collect links for better understanding feature engineering
</commit_message>
<xml_diff>
--- a/docs/Data Science Roadmap.docx
+++ b/docs/Data Science Roadmap.docx
@@ -475,10 +475,7 @@
     </w:p>
     <w:p>
       <w:r>
-        <w:t xml:space="preserve">Search: </w:t>
-      </w:r>
-      <w:r>
-        <w:t xml:space="preserve">intro to </w:t>
+        <w:t xml:space="preserve">Search: intro to </w:t>
       </w:r>
       <w:r>
         <w:t xml:space="preserve">weather </w:t>
@@ -905,11 +902,16 @@
           </w:tcPr>
           <w:p>
             <w:r>
-              <w:t>Int [0,</w:t>
+              <w:t>Int [</w:t>
+            </w:r>
+            <w:proofErr w:type="gramStart"/>
+            <w:r>
+              <w:t>0,</w:t>
             </w:r>
             <w:r>
               <w:t>+</w:t>
             </w:r>
+            <w:proofErr w:type="gramEnd"/>
             <w:r>
               <w:t>]</w:t>
             </w:r>
@@ -1063,7 +1065,15 @@
           </w:tcPr>
           <w:p>
             <w:r>
-              <w:t>Float [0,+]</w:t>
+              <w:t>Float [</w:t>
+            </w:r>
+            <w:proofErr w:type="gramStart"/>
+            <w:r>
+              <w:t>0,+</w:t>
+            </w:r>
+            <w:proofErr w:type="gramEnd"/>
+            <w:r>
+              <w:t>]</w:t>
             </w:r>
           </w:p>
         </w:tc>
@@ -1215,7 +1225,15 @@
           </w:tcPr>
           <w:p>
             <w:r>
-              <w:t>Float [-,+]</w:t>
+              <w:t>Float [</w:t>
+            </w:r>
+            <w:proofErr w:type="gramStart"/>
+            <w:r>
+              <w:t>-,+</w:t>
+            </w:r>
+            <w:proofErr w:type="gramEnd"/>
+            <w:r>
+              <w:t>]</w:t>
             </w:r>
           </w:p>
         </w:tc>
@@ -1375,7 +1393,15 @@
           </w:tcPr>
           <w:p>
             <w:r>
-              <w:t>Float [0,+]</w:t>
+              <w:t>Float [</w:t>
+            </w:r>
+            <w:proofErr w:type="gramStart"/>
+            <w:r>
+              <w:t>0,+</w:t>
+            </w:r>
+            <w:proofErr w:type="gramEnd"/>
+            <w:r>
+              <w:t>]</w:t>
             </w:r>
           </w:p>
         </w:tc>
@@ -1430,7 +1456,15 @@
           </w:tcPr>
           <w:p>
             <w:r>
-              <w:t>Float [0,+]</w:t>
+              <w:t>Float [</w:t>
+            </w:r>
+            <w:proofErr w:type="gramStart"/>
+            <w:r>
+              <w:t>0,+</w:t>
+            </w:r>
+            <w:proofErr w:type="gramEnd"/>
+            <w:r>
+              <w:t>]</w:t>
             </w:r>
           </w:p>
         </w:tc>
@@ -1484,7 +1518,15 @@
           </w:tcPr>
           <w:p>
             <w:r>
-              <w:t>Float [0,+]</w:t>
+              <w:t>Float [</w:t>
+            </w:r>
+            <w:proofErr w:type="gramStart"/>
+            <w:r>
+              <w:t>0,+</w:t>
+            </w:r>
+            <w:proofErr w:type="gramEnd"/>
+            <w:r>
+              <w:t>]</w:t>
             </w:r>
           </w:p>
         </w:tc>
@@ -1588,7 +1630,15 @@
           </w:tcPr>
           <w:p>
             <w:r>
-              <w:t>Float [0,+]</w:t>
+              <w:t>Float [</w:t>
+            </w:r>
+            <w:proofErr w:type="gramStart"/>
+            <w:r>
+              <w:t>0,+</w:t>
+            </w:r>
+            <w:proofErr w:type="gramEnd"/>
+            <w:r>
+              <w:t>]</w:t>
             </w:r>
           </w:p>
         </w:tc>
@@ -1694,7 +1744,15 @@
           </w:tcPr>
           <w:p>
             <w:r>
-              <w:t>Float [0,+]</w:t>
+              <w:t>Float [</w:t>
+            </w:r>
+            <w:proofErr w:type="gramStart"/>
+            <w:r>
+              <w:t>0,+</w:t>
+            </w:r>
+            <w:proofErr w:type="gramEnd"/>
+            <w:r>
+              <w:t>]</w:t>
             </w:r>
           </w:p>
         </w:tc>
@@ -1746,7 +1804,15 @@
           </w:tcPr>
           <w:p>
             <w:r>
-              <w:t>Float [0,+]</w:t>
+              <w:t>Float [</w:t>
+            </w:r>
+            <w:proofErr w:type="gramStart"/>
+            <w:r>
+              <w:t>0,+</w:t>
+            </w:r>
+            <w:proofErr w:type="gramEnd"/>
+            <w:r>
+              <w:t>]</w:t>
             </w:r>
           </w:p>
         </w:tc>
@@ -1798,7 +1864,15 @@
           </w:tcPr>
           <w:p>
             <w:r>
-              <w:t>Float [0,+]</w:t>
+              <w:t>Float [</w:t>
+            </w:r>
+            <w:proofErr w:type="gramStart"/>
+            <w:r>
+              <w:t>0,+</w:t>
+            </w:r>
+            <w:proofErr w:type="gramEnd"/>
+            <w:r>
+              <w:t>]</w:t>
             </w:r>
           </w:p>
         </w:tc>
@@ -3197,6 +3271,7 @@
         <w:t>Ex. Dewpoint and RH</w:t>
       </w:r>
     </w:p>
+    <w:p/>
     <w:p>
       <w:pPr>
         <w:pStyle w:val="Heading3"/>
@@ -3209,6 +3284,80 @@
       </w:r>
       <w:r>
         <w:t>ngineering</w:t>
+      </w:r>
+    </w:p>
+    <w:p>
+      <w:r>
+        <w:t>Links</w:t>
+      </w:r>
+      <w:r>
+        <w:t>-</w:t>
+      </w:r>
+    </w:p>
+    <w:p>
+      <w:hyperlink r:id="rId27" w:history="1">
+        <w:r>
+          <w:rPr>
+            <w:rStyle w:val="Hyperlink"/>
+          </w:rPr>
+          <w:t>https://www.heavy.ai/technical-glossary/feature-engineering</w:t>
+        </w:r>
+      </w:hyperlink>
+      <w:r>
+        <w:t xml:space="preserve"> </w:t>
+      </w:r>
+    </w:p>
+    <w:p>
+      <w:r>
+        <w:t xml:space="preserve">This one says that the four processes of feature engineering are: </w:t>
+      </w:r>
+      <w:r>
+        <w:t>Feature Creation, Transformations, Feature Extraction, and Feature Selection.</w:t>
+      </w:r>
+    </w:p>
+    <w:p>
+      <w:hyperlink r:id="rId28" w:history="1">
+        <w:r>
+          <w:rPr>
+            <w:rStyle w:val="Hyperlink"/>
+          </w:rPr>
+          <w:t>https://www.kaggle.com/code/prashant111/a-reference-guide-to-feature-engineering-methods</w:t>
+        </w:r>
+      </w:hyperlink>
+      <w:r>
+        <w:t xml:space="preserve"> </w:t>
+      </w:r>
+    </w:p>
+    <w:p>
+      <w:hyperlink r:id="rId29" w:history="1">
+        <w:r>
+          <w:rPr>
+            <w:rStyle w:val="Hyperlink"/>
+          </w:rPr>
+          <w:t>https://www.geeksforgeeks.org/what-is-feature-engineering/</w:t>
+        </w:r>
+      </w:hyperlink>
+      <w:r>
+        <w:t xml:space="preserve"> </w:t>
+      </w:r>
+    </w:p>
+    <w:p>
+      <w:hyperlink r:id="rId30" w:history="1">
+        <w:r>
+          <w:rPr>
+            <w:rStyle w:val="Hyperlink"/>
+          </w:rPr>
+          <w:t>https://www.mathworks.com/videos/applied-machine-learning-part-1-feature-engineering-1547849284703.html?gclid=CjwKCAjwoPOwBhAeEiwAJuXRhxOuu7ViZoIU1n_A9-xTUaWPYpjW8zflNAv1KpgXnjZHAQ8nPQLhsRoCrnAQAvD_BwE&amp;ef_id=CjwKCAjwoPOwBhAeEiwAJuXRhxOuu7ViZoIU1n_A9-xTUaWPYpjW8zflNAv1KpgXnjZHAQ8nPQLhsRoCrnAQAvD_BwE:G:s&amp;s_kwcid=AL!8664!3!678713281811!p!!g!!feature%20engineering&amp;s_eid=psn_155396784615&amp;q=feature+engineering&amp;gad_source=1</w:t>
+        </w:r>
+      </w:hyperlink>
+      <w:r>
+        <w:t xml:space="preserve"> </w:t>
+      </w:r>
+    </w:p>
+    <w:p/>
+    <w:p>
+      <w:r>
+        <w:t>Data augmentation-</w:t>
       </w:r>
     </w:p>
     <w:p>
@@ -3228,7 +3377,7 @@
       </w:r>
     </w:p>
     <w:p>
-      <w:hyperlink r:id="rId27" w:history="1">
+      <w:hyperlink r:id="rId31" w:history="1">
         <w:r>
           <w:rPr>
             <w:rStyle w:val="Hyperlink"/>
@@ -3265,6 +3414,7 @@
       <w:bookmarkStart w:id="5" w:name="_Model_Building_and"/>
       <w:bookmarkEnd w:id="5"/>
       <w:r>
+        <w:lastRenderedPageBreak/>
         <w:t>Model Building and Evaluation</w:t>
       </w:r>
     </w:p>

</xml_diff>

<commit_message>
Brainstorm data cleaning techniques
</commit_message>
<xml_diff>
--- a/docs/Data Science Roadmap.docx
+++ b/docs/Data Science Roadmap.docx
@@ -81,6 +81,18 @@
       </w:pPr>
       <w:r>
         <w:t>Literature Review</w:t>
+      </w:r>
+    </w:p>
+    <w:p>
+      <w:pPr>
+        <w:pStyle w:val="ListParagraph"/>
+        <w:numPr>
+          <w:ilvl w:val="2"/>
+          <w:numId w:val="1"/>
+        </w:numPr>
+      </w:pPr>
+      <w:r>
+        <w:t>Test Open-Source Models?</w:t>
       </w:r>
     </w:p>
     <w:p>
@@ -902,16 +914,11 @@
           </w:tcPr>
           <w:p>
             <w:r>
-              <w:t>Int [</w:t>
-            </w:r>
-            <w:proofErr w:type="gramStart"/>
-            <w:r>
-              <w:t>0,</w:t>
+              <w:t>Int [0,</w:t>
             </w:r>
             <w:r>
               <w:t>+</w:t>
             </w:r>
-            <w:proofErr w:type="gramEnd"/>
             <w:r>
               <w:t>]</w:t>
             </w:r>
@@ -1065,15 +1072,7 @@
           </w:tcPr>
           <w:p>
             <w:r>
-              <w:t>Float [</w:t>
-            </w:r>
-            <w:proofErr w:type="gramStart"/>
-            <w:r>
-              <w:t>0,+</w:t>
-            </w:r>
-            <w:proofErr w:type="gramEnd"/>
-            <w:r>
-              <w:t>]</w:t>
+              <w:t>Float [0,+]</w:t>
             </w:r>
           </w:p>
         </w:tc>
@@ -1225,15 +1224,7 @@
           </w:tcPr>
           <w:p>
             <w:r>
-              <w:t>Float [</w:t>
-            </w:r>
-            <w:proofErr w:type="gramStart"/>
-            <w:r>
-              <w:t>-,+</w:t>
-            </w:r>
-            <w:proofErr w:type="gramEnd"/>
-            <w:r>
-              <w:t>]</w:t>
+              <w:t>Float [-,+]</w:t>
             </w:r>
           </w:p>
         </w:tc>
@@ -1393,15 +1384,7 @@
           </w:tcPr>
           <w:p>
             <w:r>
-              <w:t>Float [</w:t>
-            </w:r>
-            <w:proofErr w:type="gramStart"/>
-            <w:r>
-              <w:t>0,+</w:t>
-            </w:r>
-            <w:proofErr w:type="gramEnd"/>
-            <w:r>
-              <w:t>]</w:t>
+              <w:t>Float [0,+]</w:t>
             </w:r>
           </w:p>
         </w:tc>
@@ -1456,15 +1439,7 @@
           </w:tcPr>
           <w:p>
             <w:r>
-              <w:t>Float [</w:t>
-            </w:r>
-            <w:proofErr w:type="gramStart"/>
-            <w:r>
-              <w:t>0,+</w:t>
-            </w:r>
-            <w:proofErr w:type="gramEnd"/>
-            <w:r>
-              <w:t>]</w:t>
+              <w:t>Float [0,+]</w:t>
             </w:r>
           </w:p>
         </w:tc>
@@ -1518,15 +1493,7 @@
           </w:tcPr>
           <w:p>
             <w:r>
-              <w:t>Float [</w:t>
-            </w:r>
-            <w:proofErr w:type="gramStart"/>
-            <w:r>
-              <w:t>0,+</w:t>
-            </w:r>
-            <w:proofErr w:type="gramEnd"/>
-            <w:r>
-              <w:t>]</w:t>
+              <w:t>Float [0,+]</w:t>
             </w:r>
           </w:p>
         </w:tc>
@@ -1630,15 +1597,7 @@
           </w:tcPr>
           <w:p>
             <w:r>
-              <w:t>Float [</w:t>
-            </w:r>
-            <w:proofErr w:type="gramStart"/>
-            <w:r>
-              <w:t>0,+</w:t>
-            </w:r>
-            <w:proofErr w:type="gramEnd"/>
-            <w:r>
-              <w:t>]</w:t>
+              <w:t>Float [0,+]</w:t>
             </w:r>
           </w:p>
         </w:tc>
@@ -1744,15 +1703,7 @@
           </w:tcPr>
           <w:p>
             <w:r>
-              <w:t>Float [</w:t>
-            </w:r>
-            <w:proofErr w:type="gramStart"/>
-            <w:r>
-              <w:t>0,+</w:t>
-            </w:r>
-            <w:proofErr w:type="gramEnd"/>
-            <w:r>
-              <w:t>]</w:t>
+              <w:t>Float [0,+]</w:t>
             </w:r>
           </w:p>
         </w:tc>
@@ -1804,15 +1755,7 @@
           </w:tcPr>
           <w:p>
             <w:r>
-              <w:t>Float [</w:t>
-            </w:r>
-            <w:proofErr w:type="gramStart"/>
-            <w:r>
-              <w:t>0,+</w:t>
-            </w:r>
-            <w:proofErr w:type="gramEnd"/>
-            <w:r>
-              <w:t>]</w:t>
+              <w:t>Float [0,+]</w:t>
             </w:r>
           </w:p>
         </w:tc>
@@ -1864,15 +1807,7 @@
           </w:tcPr>
           <w:p>
             <w:r>
-              <w:t>Float [</w:t>
-            </w:r>
-            <w:proofErr w:type="gramStart"/>
-            <w:r>
-              <w:t>0,+</w:t>
-            </w:r>
-            <w:proofErr w:type="gramEnd"/>
-            <w:r>
-              <w:t>]</w:t>
+              <w:t>Float [0,+]</w:t>
             </w:r>
           </w:p>
         </w:tc>
@@ -3271,6 +3206,31 @@
         <w:t>Ex. Dewpoint and RH</w:t>
       </w:r>
     </w:p>
+    <w:p/>
+    <w:p>
+      <w:r>
+        <w:t>Enumerate categorical values?</w:t>
+      </w:r>
+    </w:p>
+    <w:p>
+      <w:r>
+        <w:tab/>
+        <w:t>Ex. WX Codes</w:t>
+      </w:r>
+    </w:p>
+    <w:p/>
+    <w:p>
+      <w:r>
+        <w:t>Address data imbalances</w:t>
+      </w:r>
+    </w:p>
+    <w:p>
+      <w:r>
+        <w:tab/>
+        <w:t>Ex. Lack of high pm 2.5 instances</w:t>
+      </w:r>
+    </w:p>
+    <w:p/>
     <w:p/>
     <w:p>
       <w:pPr>
@@ -3373,6 +3333,7 @@
       <w:bookmarkStart w:id="4" w:name="_Exploratory_Data_Analysis"/>
       <w:bookmarkEnd w:id="4"/>
       <w:r>
+        <w:lastRenderedPageBreak/>
         <w:t>Exploratory Data Analysis</w:t>
       </w:r>
     </w:p>
@@ -3414,7 +3375,6 @@
       <w:bookmarkStart w:id="5" w:name="_Model_Building_and"/>
       <w:bookmarkEnd w:id="5"/>
       <w:r>
-        <w:lastRenderedPageBreak/>
         <w:t>Model Building and Evaluation</w:t>
       </w:r>
     </w:p>

</xml_diff>

<commit_message>
Begin taking notes on time series analysis textbook
</commit_message>
<xml_diff>
--- a/docs/Data Science Roadmap.docx
+++ b/docs/Data Science Roadmap.docx
@@ -371,7 +371,102 @@
       </w:r>
     </w:p>
     <w:p>
-      <w:hyperlink r:id="rId7" w:history="1">
+      <w:r>
+        <w:t>Preface / text navigation-</w:t>
+      </w:r>
+    </w:p>
+    <w:p>
+      <w:r>
+        <w:t>Chapter 13 on the Kalman filter could be covered after chapter 4, after chapter 12, or skipped altogether</w:t>
+      </w:r>
+    </w:p>
+    <w:p>
+      <w:r>
+        <w:t>Chapter 6 on Spectal analysis could be covered at any point after chpt 1 or skipped altogether</w:t>
+      </w:r>
+    </w:p>
+    <w:p>
+      <w:r>
+        <w:t>Although the book was written with an econometrics course in mind it should be useful in many other domains. It claims that “time series econometrics” has become almost synonymous with “empirical macroeconomics”</w:t>
+      </w:r>
+    </w:p>
+    <w:p/>
+    <w:p>
+      <w:r>
+        <w:t>Chapter 1: Difference Equations</w:t>
+      </w:r>
+    </w:p>
+    <w:p>
+      <w:r>
+        <w:t>A difference equation is an equation relating an expression relating a variable y to it’s previous values.</w:t>
+      </w:r>
+    </w:p>
+    <w:p>
+      <w:r>
+        <w:t>This is a linear first-order difference equation:</w:t>
+      </w:r>
+    </w:p>
+    <w:p>
+      <w:r>
+        <w:rPr>
+          <w:noProof/>
+        </w:rPr>
+        <w:drawing>
+          <wp:inline distT="0" distB="0" distL="0" distR="0" wp14:anchorId="788A2BF8" wp14:editId="67C5C998">
+            <wp:extent cx="3895725" cy="333375"/>
+            <wp:effectExtent l="0" t="0" r="9525" b="9525"/>
+            <wp:docPr id="1624061402" name="Picture 1"/>
+            <wp:cNvGraphicFramePr>
+              <a:graphicFrameLocks xmlns:a="http://schemas.openxmlformats.org/drawingml/2006/main" noChangeAspect="1"/>
+            </wp:cNvGraphicFramePr>
+            <a:graphic xmlns:a="http://schemas.openxmlformats.org/drawingml/2006/main">
+              <a:graphicData uri="http://schemas.openxmlformats.org/drawingml/2006/picture">
+                <pic:pic xmlns:pic="http://schemas.openxmlformats.org/drawingml/2006/picture">
+                  <pic:nvPicPr>
+                    <pic:cNvPr id="1624061402" name=""/>
+                    <pic:cNvPicPr/>
+                  </pic:nvPicPr>
+                  <pic:blipFill>
+                    <a:blip r:embed="rId7"/>
+                    <a:stretch>
+                      <a:fillRect/>
+                    </a:stretch>
+                  </pic:blipFill>
+                  <pic:spPr>
+                    <a:xfrm>
+                      <a:off x="0" y="0"/>
+                      <a:ext cx="3895725" cy="333375"/>
+                    </a:xfrm>
+                    <a:prstGeom prst="rect">
+                      <a:avLst/>
+                    </a:prstGeom>
+                  </pic:spPr>
+                </pic:pic>
+              </a:graphicData>
+            </a:graphic>
+          </wp:inline>
+        </w:drawing>
+      </w:r>
+    </w:p>
+    <w:p>
+      <w:r>
+        <w:t>This is first order because the first lag of the variable (y</w:t>
+      </w:r>
+      <w:r>
+        <w:rPr>
+          <w:vertAlign w:val="subscript"/>
+        </w:rPr>
+        <w:t>t-1</w:t>
+      </w:r>
+      <w:r>
+        <w:t>) is used</w:t>
+      </w:r>
+      <w:r>
+        <w:t>.</w:t>
+      </w:r>
+    </w:p>
+    <w:p>
+      <w:hyperlink r:id="rId8" w:history="1">
         <w:r>
           <w:rPr>
             <w:rStyle w:val="Hyperlink"/>
@@ -384,7 +479,7 @@
       </w:r>
     </w:p>
     <w:p>
-      <w:hyperlink r:id="rId8" w:history="1">
+      <w:hyperlink r:id="rId9" w:history="1">
         <w:r>
           <w:rPr>
             <w:rStyle w:val="Hyperlink"/>
@@ -421,7 +516,7 @@
       </w:r>
     </w:p>
     <w:p>
-      <w:hyperlink r:id="rId9" w:history="1">
+      <w:hyperlink r:id="rId10" w:history="1">
         <w:r>
           <w:rPr>
             <w:rStyle w:val="Hyperlink"/>
@@ -434,7 +529,7 @@
       </w:r>
     </w:p>
     <w:p>
-      <w:hyperlink r:id="rId10" w:history="1">
+      <w:hyperlink r:id="rId11" w:history="1">
         <w:r>
           <w:rPr>
             <w:rStyle w:val="Hyperlink"/>
@@ -447,7 +542,7 @@
       </w:r>
     </w:p>
     <w:p>
-      <w:hyperlink r:id="rId11" w:history="1">
+      <w:hyperlink r:id="rId12" w:history="1">
         <w:r>
           <w:rPr>
             <w:rStyle w:val="Hyperlink"/>
@@ -460,7 +555,7 @@
       </w:r>
     </w:p>
     <w:p>
-      <w:hyperlink r:id="rId12" w:history="1">
+      <w:hyperlink r:id="rId13" w:history="1">
         <w:r>
           <w:rPr>
             <w:rStyle w:val="Hyperlink"/>
@@ -473,7 +568,7 @@
       </w:r>
     </w:p>
     <w:p>
-      <w:hyperlink r:id="rId13" w:history="1">
+      <w:hyperlink r:id="rId14" w:history="1">
         <w:r>
           <w:rPr>
             <w:rStyle w:val="Hyperlink"/>
@@ -497,7 +592,7 @@
       </w:r>
     </w:p>
     <w:p>
-      <w:hyperlink r:id="rId14" w:history="1">
+      <w:hyperlink r:id="rId15" w:history="1">
         <w:r>
           <w:rPr>
             <w:rStyle w:val="Hyperlink"/>
@@ -510,7 +605,7 @@
       </w:r>
     </w:p>
     <w:p>
-      <w:hyperlink r:id="rId15" w:history="1">
+      <w:hyperlink r:id="rId16" w:history="1">
         <w:r>
           <w:rPr>
             <w:rStyle w:val="Hyperlink"/>
@@ -547,7 +642,7 @@
       </w:r>
     </w:p>
     <w:p>
-      <w:hyperlink r:id="rId16" w:history="1">
+      <w:hyperlink r:id="rId17" w:history="1">
         <w:r>
           <w:rPr>
             <w:rStyle w:val="Hyperlink"/>
@@ -560,7 +655,7 @@
       </w:r>
     </w:p>
     <w:p>
-      <w:hyperlink r:id="rId17" w:history="1">
+      <w:hyperlink r:id="rId18" w:history="1">
         <w:r>
           <w:rPr>
             <w:rStyle w:val="Hyperlink"/>
@@ -573,7 +668,7 @@
       </w:r>
     </w:p>
     <w:p>
-      <w:hyperlink r:id="rId18" w:history="1">
+      <w:hyperlink r:id="rId19" w:history="1">
         <w:r>
           <w:rPr>
             <w:rStyle w:val="Hyperlink"/>
@@ -586,7 +681,7 @@
       </w:r>
     </w:p>
     <w:p>
-      <w:hyperlink r:id="rId19" w:history="1">
+      <w:hyperlink r:id="rId20" w:history="1">
         <w:r>
           <w:rPr>
             <w:rStyle w:val="Hyperlink"/>
@@ -599,7 +694,7 @@
       </w:r>
     </w:p>
     <w:p>
-      <w:hyperlink r:id="rId20" w:history="1">
+      <w:hyperlink r:id="rId21" w:history="1">
         <w:r>
           <w:rPr>
             <w:rStyle w:val="Hyperlink"/>
@@ -641,7 +736,7 @@
       </w:r>
     </w:p>
     <w:p>
-      <w:hyperlink r:id="rId21" w:history="1">
+      <w:hyperlink r:id="rId22" w:history="1">
         <w:r>
           <w:rPr>
             <w:rStyle w:val="Hyperlink"/>
@@ -654,7 +749,7 @@
       </w:r>
     </w:p>
     <w:p>
-      <w:hyperlink r:id="rId22" w:history="1">
+      <w:hyperlink r:id="rId23" w:history="1">
         <w:r>
           <w:rPr>
             <w:rStyle w:val="Hyperlink"/>
@@ -667,7 +762,7 @@
       </w:r>
     </w:p>
     <w:p>
-      <w:hyperlink r:id="rId23" w:history="1">
+      <w:hyperlink r:id="rId24" w:history="1">
         <w:r>
           <w:rPr>
             <w:rStyle w:val="Hyperlink"/>
@@ -680,7 +775,7 @@
       </w:r>
     </w:p>
     <w:p>
-      <w:hyperlink r:id="rId24" w:history="1">
+      <w:hyperlink r:id="rId25" w:history="1">
         <w:r>
           <w:rPr>
             <w:rStyle w:val="Hyperlink"/>
@@ -693,7 +788,7 @@
       </w:r>
     </w:p>
     <w:p>
-      <w:hyperlink r:id="rId25" w:history="1">
+      <w:hyperlink r:id="rId26" w:history="1">
         <w:r>
           <w:rPr>
             <w:rStyle w:val="Hyperlink"/>
@@ -706,7 +801,7 @@
       </w:r>
     </w:p>
     <w:p>
-      <w:hyperlink r:id="rId26" w:history="1">
+      <w:hyperlink r:id="rId27" w:history="1">
         <w:r>
           <w:rPr>
             <w:rStyle w:val="Hyperlink"/>
@@ -726,6 +821,7 @@
       <w:bookmarkStart w:id="2" w:name="_Data_Collection_and"/>
       <w:bookmarkEnd w:id="2"/>
       <w:r>
+        <w:lastRenderedPageBreak/>
         <w:t>Data Collection and Sourcing</w:t>
       </w:r>
     </w:p>
@@ -1307,11 +1403,9 @@
             <w:tcW w:w="2195" w:type="dxa"/>
           </w:tcPr>
           <w:p>
-            <w:proofErr w:type="spellStart"/>
             <w:r>
               <w:t>windDIR</w:t>
             </w:r>
-            <w:proofErr w:type="spellEnd"/>
           </w:p>
         </w:tc>
         <w:tc>
@@ -1361,11 +1455,9 @@
             <w:tcW w:w="2195" w:type="dxa"/>
           </w:tcPr>
           <w:p>
-            <w:proofErr w:type="spellStart"/>
             <w:r>
               <w:t>windMPH</w:t>
             </w:r>
-            <w:proofErr w:type="spellEnd"/>
           </w:p>
         </w:tc>
         <w:tc>
@@ -1406,7 +1498,6 @@
           </w:tcPr>
           <w:p>
             <w:r>
-              <w:lastRenderedPageBreak/>
               <w:t>F10</w:t>
             </w:r>
           </w:p>
@@ -1416,11 +1507,9 @@
             <w:tcW w:w="2195" w:type="dxa"/>
           </w:tcPr>
           <w:p>
-            <w:proofErr w:type="spellStart"/>
             <w:r>
               <w:t>precip</w:t>
             </w:r>
-            <w:proofErr w:type="spellEnd"/>
           </w:p>
         </w:tc>
         <w:tc>
@@ -1470,11 +1559,9 @@
             <w:tcW w:w="2195" w:type="dxa"/>
           </w:tcPr>
           <w:p>
-            <w:proofErr w:type="spellStart"/>
             <w:r>
               <w:t>mslp</w:t>
             </w:r>
-            <w:proofErr w:type="spellEnd"/>
           </w:p>
         </w:tc>
         <w:tc>
@@ -1628,11 +1715,9 @@
             <w:tcW w:w="2195" w:type="dxa"/>
           </w:tcPr>
           <w:p>
-            <w:proofErr w:type="spellStart"/>
             <w:r>
               <w:t>wxcodes</w:t>
             </w:r>
-            <w:proofErr w:type="spellEnd"/>
           </w:p>
         </w:tc>
         <w:tc>
@@ -2241,6 +2326,7 @@
           </w:tcPr>
           <w:p>
             <w:r>
+              <w:lastRenderedPageBreak/>
               <w:t>F26</w:t>
             </w:r>
           </w:p>
@@ -3183,7 +3269,6 @@
     </w:p>
     <w:p>
       <w:r>
-        <w:lastRenderedPageBreak/>
         <w:tab/>
         <w:t>Which features need this: WX Code, Clouds</w:t>
       </w:r>
@@ -3255,7 +3340,7 @@
       </w:r>
     </w:p>
     <w:p>
-      <w:hyperlink r:id="rId27" w:history="1">
+      <w:hyperlink r:id="rId28" w:history="1">
         <w:r>
           <w:rPr>
             <w:rStyle w:val="Hyperlink"/>
@@ -3276,7 +3361,7 @@
       </w:r>
     </w:p>
     <w:p>
-      <w:hyperlink r:id="rId28" w:history="1">
+      <w:hyperlink r:id="rId29" w:history="1">
         <w:r>
           <w:rPr>
             <w:rStyle w:val="Hyperlink"/>
@@ -3289,7 +3374,7 @@
       </w:r>
     </w:p>
     <w:p>
-      <w:hyperlink r:id="rId29" w:history="1">
+      <w:hyperlink r:id="rId30" w:history="1">
         <w:r>
           <w:rPr>
             <w:rStyle w:val="Hyperlink"/>
@@ -3302,7 +3387,7 @@
       </w:r>
     </w:p>
     <w:p>
-      <w:hyperlink r:id="rId30" w:history="1">
+      <w:hyperlink r:id="rId31" w:history="1">
         <w:r>
           <w:rPr>
             <w:rStyle w:val="Hyperlink"/>
@@ -3333,12 +3418,11 @@
       <w:bookmarkStart w:id="4" w:name="_Exploratory_Data_Analysis"/>
       <w:bookmarkEnd w:id="4"/>
       <w:r>
-        <w:lastRenderedPageBreak/>
         <w:t>Exploratory Data Analysis</w:t>
       </w:r>
     </w:p>
     <w:p>
-      <w:hyperlink r:id="rId31" w:history="1">
+      <w:hyperlink r:id="rId32" w:history="1">
         <w:r>
           <w:rPr>
             <w:rStyle w:val="Hyperlink"/>

</xml_diff>

<commit_message>
Continue working through chapter 1 of time series textbook
</commit_message>
<xml_diff>
--- a/docs/Data Science Roadmap.docx
+++ b/docs/Data Science Roadmap.docx
@@ -325,7 +325,15 @@
         </w:numPr>
       </w:pPr>
       <w:r>
-        <w:t xml:space="preserve">To evaluate each model to optimize for a variety of factors: error, compute, number of features, and more to be determined. </w:t>
+        <w:t xml:space="preserve">To evaluate each model to optimize for a variety of factors: error, </w:t>
+      </w:r>
+      <w:proofErr w:type="gramStart"/>
+      <w:r>
+        <w:t>compute</w:t>
+      </w:r>
+      <w:proofErr w:type="gramEnd"/>
+      <w:r>
+        <w:t xml:space="preserve">, number of features, and more to be determined. </w:t>
       </w:r>
     </w:p>
     <w:p/>
@@ -377,17 +385,51 @@
     </w:p>
     <w:p>
       <w:r>
-        <w:t>Chapter 13 on the Kalman filter could be covered after chapter 4, after chapter 12, or skipped altogether</w:t>
-      </w:r>
-    </w:p>
-    <w:p>
-      <w:r>
-        <w:t>Chapter 6 on Spectal analysis could be covered at any point after chpt 1 or skipped altogether</w:t>
-      </w:r>
-    </w:p>
-    <w:p>
-      <w:r>
-        <w:t>Although the book was written with an econometrics course in mind it should be useful in many other domains. It claims that “time series econometrics” has become almost synonymous with “empirical macroeconomics”</w:t>
+        <w:t xml:space="preserve">Chapter 13 on the Kalman filter could be covered after chapter 4, after chapter 12, or skipped </w:t>
+      </w:r>
+      <w:proofErr w:type="gramStart"/>
+      <w:r>
+        <w:t>altogether</w:t>
+      </w:r>
+      <w:proofErr w:type="gramEnd"/>
+    </w:p>
+    <w:p>
+      <w:r>
+        <w:t xml:space="preserve">Chapter 6 on </w:t>
+      </w:r>
+      <w:proofErr w:type="spellStart"/>
+      <w:r>
+        <w:t>Spectal</w:t>
+      </w:r>
+      <w:proofErr w:type="spellEnd"/>
+      <w:r>
+        <w:t xml:space="preserve"> analysis could be covered at any point after </w:t>
+      </w:r>
+      <w:proofErr w:type="spellStart"/>
+      <w:r>
+        <w:t>chpt</w:t>
+      </w:r>
+      <w:proofErr w:type="spellEnd"/>
+      <w:r>
+        <w:t xml:space="preserve"> 1 or skipped </w:t>
+      </w:r>
+      <w:proofErr w:type="gramStart"/>
+      <w:r>
+        <w:t>altogether</w:t>
+      </w:r>
+      <w:proofErr w:type="gramEnd"/>
+    </w:p>
+    <w:p>
+      <w:r>
+        <w:t xml:space="preserve">Although the book was written with an econometrics course in mind it should be useful in many other domains. It claims that “time series econometrics” has become almost synonymous with “empirical </w:t>
+      </w:r>
+      <w:proofErr w:type="gramStart"/>
+      <w:r>
+        <w:t>macroeconomics</w:t>
+      </w:r>
+      <w:proofErr w:type="gramEnd"/>
+      <w:r>
+        <w:t>”</w:t>
       </w:r>
     </w:p>
     <w:p/>
@@ -398,7 +440,17 @@
     </w:p>
     <w:p>
       <w:r>
-        <w:t>A difference equation is an equation relating an expression relating a variable y to it’s previous values.</w:t>
+        <w:t xml:space="preserve">A difference equation is an equation relating an expression relating a variable y to </w:t>
+      </w:r>
+      <w:proofErr w:type="spellStart"/>
+      <w:proofErr w:type="gramStart"/>
+      <w:r>
+        <w:t>it’s</w:t>
+      </w:r>
+      <w:proofErr w:type="spellEnd"/>
+      <w:proofErr w:type="gramEnd"/>
+      <w:r>
+        <w:t xml:space="preserve"> previous values.</w:t>
       </w:r>
     </w:p>
     <w:p>
@@ -450,7 +502,15 @@
     </w:p>
     <w:p>
       <w:r>
-        <w:t>This is first order because the first lag of the variable (y</w:t>
+        <w:t xml:space="preserve">This is </w:t>
+      </w:r>
+      <w:proofErr w:type="gramStart"/>
+      <w:r>
+        <w:t>first</w:t>
+      </w:r>
+      <w:proofErr w:type="gramEnd"/>
+      <w:r>
+        <w:t xml:space="preserve"> order because the first lag of the variable (y</w:t>
       </w:r>
       <w:r>
         <w:rPr>
@@ -464,9 +524,337 @@
       <w:r>
         <w:t>.</w:t>
       </w:r>
-    </w:p>
-    <w:p>
-      <w:hyperlink r:id="rId8" w:history="1">
+      <w:r>
+        <w:t xml:space="preserve"> It is linear because it takes the form y= </w:t>
+      </w:r>
+      <w:proofErr w:type="spellStart"/>
+      <w:r>
+        <w:t>mx+b</w:t>
+      </w:r>
+      <w:proofErr w:type="spellEnd"/>
+    </w:p>
+    <w:p/>
+    <w:p>
+      <w:r>
+        <w:t>G</w:t>
+      </w:r>
+      <w:r>
+        <w:t>oldfeld's (1973) estimated money demand function</w:t>
+      </w:r>
+      <w:r>
+        <w:t xml:space="preserve"> </w:t>
+      </w:r>
+      <w:r>
+        <w:t>for the United States.</w:t>
+      </w:r>
+    </w:p>
+    <w:p>
+      <w:r>
+        <w:rPr>
+          <w:noProof/>
+        </w:rPr>
+        <w:drawing>
+          <wp:inline distT="0" distB="0" distL="0" distR="0" wp14:anchorId="7A662C10" wp14:editId="3CB54B76">
+            <wp:extent cx="5324475" cy="323850"/>
+            <wp:effectExtent l="0" t="0" r="9525" b="0"/>
+            <wp:docPr id="25020484" name="Picture 1"/>
+            <wp:cNvGraphicFramePr>
+              <a:graphicFrameLocks xmlns:a="http://schemas.openxmlformats.org/drawingml/2006/main" noChangeAspect="1"/>
+            </wp:cNvGraphicFramePr>
+            <a:graphic xmlns:a="http://schemas.openxmlformats.org/drawingml/2006/main">
+              <a:graphicData uri="http://schemas.openxmlformats.org/drawingml/2006/picture">
+                <pic:pic xmlns:pic="http://schemas.openxmlformats.org/drawingml/2006/picture">
+                  <pic:nvPicPr>
+                    <pic:cNvPr id="25020484" name=""/>
+                    <pic:cNvPicPr/>
+                  </pic:nvPicPr>
+                  <pic:blipFill>
+                    <a:blip r:embed="rId8"/>
+                    <a:stretch>
+                      <a:fillRect/>
+                    </a:stretch>
+                  </pic:blipFill>
+                  <pic:spPr>
+                    <a:xfrm>
+                      <a:off x="0" y="0"/>
+                      <a:ext cx="5324475" cy="323850"/>
+                    </a:xfrm>
+                    <a:prstGeom prst="rect">
+                      <a:avLst/>
+                    </a:prstGeom>
+                  </pic:spPr>
+                </pic:pic>
+              </a:graphicData>
+            </a:graphic>
+          </wp:inline>
+        </w:drawing>
+      </w:r>
+    </w:p>
+    <w:p>
+      <w:proofErr w:type="gramStart"/>
+      <w:r>
+        <w:t>m</w:t>
+      </w:r>
+      <w:r>
+        <w:rPr>
+          <w:vertAlign w:val="subscript"/>
+        </w:rPr>
+        <w:t>t</w:t>
+      </w:r>
+      <w:r>
+        <w:t xml:space="preserve"> :</w:t>
+      </w:r>
+      <w:proofErr w:type="gramEnd"/>
+      <w:r>
+        <w:t>= log of real money holdings of the public</w:t>
+      </w:r>
+    </w:p>
+    <w:p>
+      <w:proofErr w:type="gramStart"/>
+      <w:r>
+        <w:t>I</w:t>
+      </w:r>
+      <w:r>
+        <w:rPr>
+          <w:vertAlign w:val="subscript"/>
+        </w:rPr>
+        <w:t>t</w:t>
+      </w:r>
+      <w:r>
+        <w:t xml:space="preserve"> :</w:t>
+      </w:r>
+      <w:proofErr w:type="gramEnd"/>
+      <w:r>
+        <w:t xml:space="preserve">= </w:t>
+      </w:r>
+      <w:r>
+        <w:t>log of aggregate real income</w:t>
+      </w:r>
+    </w:p>
+    <w:p>
+      <w:proofErr w:type="spellStart"/>
+      <w:proofErr w:type="gramStart"/>
+      <w:r>
+        <w:t>r</w:t>
+      </w:r>
+      <w:r>
+        <w:rPr>
+          <w:vertAlign w:val="subscript"/>
+        </w:rPr>
+        <w:t>bt</w:t>
+      </w:r>
+      <w:proofErr w:type="spellEnd"/>
+      <w:r>
+        <w:t xml:space="preserve"> :</w:t>
+      </w:r>
+      <w:proofErr w:type="gramEnd"/>
+      <w:r>
+        <w:t xml:space="preserve">= </w:t>
+      </w:r>
+      <w:r>
+        <w:t>log of the interest rate on</w:t>
+      </w:r>
+      <w:r>
+        <w:t xml:space="preserve"> </w:t>
+      </w:r>
+      <w:r>
+        <w:t>bank accounts</w:t>
+      </w:r>
+    </w:p>
+    <w:p>
+      <w:proofErr w:type="spellStart"/>
+      <w:proofErr w:type="gramStart"/>
+      <w:r>
+        <w:lastRenderedPageBreak/>
+        <w:t>r</w:t>
+      </w:r>
+      <w:r>
+        <w:rPr>
+          <w:vertAlign w:val="subscript"/>
+        </w:rPr>
+        <w:t>ct</w:t>
+      </w:r>
+      <w:proofErr w:type="spellEnd"/>
+      <w:r>
+        <w:t xml:space="preserve"> :</w:t>
+      </w:r>
+      <w:proofErr w:type="gramEnd"/>
+      <w:r>
+        <w:t xml:space="preserve">= </w:t>
+      </w:r>
+      <w:r>
+        <w:t>log of the interest rate on commercial paper</w:t>
+      </w:r>
+    </w:p>
+    <w:p>
+      <w:r>
+        <w:rPr>
+          <w:noProof/>
+        </w:rPr>
+        <w:drawing>
+          <wp:inline distT="0" distB="0" distL="0" distR="0" wp14:anchorId="54E8BF07" wp14:editId="7FF55E5C">
+            <wp:extent cx="4867275" cy="695325"/>
+            <wp:effectExtent l="0" t="0" r="9525" b="9525"/>
+            <wp:docPr id="736344585" name="Picture 1" descr="A black text with black text&#10;&#10;Description automatically generated with medium confidence"/>
+            <wp:cNvGraphicFramePr>
+              <a:graphicFrameLocks xmlns:a="http://schemas.openxmlformats.org/drawingml/2006/main" noChangeAspect="1"/>
+            </wp:cNvGraphicFramePr>
+            <a:graphic xmlns:a="http://schemas.openxmlformats.org/drawingml/2006/main">
+              <a:graphicData uri="http://schemas.openxmlformats.org/drawingml/2006/picture">
+                <pic:pic xmlns:pic="http://schemas.openxmlformats.org/drawingml/2006/picture">
+                  <pic:nvPicPr>
+                    <pic:cNvPr id="736344585" name="Picture 1" descr="A black text with black text&#10;&#10;Description automatically generated with medium confidence"/>
+                    <pic:cNvPicPr/>
+                  </pic:nvPicPr>
+                  <pic:blipFill>
+                    <a:blip r:embed="rId9"/>
+                    <a:stretch>
+                      <a:fillRect/>
+                    </a:stretch>
+                  </pic:blipFill>
+                  <pic:spPr>
+                    <a:xfrm>
+                      <a:off x="0" y="0"/>
+                      <a:ext cx="4867275" cy="695325"/>
+                    </a:xfrm>
+                    <a:prstGeom prst="rect">
+                      <a:avLst/>
+                    </a:prstGeom>
+                  </pic:spPr>
+                </pic:pic>
+              </a:graphicData>
+            </a:graphic>
+          </wp:inline>
+        </w:drawing>
+      </w:r>
+    </w:p>
+    <w:p>
+      <w:r>
+        <w:t>When analyzing dynamic systems, we may simplify the other inputs to a scalar w value.</w:t>
+      </w:r>
+    </w:p>
+    <w:p>
+      <w:r>
+        <w:t xml:space="preserve">Q: </w:t>
+      </w:r>
+      <w:r>
+        <w:t>If a dynamic system</w:t>
+      </w:r>
+      <w:r>
+        <w:t xml:space="preserve"> </w:t>
+      </w:r>
+      <w:r>
+        <w:t>is described by [1.1.</w:t>
+      </w:r>
+      <w:r>
+        <w:t>1</w:t>
+      </w:r>
+      <w:r>
+        <w:t>], what are the effects on y of changes in the value of w?</w:t>
+      </w:r>
+    </w:p>
+    <w:p/>
+    <w:p>
+      <w:pPr>
+        <w:rPr>
+          <w:u w:val="single"/>
+        </w:rPr>
+      </w:pPr>
+      <w:r>
+        <w:rPr>
+          <w:u w:val="single"/>
+        </w:rPr>
+        <w:t>Solving a difference equation by recursive substitution</w:t>
+      </w:r>
+    </w:p>
+    <w:p>
+      <w:r>
+        <w:rPr>
+          <w:noProof/>
+        </w:rPr>
+        <w:drawing>
+          <wp:inline distT="0" distB="0" distL="0" distR="0" wp14:anchorId="4D695E42" wp14:editId="5E51E22A">
+            <wp:extent cx="4610100" cy="2095500"/>
+            <wp:effectExtent l="0" t="0" r="0" b="0"/>
+            <wp:docPr id="2012345016" name="Picture 1" descr="A math equations on a white background&#10;&#10;Description automatically generated"/>
+            <wp:cNvGraphicFramePr>
+              <a:graphicFrameLocks xmlns:a="http://schemas.openxmlformats.org/drawingml/2006/main" noChangeAspect="1"/>
+            </wp:cNvGraphicFramePr>
+            <a:graphic xmlns:a="http://schemas.openxmlformats.org/drawingml/2006/main">
+              <a:graphicData uri="http://schemas.openxmlformats.org/drawingml/2006/picture">
+                <pic:pic xmlns:pic="http://schemas.openxmlformats.org/drawingml/2006/picture">
+                  <pic:nvPicPr>
+                    <pic:cNvPr id="2012345016" name="Picture 1" descr="A math equations on a white background&#10;&#10;Description automatically generated"/>
+                    <pic:cNvPicPr/>
+                  </pic:nvPicPr>
+                  <pic:blipFill>
+                    <a:blip r:embed="rId10"/>
+                    <a:stretch>
+                      <a:fillRect/>
+                    </a:stretch>
+                  </pic:blipFill>
+                  <pic:spPr>
+                    <a:xfrm>
+                      <a:off x="0" y="0"/>
+                      <a:ext cx="4610100" cy="2095500"/>
+                    </a:xfrm>
+                    <a:prstGeom prst="rect">
+                      <a:avLst/>
+                    </a:prstGeom>
+                  </pic:spPr>
+                </pic:pic>
+              </a:graphicData>
+            </a:graphic>
+          </wp:inline>
+        </w:drawing>
+      </w:r>
+    </w:p>
+    <w:p/>
+    <w:p>
+      <w:r>
+        <w:rPr>
+          <w:noProof/>
+        </w:rPr>
+        <w:drawing>
+          <wp:inline distT="0" distB="0" distL="0" distR="0" wp14:anchorId="09B647CE" wp14:editId="30ED6149">
+            <wp:extent cx="4867275" cy="1019175"/>
+            <wp:effectExtent l="0" t="0" r="9525" b="9525"/>
+            <wp:docPr id="529273617" name="Picture 1" descr="A math equations and symbols&#10;&#10;Description automatically generated with medium confidence"/>
+            <wp:cNvGraphicFramePr>
+              <a:graphicFrameLocks xmlns:a="http://schemas.openxmlformats.org/drawingml/2006/main" noChangeAspect="1"/>
+            </wp:cNvGraphicFramePr>
+            <a:graphic xmlns:a="http://schemas.openxmlformats.org/drawingml/2006/main">
+              <a:graphicData uri="http://schemas.openxmlformats.org/drawingml/2006/picture">
+                <pic:pic xmlns:pic="http://schemas.openxmlformats.org/drawingml/2006/picture">
+                  <pic:nvPicPr>
+                    <pic:cNvPr id="529273617" name="Picture 1" descr="A math equations and symbols&#10;&#10;Description automatically generated with medium confidence"/>
+                    <pic:cNvPicPr/>
+                  </pic:nvPicPr>
+                  <pic:blipFill>
+                    <a:blip r:embed="rId11"/>
+                    <a:stretch>
+                      <a:fillRect/>
+                    </a:stretch>
+                  </pic:blipFill>
+                  <pic:spPr>
+                    <a:xfrm>
+                      <a:off x="0" y="0"/>
+                      <a:ext cx="4867275" cy="1019175"/>
+                    </a:xfrm>
+                    <a:prstGeom prst="rect">
+                      <a:avLst/>
+                    </a:prstGeom>
+                  </pic:spPr>
+                </pic:pic>
+              </a:graphicData>
+            </a:graphic>
+          </wp:inline>
+        </w:drawing>
+      </w:r>
+    </w:p>
+    <w:p/>
+    <w:p>
+      <w:hyperlink r:id="rId12" w:history="1">
         <w:r>
           <w:rPr>
             <w:rStyle w:val="Hyperlink"/>
@@ -479,7 +867,7 @@
       </w:r>
     </w:p>
     <w:p>
-      <w:hyperlink r:id="rId9" w:history="1">
+      <w:hyperlink r:id="rId13" w:history="1">
         <w:r>
           <w:rPr>
             <w:rStyle w:val="Hyperlink"/>
@@ -516,7 +904,7 @@
       </w:r>
     </w:p>
     <w:p>
-      <w:hyperlink r:id="rId10" w:history="1">
+      <w:hyperlink r:id="rId14" w:history="1">
         <w:r>
           <w:rPr>
             <w:rStyle w:val="Hyperlink"/>
@@ -529,7 +917,7 @@
       </w:r>
     </w:p>
     <w:p>
-      <w:hyperlink r:id="rId11" w:history="1">
+      <w:hyperlink r:id="rId15" w:history="1">
         <w:r>
           <w:rPr>
             <w:rStyle w:val="Hyperlink"/>
@@ -542,7 +930,7 @@
       </w:r>
     </w:p>
     <w:p>
-      <w:hyperlink r:id="rId12" w:history="1">
+      <w:hyperlink r:id="rId16" w:history="1">
         <w:r>
           <w:rPr>
             <w:rStyle w:val="Hyperlink"/>
@@ -555,7 +943,7 @@
       </w:r>
     </w:p>
     <w:p>
-      <w:hyperlink r:id="rId13" w:history="1">
+      <w:hyperlink r:id="rId17" w:history="1">
         <w:r>
           <w:rPr>
             <w:rStyle w:val="Hyperlink"/>
@@ -568,7 +956,7 @@
       </w:r>
     </w:p>
     <w:p>
-      <w:hyperlink r:id="rId14" w:history="1">
+      <w:hyperlink r:id="rId18" w:history="1">
         <w:r>
           <w:rPr>
             <w:rStyle w:val="Hyperlink"/>
@@ -592,7 +980,7 @@
       </w:r>
     </w:p>
     <w:p>
-      <w:hyperlink r:id="rId15" w:history="1">
+      <w:hyperlink r:id="rId19" w:history="1">
         <w:r>
           <w:rPr>
             <w:rStyle w:val="Hyperlink"/>
@@ -605,7 +993,7 @@
       </w:r>
     </w:p>
     <w:p>
-      <w:hyperlink r:id="rId16" w:history="1">
+      <w:hyperlink r:id="rId20" w:history="1">
         <w:r>
           <w:rPr>
             <w:rStyle w:val="Hyperlink"/>
@@ -642,7 +1030,7 @@
       </w:r>
     </w:p>
     <w:p>
-      <w:hyperlink r:id="rId17" w:history="1">
+      <w:hyperlink r:id="rId21" w:history="1">
         <w:r>
           <w:rPr>
             <w:rStyle w:val="Hyperlink"/>
@@ -655,7 +1043,7 @@
       </w:r>
     </w:p>
     <w:p>
-      <w:hyperlink r:id="rId18" w:history="1">
+      <w:hyperlink r:id="rId22" w:history="1">
         <w:r>
           <w:rPr>
             <w:rStyle w:val="Hyperlink"/>
@@ -668,7 +1056,7 @@
       </w:r>
     </w:p>
     <w:p>
-      <w:hyperlink r:id="rId19" w:history="1">
+      <w:hyperlink r:id="rId23" w:history="1">
         <w:r>
           <w:rPr>
             <w:rStyle w:val="Hyperlink"/>
@@ -681,7 +1069,7 @@
       </w:r>
     </w:p>
     <w:p>
-      <w:hyperlink r:id="rId20" w:history="1">
+      <w:hyperlink r:id="rId24" w:history="1">
         <w:r>
           <w:rPr>
             <w:rStyle w:val="Hyperlink"/>
@@ -694,7 +1082,7 @@
       </w:r>
     </w:p>
     <w:p>
-      <w:hyperlink r:id="rId21" w:history="1">
+      <w:hyperlink r:id="rId25" w:history="1">
         <w:r>
           <w:rPr>
             <w:rStyle w:val="Hyperlink"/>
@@ -736,7 +1124,7 @@
       </w:r>
     </w:p>
     <w:p>
-      <w:hyperlink r:id="rId22" w:history="1">
+      <w:hyperlink r:id="rId26" w:history="1">
         <w:r>
           <w:rPr>
             <w:rStyle w:val="Hyperlink"/>
@@ -749,7 +1137,7 @@
       </w:r>
     </w:p>
     <w:p>
-      <w:hyperlink r:id="rId23" w:history="1">
+      <w:hyperlink r:id="rId27" w:history="1">
         <w:r>
           <w:rPr>
             <w:rStyle w:val="Hyperlink"/>
@@ -762,7 +1150,7 @@
       </w:r>
     </w:p>
     <w:p>
-      <w:hyperlink r:id="rId24" w:history="1">
+      <w:hyperlink r:id="rId28" w:history="1">
         <w:r>
           <w:rPr>
             <w:rStyle w:val="Hyperlink"/>
@@ -775,7 +1163,7 @@
       </w:r>
     </w:p>
     <w:p>
-      <w:hyperlink r:id="rId25" w:history="1">
+      <w:hyperlink r:id="rId29" w:history="1">
         <w:r>
           <w:rPr>
             <w:rStyle w:val="Hyperlink"/>
@@ -788,7 +1176,7 @@
       </w:r>
     </w:p>
     <w:p>
-      <w:hyperlink r:id="rId26" w:history="1">
+      <w:hyperlink r:id="rId30" w:history="1">
         <w:r>
           <w:rPr>
             <w:rStyle w:val="Hyperlink"/>
@@ -801,7 +1189,7 @@
       </w:r>
     </w:p>
     <w:p>
-      <w:hyperlink r:id="rId27" w:history="1">
+      <w:hyperlink r:id="rId31" w:history="1">
         <w:r>
           <w:rPr>
             <w:rStyle w:val="Hyperlink"/>
@@ -1010,11 +1398,16 @@
           </w:tcPr>
           <w:p>
             <w:r>
-              <w:t>Int [0,</w:t>
+              <w:t>Int [</w:t>
+            </w:r>
+            <w:proofErr w:type="gramStart"/>
+            <w:r>
+              <w:t>0,</w:t>
             </w:r>
             <w:r>
               <w:t>+</w:t>
             </w:r>
+            <w:proofErr w:type="gramEnd"/>
             <w:r>
               <w:t>]</w:t>
             </w:r>
@@ -1168,7 +1561,15 @@
           </w:tcPr>
           <w:p>
             <w:r>
-              <w:t>Float [0,+]</w:t>
+              <w:t>Float [</w:t>
+            </w:r>
+            <w:proofErr w:type="gramStart"/>
+            <w:r>
+              <w:t>0,+</w:t>
+            </w:r>
+            <w:proofErr w:type="gramEnd"/>
+            <w:r>
+              <w:t>]</w:t>
             </w:r>
           </w:p>
         </w:tc>
@@ -1320,7 +1721,15 @@
           </w:tcPr>
           <w:p>
             <w:r>
-              <w:t>Float [-,+]</w:t>
+              <w:t>Float [</w:t>
+            </w:r>
+            <w:proofErr w:type="gramStart"/>
+            <w:r>
+              <w:t>-,+</w:t>
+            </w:r>
+            <w:proofErr w:type="gramEnd"/>
+            <w:r>
+              <w:t>]</w:t>
             </w:r>
           </w:p>
         </w:tc>
@@ -1403,9 +1812,11 @@
             <w:tcW w:w="2195" w:type="dxa"/>
           </w:tcPr>
           <w:p>
+            <w:proofErr w:type="spellStart"/>
             <w:r>
               <w:t>windDIR</w:t>
             </w:r>
+            <w:proofErr w:type="spellEnd"/>
           </w:p>
         </w:tc>
         <w:tc>
@@ -1455,9 +1866,11 @@
             <w:tcW w:w="2195" w:type="dxa"/>
           </w:tcPr>
           <w:p>
+            <w:proofErr w:type="spellStart"/>
             <w:r>
               <w:t>windMPH</w:t>
             </w:r>
+            <w:proofErr w:type="spellEnd"/>
           </w:p>
         </w:tc>
         <w:tc>
@@ -1476,7 +1889,15 @@
           </w:tcPr>
           <w:p>
             <w:r>
-              <w:t>Float [0,+]</w:t>
+              <w:t>Float [</w:t>
+            </w:r>
+            <w:proofErr w:type="gramStart"/>
+            <w:r>
+              <w:t>0,+</w:t>
+            </w:r>
+            <w:proofErr w:type="gramEnd"/>
+            <w:r>
+              <w:t>]</w:t>
             </w:r>
           </w:p>
         </w:tc>
@@ -1507,9 +1928,11 @@
             <w:tcW w:w="2195" w:type="dxa"/>
           </w:tcPr>
           <w:p>
+            <w:proofErr w:type="spellStart"/>
             <w:r>
               <w:t>precip</w:t>
             </w:r>
+            <w:proofErr w:type="spellEnd"/>
           </w:p>
         </w:tc>
         <w:tc>
@@ -1528,7 +1951,15 @@
           </w:tcPr>
           <w:p>
             <w:r>
-              <w:t>Float [0,+]</w:t>
+              <w:t>Float [</w:t>
+            </w:r>
+            <w:proofErr w:type="gramStart"/>
+            <w:r>
+              <w:t>0,+</w:t>
+            </w:r>
+            <w:proofErr w:type="gramEnd"/>
+            <w:r>
+              <w:t>]</w:t>
             </w:r>
           </w:p>
         </w:tc>
@@ -1559,9 +1990,11 @@
             <w:tcW w:w="2195" w:type="dxa"/>
           </w:tcPr>
           <w:p>
+            <w:proofErr w:type="spellStart"/>
             <w:r>
               <w:t>mslp</w:t>
             </w:r>
+            <w:proofErr w:type="spellEnd"/>
           </w:p>
         </w:tc>
         <w:tc>
@@ -1580,7 +2013,15 @@
           </w:tcPr>
           <w:p>
             <w:r>
-              <w:t>Float [0,+]</w:t>
+              <w:t>Float [</w:t>
+            </w:r>
+            <w:proofErr w:type="gramStart"/>
+            <w:r>
+              <w:t>0,+</w:t>
+            </w:r>
+            <w:proofErr w:type="gramEnd"/>
+            <w:r>
+              <w:t>]</w:t>
             </w:r>
           </w:p>
         </w:tc>
@@ -1684,7 +2125,15 @@
           </w:tcPr>
           <w:p>
             <w:r>
-              <w:t>Float [0,+]</w:t>
+              <w:t>Float [</w:t>
+            </w:r>
+            <w:proofErr w:type="gramStart"/>
+            <w:r>
+              <w:t>0,+</w:t>
+            </w:r>
+            <w:proofErr w:type="gramEnd"/>
+            <w:r>
+              <w:t>]</w:t>
             </w:r>
           </w:p>
         </w:tc>
@@ -1715,9 +2164,11 @@
             <w:tcW w:w="2195" w:type="dxa"/>
           </w:tcPr>
           <w:p>
+            <w:proofErr w:type="spellStart"/>
             <w:r>
               <w:t>wxcodes</w:t>
             </w:r>
+            <w:proofErr w:type="spellEnd"/>
           </w:p>
         </w:tc>
         <w:tc>
@@ -1788,7 +2239,15 @@
           </w:tcPr>
           <w:p>
             <w:r>
-              <w:t>Float [0,+]</w:t>
+              <w:t>Float [</w:t>
+            </w:r>
+            <w:proofErr w:type="gramStart"/>
+            <w:r>
+              <w:t>0,+</w:t>
+            </w:r>
+            <w:proofErr w:type="gramEnd"/>
+            <w:r>
+              <w:t>]</w:t>
             </w:r>
           </w:p>
         </w:tc>
@@ -1840,7 +2299,15 @@
           </w:tcPr>
           <w:p>
             <w:r>
-              <w:t>Float [0,+]</w:t>
+              <w:t>Float [</w:t>
+            </w:r>
+            <w:proofErr w:type="gramStart"/>
+            <w:r>
+              <w:t>0,+</w:t>
+            </w:r>
+            <w:proofErr w:type="gramEnd"/>
+            <w:r>
+              <w:t>]</w:t>
             </w:r>
           </w:p>
         </w:tc>
@@ -1892,7 +2359,15 @@
           </w:tcPr>
           <w:p>
             <w:r>
-              <w:t>Float [0,+]</w:t>
+              <w:t>Float [</w:t>
+            </w:r>
+            <w:proofErr w:type="gramStart"/>
+            <w:r>
+              <w:t>0,+</w:t>
+            </w:r>
+            <w:proofErr w:type="gramEnd"/>
+            <w:r>
+              <w:t>]</w:t>
             </w:r>
           </w:p>
         </w:tc>
@@ -1944,7 +2419,15 @@
           </w:tcPr>
           <w:p>
             <w:r>
-              <w:t>Float [0,+]</w:t>
+              <w:t>Float [</w:t>
+            </w:r>
+            <w:proofErr w:type="gramStart"/>
+            <w:r>
+              <w:t>0,+</w:t>
+            </w:r>
+            <w:proofErr w:type="gramEnd"/>
+            <w:r>
+              <w:t>]</w:t>
             </w:r>
           </w:p>
         </w:tc>
@@ -1996,7 +2479,15 @@
           </w:tcPr>
           <w:p>
             <w:r>
-              <w:t>Float [0,+]</w:t>
+              <w:t>Float [</w:t>
+            </w:r>
+            <w:proofErr w:type="gramStart"/>
+            <w:r>
+              <w:t>0,+</w:t>
+            </w:r>
+            <w:proofErr w:type="gramEnd"/>
+            <w:r>
+              <w:t>]</w:t>
             </w:r>
           </w:p>
         </w:tc>
@@ -2048,7 +2539,15 @@
           </w:tcPr>
           <w:p>
             <w:r>
-              <w:t>Float [0,+]</w:t>
+              <w:t>Float [</w:t>
+            </w:r>
+            <w:proofErr w:type="gramStart"/>
+            <w:r>
+              <w:t>0,+</w:t>
+            </w:r>
+            <w:proofErr w:type="gramEnd"/>
+            <w:r>
+              <w:t>]</w:t>
             </w:r>
           </w:p>
         </w:tc>
@@ -2100,7 +2599,15 @@
           </w:tcPr>
           <w:p>
             <w:r>
-              <w:t>Float [0,+]</w:t>
+              <w:t>Float [</w:t>
+            </w:r>
+            <w:proofErr w:type="gramStart"/>
+            <w:r>
+              <w:t>0,+</w:t>
+            </w:r>
+            <w:proofErr w:type="gramEnd"/>
+            <w:r>
+              <w:t>]</w:t>
             </w:r>
           </w:p>
         </w:tc>
@@ -2152,7 +2659,15 @@
           </w:tcPr>
           <w:p>
             <w:r>
-              <w:t>Float [0,+]</w:t>
+              <w:t>Float [</w:t>
+            </w:r>
+            <w:proofErr w:type="gramStart"/>
+            <w:r>
+              <w:t>0,+</w:t>
+            </w:r>
+            <w:proofErr w:type="gramEnd"/>
+            <w:r>
+              <w:t>]</w:t>
             </w:r>
           </w:p>
         </w:tc>
@@ -2204,7 +2719,15 @@
           </w:tcPr>
           <w:p>
             <w:r>
-              <w:t>Float [0,+]</w:t>
+              <w:t>Float [</w:t>
+            </w:r>
+            <w:proofErr w:type="gramStart"/>
+            <w:r>
+              <w:t>0,+</w:t>
+            </w:r>
+            <w:proofErr w:type="gramEnd"/>
+            <w:r>
+              <w:t>]</w:t>
             </w:r>
           </w:p>
         </w:tc>
@@ -2399,7 +2922,15 @@
           </w:tcPr>
           <w:p>
             <w:r>
-              <w:t>Few Cloud Layer</w:t>
+              <w:t xml:space="preserve">Few </w:t>
+            </w:r>
+            <w:proofErr w:type="gramStart"/>
+            <w:r>
+              <w:t>Cloud</w:t>
+            </w:r>
+            <w:proofErr w:type="gramEnd"/>
+            <w:r>
+              <w:t xml:space="preserve"> Layer</w:t>
             </w:r>
           </w:p>
         </w:tc>
@@ -3264,8 +3795,13 @@
     </w:p>
     <w:p>
       <w:r>
-        <w:t>Replace missing values</w:t>
-      </w:r>
+        <w:t xml:space="preserve">Replace missing </w:t>
+      </w:r>
+      <w:proofErr w:type="gramStart"/>
+      <w:r>
+        <w:t>values</w:t>
+      </w:r>
+      <w:proofErr w:type="gramEnd"/>
     </w:p>
     <w:p>
       <w:r>
@@ -3276,7 +3812,15 @@
     <w:p>
       <w:r>
         <w:tab/>
-        <w:t>Could I make the data more usable by regularizing the time delta between data readings.  Perhaps just duplicate rows of data to more evenly space out the time of recording.</w:t>
+        <w:t xml:space="preserve">Could I make the data more usable by regularizing the time delta between data readings.  Perhaps just duplicate rows of data to </w:t>
+      </w:r>
+      <w:proofErr w:type="gramStart"/>
+      <w:r>
+        <w:t>more evenly space out the time of recording</w:t>
+      </w:r>
+      <w:proofErr w:type="gramEnd"/>
+      <w:r>
+        <w:t>.</w:t>
       </w:r>
     </w:p>
     <w:p/>
@@ -3306,8 +3850,13 @@
     <w:p/>
     <w:p>
       <w:r>
-        <w:t>Address data imbalances</w:t>
-      </w:r>
+        <w:t xml:space="preserve">Address data </w:t>
+      </w:r>
+      <w:proofErr w:type="gramStart"/>
+      <w:r>
+        <w:t>imbalances</w:t>
+      </w:r>
+      <w:proofErr w:type="gramEnd"/>
     </w:p>
     <w:p>
       <w:r>
@@ -3340,7 +3889,7 @@
       </w:r>
     </w:p>
     <w:p>
-      <w:hyperlink r:id="rId28" w:history="1">
+      <w:hyperlink r:id="rId32" w:history="1">
         <w:r>
           <w:rPr>
             <w:rStyle w:val="Hyperlink"/>
@@ -3361,7 +3910,7 @@
       </w:r>
     </w:p>
     <w:p>
-      <w:hyperlink r:id="rId29" w:history="1">
+      <w:hyperlink r:id="rId33" w:history="1">
         <w:r>
           <w:rPr>
             <w:rStyle w:val="Hyperlink"/>
@@ -3374,7 +3923,7 @@
       </w:r>
     </w:p>
     <w:p>
-      <w:hyperlink r:id="rId30" w:history="1">
+      <w:hyperlink r:id="rId34" w:history="1">
         <w:r>
           <w:rPr>
             <w:rStyle w:val="Hyperlink"/>
@@ -3387,7 +3936,7 @@
       </w:r>
     </w:p>
     <w:p>
-      <w:hyperlink r:id="rId31" w:history="1">
+      <w:hyperlink r:id="rId35" w:history="1">
         <w:r>
           <w:rPr>
             <w:rStyle w:val="Hyperlink"/>
@@ -3422,7 +3971,7 @@
       </w:r>
     </w:p>
     <w:p>
-      <w:hyperlink r:id="rId32" w:history="1">
+      <w:hyperlink r:id="rId36" w:history="1">
         <w:r>
           <w:rPr>
             <w:rStyle w:val="Hyperlink"/>

</xml_diff>

<commit_message>
Proceed in chapter 1 time series textbook
</commit_message>
<xml_diff>
--- a/docs/Data Science Roadmap.docx
+++ b/docs/Data Science Roadmap.docx
@@ -325,15 +325,7 @@
         </w:numPr>
       </w:pPr>
       <w:r>
-        <w:t xml:space="preserve">To evaluate each model to optimize for a variety of factors: error, </w:t>
-      </w:r>
-      <w:proofErr w:type="gramStart"/>
-      <w:r>
-        <w:t>compute</w:t>
-      </w:r>
-      <w:proofErr w:type="gramEnd"/>
-      <w:r>
-        <w:t xml:space="preserve">, number of features, and more to be determined. </w:t>
+        <w:t xml:space="preserve">To evaluate each model to optimize for a variety of factors: error, compute, number of features, and more to be determined. </w:t>
       </w:r>
     </w:p>
     <w:p/>
@@ -385,51 +377,17 @@
     </w:p>
     <w:p>
       <w:r>
-        <w:t xml:space="preserve">Chapter 13 on the Kalman filter could be covered after chapter 4, after chapter 12, or skipped </w:t>
-      </w:r>
-      <w:proofErr w:type="gramStart"/>
-      <w:r>
-        <w:t>altogether</w:t>
-      </w:r>
-      <w:proofErr w:type="gramEnd"/>
-    </w:p>
-    <w:p>
-      <w:r>
-        <w:t xml:space="preserve">Chapter 6 on </w:t>
-      </w:r>
-      <w:proofErr w:type="spellStart"/>
-      <w:r>
-        <w:t>Spectal</w:t>
-      </w:r>
-      <w:proofErr w:type="spellEnd"/>
-      <w:r>
-        <w:t xml:space="preserve"> analysis could be covered at any point after </w:t>
-      </w:r>
-      <w:proofErr w:type="spellStart"/>
-      <w:r>
-        <w:t>chpt</w:t>
-      </w:r>
-      <w:proofErr w:type="spellEnd"/>
-      <w:r>
-        <w:t xml:space="preserve"> 1 or skipped </w:t>
-      </w:r>
-      <w:proofErr w:type="gramStart"/>
-      <w:r>
-        <w:t>altogether</w:t>
-      </w:r>
-      <w:proofErr w:type="gramEnd"/>
-    </w:p>
-    <w:p>
-      <w:r>
-        <w:t xml:space="preserve">Although the book was written with an econometrics course in mind it should be useful in many other domains. It claims that “time series econometrics” has become almost synonymous with “empirical </w:t>
-      </w:r>
-      <w:proofErr w:type="gramStart"/>
-      <w:r>
-        <w:t>macroeconomics</w:t>
-      </w:r>
-      <w:proofErr w:type="gramEnd"/>
-      <w:r>
-        <w:t>”</w:t>
+        <w:t>Chapter 13 on the Kalman filter could be covered after chapter 4, after chapter 12, or skipped altogether</w:t>
+      </w:r>
+    </w:p>
+    <w:p>
+      <w:r>
+        <w:t>Chapter 6 on Spectal analysis could be covered at any point after chpt 1 or skipped altogether</w:t>
+      </w:r>
+    </w:p>
+    <w:p>
+      <w:r>
+        <w:t>Although the book was written with an econometrics course in mind it should be useful in many other domains. It claims that “time series econometrics” has become almost synonymous with “empirical macroeconomics”</w:t>
       </w:r>
     </w:p>
     <w:p/>
@@ -440,17 +398,7 @@
     </w:p>
     <w:p>
       <w:r>
-        <w:t xml:space="preserve">A difference equation is an equation relating an expression relating a variable y to </w:t>
-      </w:r>
-      <w:proofErr w:type="spellStart"/>
-      <w:proofErr w:type="gramStart"/>
-      <w:r>
-        <w:t>it’s</w:t>
-      </w:r>
-      <w:proofErr w:type="spellEnd"/>
-      <w:proofErr w:type="gramEnd"/>
-      <w:r>
-        <w:t xml:space="preserve"> previous values.</w:t>
+        <w:t>A difference equation is an equation relating an expression relating a variable y to it’s previous values.</w:t>
       </w:r>
     </w:p>
     <w:p>
@@ -502,15 +450,7 @@
     </w:p>
     <w:p>
       <w:r>
-        <w:t xml:space="preserve">This is </w:t>
-      </w:r>
-      <w:proofErr w:type="gramStart"/>
-      <w:r>
-        <w:t>first</w:t>
-      </w:r>
-      <w:proofErr w:type="gramEnd"/>
-      <w:r>
-        <w:t xml:space="preserve"> order because the first lag of the variable (y</w:t>
+        <w:t>This is first order because the first lag of the variable (y</w:t>
       </w:r>
       <w:r>
         <w:rPr>
@@ -525,27 +465,13 @@
         <w:t>.</w:t>
       </w:r>
       <w:r>
-        <w:t xml:space="preserve"> It is linear because it takes the form y= </w:t>
-      </w:r>
-      <w:proofErr w:type="spellStart"/>
-      <w:r>
-        <w:t>mx+b</w:t>
-      </w:r>
-      <w:proofErr w:type="spellEnd"/>
+        <w:t xml:space="preserve"> It is linear because it takes the form y= mx+b</w:t>
+      </w:r>
     </w:p>
     <w:p/>
     <w:p>
       <w:r>
-        <w:t>G</w:t>
-      </w:r>
-      <w:r>
-        <w:t>oldfeld's (1973) estimated money demand function</w:t>
-      </w:r>
-      <w:r>
-        <w:t xml:space="preserve"> </w:t>
-      </w:r>
-      <w:r>
-        <w:t>for the United States.</w:t>
+        <w:t>Goldfeld's (1973) estimated money demand function for the United States.</w:t>
       </w:r>
     </w:p>
     <w:p>
@@ -591,7 +517,6 @@
       </w:r>
     </w:p>
     <w:p>
-      <w:proofErr w:type="gramStart"/>
       <w:r>
         <w:t>m</w:t>
       </w:r>
@@ -602,15 +527,10 @@
         <w:t>t</w:t>
       </w:r>
       <w:r>
-        <w:t xml:space="preserve"> :</w:t>
-      </w:r>
-      <w:proofErr w:type="gramEnd"/>
-      <w:r>
-        <w:t>= log of real money holdings of the public</w:t>
-      </w:r>
-    </w:p>
-    <w:p>
-      <w:proofErr w:type="gramStart"/>
+        <w:t xml:space="preserve"> := log of real money holdings of the public</w:t>
+      </w:r>
+    </w:p>
+    <w:p>
       <w:r>
         <w:t>I</w:t>
       </w:r>
@@ -621,19 +541,13 @@
         <w:t>t</w:t>
       </w:r>
       <w:r>
-        <w:t xml:space="preserve"> :</w:t>
-      </w:r>
-      <w:proofErr w:type="gramEnd"/>
-      <w:r>
-        <w:t xml:space="preserve">= </w:t>
+        <w:t xml:space="preserve"> := </w:t>
       </w:r>
       <w:r>
         <w:t>log of aggregate real income</w:t>
       </w:r>
     </w:p>
     <w:p>
-      <w:proofErr w:type="spellStart"/>
-      <w:proofErr w:type="gramStart"/>
       <w:r>
         <w:t>r</w:t>
       </w:r>
@@ -643,27 +557,11 @@
         </w:rPr>
         <w:t>bt</w:t>
       </w:r>
-      <w:proofErr w:type="spellEnd"/>
-      <w:r>
-        <w:t xml:space="preserve"> :</w:t>
-      </w:r>
-      <w:proofErr w:type="gramEnd"/>
-      <w:r>
-        <w:t xml:space="preserve">= </w:t>
-      </w:r>
-      <w:r>
-        <w:t>log of the interest rate on</w:t>
-      </w:r>
-      <w:r>
-        <w:t xml:space="preserve"> </w:t>
-      </w:r>
-      <w:r>
-        <w:t>bank accounts</w:t>
-      </w:r>
-    </w:p>
-    <w:p>
-      <w:proofErr w:type="spellStart"/>
-      <w:proofErr w:type="gramStart"/>
+      <w:r>
+        <w:t xml:space="preserve"> := log of the interest rate on bank accounts</w:t>
+      </w:r>
+    </w:p>
+    <w:p>
       <w:r>
         <w:lastRenderedPageBreak/>
         <w:t>r</w:t>
@@ -674,13 +572,8 @@
         </w:rPr>
         <w:t>ct</w:t>
       </w:r>
-      <w:proofErr w:type="spellEnd"/>
-      <w:r>
-        <w:t xml:space="preserve"> :</w:t>
-      </w:r>
-      <w:proofErr w:type="gramEnd"/>
-      <w:r>
-        <w:t xml:space="preserve">= </w:t>
+      <w:r>
+        <w:t xml:space="preserve"> := </w:t>
       </w:r>
       <w:r>
         <w:t>log of the interest rate on commercial paper</w:t>
@@ -735,22 +628,7 @@
     </w:p>
     <w:p>
       <w:r>
-        <w:t xml:space="preserve">Q: </w:t>
-      </w:r>
-      <w:r>
-        <w:t>If a dynamic system</w:t>
-      </w:r>
-      <w:r>
-        <w:t xml:space="preserve"> </w:t>
-      </w:r>
-      <w:r>
-        <w:t>is described by [1.1.</w:t>
-      </w:r>
-      <w:r>
-        <w:t>1</w:t>
-      </w:r>
-      <w:r>
-        <w:t>], what are the effects on y of changes in the value of w?</w:t>
+        <w:t>Q: If a dynamic system is described by [1.1.1], what are the effects on y of changes in the value of w?</w:t>
       </w:r>
     </w:p>
     <w:p/>
@@ -852,9 +730,138 @@
         </w:drawing>
       </w:r>
     </w:p>
+    <w:p>
+      <w:r>
+        <w:t>Since we now know y1 and if we know w2,</w:t>
+      </w:r>
+    </w:p>
+    <w:p>
+      <w:r>
+        <w:lastRenderedPageBreak/>
+        <w:drawing>
+          <wp:inline distT="0" distB="0" distL="0" distR="0" wp14:anchorId="2A531BE5" wp14:editId="16A50094">
+            <wp:extent cx="5943600" cy="2437130"/>
+            <wp:effectExtent l="0" t="0" r="0" b="1270"/>
+            <wp:docPr id="124605207" name="Picture 1" descr="A math equations on a white background&#10;&#10;Description automatically generated"/>
+            <wp:cNvGraphicFramePr>
+              <a:graphicFrameLocks xmlns:a="http://schemas.openxmlformats.org/drawingml/2006/main" noChangeAspect="1"/>
+            </wp:cNvGraphicFramePr>
+            <a:graphic xmlns:a="http://schemas.openxmlformats.org/drawingml/2006/main">
+              <a:graphicData uri="http://schemas.openxmlformats.org/drawingml/2006/picture">
+                <pic:pic xmlns:pic="http://schemas.openxmlformats.org/drawingml/2006/picture">
+                  <pic:nvPicPr>
+                    <pic:cNvPr id="124605207" name="Picture 1" descr="A math equations on a white background&#10;&#10;Description automatically generated"/>
+                    <pic:cNvPicPr/>
+                  </pic:nvPicPr>
+                  <pic:blipFill>
+                    <a:blip r:embed="rId12"/>
+                    <a:stretch>
+                      <a:fillRect/>
+                    </a:stretch>
+                  </pic:blipFill>
+                  <pic:spPr>
+                    <a:xfrm>
+                      <a:off x="0" y="0"/>
+                      <a:ext cx="5943600" cy="2437130"/>
+                    </a:xfrm>
+                    <a:prstGeom prst="rect">
+                      <a:avLst/>
+                    </a:prstGeom>
+                  </pic:spPr>
+                </pic:pic>
+              </a:graphicData>
+            </a:graphic>
+          </wp:inline>
+        </w:drawing>
+      </w:r>
+    </w:p>
+    <w:p>
+      <w:r>
+        <w:t>Dynamic multipliers:</w:t>
+      </w:r>
+    </w:p>
+    <w:p>
+      <w:r>
+        <w:drawing>
+          <wp:inline distT="0" distB="0" distL="0" distR="0" wp14:anchorId="35FCFFFE" wp14:editId="66F3763B">
+            <wp:extent cx="3514725" cy="505385"/>
+            <wp:effectExtent l="0" t="0" r="0" b="9525"/>
+            <wp:docPr id="1335455103" name="Picture 1" descr="A white background with black and white clouds&#10;&#10;Description automatically generated"/>
+            <wp:cNvGraphicFramePr>
+              <a:graphicFrameLocks xmlns:a="http://schemas.openxmlformats.org/drawingml/2006/main" noChangeAspect="1"/>
+            </wp:cNvGraphicFramePr>
+            <a:graphic xmlns:a="http://schemas.openxmlformats.org/drawingml/2006/main">
+              <a:graphicData uri="http://schemas.openxmlformats.org/drawingml/2006/picture">
+                <pic:pic xmlns:pic="http://schemas.openxmlformats.org/drawingml/2006/picture">
+                  <pic:nvPicPr>
+                    <pic:cNvPr id="1335455103" name="Picture 1" descr="A white background with black and white clouds&#10;&#10;Description automatically generated"/>
+                    <pic:cNvPicPr/>
+                  </pic:nvPicPr>
+                  <pic:blipFill>
+                    <a:blip r:embed="rId13"/>
+                    <a:stretch>
+                      <a:fillRect/>
+                    </a:stretch>
+                  </pic:blipFill>
+                  <pic:spPr>
+                    <a:xfrm>
+                      <a:off x="0" y="0"/>
+                      <a:ext cx="3618665" cy="520331"/>
+                    </a:xfrm>
+                    <a:prstGeom prst="rect">
+                      <a:avLst/>
+                    </a:prstGeom>
+                  </pic:spPr>
+                </pic:pic>
+              </a:graphicData>
+            </a:graphic>
+          </wp:inline>
+        </w:drawing>
+      </w:r>
+    </w:p>
+    <w:p>
+      <w:r>
+        <w:drawing>
+          <wp:inline distT="0" distB="0" distL="0" distR="0" wp14:anchorId="3224C33C" wp14:editId="0B1537DE">
+            <wp:extent cx="5943600" cy="1757045"/>
+            <wp:effectExtent l="0" t="0" r="0" b="0"/>
+            <wp:docPr id="169726044" name="Picture 1" descr="A math equations and formulas&#10;&#10;Description automatically generated with medium confidence"/>
+            <wp:cNvGraphicFramePr>
+              <a:graphicFrameLocks xmlns:a="http://schemas.openxmlformats.org/drawingml/2006/main" noChangeAspect="1"/>
+            </wp:cNvGraphicFramePr>
+            <a:graphic xmlns:a="http://schemas.openxmlformats.org/drawingml/2006/main">
+              <a:graphicData uri="http://schemas.openxmlformats.org/drawingml/2006/picture">
+                <pic:pic xmlns:pic="http://schemas.openxmlformats.org/drawingml/2006/picture">
+                  <pic:nvPicPr>
+                    <pic:cNvPr id="169726044" name="Picture 1" descr="A math equations and formulas&#10;&#10;Description automatically generated with medium confidence"/>
+                    <pic:cNvPicPr/>
+                  </pic:nvPicPr>
+                  <pic:blipFill>
+                    <a:blip r:embed="rId14"/>
+                    <a:stretch>
+                      <a:fillRect/>
+                    </a:stretch>
+                  </pic:blipFill>
+                  <pic:spPr>
+                    <a:xfrm>
+                      <a:off x="0" y="0"/>
+                      <a:ext cx="5943600" cy="1757045"/>
+                    </a:xfrm>
+                    <a:prstGeom prst="rect">
+                      <a:avLst/>
+                    </a:prstGeom>
+                  </pic:spPr>
+                </pic:pic>
+              </a:graphicData>
+            </a:graphic>
+          </wp:inline>
+        </w:drawing>
+      </w:r>
+    </w:p>
     <w:p/>
-    <w:p>
-      <w:hyperlink r:id="rId12" w:history="1">
+    <w:p/>
+    <w:p>
+      <w:hyperlink r:id="rId15" w:history="1">
         <w:r>
           <w:rPr>
             <w:rStyle w:val="Hyperlink"/>
@@ -867,7 +874,7 @@
       </w:r>
     </w:p>
     <w:p>
-      <w:hyperlink r:id="rId13" w:history="1">
+      <w:hyperlink r:id="rId16" w:history="1">
         <w:r>
           <w:rPr>
             <w:rStyle w:val="Hyperlink"/>
@@ -904,7 +911,7 @@
       </w:r>
     </w:p>
     <w:p>
-      <w:hyperlink r:id="rId14" w:history="1">
+      <w:hyperlink r:id="rId17" w:history="1">
         <w:r>
           <w:rPr>
             <w:rStyle w:val="Hyperlink"/>
@@ -917,7 +924,7 @@
       </w:r>
     </w:p>
     <w:p>
-      <w:hyperlink r:id="rId15" w:history="1">
+      <w:hyperlink r:id="rId18" w:history="1">
         <w:r>
           <w:rPr>
             <w:rStyle w:val="Hyperlink"/>
@@ -930,7 +937,7 @@
       </w:r>
     </w:p>
     <w:p>
-      <w:hyperlink r:id="rId16" w:history="1">
+      <w:hyperlink r:id="rId19" w:history="1">
         <w:r>
           <w:rPr>
             <w:rStyle w:val="Hyperlink"/>
@@ -943,7 +950,7 @@
       </w:r>
     </w:p>
     <w:p>
-      <w:hyperlink r:id="rId17" w:history="1">
+      <w:hyperlink r:id="rId20" w:history="1">
         <w:r>
           <w:rPr>
             <w:rStyle w:val="Hyperlink"/>
@@ -956,7 +963,7 @@
       </w:r>
     </w:p>
     <w:p>
-      <w:hyperlink r:id="rId18" w:history="1">
+      <w:hyperlink r:id="rId21" w:history="1">
         <w:r>
           <w:rPr>
             <w:rStyle w:val="Hyperlink"/>
@@ -980,7 +987,7 @@
       </w:r>
     </w:p>
     <w:p>
-      <w:hyperlink r:id="rId19" w:history="1">
+      <w:hyperlink r:id="rId22" w:history="1">
         <w:r>
           <w:rPr>
             <w:rStyle w:val="Hyperlink"/>
@@ -993,7 +1000,7 @@
       </w:r>
     </w:p>
     <w:p>
-      <w:hyperlink r:id="rId20" w:history="1">
+      <w:hyperlink r:id="rId23" w:history="1">
         <w:r>
           <w:rPr>
             <w:rStyle w:val="Hyperlink"/>
@@ -1030,7 +1037,7 @@
       </w:r>
     </w:p>
     <w:p>
-      <w:hyperlink r:id="rId21" w:history="1">
+      <w:hyperlink r:id="rId24" w:history="1">
         <w:r>
           <w:rPr>
             <w:rStyle w:val="Hyperlink"/>
@@ -1043,7 +1050,7 @@
       </w:r>
     </w:p>
     <w:p>
-      <w:hyperlink r:id="rId22" w:history="1">
+      <w:hyperlink r:id="rId25" w:history="1">
         <w:r>
           <w:rPr>
             <w:rStyle w:val="Hyperlink"/>
@@ -1056,7 +1063,7 @@
       </w:r>
     </w:p>
     <w:p>
-      <w:hyperlink r:id="rId23" w:history="1">
+      <w:hyperlink r:id="rId26" w:history="1">
         <w:r>
           <w:rPr>
             <w:rStyle w:val="Hyperlink"/>
@@ -1069,7 +1076,7 @@
       </w:r>
     </w:p>
     <w:p>
-      <w:hyperlink r:id="rId24" w:history="1">
+      <w:hyperlink r:id="rId27" w:history="1">
         <w:r>
           <w:rPr>
             <w:rStyle w:val="Hyperlink"/>
@@ -1082,7 +1089,7 @@
       </w:r>
     </w:p>
     <w:p>
-      <w:hyperlink r:id="rId25" w:history="1">
+      <w:hyperlink r:id="rId28" w:history="1">
         <w:r>
           <w:rPr>
             <w:rStyle w:val="Hyperlink"/>
@@ -1124,7 +1131,7 @@
       </w:r>
     </w:p>
     <w:p>
-      <w:hyperlink r:id="rId26" w:history="1">
+      <w:hyperlink r:id="rId29" w:history="1">
         <w:r>
           <w:rPr>
             <w:rStyle w:val="Hyperlink"/>
@@ -1137,7 +1144,7 @@
       </w:r>
     </w:p>
     <w:p>
-      <w:hyperlink r:id="rId27" w:history="1">
+      <w:hyperlink r:id="rId30" w:history="1">
         <w:r>
           <w:rPr>
             <w:rStyle w:val="Hyperlink"/>
@@ -1150,7 +1157,7 @@
       </w:r>
     </w:p>
     <w:p>
-      <w:hyperlink r:id="rId28" w:history="1">
+      <w:hyperlink r:id="rId31" w:history="1">
         <w:r>
           <w:rPr>
             <w:rStyle w:val="Hyperlink"/>
@@ -1163,7 +1170,7 @@
       </w:r>
     </w:p>
     <w:p>
-      <w:hyperlink r:id="rId29" w:history="1">
+      <w:hyperlink r:id="rId32" w:history="1">
         <w:r>
           <w:rPr>
             <w:rStyle w:val="Hyperlink"/>
@@ -1176,7 +1183,7 @@
       </w:r>
     </w:p>
     <w:p>
-      <w:hyperlink r:id="rId30" w:history="1">
+      <w:hyperlink r:id="rId33" w:history="1">
         <w:r>
           <w:rPr>
             <w:rStyle w:val="Hyperlink"/>
@@ -1189,7 +1196,7 @@
       </w:r>
     </w:p>
     <w:p>
-      <w:hyperlink r:id="rId31" w:history="1">
+      <w:hyperlink r:id="rId34" w:history="1">
         <w:r>
           <w:rPr>
             <w:rStyle w:val="Hyperlink"/>
@@ -1209,17 +1216,17 @@
       <w:bookmarkStart w:id="2" w:name="_Data_Collection_and"/>
       <w:bookmarkEnd w:id="2"/>
       <w:r>
+        <w:t>Data Collection and Sourcing</w:t>
+      </w:r>
+    </w:p>
+    <w:p>
+      <w:r>
+        <w:t>Data set is collected from a meteorological station on Water Street in Keene NH. Data was gathered and distributed by Dr. Nora Traviss for the purpose of forecasting PM 2.5 concentration in the Keene area.</w:t>
+      </w:r>
+    </w:p>
+    <w:p>
+      <w:r>
         <w:lastRenderedPageBreak/>
-        <w:t>Data Collection and Sourcing</w:t>
-      </w:r>
-    </w:p>
-    <w:p>
-      <w:r>
-        <w:t>Data set is collected from a meteorological station on Water Street in Keene NH. Data was gathered and distributed by Dr. Nora Traviss for the purpose of forecasting PM 2.5 concentration in the Keene area.</w:t>
-      </w:r>
-    </w:p>
-    <w:p>
-      <w:r>
         <w:t>TODO: Verify this information and contact Dr. Traviss or Dr. McGregor for updated data.</w:t>
       </w:r>
     </w:p>
@@ -1398,16 +1405,11 @@
           </w:tcPr>
           <w:p>
             <w:r>
-              <w:t>Int [</w:t>
-            </w:r>
-            <w:proofErr w:type="gramStart"/>
-            <w:r>
-              <w:t>0,</w:t>
+              <w:t>Int [0,</w:t>
             </w:r>
             <w:r>
               <w:t>+</w:t>
             </w:r>
-            <w:proofErr w:type="gramEnd"/>
             <w:r>
               <w:t>]</w:t>
             </w:r>
@@ -1561,15 +1563,7 @@
           </w:tcPr>
           <w:p>
             <w:r>
-              <w:t>Float [</w:t>
-            </w:r>
-            <w:proofErr w:type="gramStart"/>
-            <w:r>
-              <w:t>0,+</w:t>
-            </w:r>
-            <w:proofErr w:type="gramEnd"/>
-            <w:r>
-              <w:t>]</w:t>
+              <w:t>Float [0,+]</w:t>
             </w:r>
           </w:p>
         </w:tc>
@@ -1721,15 +1715,7 @@
           </w:tcPr>
           <w:p>
             <w:r>
-              <w:t>Float [</w:t>
-            </w:r>
-            <w:proofErr w:type="gramStart"/>
-            <w:r>
-              <w:t>-,+</w:t>
-            </w:r>
-            <w:proofErr w:type="gramEnd"/>
-            <w:r>
-              <w:t>]</w:t>
+              <w:t>Float [-,+]</w:t>
             </w:r>
           </w:p>
         </w:tc>
@@ -1812,11 +1798,9 @@
             <w:tcW w:w="2195" w:type="dxa"/>
           </w:tcPr>
           <w:p>
-            <w:proofErr w:type="spellStart"/>
             <w:r>
               <w:t>windDIR</w:t>
             </w:r>
-            <w:proofErr w:type="spellEnd"/>
           </w:p>
         </w:tc>
         <w:tc>
@@ -1866,11 +1850,9 @@
             <w:tcW w:w="2195" w:type="dxa"/>
           </w:tcPr>
           <w:p>
-            <w:proofErr w:type="spellStart"/>
             <w:r>
               <w:t>windMPH</w:t>
             </w:r>
-            <w:proofErr w:type="spellEnd"/>
           </w:p>
         </w:tc>
         <w:tc>
@@ -1889,15 +1871,7 @@
           </w:tcPr>
           <w:p>
             <w:r>
-              <w:t>Float [</w:t>
-            </w:r>
-            <w:proofErr w:type="gramStart"/>
-            <w:r>
-              <w:t>0,+</w:t>
-            </w:r>
-            <w:proofErr w:type="gramEnd"/>
-            <w:r>
-              <w:t>]</w:t>
+              <w:t>Float [0,+]</w:t>
             </w:r>
           </w:p>
         </w:tc>
@@ -1928,11 +1902,9 @@
             <w:tcW w:w="2195" w:type="dxa"/>
           </w:tcPr>
           <w:p>
-            <w:proofErr w:type="spellStart"/>
             <w:r>
               <w:t>precip</w:t>
             </w:r>
-            <w:proofErr w:type="spellEnd"/>
           </w:p>
         </w:tc>
         <w:tc>
@@ -1951,15 +1923,7 @@
           </w:tcPr>
           <w:p>
             <w:r>
-              <w:t>Float [</w:t>
-            </w:r>
-            <w:proofErr w:type="gramStart"/>
-            <w:r>
-              <w:t>0,+</w:t>
-            </w:r>
-            <w:proofErr w:type="gramEnd"/>
-            <w:r>
-              <w:t>]</w:t>
+              <w:t>Float [0,+]</w:t>
             </w:r>
           </w:p>
         </w:tc>
@@ -1990,11 +1954,9 @@
             <w:tcW w:w="2195" w:type="dxa"/>
           </w:tcPr>
           <w:p>
-            <w:proofErr w:type="spellStart"/>
             <w:r>
               <w:t>mslp</w:t>
             </w:r>
-            <w:proofErr w:type="spellEnd"/>
           </w:p>
         </w:tc>
         <w:tc>
@@ -2013,15 +1975,7 @@
           </w:tcPr>
           <w:p>
             <w:r>
-              <w:t>Float [</w:t>
-            </w:r>
-            <w:proofErr w:type="gramStart"/>
-            <w:r>
-              <w:t>0,+</w:t>
-            </w:r>
-            <w:proofErr w:type="gramEnd"/>
-            <w:r>
-              <w:t>]</w:t>
+              <w:t>Float [0,+]</w:t>
             </w:r>
           </w:p>
         </w:tc>
@@ -2125,15 +2079,7 @@
           </w:tcPr>
           <w:p>
             <w:r>
-              <w:t>Float [</w:t>
-            </w:r>
-            <w:proofErr w:type="gramStart"/>
-            <w:r>
-              <w:t>0,+</w:t>
-            </w:r>
-            <w:proofErr w:type="gramEnd"/>
-            <w:r>
-              <w:t>]</w:t>
+              <w:t>Float [0,+]</w:t>
             </w:r>
           </w:p>
         </w:tc>
@@ -2164,11 +2110,9 @@
             <w:tcW w:w="2195" w:type="dxa"/>
           </w:tcPr>
           <w:p>
-            <w:proofErr w:type="spellStart"/>
             <w:r>
               <w:t>wxcodes</w:t>
             </w:r>
-            <w:proofErr w:type="spellEnd"/>
           </w:p>
         </w:tc>
         <w:tc>
@@ -2239,15 +2183,7 @@
           </w:tcPr>
           <w:p>
             <w:r>
-              <w:t>Float [</w:t>
-            </w:r>
-            <w:proofErr w:type="gramStart"/>
-            <w:r>
-              <w:t>0,+</w:t>
-            </w:r>
-            <w:proofErr w:type="gramEnd"/>
-            <w:r>
-              <w:t>]</w:t>
+              <w:t>Float [0,+]</w:t>
             </w:r>
           </w:p>
         </w:tc>
@@ -2299,15 +2235,7 @@
           </w:tcPr>
           <w:p>
             <w:r>
-              <w:t>Float [</w:t>
-            </w:r>
-            <w:proofErr w:type="gramStart"/>
-            <w:r>
-              <w:t>0,+</w:t>
-            </w:r>
-            <w:proofErr w:type="gramEnd"/>
-            <w:r>
-              <w:t>]</w:t>
+              <w:t>Float [0,+]</w:t>
             </w:r>
           </w:p>
         </w:tc>
@@ -2359,15 +2287,7 @@
           </w:tcPr>
           <w:p>
             <w:r>
-              <w:t>Float [</w:t>
-            </w:r>
-            <w:proofErr w:type="gramStart"/>
-            <w:r>
-              <w:t>0,+</w:t>
-            </w:r>
-            <w:proofErr w:type="gramEnd"/>
-            <w:r>
-              <w:t>]</w:t>
+              <w:t>Float [0,+]</w:t>
             </w:r>
           </w:p>
         </w:tc>
@@ -2419,15 +2339,7 @@
           </w:tcPr>
           <w:p>
             <w:r>
-              <w:t>Float [</w:t>
-            </w:r>
-            <w:proofErr w:type="gramStart"/>
-            <w:r>
-              <w:t>0,+</w:t>
-            </w:r>
-            <w:proofErr w:type="gramEnd"/>
-            <w:r>
-              <w:t>]</w:t>
+              <w:t>Float [0,+]</w:t>
             </w:r>
           </w:p>
         </w:tc>
@@ -2479,15 +2391,7 @@
           </w:tcPr>
           <w:p>
             <w:r>
-              <w:t>Float [</w:t>
-            </w:r>
-            <w:proofErr w:type="gramStart"/>
-            <w:r>
-              <w:t>0,+</w:t>
-            </w:r>
-            <w:proofErr w:type="gramEnd"/>
-            <w:r>
-              <w:t>]</w:t>
+              <w:t>Float [0,+]</w:t>
             </w:r>
           </w:p>
         </w:tc>
@@ -2539,15 +2443,7 @@
           </w:tcPr>
           <w:p>
             <w:r>
-              <w:t>Float [</w:t>
-            </w:r>
-            <w:proofErr w:type="gramStart"/>
-            <w:r>
-              <w:t>0,+</w:t>
-            </w:r>
-            <w:proofErr w:type="gramEnd"/>
-            <w:r>
-              <w:t>]</w:t>
+              <w:t>Float [0,+]</w:t>
             </w:r>
           </w:p>
         </w:tc>
@@ -2599,15 +2495,7 @@
           </w:tcPr>
           <w:p>
             <w:r>
-              <w:t>Float [</w:t>
-            </w:r>
-            <w:proofErr w:type="gramStart"/>
-            <w:r>
-              <w:t>0,+</w:t>
-            </w:r>
-            <w:proofErr w:type="gramEnd"/>
-            <w:r>
-              <w:t>]</w:t>
+              <w:t>Float [0,+]</w:t>
             </w:r>
           </w:p>
         </w:tc>
@@ -2659,15 +2547,7 @@
           </w:tcPr>
           <w:p>
             <w:r>
-              <w:t>Float [</w:t>
-            </w:r>
-            <w:proofErr w:type="gramStart"/>
-            <w:r>
-              <w:t>0,+</w:t>
-            </w:r>
-            <w:proofErr w:type="gramEnd"/>
-            <w:r>
-              <w:t>]</w:t>
+              <w:t>Float [0,+]</w:t>
             </w:r>
           </w:p>
         </w:tc>
@@ -2719,15 +2599,7 @@
           </w:tcPr>
           <w:p>
             <w:r>
-              <w:t>Float [</w:t>
-            </w:r>
-            <w:proofErr w:type="gramStart"/>
-            <w:r>
-              <w:t>0,+</w:t>
-            </w:r>
-            <w:proofErr w:type="gramEnd"/>
-            <w:r>
-              <w:t>]</w:t>
+              <w:t>Float [0,+]</w:t>
             </w:r>
           </w:p>
         </w:tc>
@@ -2849,7 +2721,6 @@
           </w:tcPr>
           <w:p>
             <w:r>
-              <w:lastRenderedPageBreak/>
               <w:t>F26</w:t>
             </w:r>
           </w:p>
@@ -2922,15 +2793,7 @@
           </w:tcPr>
           <w:p>
             <w:r>
-              <w:t xml:space="preserve">Few </w:t>
-            </w:r>
-            <w:proofErr w:type="gramStart"/>
-            <w:r>
-              <w:t>Cloud</w:t>
-            </w:r>
-            <w:proofErr w:type="gramEnd"/>
-            <w:r>
-              <w:t xml:space="preserve"> Layer</w:t>
+              <w:t>Few Cloud Layer</w:t>
             </w:r>
           </w:p>
         </w:tc>
@@ -3066,6 +2929,7 @@
           </w:tcPr>
           <w:p>
             <w:r>
+              <w:lastRenderedPageBreak/>
               <w:t>F30</w:t>
             </w:r>
           </w:p>
@@ -3795,13 +3659,8 @@
     </w:p>
     <w:p>
       <w:r>
-        <w:t xml:space="preserve">Replace missing </w:t>
-      </w:r>
-      <w:proofErr w:type="gramStart"/>
-      <w:r>
-        <w:t>values</w:t>
-      </w:r>
-      <w:proofErr w:type="gramEnd"/>
+        <w:t>Replace missing values</w:t>
+      </w:r>
     </w:p>
     <w:p>
       <w:r>
@@ -3812,15 +3671,7 @@
     <w:p>
       <w:r>
         <w:tab/>
-        <w:t xml:space="preserve">Could I make the data more usable by regularizing the time delta between data readings.  Perhaps just duplicate rows of data to </w:t>
-      </w:r>
-      <w:proofErr w:type="gramStart"/>
-      <w:r>
-        <w:t>more evenly space out the time of recording</w:t>
-      </w:r>
-      <w:proofErr w:type="gramEnd"/>
-      <w:r>
-        <w:t>.</w:t>
+        <w:t>Could I make the data more usable by regularizing the time delta between data readings.  Perhaps just duplicate rows of data to more evenly space out the time of recording.</w:t>
       </w:r>
     </w:p>
     <w:p/>
@@ -3850,13 +3701,8 @@
     <w:p/>
     <w:p>
       <w:r>
-        <w:t xml:space="preserve">Address data </w:t>
-      </w:r>
-      <w:proofErr w:type="gramStart"/>
-      <w:r>
-        <w:t>imbalances</w:t>
-      </w:r>
-      <w:proofErr w:type="gramEnd"/>
+        <w:t>Address data imbalances</w:t>
+      </w:r>
     </w:p>
     <w:p>
       <w:r>
@@ -3889,7 +3735,7 @@
       </w:r>
     </w:p>
     <w:p>
-      <w:hyperlink r:id="rId32" w:history="1">
+      <w:hyperlink r:id="rId35" w:history="1">
         <w:r>
           <w:rPr>
             <w:rStyle w:val="Hyperlink"/>
@@ -3910,7 +3756,7 @@
       </w:r>
     </w:p>
     <w:p>
-      <w:hyperlink r:id="rId33" w:history="1">
+      <w:hyperlink r:id="rId36" w:history="1">
         <w:r>
           <w:rPr>
             <w:rStyle w:val="Hyperlink"/>
@@ -3923,7 +3769,7 @@
       </w:r>
     </w:p>
     <w:p>
-      <w:hyperlink r:id="rId34" w:history="1">
+      <w:hyperlink r:id="rId37" w:history="1">
         <w:r>
           <w:rPr>
             <w:rStyle w:val="Hyperlink"/>
@@ -3936,7 +3782,7 @@
       </w:r>
     </w:p>
     <w:p>
-      <w:hyperlink r:id="rId35" w:history="1">
+      <w:hyperlink r:id="rId38" w:history="1">
         <w:r>
           <w:rPr>
             <w:rStyle w:val="Hyperlink"/>
@@ -3971,7 +3817,7 @@
       </w:r>
     </w:p>
     <w:p>
-      <w:hyperlink r:id="rId36" w:history="1">
+      <w:hyperlink r:id="rId39" w:history="1">
         <w:r>
           <w:rPr>
             <w:rStyle w:val="Hyperlink"/>

</xml_diff>

<commit_message>
Continue chapter 1 of time series textbook
</commit_message>
<xml_diff>
--- a/docs/Data Science Roadmap.docx
+++ b/docs/Data Science Roadmap.docx
@@ -737,6 +737,9 @@
     </w:p>
     <w:p>
       <w:r>
+        <w:rPr>
+          <w:noProof/>
+        </w:rPr>
         <w:lastRenderedPageBreak/>
         <w:drawing>
           <wp:inline distT="0" distB="0" distL="0" distR="0" wp14:anchorId="2A531BE5" wp14:editId="16A50094">
@@ -779,9 +782,20 @@
       <w:r>
         <w:t>Dynamic multipliers:</w:t>
       </w:r>
-    </w:p>
-    <w:p>
-      <w:r>
+      <w:r>
+        <w:t xml:space="preserve"> </w:t>
+      </w:r>
+    </w:p>
+    <w:p>
+      <w:r>
+        <w:t>1.1.7 expresses yt as a linear function, given the initial value y-1 and the values of w. To calculate the effect of w0 on yt. If w0 were to change with the same initial values, the effect on y would be:</w:t>
+      </w:r>
+    </w:p>
+    <w:p>
+      <w:r>
+        <w:rPr>
+          <w:noProof/>
+        </w:rPr>
         <w:drawing>
           <wp:inline distT="0" distB="0" distL="0" distR="0" wp14:anchorId="35FCFFFE" wp14:editId="66F3763B">
             <wp:extent cx="3514725" cy="505385"/>
@@ -821,6 +835,14 @@
     </w:p>
     <w:p>
       <w:r>
+        <w:t>Remember that the partial derivative could be read as the rate of change of yt with respect to w0 equals theta to the t</w:t>
+      </w:r>
+    </w:p>
+    <w:p>
+      <w:r>
+        <w:rPr>
+          <w:noProof/>
+        </w:rPr>
         <w:drawing>
           <wp:inline distT="0" distB="0" distL="0" distR="0" wp14:anchorId="3224C33C" wp14:editId="0B1537DE">
             <wp:extent cx="5943600" cy="1757045"/>
@@ -1226,7 +1248,6 @@
     </w:p>
     <w:p>
       <w:r>
-        <w:lastRenderedPageBreak/>
         <w:t>TODO: Verify this information and contact Dr. Traviss or Dr. McGregor for updated data.</w:t>
       </w:r>
     </w:p>
@@ -2721,6 +2742,7 @@
           </w:tcPr>
           <w:p>
             <w:r>
+              <w:lastRenderedPageBreak/>
               <w:t>F26</w:t>
             </w:r>
           </w:p>
@@ -2929,7 +2951,6 @@
           </w:tcPr>
           <w:p>
             <w:r>
-              <w:lastRenderedPageBreak/>
               <w:t>F30</w:t>
             </w:r>
           </w:p>

</xml_diff>

<commit_message>
Understand dynamic multipiers with relation to Goldfeld's function
</commit_message>
<xml_diff>
--- a/docs/Data Science Roadmap.docx
+++ b/docs/Data Science Roadmap.docx
@@ -325,15 +325,7 @@
         </w:numPr>
       </w:pPr>
       <w:r>
-        <w:t xml:space="preserve">To evaluate each model to optimize for a variety of factors: error, </w:t>
-      </w:r>
-      <w:proofErr w:type="gramStart"/>
-      <w:r>
-        <w:t>compute</w:t>
-      </w:r>
-      <w:proofErr w:type="gramEnd"/>
-      <w:r>
-        <w:t xml:space="preserve">, number of features, and more to be determined. </w:t>
+        <w:t xml:space="preserve">To evaluate each model to optimize for a variety of factors: error, compute, number of features, and more to be determined. </w:t>
       </w:r>
     </w:p>
     <w:p/>
@@ -385,13 +377,8 @@
     </w:p>
     <w:p>
       <w:r>
-        <w:t xml:space="preserve">Chapter 13 on the Kalman filter could be covered after chapter 4, after chapter 12, or skipped </w:t>
-      </w:r>
-      <w:proofErr w:type="gramStart"/>
-      <w:r>
-        <w:t>altogether</w:t>
-      </w:r>
-      <w:proofErr w:type="gramEnd"/>
+        <w:t>Chapter 13 on the Kalman filter could be covered after chapter 4, after chapter 12, or skipped altogether</w:t>
+      </w:r>
     </w:p>
     <w:p>
       <w:r>
@@ -411,25 +398,12 @@
       </w:r>
       <w:proofErr w:type="spellEnd"/>
       <w:r>
-        <w:t xml:space="preserve"> 1 or skipped </w:t>
-      </w:r>
-      <w:proofErr w:type="gramStart"/>
-      <w:r>
-        <w:t>altogether</w:t>
-      </w:r>
-      <w:proofErr w:type="gramEnd"/>
-    </w:p>
-    <w:p>
-      <w:r>
-        <w:t xml:space="preserve">Although the book was written with an econometrics course in mind it should be useful in many other domains. It claims that “time series econometrics” has become almost synonymous with “empirical </w:t>
-      </w:r>
-      <w:proofErr w:type="gramStart"/>
-      <w:r>
-        <w:t>macroeconomics</w:t>
-      </w:r>
-      <w:proofErr w:type="gramEnd"/>
-      <w:r>
-        <w:t>”</w:t>
+        <w:t xml:space="preserve"> 1 or skipped altogether</w:t>
+      </w:r>
+    </w:p>
+    <w:p>
+      <w:r>
+        <w:t>Although the book was written with an econometrics course in mind it should be useful in many other domains. It claims that “time series econometrics” has become almost synonymous with “empirical macroeconomics”</w:t>
       </w:r>
     </w:p>
     <w:p/>
@@ -443,12 +417,10 @@
         <w:t xml:space="preserve">A difference equation is an equation relating an expression relating a variable y to </w:t>
       </w:r>
       <w:proofErr w:type="spellStart"/>
-      <w:proofErr w:type="gramStart"/>
       <w:r>
         <w:t>it’s</w:t>
       </w:r>
       <w:proofErr w:type="spellEnd"/>
-      <w:proofErr w:type="gramEnd"/>
       <w:r>
         <w:t xml:space="preserve"> previous values.</w:t>
       </w:r>
@@ -502,15 +474,7 @@
     </w:p>
     <w:p>
       <w:r>
-        <w:t xml:space="preserve">This is </w:t>
-      </w:r>
-      <w:proofErr w:type="gramStart"/>
-      <w:r>
-        <w:t>first</w:t>
-      </w:r>
-      <w:proofErr w:type="gramEnd"/>
-      <w:r>
-        <w:t xml:space="preserve"> order because the first lag of the variable (y</w:t>
+        <w:t>This is first order because the first lag of the variable (y</w:t>
       </w:r>
       <w:r>
         <w:rPr>
@@ -582,7 +546,6 @@
       </w:r>
     </w:p>
     <w:p>
-      <w:proofErr w:type="gramStart"/>
       <w:r>
         <w:t>m</w:t>
       </w:r>
@@ -593,15 +556,10 @@
         <w:t>t</w:t>
       </w:r>
       <w:r>
-        <w:t xml:space="preserve"> :</w:t>
-      </w:r>
-      <w:proofErr w:type="gramEnd"/>
-      <w:r>
-        <w:t>= log of real money holdings of the public</w:t>
-      </w:r>
-    </w:p>
-    <w:p>
-      <w:proofErr w:type="gramStart"/>
+        <w:t xml:space="preserve"> := log of real money holdings of the public</w:t>
+      </w:r>
+    </w:p>
+    <w:p>
       <w:r>
         <w:t>I</w:t>
       </w:r>
@@ -612,11 +570,7 @@
         <w:t>t</w:t>
       </w:r>
       <w:r>
-        <w:t xml:space="preserve"> :</w:t>
-      </w:r>
-      <w:proofErr w:type="gramEnd"/>
-      <w:r>
-        <w:t xml:space="preserve">= </w:t>
+        <w:t xml:space="preserve"> := </w:t>
       </w:r>
       <w:r>
         <w:t>log of aggregate real income</w:t>
@@ -624,7 +578,6 @@
     </w:p>
     <w:p>
       <w:proofErr w:type="spellStart"/>
-      <w:proofErr w:type="gramStart"/>
       <w:r>
         <w:t>r</w:t>
       </w:r>
@@ -636,16 +589,11 @@
       </w:r>
       <w:proofErr w:type="spellEnd"/>
       <w:r>
-        <w:t xml:space="preserve"> :</w:t>
-      </w:r>
-      <w:proofErr w:type="gramEnd"/>
-      <w:r>
-        <w:t>= log of the interest rate on bank accounts</w:t>
+        <w:t xml:space="preserve"> := log of the interest rate on bank accounts</w:t>
       </w:r>
     </w:p>
     <w:p>
       <w:proofErr w:type="spellStart"/>
-      <w:proofErr w:type="gramStart"/>
       <w:r>
         <w:lastRenderedPageBreak/>
         <w:t>r</w:t>
@@ -658,11 +606,7 @@
       </w:r>
       <w:proofErr w:type="spellEnd"/>
       <w:r>
-        <w:t xml:space="preserve"> :</w:t>
-      </w:r>
-      <w:proofErr w:type="gramEnd"/>
-      <w:r>
-        <w:t xml:space="preserve">= </w:t>
+        <w:t xml:space="preserve"> := </w:t>
       </w:r>
       <w:r>
         <w:t>log of the interest rate on commercial paper</w:t>
@@ -948,14 +892,15 @@
       </w:r>
       <w:proofErr w:type="spellEnd"/>
       <w:r>
-        <w:t xml:space="preserve"> with respect to w0 equals theta to the </w:t>
-      </w:r>
-      <w:proofErr w:type="gramStart"/>
-      <w:r>
-        <w:t>t</w:t>
-      </w:r>
-      <w:proofErr w:type="gramEnd"/>
-    </w:p>
+        <w:t xml:space="preserve"> with respect to w0 equals theta to the t</w:t>
+      </w:r>
+    </w:p>
+    <w:p>
+      <w:r>
+        <w:t>TODO: I should try to do this derivation myself</w:t>
+      </w:r>
+    </w:p>
+    <w:p/>
     <w:p>
       <w:r>
         <w:rPr>
@@ -1000,6 +945,9 @@
     </w:p>
     <w:p>
       <w:r>
+        <w:rPr>
+          <w:noProof/>
+        </w:rPr>
         <w:lastRenderedPageBreak/>
         <w:drawing>
           <wp:inline distT="0" distB="0" distL="0" distR="0" wp14:anchorId="789C7915" wp14:editId="4A5FCAFF">
@@ -1038,6 +986,35 @@
         </w:drawing>
       </w:r>
     </w:p>
+    <w:p>
+      <w:r>
+        <w:t xml:space="preserve">Note above that in the above calculation the partial derivative of </w:t>
+      </w:r>
+      <w:proofErr w:type="spellStart"/>
+      <w:r>
+        <w:t>wt</w:t>
+      </w:r>
+      <w:proofErr w:type="spellEnd"/>
+      <w:r>
+        <w:t xml:space="preserve"> is used to substitute theta to the second power in. Then </w:t>
+      </w:r>
+      <w:r>
+        <w:t xml:space="preserve">you just need to address the term used for cancelling. It reads out as the rate of change of </w:t>
+      </w:r>
+      <w:proofErr w:type="spellStart"/>
+      <w:r>
+        <w:t>wt</w:t>
+      </w:r>
+      <w:proofErr w:type="spellEnd"/>
+      <w:r>
+        <w:t xml:space="preserve"> with respect to current income. </w:t>
+      </w:r>
+    </w:p>
+    <w:p>
+      <w:r>
+        <w:t xml:space="preserve">TODO: figure out why the cancelling term is equal to theta. </w:t>
+      </w:r>
+    </w:p>
     <w:p/>
     <w:p>
       <w:hyperlink r:id="rId16" w:history="1">
@@ -1204,6 +1181,7 @@
           <w:b/>
           <w:bCs/>
         </w:rPr>
+        <w:lastRenderedPageBreak/>
         <w:t>Particulate Matter Forecasting</w:t>
       </w:r>
     </w:p>
@@ -1583,16 +1561,11 @@
           </w:tcPr>
           <w:p>
             <w:r>
-              <w:t>Int [</w:t>
-            </w:r>
-            <w:proofErr w:type="gramStart"/>
-            <w:r>
-              <w:t>0,</w:t>
+              <w:t>Int [0,</w:t>
             </w:r>
             <w:r>
               <w:t>+</w:t>
             </w:r>
-            <w:proofErr w:type="gramEnd"/>
             <w:r>
               <w:t>]</w:t>
             </w:r>
@@ -1746,15 +1719,7 @@
           </w:tcPr>
           <w:p>
             <w:r>
-              <w:t>Float [</w:t>
-            </w:r>
-            <w:proofErr w:type="gramStart"/>
-            <w:r>
-              <w:t>0,+</w:t>
-            </w:r>
-            <w:proofErr w:type="gramEnd"/>
-            <w:r>
-              <w:t>]</w:t>
+              <w:t>Float [0,+]</w:t>
             </w:r>
           </w:p>
         </w:tc>
@@ -1776,6 +1741,7 @@
           </w:tcPr>
           <w:p>
             <w:r>
+              <w:lastRenderedPageBreak/>
               <w:t>F4</w:t>
             </w:r>
           </w:p>
@@ -1906,15 +1872,7 @@
           </w:tcPr>
           <w:p>
             <w:r>
-              <w:t>Float [</w:t>
-            </w:r>
-            <w:proofErr w:type="gramStart"/>
-            <w:r>
-              <w:t>-,+</w:t>
-            </w:r>
-            <w:proofErr w:type="gramEnd"/>
-            <w:r>
-              <w:t>]</w:t>
+              <w:t>Float [-,+]</w:t>
             </w:r>
           </w:p>
         </w:tc>
@@ -2074,15 +2032,7 @@
           </w:tcPr>
           <w:p>
             <w:r>
-              <w:t>Float [</w:t>
-            </w:r>
-            <w:proofErr w:type="gramStart"/>
-            <w:r>
-              <w:t>0,+</w:t>
-            </w:r>
-            <w:proofErr w:type="gramEnd"/>
-            <w:r>
-              <w:t>]</w:t>
+              <w:t>Float [0,+]</w:t>
             </w:r>
           </w:p>
         </w:tc>
@@ -2104,7 +2054,6 @@
           </w:tcPr>
           <w:p>
             <w:r>
-              <w:lastRenderedPageBreak/>
               <w:t>F10</w:t>
             </w:r>
           </w:p>
@@ -2137,15 +2086,7 @@
           </w:tcPr>
           <w:p>
             <w:r>
-              <w:t>Float [</w:t>
-            </w:r>
-            <w:proofErr w:type="gramStart"/>
-            <w:r>
-              <w:t>0,+</w:t>
-            </w:r>
-            <w:proofErr w:type="gramEnd"/>
-            <w:r>
-              <w:t>]</w:t>
+              <w:t>Float [0,+]</w:t>
             </w:r>
           </w:p>
         </w:tc>
@@ -2199,15 +2140,7 @@
           </w:tcPr>
           <w:p>
             <w:r>
-              <w:t>Float [</w:t>
-            </w:r>
-            <w:proofErr w:type="gramStart"/>
-            <w:r>
-              <w:t>0,+</w:t>
-            </w:r>
-            <w:proofErr w:type="gramEnd"/>
-            <w:r>
-              <w:t>]</w:t>
+              <w:t>Float [0,+]</w:t>
             </w:r>
           </w:p>
         </w:tc>
@@ -2311,15 +2244,7 @@
           </w:tcPr>
           <w:p>
             <w:r>
-              <w:t>Float [</w:t>
-            </w:r>
-            <w:proofErr w:type="gramStart"/>
-            <w:r>
-              <w:t>0,+</w:t>
-            </w:r>
-            <w:proofErr w:type="gramEnd"/>
-            <w:r>
-              <w:t>]</w:t>
+              <w:t>Float [0,+]</w:t>
             </w:r>
           </w:p>
         </w:tc>
@@ -2425,15 +2350,7 @@
           </w:tcPr>
           <w:p>
             <w:r>
-              <w:t>Float [</w:t>
-            </w:r>
-            <w:proofErr w:type="gramStart"/>
-            <w:r>
-              <w:t>0,+</w:t>
-            </w:r>
-            <w:proofErr w:type="gramEnd"/>
-            <w:r>
-              <w:t>]</w:t>
+              <w:t>Float [0,+]</w:t>
             </w:r>
           </w:p>
         </w:tc>
@@ -2485,15 +2402,7 @@
           </w:tcPr>
           <w:p>
             <w:r>
-              <w:t>Float [</w:t>
-            </w:r>
-            <w:proofErr w:type="gramStart"/>
-            <w:r>
-              <w:t>0,+</w:t>
-            </w:r>
-            <w:proofErr w:type="gramEnd"/>
-            <w:r>
-              <w:t>]</w:t>
+              <w:t>Float [0,+]</w:t>
             </w:r>
           </w:p>
         </w:tc>
@@ -2545,15 +2454,7 @@
           </w:tcPr>
           <w:p>
             <w:r>
-              <w:t>Float [</w:t>
-            </w:r>
-            <w:proofErr w:type="gramStart"/>
-            <w:r>
-              <w:t>0,+</w:t>
-            </w:r>
-            <w:proofErr w:type="gramEnd"/>
-            <w:r>
-              <w:t>]</w:t>
+              <w:t>Float [0,+]</w:t>
             </w:r>
           </w:p>
         </w:tc>
@@ -2605,15 +2506,7 @@
           </w:tcPr>
           <w:p>
             <w:r>
-              <w:t>Float [</w:t>
-            </w:r>
-            <w:proofErr w:type="gramStart"/>
-            <w:r>
-              <w:t>0,+</w:t>
-            </w:r>
-            <w:proofErr w:type="gramEnd"/>
-            <w:r>
-              <w:t>]</w:t>
+              <w:t>Float [0,+]</w:t>
             </w:r>
           </w:p>
         </w:tc>
@@ -2665,15 +2558,7 @@
           </w:tcPr>
           <w:p>
             <w:r>
-              <w:t>Float [</w:t>
-            </w:r>
-            <w:proofErr w:type="gramStart"/>
-            <w:r>
-              <w:t>0,+</w:t>
-            </w:r>
-            <w:proofErr w:type="gramEnd"/>
-            <w:r>
-              <w:t>]</w:t>
+              <w:t>Float [0,+]</w:t>
             </w:r>
           </w:p>
         </w:tc>
@@ -2725,15 +2610,7 @@
           </w:tcPr>
           <w:p>
             <w:r>
-              <w:t>Float [</w:t>
-            </w:r>
-            <w:proofErr w:type="gramStart"/>
-            <w:r>
-              <w:t>0,+</w:t>
-            </w:r>
-            <w:proofErr w:type="gramEnd"/>
-            <w:r>
-              <w:t>]</w:t>
+              <w:t>Float [0,+]</w:t>
             </w:r>
           </w:p>
         </w:tc>
@@ -2785,15 +2662,7 @@
           </w:tcPr>
           <w:p>
             <w:r>
-              <w:t>Float [</w:t>
-            </w:r>
-            <w:proofErr w:type="gramStart"/>
-            <w:r>
-              <w:t>0,+</w:t>
-            </w:r>
-            <w:proofErr w:type="gramEnd"/>
-            <w:r>
-              <w:t>]</w:t>
+              <w:t>Float [0,+]</w:t>
             </w:r>
           </w:p>
         </w:tc>
@@ -2845,15 +2714,7 @@
           </w:tcPr>
           <w:p>
             <w:r>
-              <w:t>Float [</w:t>
-            </w:r>
-            <w:proofErr w:type="gramStart"/>
-            <w:r>
-              <w:t>0,+</w:t>
-            </w:r>
-            <w:proofErr w:type="gramEnd"/>
-            <w:r>
-              <w:t>]</w:t>
+              <w:t>Float [0,+]</w:t>
             </w:r>
           </w:p>
         </w:tc>
@@ -2905,15 +2766,7 @@
           </w:tcPr>
           <w:p>
             <w:r>
-              <w:t>Float [</w:t>
-            </w:r>
-            <w:proofErr w:type="gramStart"/>
-            <w:r>
-              <w:t>0,+</w:t>
-            </w:r>
-            <w:proofErr w:type="gramEnd"/>
-            <w:r>
-              <w:t>]</w:t>
+              <w:t>Float [0,+]</w:t>
             </w:r>
           </w:p>
         </w:tc>
@@ -3107,15 +2960,7 @@
           </w:tcPr>
           <w:p>
             <w:r>
-              <w:t xml:space="preserve">Few </w:t>
-            </w:r>
-            <w:proofErr w:type="gramStart"/>
-            <w:r>
-              <w:t>Cloud</w:t>
-            </w:r>
-            <w:proofErr w:type="gramEnd"/>
-            <w:r>
-              <w:t xml:space="preserve"> Layer</w:t>
+              <w:t>Few Cloud Layer</w:t>
             </w:r>
           </w:p>
         </w:tc>
@@ -3859,6 +3704,7 @@
           </w:tcPr>
           <w:p>
             <w:r>
+              <w:lastRenderedPageBreak/>
               <w:t>F40</w:t>
             </w:r>
           </w:p>
@@ -3980,17 +3826,11 @@
     </w:p>
     <w:p>
       <w:r>
-        <w:t xml:space="preserve">Replace missing </w:t>
-      </w:r>
-      <w:proofErr w:type="gramStart"/>
-      <w:r>
-        <w:t>values</w:t>
-      </w:r>
-      <w:proofErr w:type="gramEnd"/>
-    </w:p>
-    <w:p>
-      <w:r>
-        <w:lastRenderedPageBreak/>
+        <w:t>Replace missing values</w:t>
+      </w:r>
+    </w:p>
+    <w:p>
+      <w:r>
         <w:tab/>
         <w:t>Which features need this: WX Code, Clouds</w:t>
       </w:r>
@@ -3998,15 +3838,7 @@
     <w:p>
       <w:r>
         <w:tab/>
-        <w:t xml:space="preserve">Could I make the data more usable by regularizing the time delta between data readings.  Perhaps just duplicate rows of data to </w:t>
-      </w:r>
-      <w:proofErr w:type="gramStart"/>
-      <w:r>
-        <w:t>more evenly space out the time of recording</w:t>
-      </w:r>
-      <w:proofErr w:type="gramEnd"/>
-      <w:r>
-        <w:t>.</w:t>
+        <w:t>Could I make the data more usable by regularizing the time delta between data readings.  Perhaps just duplicate rows of data to more evenly space out the time of recording.</w:t>
       </w:r>
     </w:p>
     <w:p/>
@@ -4036,13 +3868,8 @@
     <w:p/>
     <w:p>
       <w:r>
-        <w:t xml:space="preserve">Address data </w:t>
-      </w:r>
-      <w:proofErr w:type="gramStart"/>
-      <w:r>
-        <w:t>imbalances</w:t>
-      </w:r>
-      <w:proofErr w:type="gramEnd"/>
+        <w:t>Address data imbalances</w:t>
+      </w:r>
     </w:p>
     <w:p>
       <w:r>
@@ -4137,6 +3964,7 @@
     <w:p/>
     <w:p>
       <w:r>
+        <w:lastRenderedPageBreak/>
         <w:t>Data augmentation-</w:t>
       </w:r>
     </w:p>
@@ -4153,7 +3981,6 @@
       <w:bookmarkStart w:id="4" w:name="_Exploratory_Data_Analysis"/>
       <w:bookmarkEnd w:id="4"/>
       <w:r>
-        <w:lastRenderedPageBreak/>
         <w:t>Exploratory Data Analysis</w:t>
       </w:r>
     </w:p>

</xml_diff>

<commit_message>
Begin to note the effect of different theta values
</commit_message>
<xml_diff>
--- a/docs/Data Science Roadmap.docx
+++ b/docs/Data Science Roadmap.docx
@@ -325,7 +325,15 @@
         </w:numPr>
       </w:pPr>
       <w:r>
-        <w:t xml:space="preserve">To evaluate each model to optimize for a variety of factors: error, compute, number of features, and more to be determined. </w:t>
+        <w:t xml:space="preserve">To evaluate each model to optimize for a variety of factors: error, </w:t>
+      </w:r>
+      <w:proofErr w:type="gramStart"/>
+      <w:r>
+        <w:t>compute</w:t>
+      </w:r>
+      <w:proofErr w:type="gramEnd"/>
+      <w:r>
+        <w:t xml:space="preserve">, number of features, and more to be determined. </w:t>
       </w:r>
     </w:p>
     <w:p/>
@@ -377,8 +385,13 @@
     </w:p>
     <w:p>
       <w:r>
-        <w:t>Chapter 13 on the Kalman filter could be covered after chapter 4, after chapter 12, or skipped altogether</w:t>
-      </w:r>
+        <w:t xml:space="preserve">Chapter 13 on the Kalman filter could be covered after chapter 4, after chapter 12, or skipped </w:t>
+      </w:r>
+      <w:proofErr w:type="gramStart"/>
+      <w:r>
+        <w:t>altogether</w:t>
+      </w:r>
+      <w:proofErr w:type="gramEnd"/>
     </w:p>
     <w:p>
       <w:r>
@@ -398,12 +411,25 @@
       </w:r>
       <w:proofErr w:type="spellEnd"/>
       <w:r>
-        <w:t xml:space="preserve"> 1 or skipped altogether</w:t>
-      </w:r>
-    </w:p>
-    <w:p>
-      <w:r>
-        <w:t>Although the book was written with an econometrics course in mind it should be useful in many other domains. It claims that “time series econometrics” has become almost synonymous with “empirical macroeconomics”</w:t>
+        <w:t xml:space="preserve"> 1 or skipped </w:t>
+      </w:r>
+      <w:proofErr w:type="gramStart"/>
+      <w:r>
+        <w:t>altogether</w:t>
+      </w:r>
+      <w:proofErr w:type="gramEnd"/>
+    </w:p>
+    <w:p>
+      <w:r>
+        <w:t xml:space="preserve">Although the book was written with an econometrics course in mind it should be useful in many other domains. It claims that “time series econometrics” has become almost synonymous with “empirical </w:t>
+      </w:r>
+      <w:proofErr w:type="gramStart"/>
+      <w:r>
+        <w:t>macroeconomics</w:t>
+      </w:r>
+      <w:proofErr w:type="gramEnd"/>
+      <w:r>
+        <w:t>”</w:t>
       </w:r>
     </w:p>
     <w:p/>
@@ -417,10 +443,12 @@
         <w:t xml:space="preserve">A difference equation is an equation relating an expression relating a variable y to </w:t>
       </w:r>
       <w:proofErr w:type="spellStart"/>
+      <w:proofErr w:type="gramStart"/>
       <w:r>
         <w:t>it’s</w:t>
       </w:r>
       <w:proofErr w:type="spellEnd"/>
+      <w:proofErr w:type="gramEnd"/>
       <w:r>
         <w:t xml:space="preserve"> previous values.</w:t>
       </w:r>
@@ -474,7 +502,15 @@
     </w:p>
     <w:p>
       <w:r>
-        <w:t>This is first order because the first lag of the variable (y</w:t>
+        <w:t xml:space="preserve">This is </w:t>
+      </w:r>
+      <w:proofErr w:type="gramStart"/>
+      <w:r>
+        <w:t>first</w:t>
+      </w:r>
+      <w:proofErr w:type="gramEnd"/>
+      <w:r>
+        <w:t xml:space="preserve"> order because the first lag of the variable (y</w:t>
       </w:r>
       <w:r>
         <w:rPr>
@@ -546,6 +582,7 @@
       </w:r>
     </w:p>
     <w:p>
+      <w:proofErr w:type="gramStart"/>
       <w:r>
         <w:t>m</w:t>
       </w:r>
@@ -556,10 +593,15 @@
         <w:t>t</w:t>
       </w:r>
       <w:r>
-        <w:t xml:space="preserve"> := log of real money holdings of the public</w:t>
-      </w:r>
-    </w:p>
-    <w:p>
+        <w:t xml:space="preserve"> :</w:t>
+      </w:r>
+      <w:proofErr w:type="gramEnd"/>
+      <w:r>
+        <w:t>= log of real money holdings of the public</w:t>
+      </w:r>
+    </w:p>
+    <w:p>
+      <w:proofErr w:type="gramStart"/>
       <w:r>
         <w:t>I</w:t>
       </w:r>
@@ -570,7 +612,11 @@
         <w:t>t</w:t>
       </w:r>
       <w:r>
-        <w:t xml:space="preserve"> := </w:t>
+        <w:t xml:space="preserve"> :</w:t>
+      </w:r>
+      <w:proofErr w:type="gramEnd"/>
+      <w:r>
+        <w:t xml:space="preserve">= </w:t>
       </w:r>
       <w:r>
         <w:t>log of aggregate real income</w:t>
@@ -578,6 +624,7 @@
     </w:p>
     <w:p>
       <w:proofErr w:type="spellStart"/>
+      <w:proofErr w:type="gramStart"/>
       <w:r>
         <w:t>r</w:t>
       </w:r>
@@ -589,11 +636,16 @@
       </w:r>
       <w:proofErr w:type="spellEnd"/>
       <w:r>
-        <w:t xml:space="preserve"> := log of the interest rate on bank accounts</w:t>
+        <w:t xml:space="preserve"> :</w:t>
+      </w:r>
+      <w:proofErr w:type="gramEnd"/>
+      <w:r>
+        <w:t>= log of the interest rate on bank accounts</w:t>
       </w:r>
     </w:p>
     <w:p>
       <w:proofErr w:type="spellStart"/>
+      <w:proofErr w:type="gramStart"/>
       <w:r>
         <w:lastRenderedPageBreak/>
         <w:t>r</w:t>
@@ -606,7 +658,11 @@
       </w:r>
       <w:proofErr w:type="spellEnd"/>
       <w:r>
-        <w:t xml:space="preserve"> := </w:t>
+        <w:t xml:space="preserve"> :</w:t>
+      </w:r>
+      <w:proofErr w:type="gramEnd"/>
+      <w:r>
+        <w:t xml:space="preserve">= </w:t>
       </w:r>
       <w:r>
         <w:t>log of the interest rate on commercial paper</w:t>
@@ -892,8 +948,13 @@
       </w:r>
       <w:proofErr w:type="spellEnd"/>
       <w:r>
-        <w:t xml:space="preserve"> with respect to w0 equals theta to the t</w:t>
-      </w:r>
+        <w:t xml:space="preserve"> with respect to w0 equals theta to the </w:t>
+      </w:r>
+      <w:proofErr w:type="gramStart"/>
+      <w:r>
+        <w:t>t</w:t>
+      </w:r>
+      <w:proofErr w:type="gramEnd"/>
     </w:p>
     <w:p>
       <w:r>
@@ -1015,9 +1076,109 @@
         <w:t xml:space="preserve">TODO: figure out why the cancelling term is equal to theta. </w:t>
       </w:r>
     </w:p>
+    <w:p>
+      <w:r>
+        <w:lastRenderedPageBreak/>
+        <w:drawing>
+          <wp:inline distT="0" distB="0" distL="0" distR="0" wp14:anchorId="16A9B428" wp14:editId="51650D1F">
+            <wp:extent cx="5943600" cy="5612130"/>
+            <wp:effectExtent l="0" t="0" r="0" b="7620"/>
+            <wp:docPr id="532119838" name="Picture 1" descr="A group of graphs with numbers&#10;&#10;Description automatically generated with medium confidence"/>
+            <wp:cNvGraphicFramePr>
+              <a:graphicFrameLocks xmlns:a="http://schemas.openxmlformats.org/drawingml/2006/main" noChangeAspect="1"/>
+            </wp:cNvGraphicFramePr>
+            <a:graphic xmlns:a="http://schemas.openxmlformats.org/drawingml/2006/main">
+              <a:graphicData uri="http://schemas.openxmlformats.org/drawingml/2006/picture">
+                <pic:pic xmlns:pic="http://schemas.openxmlformats.org/drawingml/2006/picture">
+                  <pic:nvPicPr>
+                    <pic:cNvPr id="532119838" name="Picture 1" descr="A group of graphs with numbers&#10;&#10;Description automatically generated with medium confidence"/>
+                    <pic:cNvPicPr/>
+                  </pic:nvPicPr>
+                  <pic:blipFill>
+                    <a:blip r:embed="rId16"/>
+                    <a:stretch>
+                      <a:fillRect/>
+                    </a:stretch>
+                  </pic:blipFill>
+                  <pic:spPr>
+                    <a:xfrm>
+                      <a:off x="0" y="0"/>
+                      <a:ext cx="5943600" cy="5612130"/>
+                    </a:xfrm>
+                    <a:prstGeom prst="rect">
+                      <a:avLst/>
+                    </a:prstGeom>
+                  </pic:spPr>
+                </pic:pic>
+              </a:graphicData>
+            </a:graphic>
+          </wp:inline>
+        </w:drawing>
+      </w:r>
+    </w:p>
+    <w:p>
+      <w:r>
+        <w:t>As seen in figure 1.1a if 0&lt;</w:t>
+      </w:r>
+      <w:r>
+        <w:rPr>
+          <w:rFonts w:cstheme="minorHAnsi"/>
+        </w:rPr>
+        <w:t>ϴ</w:t>
+      </w:r>
+      <w:r>
+        <w:t xml:space="preserve">&lt;1 then the multiplier </w:t>
+      </w:r>
+      <w:r>
+        <w:drawing>
+          <wp:inline distT="0" distB="0" distL="0" distR="0" wp14:anchorId="0F14FFBD" wp14:editId="33A3A949">
+            <wp:extent cx="971686" cy="323895"/>
+            <wp:effectExtent l="0" t="0" r="0" b="0"/>
+            <wp:docPr id="1506945785" name="Picture 1"/>
+            <wp:cNvGraphicFramePr>
+              <a:graphicFrameLocks xmlns:a="http://schemas.openxmlformats.org/drawingml/2006/main" noChangeAspect="1"/>
+            </wp:cNvGraphicFramePr>
+            <a:graphic xmlns:a="http://schemas.openxmlformats.org/drawingml/2006/main">
+              <a:graphicData uri="http://schemas.openxmlformats.org/drawingml/2006/picture">
+                <pic:pic xmlns:pic="http://schemas.openxmlformats.org/drawingml/2006/picture">
+                  <pic:nvPicPr>
+                    <pic:cNvPr id="1506945785" name=""/>
+                    <pic:cNvPicPr/>
+                  </pic:nvPicPr>
+                  <pic:blipFill>
+                    <a:blip r:embed="rId17"/>
+                    <a:stretch>
+                      <a:fillRect/>
+                    </a:stretch>
+                  </pic:blipFill>
+                  <pic:spPr>
+                    <a:xfrm>
+                      <a:off x="0" y="0"/>
+                      <a:ext cx="971686" cy="323895"/>
+                    </a:xfrm>
+                    <a:prstGeom prst="rect">
+                      <a:avLst/>
+                    </a:prstGeom>
+                  </pic:spPr>
+                </pic:pic>
+              </a:graphicData>
+            </a:graphic>
+          </wp:inline>
+        </w:drawing>
+      </w:r>
+      <w:r>
+        <w:t xml:space="preserve"> decays geometrically</w:t>
+      </w:r>
+    </w:p>
+    <w:p>
+      <w:r>
+        <w:t>Geometrically = Exponentially?</w:t>
+      </w:r>
+    </w:p>
     <w:p/>
-    <w:p>
-      <w:hyperlink r:id="rId16" w:history="1">
+    <w:p/>
+    <w:p>
+      <w:hyperlink r:id="rId18" w:history="1">
         <w:r>
           <w:rPr>
             <w:rStyle w:val="Hyperlink"/>
@@ -1030,7 +1191,7 @@
       </w:r>
     </w:p>
     <w:p>
-      <w:hyperlink r:id="rId17" w:history="1">
+      <w:hyperlink r:id="rId19" w:history="1">
         <w:r>
           <w:rPr>
             <w:rStyle w:val="Hyperlink"/>
@@ -1060,6 +1221,7 @@
     </w:p>
     <w:p>
       <w:r>
+        <w:lastRenderedPageBreak/>
         <w:t xml:space="preserve">Search: </w:t>
       </w:r>
       <w:r>
@@ -1067,7 +1229,7 @@
       </w:r>
     </w:p>
     <w:p>
-      <w:hyperlink r:id="rId18" w:history="1">
+      <w:hyperlink r:id="rId20" w:history="1">
         <w:r>
           <w:rPr>
             <w:rStyle w:val="Hyperlink"/>
@@ -1080,7 +1242,7 @@
       </w:r>
     </w:p>
     <w:p>
-      <w:hyperlink r:id="rId19" w:history="1">
+      <w:hyperlink r:id="rId21" w:history="1">
         <w:r>
           <w:rPr>
             <w:rStyle w:val="Hyperlink"/>
@@ -1093,7 +1255,7 @@
       </w:r>
     </w:p>
     <w:p>
-      <w:hyperlink r:id="rId20" w:history="1">
+      <w:hyperlink r:id="rId22" w:history="1">
         <w:r>
           <w:rPr>
             <w:rStyle w:val="Hyperlink"/>
@@ -1106,7 +1268,7 @@
       </w:r>
     </w:p>
     <w:p>
-      <w:hyperlink r:id="rId21" w:history="1">
+      <w:hyperlink r:id="rId23" w:history="1">
         <w:r>
           <w:rPr>
             <w:rStyle w:val="Hyperlink"/>
@@ -1119,7 +1281,7 @@
       </w:r>
     </w:p>
     <w:p>
-      <w:hyperlink r:id="rId22" w:history="1">
+      <w:hyperlink r:id="rId24" w:history="1">
         <w:r>
           <w:rPr>
             <w:rStyle w:val="Hyperlink"/>
@@ -1143,7 +1305,7 @@
       </w:r>
     </w:p>
     <w:p>
-      <w:hyperlink r:id="rId23" w:history="1">
+      <w:hyperlink r:id="rId25" w:history="1">
         <w:r>
           <w:rPr>
             <w:rStyle w:val="Hyperlink"/>
@@ -1156,7 +1318,7 @@
       </w:r>
     </w:p>
     <w:p>
-      <w:hyperlink r:id="rId24" w:history="1">
+      <w:hyperlink r:id="rId26" w:history="1">
         <w:r>
           <w:rPr>
             <w:rStyle w:val="Hyperlink"/>
@@ -1181,7 +1343,6 @@
           <w:b/>
           <w:bCs/>
         </w:rPr>
-        <w:lastRenderedPageBreak/>
         <w:t>Particulate Matter Forecasting</w:t>
       </w:r>
     </w:p>
@@ -1194,7 +1355,7 @@
       </w:r>
     </w:p>
     <w:p>
-      <w:hyperlink r:id="rId25" w:history="1">
+      <w:hyperlink r:id="rId27" w:history="1">
         <w:r>
           <w:rPr>
             <w:rStyle w:val="Hyperlink"/>
@@ -1207,7 +1368,7 @@
       </w:r>
     </w:p>
     <w:p>
-      <w:hyperlink r:id="rId26" w:history="1">
+      <w:hyperlink r:id="rId28" w:history="1">
         <w:r>
           <w:rPr>
             <w:rStyle w:val="Hyperlink"/>
@@ -1220,7 +1381,7 @@
       </w:r>
     </w:p>
     <w:p>
-      <w:hyperlink r:id="rId27" w:history="1">
+      <w:hyperlink r:id="rId29" w:history="1">
         <w:r>
           <w:rPr>
             <w:rStyle w:val="Hyperlink"/>
@@ -1233,7 +1394,7 @@
       </w:r>
     </w:p>
     <w:p>
-      <w:hyperlink r:id="rId28" w:history="1">
+      <w:hyperlink r:id="rId30" w:history="1">
         <w:r>
           <w:rPr>
             <w:rStyle w:val="Hyperlink"/>
@@ -1246,7 +1407,7 @@
       </w:r>
     </w:p>
     <w:p>
-      <w:hyperlink r:id="rId29" w:history="1">
+      <w:hyperlink r:id="rId31" w:history="1">
         <w:r>
           <w:rPr>
             <w:rStyle w:val="Hyperlink"/>
@@ -1288,7 +1449,7 @@
       </w:r>
     </w:p>
     <w:p>
-      <w:hyperlink r:id="rId30" w:history="1">
+      <w:hyperlink r:id="rId32" w:history="1">
         <w:r>
           <w:rPr>
             <w:rStyle w:val="Hyperlink"/>
@@ -1301,7 +1462,7 @@
       </w:r>
     </w:p>
     <w:p>
-      <w:hyperlink r:id="rId31" w:history="1">
+      <w:hyperlink r:id="rId33" w:history="1">
         <w:r>
           <w:rPr>
             <w:rStyle w:val="Hyperlink"/>
@@ -1314,7 +1475,7 @@
       </w:r>
     </w:p>
     <w:p>
-      <w:hyperlink r:id="rId32" w:history="1">
+      <w:hyperlink r:id="rId34" w:history="1">
         <w:r>
           <w:rPr>
             <w:rStyle w:val="Hyperlink"/>
@@ -1327,7 +1488,7 @@
       </w:r>
     </w:p>
     <w:p>
-      <w:hyperlink r:id="rId33" w:history="1">
+      <w:hyperlink r:id="rId35" w:history="1">
         <w:r>
           <w:rPr>
             <w:rStyle w:val="Hyperlink"/>
@@ -1340,7 +1501,7 @@
       </w:r>
     </w:p>
     <w:p>
-      <w:hyperlink r:id="rId34" w:history="1">
+      <w:hyperlink r:id="rId36" w:history="1">
         <w:r>
           <w:rPr>
             <w:rStyle w:val="Hyperlink"/>
@@ -1353,7 +1514,7 @@
       </w:r>
     </w:p>
     <w:p>
-      <w:hyperlink r:id="rId35" w:history="1">
+      <w:hyperlink r:id="rId37" w:history="1">
         <w:r>
           <w:rPr>
             <w:rStyle w:val="Hyperlink"/>
@@ -1561,11 +1722,16 @@
           </w:tcPr>
           <w:p>
             <w:r>
-              <w:t>Int [0,</w:t>
+              <w:t>Int [</w:t>
+            </w:r>
+            <w:proofErr w:type="gramStart"/>
+            <w:r>
+              <w:t>0,</w:t>
             </w:r>
             <w:r>
               <w:t>+</w:t>
             </w:r>
+            <w:proofErr w:type="gramEnd"/>
             <w:r>
               <w:t>]</w:t>
             </w:r>
@@ -1719,7 +1885,15 @@
           </w:tcPr>
           <w:p>
             <w:r>
-              <w:t>Float [0,+]</w:t>
+              <w:t>Float [</w:t>
+            </w:r>
+            <w:proofErr w:type="gramStart"/>
+            <w:r>
+              <w:t>0,+</w:t>
+            </w:r>
+            <w:proofErr w:type="gramEnd"/>
+            <w:r>
+              <w:t>]</w:t>
             </w:r>
           </w:p>
         </w:tc>
@@ -1741,7 +1915,6 @@
           </w:tcPr>
           <w:p>
             <w:r>
-              <w:lastRenderedPageBreak/>
               <w:t>F4</w:t>
             </w:r>
           </w:p>
@@ -1872,7 +2045,15 @@
           </w:tcPr>
           <w:p>
             <w:r>
-              <w:t>Float [-,+]</w:t>
+              <w:t>Float [</w:t>
+            </w:r>
+            <w:proofErr w:type="gramStart"/>
+            <w:r>
+              <w:t>-,+</w:t>
+            </w:r>
+            <w:proofErr w:type="gramEnd"/>
+            <w:r>
+              <w:t>]</w:t>
             </w:r>
           </w:p>
         </w:tc>
@@ -2032,7 +2213,15 @@
           </w:tcPr>
           <w:p>
             <w:r>
-              <w:t>Float [0,+]</w:t>
+              <w:t>Float [</w:t>
+            </w:r>
+            <w:proofErr w:type="gramStart"/>
+            <w:r>
+              <w:t>0,+</w:t>
+            </w:r>
+            <w:proofErr w:type="gramEnd"/>
+            <w:r>
+              <w:t>]</w:t>
             </w:r>
           </w:p>
         </w:tc>
@@ -2086,7 +2275,15 @@
           </w:tcPr>
           <w:p>
             <w:r>
-              <w:t>Float [0,+]</w:t>
+              <w:t>Float [</w:t>
+            </w:r>
+            <w:proofErr w:type="gramStart"/>
+            <w:r>
+              <w:t>0,+</w:t>
+            </w:r>
+            <w:proofErr w:type="gramEnd"/>
+            <w:r>
+              <w:t>]</w:t>
             </w:r>
           </w:p>
         </w:tc>
@@ -2140,7 +2337,15 @@
           </w:tcPr>
           <w:p>
             <w:r>
-              <w:t>Float [0,+]</w:t>
+              <w:t>Float [</w:t>
+            </w:r>
+            <w:proofErr w:type="gramStart"/>
+            <w:r>
+              <w:t>0,+</w:t>
+            </w:r>
+            <w:proofErr w:type="gramEnd"/>
+            <w:r>
+              <w:t>]</w:t>
             </w:r>
           </w:p>
         </w:tc>
@@ -2244,7 +2449,15 @@
           </w:tcPr>
           <w:p>
             <w:r>
-              <w:t>Float [0,+]</w:t>
+              <w:t>Float [</w:t>
+            </w:r>
+            <w:proofErr w:type="gramStart"/>
+            <w:r>
+              <w:t>0,+</w:t>
+            </w:r>
+            <w:proofErr w:type="gramEnd"/>
+            <w:r>
+              <w:t>]</w:t>
             </w:r>
           </w:p>
         </w:tc>
@@ -2350,7 +2563,15 @@
           </w:tcPr>
           <w:p>
             <w:r>
-              <w:t>Float [0,+]</w:t>
+              <w:t>Float [</w:t>
+            </w:r>
+            <w:proofErr w:type="gramStart"/>
+            <w:r>
+              <w:t>0,+</w:t>
+            </w:r>
+            <w:proofErr w:type="gramEnd"/>
+            <w:r>
+              <w:t>]</w:t>
             </w:r>
           </w:p>
         </w:tc>
@@ -2402,7 +2623,15 @@
           </w:tcPr>
           <w:p>
             <w:r>
-              <w:t>Float [0,+]</w:t>
+              <w:t>Float [</w:t>
+            </w:r>
+            <w:proofErr w:type="gramStart"/>
+            <w:r>
+              <w:t>0,+</w:t>
+            </w:r>
+            <w:proofErr w:type="gramEnd"/>
+            <w:r>
+              <w:t>]</w:t>
             </w:r>
           </w:p>
         </w:tc>
@@ -2454,7 +2683,15 @@
           </w:tcPr>
           <w:p>
             <w:r>
-              <w:t>Float [0,+]</w:t>
+              <w:t>Float [</w:t>
+            </w:r>
+            <w:proofErr w:type="gramStart"/>
+            <w:r>
+              <w:t>0,+</w:t>
+            </w:r>
+            <w:proofErr w:type="gramEnd"/>
+            <w:r>
+              <w:t>]</w:t>
             </w:r>
           </w:p>
         </w:tc>
@@ -2506,7 +2743,15 @@
           </w:tcPr>
           <w:p>
             <w:r>
-              <w:t>Float [0,+]</w:t>
+              <w:t>Float [</w:t>
+            </w:r>
+            <w:proofErr w:type="gramStart"/>
+            <w:r>
+              <w:t>0,+</w:t>
+            </w:r>
+            <w:proofErr w:type="gramEnd"/>
+            <w:r>
+              <w:t>]</w:t>
             </w:r>
           </w:p>
         </w:tc>
@@ -2558,7 +2803,15 @@
           </w:tcPr>
           <w:p>
             <w:r>
-              <w:t>Float [0,+]</w:t>
+              <w:t>Float [</w:t>
+            </w:r>
+            <w:proofErr w:type="gramStart"/>
+            <w:r>
+              <w:t>0,+</w:t>
+            </w:r>
+            <w:proofErr w:type="gramEnd"/>
+            <w:r>
+              <w:t>]</w:t>
             </w:r>
           </w:p>
         </w:tc>
@@ -2610,7 +2863,15 @@
           </w:tcPr>
           <w:p>
             <w:r>
-              <w:t>Float [0,+]</w:t>
+              <w:t>Float [</w:t>
+            </w:r>
+            <w:proofErr w:type="gramStart"/>
+            <w:r>
+              <w:t>0,+</w:t>
+            </w:r>
+            <w:proofErr w:type="gramEnd"/>
+            <w:r>
+              <w:t>]</w:t>
             </w:r>
           </w:p>
         </w:tc>
@@ -2662,7 +2923,15 @@
           </w:tcPr>
           <w:p>
             <w:r>
-              <w:t>Float [0,+]</w:t>
+              <w:t>Float [</w:t>
+            </w:r>
+            <w:proofErr w:type="gramStart"/>
+            <w:r>
+              <w:t>0,+</w:t>
+            </w:r>
+            <w:proofErr w:type="gramEnd"/>
+            <w:r>
+              <w:t>]</w:t>
             </w:r>
           </w:p>
         </w:tc>
@@ -2714,7 +2983,15 @@
           </w:tcPr>
           <w:p>
             <w:r>
-              <w:t>Float [0,+]</w:t>
+              <w:t>Float [</w:t>
+            </w:r>
+            <w:proofErr w:type="gramStart"/>
+            <w:r>
+              <w:t>0,+</w:t>
+            </w:r>
+            <w:proofErr w:type="gramEnd"/>
+            <w:r>
+              <w:t>]</w:t>
             </w:r>
           </w:p>
         </w:tc>
@@ -2766,7 +3043,15 @@
           </w:tcPr>
           <w:p>
             <w:r>
-              <w:t>Float [0,+]</w:t>
+              <w:t>Float [</w:t>
+            </w:r>
+            <w:proofErr w:type="gramStart"/>
+            <w:r>
+              <w:t>0,+</w:t>
+            </w:r>
+            <w:proofErr w:type="gramEnd"/>
+            <w:r>
+              <w:t>]</w:t>
             </w:r>
           </w:p>
         </w:tc>
@@ -2788,6 +3073,7 @@
           </w:tcPr>
           <w:p>
             <w:r>
+              <w:lastRenderedPageBreak/>
               <w:t>F24</w:t>
             </w:r>
           </w:p>
@@ -2960,7 +3246,15 @@
           </w:tcPr>
           <w:p>
             <w:r>
-              <w:t>Few Cloud Layer</w:t>
+              <w:t xml:space="preserve">Few </w:t>
+            </w:r>
+            <w:proofErr w:type="gramStart"/>
+            <w:r>
+              <w:t>Cloud</w:t>
+            </w:r>
+            <w:proofErr w:type="gramEnd"/>
+            <w:r>
+              <w:t xml:space="preserve"> Layer</w:t>
             </w:r>
           </w:p>
         </w:tc>
@@ -3704,7 +3998,6 @@
           </w:tcPr>
           <w:p>
             <w:r>
-              <w:lastRenderedPageBreak/>
               <w:t>F40</w:t>
             </w:r>
           </w:p>
@@ -3826,8 +4119,13 @@
     </w:p>
     <w:p>
       <w:r>
-        <w:t>Replace missing values</w:t>
-      </w:r>
+        <w:t xml:space="preserve">Replace missing </w:t>
+      </w:r>
+      <w:proofErr w:type="gramStart"/>
+      <w:r>
+        <w:t>values</w:t>
+      </w:r>
+      <w:proofErr w:type="gramEnd"/>
     </w:p>
     <w:p>
       <w:r>
@@ -3838,7 +4136,15 @@
     <w:p>
       <w:r>
         <w:tab/>
-        <w:t>Could I make the data more usable by regularizing the time delta between data readings.  Perhaps just duplicate rows of data to more evenly space out the time of recording.</w:t>
+        <w:t xml:space="preserve">Could I make the data more usable by regularizing the time delta between data readings.  Perhaps just duplicate rows of data to </w:t>
+      </w:r>
+      <w:proofErr w:type="gramStart"/>
+      <w:r>
+        <w:t>more evenly space out the time of recording</w:t>
+      </w:r>
+      <w:proofErr w:type="gramEnd"/>
+      <w:r>
+        <w:t>.</w:t>
       </w:r>
     </w:p>
     <w:p/>
@@ -3868,8 +4174,13 @@
     <w:p/>
     <w:p>
       <w:r>
-        <w:t>Address data imbalances</w:t>
-      </w:r>
+        <w:t xml:space="preserve">Address data </w:t>
+      </w:r>
+      <w:proofErr w:type="gramStart"/>
+      <w:r>
+        <w:t>imbalances</w:t>
+      </w:r>
+      <w:proofErr w:type="gramEnd"/>
     </w:p>
     <w:p>
       <w:r>
@@ -3884,6 +4195,7 @@
         <w:pStyle w:val="Heading3"/>
       </w:pPr>
       <w:r>
+        <w:lastRenderedPageBreak/>
         <w:t xml:space="preserve">Feature </w:t>
       </w:r>
       <w:r>
@@ -3902,7 +4214,7 @@
       </w:r>
     </w:p>
     <w:p>
-      <w:hyperlink r:id="rId36" w:history="1">
+      <w:hyperlink r:id="rId38" w:history="1">
         <w:r>
           <w:rPr>
             <w:rStyle w:val="Hyperlink"/>
@@ -3923,7 +4235,7 @@
       </w:r>
     </w:p>
     <w:p>
-      <w:hyperlink r:id="rId37" w:history="1">
+      <w:hyperlink r:id="rId39" w:history="1">
         <w:r>
           <w:rPr>
             <w:rStyle w:val="Hyperlink"/>
@@ -3936,7 +4248,7 @@
       </w:r>
     </w:p>
     <w:p>
-      <w:hyperlink r:id="rId38" w:history="1">
+      <w:hyperlink r:id="rId40" w:history="1">
         <w:r>
           <w:rPr>
             <w:rStyle w:val="Hyperlink"/>
@@ -3949,7 +4261,7 @@
       </w:r>
     </w:p>
     <w:p>
-      <w:hyperlink r:id="rId39" w:history="1">
+      <w:hyperlink r:id="rId41" w:history="1">
         <w:r>
           <w:rPr>
             <w:rStyle w:val="Hyperlink"/>
@@ -3964,7 +4276,6 @@
     <w:p/>
     <w:p>
       <w:r>
-        <w:lastRenderedPageBreak/>
         <w:t>Data augmentation-</w:t>
       </w:r>
     </w:p>
@@ -3985,7 +4296,7 @@
       </w:r>
     </w:p>
     <w:p>
-      <w:hyperlink r:id="rId40" w:history="1">
+      <w:hyperlink r:id="rId42" w:history="1">
         <w:r>
           <w:rPr>
             <w:rStyle w:val="Hyperlink"/>

</xml_diff>

<commit_message>
Take notes on the effect of different theta values
</commit_message>
<xml_diff>
--- a/docs/Data Science Roadmap.docx
+++ b/docs/Data Science Roadmap.docx
@@ -325,15 +325,7 @@
         </w:numPr>
       </w:pPr>
       <w:r>
-        <w:t xml:space="preserve">To evaluate each model to optimize for a variety of factors: error, </w:t>
-      </w:r>
-      <w:proofErr w:type="gramStart"/>
-      <w:r>
-        <w:t>compute</w:t>
-      </w:r>
-      <w:proofErr w:type="gramEnd"/>
-      <w:r>
-        <w:t xml:space="preserve">, number of features, and more to be determined. </w:t>
+        <w:t xml:space="preserve">To evaluate each model to optimize for a variety of factors: error, compute, number of features, and more to be determined. </w:t>
       </w:r>
     </w:p>
     <w:p/>
@@ -385,51 +377,17 @@
     </w:p>
     <w:p>
       <w:r>
-        <w:t xml:space="preserve">Chapter 13 on the Kalman filter could be covered after chapter 4, after chapter 12, or skipped </w:t>
-      </w:r>
-      <w:proofErr w:type="gramStart"/>
-      <w:r>
-        <w:t>altogether</w:t>
-      </w:r>
-      <w:proofErr w:type="gramEnd"/>
-    </w:p>
-    <w:p>
-      <w:r>
-        <w:t xml:space="preserve">Chapter 6 on </w:t>
-      </w:r>
-      <w:proofErr w:type="spellStart"/>
-      <w:r>
-        <w:t>Spectal</w:t>
-      </w:r>
-      <w:proofErr w:type="spellEnd"/>
-      <w:r>
-        <w:t xml:space="preserve"> analysis could be covered at any point after </w:t>
-      </w:r>
-      <w:proofErr w:type="spellStart"/>
-      <w:r>
-        <w:t>chpt</w:t>
-      </w:r>
-      <w:proofErr w:type="spellEnd"/>
-      <w:r>
-        <w:t xml:space="preserve"> 1 or skipped </w:t>
-      </w:r>
-      <w:proofErr w:type="gramStart"/>
-      <w:r>
-        <w:t>altogether</w:t>
-      </w:r>
-      <w:proofErr w:type="gramEnd"/>
-    </w:p>
-    <w:p>
-      <w:r>
-        <w:t xml:space="preserve">Although the book was written with an econometrics course in mind it should be useful in many other domains. It claims that “time series econometrics” has become almost synonymous with “empirical </w:t>
-      </w:r>
-      <w:proofErr w:type="gramStart"/>
-      <w:r>
-        <w:t>macroeconomics</w:t>
-      </w:r>
-      <w:proofErr w:type="gramEnd"/>
-      <w:r>
-        <w:t>”</w:t>
+        <w:t>Chapter 13 on the Kalman filter could be covered after chapter 4, after chapter 12, or skipped altogether</w:t>
+      </w:r>
+    </w:p>
+    <w:p>
+      <w:r>
+        <w:t>Chapter 6 on Spectal analysis could be covered at any point after chpt 1 or skipped altogether</w:t>
+      </w:r>
+    </w:p>
+    <w:p>
+      <w:r>
+        <w:t>Although the book was written with an econometrics course in mind it should be useful in many other domains. It claims that “time series econometrics” has become almost synonymous with “empirical macroeconomics”</w:t>
       </w:r>
     </w:p>
     <w:p/>
@@ -440,17 +398,7 @@
     </w:p>
     <w:p>
       <w:r>
-        <w:t xml:space="preserve">A difference equation is an equation relating an expression relating a variable y to </w:t>
-      </w:r>
-      <w:proofErr w:type="spellStart"/>
-      <w:proofErr w:type="gramStart"/>
-      <w:r>
-        <w:t>it’s</w:t>
-      </w:r>
-      <w:proofErr w:type="spellEnd"/>
-      <w:proofErr w:type="gramEnd"/>
-      <w:r>
-        <w:t xml:space="preserve"> previous values.</w:t>
+        <w:t>A difference equation is an equation relating an expression relating a variable y to it’s previous values.</w:t>
       </w:r>
     </w:p>
     <w:p>
@@ -502,15 +450,7 @@
     </w:p>
     <w:p>
       <w:r>
-        <w:t xml:space="preserve">This is </w:t>
-      </w:r>
-      <w:proofErr w:type="gramStart"/>
-      <w:r>
-        <w:t>first</w:t>
-      </w:r>
-      <w:proofErr w:type="gramEnd"/>
-      <w:r>
-        <w:t xml:space="preserve"> order because the first lag of the variable (y</w:t>
+        <w:t>This is first order because the first lag of the variable (y</w:t>
       </w:r>
       <w:r>
         <w:rPr>
@@ -525,13 +465,8 @@
         <w:t>.</w:t>
       </w:r>
       <w:r>
-        <w:t xml:space="preserve"> It is linear because it takes the form y= </w:t>
-      </w:r>
-      <w:proofErr w:type="spellStart"/>
-      <w:r>
-        <w:t>mx+b</w:t>
-      </w:r>
-      <w:proofErr w:type="spellEnd"/>
+        <w:t xml:space="preserve"> It is linear because it takes the form y= mx+b</w:t>
+      </w:r>
     </w:p>
     <w:p/>
     <w:p>
@@ -582,7 +517,6 @@
       </w:r>
     </w:p>
     <w:p>
-      <w:proofErr w:type="gramStart"/>
       <w:r>
         <w:t>m</w:t>
       </w:r>
@@ -593,15 +527,10 @@
         <w:t>t</w:t>
       </w:r>
       <w:r>
-        <w:t xml:space="preserve"> :</w:t>
-      </w:r>
-      <w:proofErr w:type="gramEnd"/>
-      <w:r>
-        <w:t>= log of real money holdings of the public</w:t>
-      </w:r>
-    </w:p>
-    <w:p>
-      <w:proofErr w:type="gramStart"/>
+        <w:t xml:space="preserve"> := log of real money holdings of the public</w:t>
+      </w:r>
+    </w:p>
+    <w:p>
       <w:r>
         <w:t>I</w:t>
       </w:r>
@@ -612,19 +541,13 @@
         <w:t>t</w:t>
       </w:r>
       <w:r>
-        <w:t xml:space="preserve"> :</w:t>
-      </w:r>
-      <w:proofErr w:type="gramEnd"/>
-      <w:r>
-        <w:t xml:space="preserve">= </w:t>
+        <w:t xml:space="preserve"> := </w:t>
       </w:r>
       <w:r>
         <w:t>log of aggregate real income</w:t>
       </w:r>
     </w:p>
     <w:p>
-      <w:proofErr w:type="spellStart"/>
-      <w:proofErr w:type="gramStart"/>
       <w:r>
         <w:t>r</w:t>
       </w:r>
@@ -634,18 +557,11 @@
         </w:rPr>
         <w:t>bt</w:t>
       </w:r>
-      <w:proofErr w:type="spellEnd"/>
-      <w:r>
-        <w:t xml:space="preserve"> :</w:t>
-      </w:r>
-      <w:proofErr w:type="gramEnd"/>
-      <w:r>
-        <w:t>= log of the interest rate on bank accounts</w:t>
-      </w:r>
-    </w:p>
-    <w:p>
-      <w:proofErr w:type="spellStart"/>
-      <w:proofErr w:type="gramStart"/>
+      <w:r>
+        <w:t xml:space="preserve"> := log of the interest rate on bank accounts</w:t>
+      </w:r>
+    </w:p>
+    <w:p>
       <w:r>
         <w:lastRenderedPageBreak/>
         <w:t>r</w:t>
@@ -656,13 +572,8 @@
         </w:rPr>
         <w:t>ct</w:t>
       </w:r>
-      <w:proofErr w:type="spellEnd"/>
-      <w:r>
-        <w:t xml:space="preserve"> :</w:t>
-      </w:r>
-      <w:proofErr w:type="gramEnd"/>
-      <w:r>
-        <w:t xml:space="preserve">= </w:t>
+      <w:r>
+        <w:t xml:space="preserve"> := </w:t>
       </w:r>
       <w:r>
         <w:t>log of the interest rate on commercial paper</w:t>
@@ -877,23 +788,7 @@
     </w:p>
     <w:p>
       <w:r>
-        <w:t xml:space="preserve">1.1.7 expresses </w:t>
-      </w:r>
-      <w:proofErr w:type="spellStart"/>
-      <w:r>
-        <w:t>yt</w:t>
-      </w:r>
-      <w:proofErr w:type="spellEnd"/>
-      <w:r>
-        <w:t xml:space="preserve"> as a linear function, given the initial value y-1 and the values of w. To calculate the effect of w0 on </w:t>
-      </w:r>
-      <w:proofErr w:type="spellStart"/>
-      <w:r>
-        <w:t>yt</w:t>
-      </w:r>
-      <w:proofErr w:type="spellEnd"/>
-      <w:r>
-        <w:t>. If w0 were to change with the same initial values, the effect on y would be:</w:t>
+        <w:t>1.1.7 expresses yt as a linear function, given the initial value y-1 and the values of w. To calculate the effect of w0 on yt. If w0 were to change with the same initial values, the effect on y would be:</w:t>
       </w:r>
     </w:p>
     <w:p>
@@ -940,21 +835,8 @@
     </w:p>
     <w:p>
       <w:r>
-        <w:t xml:space="preserve">Remember that the partial derivative could be read as the rate of change of </w:t>
-      </w:r>
-      <w:proofErr w:type="spellStart"/>
-      <w:r>
-        <w:t>yt</w:t>
-      </w:r>
-      <w:proofErr w:type="spellEnd"/>
-      <w:r>
-        <w:t xml:space="preserve"> with respect to w0 equals theta to the </w:t>
-      </w:r>
-      <w:proofErr w:type="gramStart"/>
-      <w:r>
-        <w:t>t</w:t>
-      </w:r>
-      <w:proofErr w:type="gramEnd"/>
+        <w:t>Remember that the partial derivative could be read as the rate of change of yt with respect to w0 equals theta to the t</w:t>
+      </w:r>
     </w:p>
     <w:p>
       <w:r>
@@ -1049,26 +931,10 @@
     </w:p>
     <w:p>
       <w:r>
-        <w:t xml:space="preserve">Note above that in the above calculation the partial derivative of </w:t>
-      </w:r>
-      <w:proofErr w:type="spellStart"/>
-      <w:r>
-        <w:t>wt</w:t>
-      </w:r>
-      <w:proofErr w:type="spellEnd"/>
-      <w:r>
-        <w:t xml:space="preserve"> is used to substitute theta to the second power in. Then </w:t>
-      </w:r>
-      <w:r>
-        <w:t xml:space="preserve">you just need to address the term used for cancelling. It reads out as the rate of change of </w:t>
-      </w:r>
-      <w:proofErr w:type="spellStart"/>
-      <w:r>
-        <w:t>wt</w:t>
-      </w:r>
-      <w:proofErr w:type="spellEnd"/>
-      <w:r>
-        <w:t xml:space="preserve"> with respect to current income. </w:t>
+        <w:t xml:space="preserve">Note above that in the above calculation the partial derivative of wt is used to substitute theta to the second power in. Then </w:t>
+      </w:r>
+      <w:r>
+        <w:t xml:space="preserve">you just need to address the term used for cancelling. It reads out as the rate of change of wt with respect to current income. </w:t>
       </w:r>
     </w:p>
     <w:p>
@@ -1078,11 +944,13 @@
     </w:p>
     <w:p>
       <w:r>
-        <w:lastRenderedPageBreak/>
+        <w:rPr>
+          <w:noProof/>
+        </w:rPr>
         <w:drawing>
-          <wp:inline distT="0" distB="0" distL="0" distR="0" wp14:anchorId="16A9B428" wp14:editId="51650D1F">
-            <wp:extent cx="5943600" cy="5612130"/>
-            <wp:effectExtent l="0" t="0" r="0" b="7620"/>
+          <wp:inline distT="0" distB="0" distL="0" distR="0" wp14:anchorId="16A9B428" wp14:editId="12AD3C47">
+            <wp:extent cx="4962525" cy="4685769"/>
+            <wp:effectExtent l="0" t="0" r="0" b="635"/>
             <wp:docPr id="532119838" name="Picture 1" descr="A group of graphs with numbers&#10;&#10;Description automatically generated with medium confidence"/>
             <wp:cNvGraphicFramePr>
               <a:graphicFrameLocks xmlns:a="http://schemas.openxmlformats.org/drawingml/2006/main" noChangeAspect="1"/>
@@ -1103,7 +971,7 @@
                   <pic:spPr>
                     <a:xfrm>
                       <a:off x="0" y="0"/>
-                      <a:ext cx="5943600" cy="5612130"/>
+                      <a:ext cx="4971695" cy="4694427"/>
                     </a:xfrm>
                     <a:prstGeom prst="rect">
                       <a:avLst/>
@@ -1118,6 +986,7 @@
     </w:p>
     <w:p>
       <w:r>
+        <w:lastRenderedPageBreak/>
         <w:t>As seen in figure 1.1a if 0&lt;</w:t>
       </w:r>
       <w:r>
@@ -1130,6 +999,9 @@
         <w:t xml:space="preserve">&lt;1 then the multiplier </w:t>
       </w:r>
       <w:r>
+        <w:rPr>
+          <w:noProof/>
+        </w:rPr>
         <w:drawing>
           <wp:inline distT="0" distB="0" distL="0" distR="0" wp14:anchorId="0F14FFBD" wp14:editId="33A3A949">
             <wp:extent cx="971686" cy="323895"/>
@@ -1175,10 +1047,295 @@
         <w:t>Geometrically = Exponentially?</w:t>
       </w:r>
     </w:p>
+    <w:p>
+      <w:r>
+        <w:t>As seen in figure 1.1</w:t>
+      </w:r>
+      <w:r>
+        <w:t>b</w:t>
+      </w:r>
+      <w:r>
+        <w:t xml:space="preserve"> if </w:t>
+      </w:r>
+      <w:r>
+        <w:t>-1</w:t>
+      </w:r>
+      <w:r>
+        <w:t>&lt;</w:t>
+      </w:r>
+      <w:r>
+        <w:rPr>
+          <w:rFonts w:cstheme="minorHAnsi"/>
+        </w:rPr>
+        <w:t>ϴ</w:t>
+      </w:r>
+      <w:r>
+        <w:t>&lt;</w:t>
+      </w:r>
+      <w:r>
+        <w:t>0</w:t>
+      </w:r>
+      <w:r>
+        <w:t xml:space="preserve"> then the multiplier </w:t>
+      </w:r>
+      <w:r>
+        <w:rPr>
+          <w:noProof/>
+        </w:rPr>
+        <w:drawing>
+          <wp:inline distT="0" distB="0" distL="0" distR="0" wp14:anchorId="3E44FD35" wp14:editId="77B2BB6F">
+            <wp:extent cx="971686" cy="323895"/>
+            <wp:effectExtent l="0" t="0" r="0" b="0"/>
+            <wp:docPr id="645248078" name="Picture 1"/>
+            <wp:cNvGraphicFramePr>
+              <a:graphicFrameLocks xmlns:a="http://schemas.openxmlformats.org/drawingml/2006/main" noChangeAspect="1"/>
+            </wp:cNvGraphicFramePr>
+            <a:graphic xmlns:a="http://schemas.openxmlformats.org/drawingml/2006/main">
+              <a:graphicData uri="http://schemas.openxmlformats.org/drawingml/2006/picture">
+                <pic:pic xmlns:pic="http://schemas.openxmlformats.org/drawingml/2006/picture">
+                  <pic:nvPicPr>
+                    <pic:cNvPr id="1506945785" name=""/>
+                    <pic:cNvPicPr/>
+                  </pic:nvPicPr>
+                  <pic:blipFill>
+                    <a:blip r:embed="rId17"/>
+                    <a:stretch>
+                      <a:fillRect/>
+                    </a:stretch>
+                  </pic:blipFill>
+                  <pic:spPr>
+                    <a:xfrm>
+                      <a:off x="0" y="0"/>
+                      <a:ext cx="971686" cy="323895"/>
+                    </a:xfrm>
+                    <a:prstGeom prst="rect">
+                      <a:avLst/>
+                    </a:prstGeom>
+                  </pic:spPr>
+                </pic:pic>
+              </a:graphicData>
+            </a:graphic>
+          </wp:inline>
+        </w:drawing>
+      </w:r>
+      <w:r>
+        <w:t xml:space="preserve"> decays </w:t>
+      </w:r>
+      <w:r>
+        <w:t>alternating its sign</w:t>
+      </w:r>
+    </w:p>
+    <w:p>
+      <w:r>
+        <w:t>As seen in figure 1.1</w:t>
+      </w:r>
+      <w:r>
+        <w:t>c</w:t>
+      </w:r>
+      <w:r>
+        <w:t xml:space="preserve"> if </w:t>
+      </w:r>
+      <w:r>
+        <w:rPr>
+          <w:rFonts w:cstheme="minorHAnsi"/>
+        </w:rPr>
+        <w:t>ϴ</w:t>
+      </w:r>
+      <w:r>
+        <w:rPr>
+          <w:rFonts w:cstheme="minorHAnsi"/>
+        </w:rPr>
+        <w:t>&gt;1</w:t>
+      </w:r>
+      <w:r>
+        <w:t xml:space="preserve"> then the multiplier </w:t>
+      </w:r>
+      <w:r>
+        <w:rPr>
+          <w:noProof/>
+        </w:rPr>
+        <w:drawing>
+          <wp:inline distT="0" distB="0" distL="0" distR="0" wp14:anchorId="3C62F96C" wp14:editId="3C077E60">
+            <wp:extent cx="971686" cy="323895"/>
+            <wp:effectExtent l="0" t="0" r="0" b="0"/>
+            <wp:docPr id="501963727" name="Picture 1"/>
+            <wp:cNvGraphicFramePr>
+              <a:graphicFrameLocks xmlns:a="http://schemas.openxmlformats.org/drawingml/2006/main" noChangeAspect="1"/>
+            </wp:cNvGraphicFramePr>
+            <a:graphic xmlns:a="http://schemas.openxmlformats.org/drawingml/2006/main">
+              <a:graphicData uri="http://schemas.openxmlformats.org/drawingml/2006/picture">
+                <pic:pic xmlns:pic="http://schemas.openxmlformats.org/drawingml/2006/picture">
+                  <pic:nvPicPr>
+                    <pic:cNvPr id="1506945785" name=""/>
+                    <pic:cNvPicPr/>
+                  </pic:nvPicPr>
+                  <pic:blipFill>
+                    <a:blip r:embed="rId17"/>
+                    <a:stretch>
+                      <a:fillRect/>
+                    </a:stretch>
+                  </pic:blipFill>
+                  <pic:spPr>
+                    <a:xfrm>
+                      <a:off x="0" y="0"/>
+                      <a:ext cx="971686" cy="323895"/>
+                    </a:xfrm>
+                    <a:prstGeom prst="rect">
+                      <a:avLst/>
+                    </a:prstGeom>
+                  </pic:spPr>
+                </pic:pic>
+              </a:graphicData>
+            </a:graphic>
+          </wp:inline>
+        </w:drawing>
+      </w:r>
+      <w:r>
+        <w:t xml:space="preserve"> </w:t>
+      </w:r>
+      <w:r>
+        <w:t>increases exponentially</w:t>
+      </w:r>
+    </w:p>
+    <w:p>
+      <w:r>
+        <w:t>As seen in figure 1.1</w:t>
+      </w:r>
+      <w:r>
+        <w:t>d</w:t>
+      </w:r>
+      <w:r>
+        <w:t xml:space="preserve"> if </w:t>
+      </w:r>
+      <w:r>
+        <w:rPr>
+          <w:rFonts w:cstheme="minorHAnsi"/>
+        </w:rPr>
+        <w:t>ϴ</w:t>
+      </w:r>
+      <w:r>
+        <w:t>&lt;</w:t>
+      </w:r>
+      <w:r>
+        <w:t>-1</w:t>
+      </w:r>
+      <w:r>
+        <w:t xml:space="preserve"> then the multiplier </w:t>
+      </w:r>
+      <w:r>
+        <w:rPr>
+          <w:noProof/>
+        </w:rPr>
+        <w:drawing>
+          <wp:inline distT="0" distB="0" distL="0" distR="0" wp14:anchorId="6A957147" wp14:editId="02279401">
+            <wp:extent cx="971686" cy="323895"/>
+            <wp:effectExtent l="0" t="0" r="0" b="0"/>
+            <wp:docPr id="35554488" name="Picture 1"/>
+            <wp:cNvGraphicFramePr>
+              <a:graphicFrameLocks xmlns:a="http://schemas.openxmlformats.org/drawingml/2006/main" noChangeAspect="1"/>
+            </wp:cNvGraphicFramePr>
+            <a:graphic xmlns:a="http://schemas.openxmlformats.org/drawingml/2006/main">
+              <a:graphicData uri="http://schemas.openxmlformats.org/drawingml/2006/picture">
+                <pic:pic xmlns:pic="http://schemas.openxmlformats.org/drawingml/2006/picture">
+                  <pic:nvPicPr>
+                    <pic:cNvPr id="1506945785" name=""/>
+                    <pic:cNvPicPr/>
+                  </pic:nvPicPr>
+                  <pic:blipFill>
+                    <a:blip r:embed="rId17"/>
+                    <a:stretch>
+                      <a:fillRect/>
+                    </a:stretch>
+                  </pic:blipFill>
+                  <pic:spPr>
+                    <a:xfrm>
+                      <a:off x="0" y="0"/>
+                      <a:ext cx="971686" cy="323895"/>
+                    </a:xfrm>
+                    <a:prstGeom prst="rect">
+                      <a:avLst/>
+                    </a:prstGeom>
+                  </pic:spPr>
+                </pic:pic>
+              </a:graphicData>
+            </a:graphic>
+          </wp:inline>
+        </w:drawing>
+      </w:r>
+      <w:r>
+        <w:t xml:space="preserve"> increases exponentially</w:t>
+      </w:r>
+      <w:r>
+        <w:t xml:space="preserve"> alternating sign</w:t>
+      </w:r>
+    </w:p>
+    <w:p>
+      <w:r>
+        <w:t>This reminds me of convergent, divergent, and oscillating series?</w:t>
+      </w:r>
+    </w:p>
+    <w:p>
+      <w:r>
+        <w:t>TODO: check this in undergrad notes</w:t>
+      </w:r>
+    </w:p>
+    <w:p>
+      <w:r>
+        <w:t xml:space="preserve">If </w:t>
+      </w:r>
+      <w:r>
+        <w:rPr>
+          <w:rFonts w:cstheme="minorHAnsi"/>
+        </w:rPr>
+        <w:t>ϴ</w:t>
+      </w:r>
+      <w:r>
+        <w:t>=1 then the solution [1.1.9] becomes,</w:t>
+      </w:r>
+    </w:p>
+    <w:p>
+      <w:r>
+        <w:drawing>
+          <wp:inline distT="0" distB="0" distL="0" distR="0" wp14:anchorId="3DBB0DBE" wp14:editId="0CEB2E50">
+            <wp:extent cx="5943600" cy="365125"/>
+            <wp:effectExtent l="0" t="0" r="0" b="0"/>
+            <wp:docPr id="1360591030" name="Picture 1"/>
+            <wp:cNvGraphicFramePr>
+              <a:graphicFrameLocks xmlns:a="http://schemas.openxmlformats.org/drawingml/2006/main" noChangeAspect="1"/>
+            </wp:cNvGraphicFramePr>
+            <a:graphic xmlns:a="http://schemas.openxmlformats.org/drawingml/2006/main">
+              <a:graphicData uri="http://schemas.openxmlformats.org/drawingml/2006/picture">
+                <pic:pic xmlns:pic="http://schemas.openxmlformats.org/drawingml/2006/picture">
+                  <pic:nvPicPr>
+                    <pic:cNvPr id="1360591030" name=""/>
+                    <pic:cNvPicPr/>
+                  </pic:nvPicPr>
+                  <pic:blipFill>
+                    <a:blip r:embed="rId18"/>
+                    <a:stretch>
+                      <a:fillRect/>
+                    </a:stretch>
+                  </pic:blipFill>
+                  <pic:spPr>
+                    <a:xfrm>
+                      <a:off x="0" y="0"/>
+                      <a:ext cx="5943600" cy="365125"/>
+                    </a:xfrm>
+                    <a:prstGeom prst="rect">
+                      <a:avLst/>
+                    </a:prstGeom>
+                  </pic:spPr>
+                </pic:pic>
+              </a:graphicData>
+            </a:graphic>
+          </wp:inline>
+        </w:drawing>
+      </w:r>
+    </w:p>
     <w:p/>
     <w:p/>
     <w:p>
-      <w:hyperlink r:id="rId18" w:history="1">
+      <w:hyperlink r:id="rId19" w:history="1">
         <w:r>
           <w:rPr>
             <w:rStyle w:val="Hyperlink"/>
@@ -1191,7 +1348,7 @@
       </w:r>
     </w:p>
     <w:p>
-      <w:hyperlink r:id="rId19" w:history="1">
+      <w:hyperlink r:id="rId20" w:history="1">
         <w:r>
           <w:rPr>
             <w:rStyle w:val="Hyperlink"/>
@@ -1221,7 +1378,6 @@
     </w:p>
     <w:p>
       <w:r>
-        <w:lastRenderedPageBreak/>
         <w:t xml:space="preserve">Search: </w:t>
       </w:r>
       <w:r>
@@ -1229,7 +1385,7 @@
       </w:r>
     </w:p>
     <w:p>
-      <w:hyperlink r:id="rId20" w:history="1">
+      <w:hyperlink r:id="rId21" w:history="1">
         <w:r>
           <w:rPr>
             <w:rStyle w:val="Hyperlink"/>
@@ -1242,7 +1398,7 @@
       </w:r>
     </w:p>
     <w:p>
-      <w:hyperlink r:id="rId21" w:history="1">
+      <w:hyperlink r:id="rId22" w:history="1">
         <w:r>
           <w:rPr>
             <w:rStyle w:val="Hyperlink"/>
@@ -1255,7 +1411,7 @@
       </w:r>
     </w:p>
     <w:p>
-      <w:hyperlink r:id="rId22" w:history="1">
+      <w:hyperlink r:id="rId23" w:history="1">
         <w:r>
           <w:rPr>
             <w:rStyle w:val="Hyperlink"/>
@@ -1268,7 +1424,7 @@
       </w:r>
     </w:p>
     <w:p>
-      <w:hyperlink r:id="rId23" w:history="1">
+      <w:hyperlink r:id="rId24" w:history="1">
         <w:r>
           <w:rPr>
             <w:rStyle w:val="Hyperlink"/>
@@ -1281,7 +1437,7 @@
       </w:r>
     </w:p>
     <w:p>
-      <w:hyperlink r:id="rId24" w:history="1">
+      <w:hyperlink r:id="rId25" w:history="1">
         <w:r>
           <w:rPr>
             <w:rStyle w:val="Hyperlink"/>
@@ -1305,7 +1461,7 @@
       </w:r>
     </w:p>
     <w:p>
-      <w:hyperlink r:id="rId25" w:history="1">
+      <w:hyperlink r:id="rId26" w:history="1">
         <w:r>
           <w:rPr>
             <w:rStyle w:val="Hyperlink"/>
@@ -1318,7 +1474,7 @@
       </w:r>
     </w:p>
     <w:p>
-      <w:hyperlink r:id="rId26" w:history="1">
+      <w:hyperlink r:id="rId27" w:history="1">
         <w:r>
           <w:rPr>
             <w:rStyle w:val="Hyperlink"/>
@@ -1355,7 +1511,7 @@
       </w:r>
     </w:p>
     <w:p>
-      <w:hyperlink r:id="rId27" w:history="1">
+      <w:hyperlink r:id="rId28" w:history="1">
         <w:r>
           <w:rPr>
             <w:rStyle w:val="Hyperlink"/>
@@ -1368,7 +1524,7 @@
       </w:r>
     </w:p>
     <w:p>
-      <w:hyperlink r:id="rId28" w:history="1">
+      <w:hyperlink r:id="rId29" w:history="1">
         <w:r>
           <w:rPr>
             <w:rStyle w:val="Hyperlink"/>
@@ -1381,7 +1537,7 @@
       </w:r>
     </w:p>
     <w:p>
-      <w:hyperlink r:id="rId29" w:history="1">
+      <w:hyperlink r:id="rId30" w:history="1">
         <w:r>
           <w:rPr>
             <w:rStyle w:val="Hyperlink"/>
@@ -1394,7 +1550,7 @@
       </w:r>
     </w:p>
     <w:p>
-      <w:hyperlink r:id="rId30" w:history="1">
+      <w:hyperlink r:id="rId31" w:history="1">
         <w:r>
           <w:rPr>
             <w:rStyle w:val="Hyperlink"/>
@@ -1407,7 +1563,7 @@
       </w:r>
     </w:p>
     <w:p>
-      <w:hyperlink r:id="rId31" w:history="1">
+      <w:hyperlink r:id="rId32" w:history="1">
         <w:r>
           <w:rPr>
             <w:rStyle w:val="Hyperlink"/>
@@ -1449,7 +1605,7 @@
       </w:r>
     </w:p>
     <w:p>
-      <w:hyperlink r:id="rId32" w:history="1">
+      <w:hyperlink r:id="rId33" w:history="1">
         <w:r>
           <w:rPr>
             <w:rStyle w:val="Hyperlink"/>
@@ -1462,7 +1618,7 @@
       </w:r>
     </w:p>
     <w:p>
-      <w:hyperlink r:id="rId33" w:history="1">
+      <w:hyperlink r:id="rId34" w:history="1">
         <w:r>
           <w:rPr>
             <w:rStyle w:val="Hyperlink"/>
@@ -1475,7 +1631,7 @@
       </w:r>
     </w:p>
     <w:p>
-      <w:hyperlink r:id="rId34" w:history="1">
+      <w:hyperlink r:id="rId35" w:history="1">
         <w:r>
           <w:rPr>
             <w:rStyle w:val="Hyperlink"/>
@@ -1488,7 +1644,7 @@
       </w:r>
     </w:p>
     <w:p>
-      <w:hyperlink r:id="rId35" w:history="1">
+      <w:hyperlink r:id="rId36" w:history="1">
         <w:r>
           <w:rPr>
             <w:rStyle w:val="Hyperlink"/>
@@ -1501,7 +1657,7 @@
       </w:r>
     </w:p>
     <w:p>
-      <w:hyperlink r:id="rId36" w:history="1">
+      <w:hyperlink r:id="rId37" w:history="1">
         <w:r>
           <w:rPr>
             <w:rStyle w:val="Hyperlink"/>
@@ -1514,7 +1670,7 @@
       </w:r>
     </w:p>
     <w:p>
-      <w:hyperlink r:id="rId37" w:history="1">
+      <w:hyperlink r:id="rId38" w:history="1">
         <w:r>
           <w:rPr>
             <w:rStyle w:val="Hyperlink"/>
@@ -1722,16 +1878,11 @@
           </w:tcPr>
           <w:p>
             <w:r>
-              <w:t>Int [</w:t>
-            </w:r>
-            <w:proofErr w:type="gramStart"/>
-            <w:r>
-              <w:t>0,</w:t>
+              <w:t>Int [0,</w:t>
             </w:r>
             <w:r>
               <w:t>+</w:t>
             </w:r>
-            <w:proofErr w:type="gramEnd"/>
             <w:r>
               <w:t>]</w:t>
             </w:r>
@@ -1755,6 +1906,7 @@
           </w:tcPr>
           <w:p>
             <w:r>
+              <w:lastRenderedPageBreak/>
               <w:t>F1</w:t>
             </w:r>
           </w:p>
@@ -1885,15 +2037,7 @@
           </w:tcPr>
           <w:p>
             <w:r>
-              <w:t>Float [</w:t>
-            </w:r>
-            <w:proofErr w:type="gramStart"/>
-            <w:r>
-              <w:t>0,+</w:t>
-            </w:r>
-            <w:proofErr w:type="gramEnd"/>
-            <w:r>
-              <w:t>]</w:t>
+              <w:t>Float [0,+]</w:t>
             </w:r>
           </w:p>
         </w:tc>
@@ -2045,15 +2189,7 @@
           </w:tcPr>
           <w:p>
             <w:r>
-              <w:t>Float [</w:t>
-            </w:r>
-            <w:proofErr w:type="gramStart"/>
-            <w:r>
-              <w:t>-,+</w:t>
-            </w:r>
-            <w:proofErr w:type="gramEnd"/>
-            <w:r>
-              <w:t>]</w:t>
+              <w:t>Float [-,+]</w:t>
             </w:r>
           </w:p>
         </w:tc>
@@ -2136,11 +2272,9 @@
             <w:tcW w:w="2195" w:type="dxa"/>
           </w:tcPr>
           <w:p>
-            <w:proofErr w:type="spellStart"/>
             <w:r>
               <w:t>windDIR</w:t>
             </w:r>
-            <w:proofErr w:type="spellEnd"/>
           </w:p>
         </w:tc>
         <w:tc>
@@ -2190,11 +2324,9 @@
             <w:tcW w:w="2195" w:type="dxa"/>
           </w:tcPr>
           <w:p>
-            <w:proofErr w:type="spellStart"/>
             <w:r>
               <w:t>windMPH</w:t>
             </w:r>
-            <w:proofErr w:type="spellEnd"/>
           </w:p>
         </w:tc>
         <w:tc>
@@ -2213,15 +2345,7 @@
           </w:tcPr>
           <w:p>
             <w:r>
-              <w:t>Float [</w:t>
-            </w:r>
-            <w:proofErr w:type="gramStart"/>
-            <w:r>
-              <w:t>0,+</w:t>
-            </w:r>
-            <w:proofErr w:type="gramEnd"/>
-            <w:r>
-              <w:t>]</w:t>
+              <w:t>Float [0,+]</w:t>
             </w:r>
           </w:p>
         </w:tc>
@@ -2252,11 +2376,9 @@
             <w:tcW w:w="2195" w:type="dxa"/>
           </w:tcPr>
           <w:p>
-            <w:proofErr w:type="spellStart"/>
             <w:r>
               <w:t>precip</w:t>
             </w:r>
-            <w:proofErr w:type="spellEnd"/>
           </w:p>
         </w:tc>
         <w:tc>
@@ -2275,15 +2397,7 @@
           </w:tcPr>
           <w:p>
             <w:r>
-              <w:t>Float [</w:t>
-            </w:r>
-            <w:proofErr w:type="gramStart"/>
-            <w:r>
-              <w:t>0,+</w:t>
-            </w:r>
-            <w:proofErr w:type="gramEnd"/>
-            <w:r>
-              <w:t>]</w:t>
+              <w:t>Float [0,+]</w:t>
             </w:r>
           </w:p>
         </w:tc>
@@ -2314,11 +2428,9 @@
             <w:tcW w:w="2195" w:type="dxa"/>
           </w:tcPr>
           <w:p>
-            <w:proofErr w:type="spellStart"/>
             <w:r>
               <w:t>mslp</w:t>
             </w:r>
-            <w:proofErr w:type="spellEnd"/>
           </w:p>
         </w:tc>
         <w:tc>
@@ -2337,15 +2449,7 @@
           </w:tcPr>
           <w:p>
             <w:r>
-              <w:t>Float [</w:t>
-            </w:r>
-            <w:proofErr w:type="gramStart"/>
-            <w:r>
-              <w:t>0,+</w:t>
-            </w:r>
-            <w:proofErr w:type="gramEnd"/>
-            <w:r>
-              <w:t>]</w:t>
+              <w:t>Float [0,+]</w:t>
             </w:r>
           </w:p>
         </w:tc>
@@ -2449,15 +2553,7 @@
           </w:tcPr>
           <w:p>
             <w:r>
-              <w:t>Float [</w:t>
-            </w:r>
-            <w:proofErr w:type="gramStart"/>
-            <w:r>
-              <w:t>0,+</w:t>
-            </w:r>
-            <w:proofErr w:type="gramEnd"/>
-            <w:r>
-              <w:t>]</w:t>
+              <w:t>Float [0,+]</w:t>
             </w:r>
           </w:p>
         </w:tc>
@@ -2488,11 +2584,9 @@
             <w:tcW w:w="2195" w:type="dxa"/>
           </w:tcPr>
           <w:p>
-            <w:proofErr w:type="spellStart"/>
             <w:r>
               <w:t>wxcodes</w:t>
             </w:r>
-            <w:proofErr w:type="spellEnd"/>
           </w:p>
         </w:tc>
         <w:tc>
@@ -2563,15 +2657,7 @@
           </w:tcPr>
           <w:p>
             <w:r>
-              <w:t>Float [</w:t>
-            </w:r>
-            <w:proofErr w:type="gramStart"/>
-            <w:r>
-              <w:t>0,+</w:t>
-            </w:r>
-            <w:proofErr w:type="gramEnd"/>
-            <w:r>
-              <w:t>]</w:t>
+              <w:t>Float [0,+]</w:t>
             </w:r>
           </w:p>
         </w:tc>
@@ -2623,15 +2709,7 @@
           </w:tcPr>
           <w:p>
             <w:r>
-              <w:t>Float [</w:t>
-            </w:r>
-            <w:proofErr w:type="gramStart"/>
-            <w:r>
-              <w:t>0,+</w:t>
-            </w:r>
-            <w:proofErr w:type="gramEnd"/>
-            <w:r>
-              <w:t>]</w:t>
+              <w:t>Float [0,+]</w:t>
             </w:r>
           </w:p>
         </w:tc>
@@ -2683,15 +2761,7 @@
           </w:tcPr>
           <w:p>
             <w:r>
-              <w:t>Float [</w:t>
-            </w:r>
-            <w:proofErr w:type="gramStart"/>
-            <w:r>
-              <w:t>0,+</w:t>
-            </w:r>
-            <w:proofErr w:type="gramEnd"/>
-            <w:r>
-              <w:t>]</w:t>
+              <w:t>Float [0,+]</w:t>
             </w:r>
           </w:p>
         </w:tc>
@@ -2743,15 +2813,7 @@
           </w:tcPr>
           <w:p>
             <w:r>
-              <w:t>Float [</w:t>
-            </w:r>
-            <w:proofErr w:type="gramStart"/>
-            <w:r>
-              <w:t>0,+</w:t>
-            </w:r>
-            <w:proofErr w:type="gramEnd"/>
-            <w:r>
-              <w:t>]</w:t>
+              <w:t>Float [0,+]</w:t>
             </w:r>
           </w:p>
         </w:tc>
@@ -2803,15 +2865,7 @@
           </w:tcPr>
           <w:p>
             <w:r>
-              <w:t>Float [</w:t>
-            </w:r>
-            <w:proofErr w:type="gramStart"/>
-            <w:r>
-              <w:t>0,+</w:t>
-            </w:r>
-            <w:proofErr w:type="gramEnd"/>
-            <w:r>
-              <w:t>]</w:t>
+              <w:t>Float [0,+]</w:t>
             </w:r>
           </w:p>
         </w:tc>
@@ -2863,15 +2917,7 @@
           </w:tcPr>
           <w:p>
             <w:r>
-              <w:t>Float [</w:t>
-            </w:r>
-            <w:proofErr w:type="gramStart"/>
-            <w:r>
-              <w:t>0,+</w:t>
-            </w:r>
-            <w:proofErr w:type="gramEnd"/>
-            <w:r>
-              <w:t>]</w:t>
+              <w:t>Float [0,+]</w:t>
             </w:r>
           </w:p>
         </w:tc>
@@ -2923,15 +2969,7 @@
           </w:tcPr>
           <w:p>
             <w:r>
-              <w:t>Float [</w:t>
-            </w:r>
-            <w:proofErr w:type="gramStart"/>
-            <w:r>
-              <w:t>0,+</w:t>
-            </w:r>
-            <w:proofErr w:type="gramEnd"/>
-            <w:r>
-              <w:t>]</w:t>
+              <w:t>Float [0,+]</w:t>
             </w:r>
           </w:p>
         </w:tc>
@@ -2983,15 +3021,7 @@
           </w:tcPr>
           <w:p>
             <w:r>
-              <w:t>Float [</w:t>
-            </w:r>
-            <w:proofErr w:type="gramStart"/>
-            <w:r>
-              <w:t>0,+</w:t>
-            </w:r>
-            <w:proofErr w:type="gramEnd"/>
-            <w:r>
-              <w:t>]</w:t>
+              <w:t>Float [0,+]</w:t>
             </w:r>
           </w:p>
         </w:tc>
@@ -3043,15 +3073,7 @@
           </w:tcPr>
           <w:p>
             <w:r>
-              <w:t>Float [</w:t>
-            </w:r>
-            <w:proofErr w:type="gramStart"/>
-            <w:r>
-              <w:t>0,+</w:t>
-            </w:r>
-            <w:proofErr w:type="gramEnd"/>
-            <w:r>
-              <w:t>]</w:t>
+              <w:t>Float [0,+]</w:t>
             </w:r>
           </w:p>
         </w:tc>
@@ -3073,7 +3095,6 @@
           </w:tcPr>
           <w:p>
             <w:r>
-              <w:lastRenderedPageBreak/>
               <w:t>F24</w:t>
             </w:r>
           </w:p>
@@ -3246,15 +3267,7 @@
           </w:tcPr>
           <w:p>
             <w:r>
-              <w:t xml:space="preserve">Few </w:t>
-            </w:r>
-            <w:proofErr w:type="gramStart"/>
-            <w:r>
-              <w:t>Cloud</w:t>
-            </w:r>
-            <w:proofErr w:type="gramEnd"/>
-            <w:r>
-              <w:t xml:space="preserve"> Layer</w:t>
+              <w:t>Few Cloud Layer</w:t>
             </w:r>
           </w:p>
         </w:tc>
@@ -3824,6 +3837,7 @@
           </w:tcPr>
           <w:p>
             <w:r>
+              <w:lastRenderedPageBreak/>
               <w:t>F37</w:t>
             </w:r>
           </w:p>
@@ -4119,13 +4133,8 @@
     </w:p>
     <w:p>
       <w:r>
-        <w:t xml:space="preserve">Replace missing </w:t>
-      </w:r>
-      <w:proofErr w:type="gramStart"/>
-      <w:r>
-        <w:t>values</w:t>
-      </w:r>
-      <w:proofErr w:type="gramEnd"/>
+        <w:t>Replace missing values</w:t>
+      </w:r>
     </w:p>
     <w:p>
       <w:r>
@@ -4136,15 +4145,7 @@
     <w:p>
       <w:r>
         <w:tab/>
-        <w:t xml:space="preserve">Could I make the data more usable by regularizing the time delta between data readings.  Perhaps just duplicate rows of data to </w:t>
-      </w:r>
-      <w:proofErr w:type="gramStart"/>
-      <w:r>
-        <w:t>more evenly space out the time of recording</w:t>
-      </w:r>
-      <w:proofErr w:type="gramEnd"/>
-      <w:r>
-        <w:t>.</w:t>
+        <w:t>Could I make the data more usable by regularizing the time delta between data readings.  Perhaps just duplicate rows of data to more evenly space out the time of recording.</w:t>
       </w:r>
     </w:p>
     <w:p/>
@@ -4174,13 +4175,8 @@
     <w:p/>
     <w:p>
       <w:r>
-        <w:t xml:space="preserve">Address data </w:t>
-      </w:r>
-      <w:proofErr w:type="gramStart"/>
-      <w:r>
-        <w:t>imbalances</w:t>
-      </w:r>
-      <w:proofErr w:type="gramEnd"/>
+        <w:t>Address data imbalances</w:t>
+      </w:r>
     </w:p>
     <w:p>
       <w:r>
@@ -4195,7 +4191,6 @@
         <w:pStyle w:val="Heading3"/>
       </w:pPr>
       <w:r>
-        <w:lastRenderedPageBreak/>
         <w:t xml:space="preserve">Feature </w:t>
       </w:r>
       <w:r>
@@ -4214,7 +4209,7 @@
       </w:r>
     </w:p>
     <w:p>
-      <w:hyperlink r:id="rId38" w:history="1">
+      <w:hyperlink r:id="rId39" w:history="1">
         <w:r>
           <w:rPr>
             <w:rStyle w:val="Hyperlink"/>
@@ -4235,7 +4230,7 @@
       </w:r>
     </w:p>
     <w:p>
-      <w:hyperlink r:id="rId39" w:history="1">
+      <w:hyperlink r:id="rId40" w:history="1">
         <w:r>
           <w:rPr>
             <w:rStyle w:val="Hyperlink"/>
@@ -4248,7 +4243,7 @@
       </w:r>
     </w:p>
     <w:p>
-      <w:hyperlink r:id="rId40" w:history="1">
+      <w:hyperlink r:id="rId41" w:history="1">
         <w:r>
           <w:rPr>
             <w:rStyle w:val="Hyperlink"/>
@@ -4261,12 +4256,19 @@
       </w:r>
     </w:p>
     <w:p>
-      <w:hyperlink r:id="rId41" w:history="1">
+      <w:hyperlink r:id="rId42" w:history="1">
         <w:r>
           <w:rPr>
             <w:rStyle w:val="Hyperlink"/>
           </w:rPr>
-          <w:t>https://www.mathworks.com/videos/applied-machine-learning-part-1-feature-engineering-1547849284703.html?gclid=CjwKCAjwoPOwBhAeEiwAJuXRhxOuu7ViZoIU1n_A9-xTUaWPYpjW8zflNAv1KpgXnjZHAQ8nPQLhsRoCrnAQAvD_BwE&amp;ef_id=CjwKCAjwoPOwBhAeEiwAJuXRhxOuu7ViZoIU1n_A9-xTUaWPYpjW8zflNAv1KpgXnjZHAQ8nPQLhsRoCrnAQAvD_BwE:G:s&amp;s_kwcid=AL!8664!3!678713281811!p!!g!!feature%20engineering&amp;s_eid=psn_155396784615&amp;q=feature+engineering&amp;gad_source=1</w:t>
+          <w:t>https://www.mathworks.com/videos/applied-machine-learning-part-1-feature-engineering-1547849284703.html?gclid=CjwKCAjwoPOwBhAeEiwAJuXRhxOuu7ViZoIU1n_A9-xTUaWPYpjW8zflNAv1KpgXnjZHAQ8nPQLhsRoCrnAQAvD_BwE&amp;ef_id=CjwKCAjwoPOwBhAeEiwAJuXRhxOuu7ViZoIU1n_A9-</w:t>
+        </w:r>
+        <w:r>
+          <w:rPr>
+            <w:rStyle w:val="Hyperlink"/>
+          </w:rPr>
+          <w:lastRenderedPageBreak/>
+          <w:t>xTUaWPYpjW8zflNAv1KpgXnjZHAQ8nPQLhsRoCrnAQAvD_BwE:G:s&amp;s_kwcid=AL!8664!3!678713281811!p!!g!!feature%20engineering&amp;s_eid=psn_155396784615&amp;q=feature+engineering&amp;gad_source=1</w:t>
         </w:r>
       </w:hyperlink>
       <w:r>
@@ -4296,7 +4298,7 @@
       </w:r>
     </w:p>
     <w:p>
-      <w:hyperlink r:id="rId42" w:history="1">
+      <w:hyperlink r:id="rId43" w:history="1">
         <w:r>
           <w:rPr>
             <w:rStyle w:val="Hyperlink"/>

</xml_diff>

<commit_message>
Continue progressing through chapter 1.1 of time series text
</commit_message>
<xml_diff>
--- a/docs/Data Science Roadmap.docx
+++ b/docs/Data Science Roadmap.docx
@@ -325,7 +325,15 @@
         </w:numPr>
       </w:pPr>
       <w:r>
-        <w:t xml:space="preserve">To evaluate each model to optimize for a variety of factors: error, compute, number of features, and more to be determined. </w:t>
+        <w:t xml:space="preserve">To evaluate each model to optimize for a variety of factors: error, </w:t>
+      </w:r>
+      <w:proofErr w:type="gramStart"/>
+      <w:r>
+        <w:t>compute</w:t>
+      </w:r>
+      <w:proofErr w:type="gramEnd"/>
+      <w:r>
+        <w:t xml:space="preserve">, number of features, and more to be determined. </w:t>
       </w:r>
     </w:p>
     <w:p/>
@@ -377,17 +385,51 @@
     </w:p>
     <w:p>
       <w:r>
-        <w:t>Chapter 13 on the Kalman filter could be covered after chapter 4, after chapter 12, or skipped altogether</w:t>
-      </w:r>
-    </w:p>
-    <w:p>
-      <w:r>
-        <w:t>Chapter 6 on Spectal analysis could be covered at any point after chpt 1 or skipped altogether</w:t>
-      </w:r>
-    </w:p>
-    <w:p>
-      <w:r>
-        <w:t>Although the book was written with an econometrics course in mind it should be useful in many other domains. It claims that “time series econometrics” has become almost synonymous with “empirical macroeconomics”</w:t>
+        <w:t xml:space="preserve">Chapter 13 on the Kalman filter could be covered after chapter 4, after chapter 12, or skipped </w:t>
+      </w:r>
+      <w:proofErr w:type="gramStart"/>
+      <w:r>
+        <w:t>altogether</w:t>
+      </w:r>
+      <w:proofErr w:type="gramEnd"/>
+    </w:p>
+    <w:p>
+      <w:r>
+        <w:t xml:space="preserve">Chapter 6 on </w:t>
+      </w:r>
+      <w:proofErr w:type="spellStart"/>
+      <w:r>
+        <w:t>Spectal</w:t>
+      </w:r>
+      <w:proofErr w:type="spellEnd"/>
+      <w:r>
+        <w:t xml:space="preserve"> analysis could be covered at any point after </w:t>
+      </w:r>
+      <w:proofErr w:type="spellStart"/>
+      <w:r>
+        <w:t>chpt</w:t>
+      </w:r>
+      <w:proofErr w:type="spellEnd"/>
+      <w:r>
+        <w:t xml:space="preserve"> 1 or skipped </w:t>
+      </w:r>
+      <w:proofErr w:type="gramStart"/>
+      <w:r>
+        <w:t>altogether</w:t>
+      </w:r>
+      <w:proofErr w:type="gramEnd"/>
+    </w:p>
+    <w:p>
+      <w:r>
+        <w:t xml:space="preserve">Although the book was written with an econometrics course in mind it should be useful in many other domains. It claims that “time series econometrics” has become almost synonymous with “empirical </w:t>
+      </w:r>
+      <w:proofErr w:type="gramStart"/>
+      <w:r>
+        <w:t>macroeconomics</w:t>
+      </w:r>
+      <w:proofErr w:type="gramEnd"/>
+      <w:r>
+        <w:t>”</w:t>
       </w:r>
     </w:p>
     <w:p/>
@@ -398,7 +440,17 @@
     </w:p>
     <w:p>
       <w:r>
-        <w:t>A difference equation is an equation relating an expression relating a variable y to it’s previous values.</w:t>
+        <w:t xml:space="preserve">A difference equation is an equation relating an expression relating a variable y to </w:t>
+      </w:r>
+      <w:proofErr w:type="spellStart"/>
+      <w:proofErr w:type="gramStart"/>
+      <w:r>
+        <w:t>it’s</w:t>
+      </w:r>
+      <w:proofErr w:type="spellEnd"/>
+      <w:proofErr w:type="gramEnd"/>
+      <w:r>
+        <w:t xml:space="preserve"> previous values.</w:t>
       </w:r>
     </w:p>
     <w:p>
@@ -450,7 +502,15 @@
     </w:p>
     <w:p>
       <w:r>
-        <w:t>This is first order because the first lag of the variable (y</w:t>
+        <w:t xml:space="preserve">This is </w:t>
+      </w:r>
+      <w:proofErr w:type="gramStart"/>
+      <w:r>
+        <w:t>first</w:t>
+      </w:r>
+      <w:proofErr w:type="gramEnd"/>
+      <w:r>
+        <w:t xml:space="preserve"> order because the first lag of the variable (y</w:t>
       </w:r>
       <w:r>
         <w:rPr>
@@ -465,8 +525,13 @@
         <w:t>.</w:t>
       </w:r>
       <w:r>
-        <w:t xml:space="preserve"> It is linear because it takes the form y= mx+b</w:t>
-      </w:r>
+        <w:t xml:space="preserve"> It is linear because it takes the form y= </w:t>
+      </w:r>
+      <w:proofErr w:type="spellStart"/>
+      <w:r>
+        <w:t>mx+b</w:t>
+      </w:r>
+      <w:proofErr w:type="spellEnd"/>
     </w:p>
     <w:p/>
     <w:p>
@@ -517,6 +582,7 @@
       </w:r>
     </w:p>
     <w:p>
+      <w:proofErr w:type="gramStart"/>
       <w:r>
         <w:t>m</w:t>
       </w:r>
@@ -527,10 +593,15 @@
         <w:t>t</w:t>
       </w:r>
       <w:r>
-        <w:t xml:space="preserve"> := log of real money holdings of the public</w:t>
-      </w:r>
-    </w:p>
-    <w:p>
+        <w:t xml:space="preserve"> :</w:t>
+      </w:r>
+      <w:proofErr w:type="gramEnd"/>
+      <w:r>
+        <w:t>= log of real money holdings of the public</w:t>
+      </w:r>
+    </w:p>
+    <w:p>
+      <w:proofErr w:type="gramStart"/>
       <w:r>
         <w:t>I</w:t>
       </w:r>
@@ -541,13 +612,19 @@
         <w:t>t</w:t>
       </w:r>
       <w:r>
-        <w:t xml:space="preserve"> := </w:t>
+        <w:t xml:space="preserve"> :</w:t>
+      </w:r>
+      <w:proofErr w:type="gramEnd"/>
+      <w:r>
+        <w:t xml:space="preserve">= </w:t>
       </w:r>
       <w:r>
         <w:t>log of aggregate real income</w:t>
       </w:r>
     </w:p>
     <w:p>
+      <w:proofErr w:type="spellStart"/>
+      <w:proofErr w:type="gramStart"/>
       <w:r>
         <w:t>r</w:t>
       </w:r>
@@ -557,11 +634,18 @@
         </w:rPr>
         <w:t>bt</w:t>
       </w:r>
-      <w:r>
-        <w:t xml:space="preserve"> := log of the interest rate on bank accounts</w:t>
-      </w:r>
-    </w:p>
-    <w:p>
+      <w:proofErr w:type="spellEnd"/>
+      <w:r>
+        <w:t xml:space="preserve"> :</w:t>
+      </w:r>
+      <w:proofErr w:type="gramEnd"/>
+      <w:r>
+        <w:t>= log of the interest rate on bank accounts</w:t>
+      </w:r>
+    </w:p>
+    <w:p>
+      <w:proofErr w:type="spellStart"/>
+      <w:proofErr w:type="gramStart"/>
       <w:r>
         <w:lastRenderedPageBreak/>
         <w:t>r</w:t>
@@ -572,8 +656,13 @@
         </w:rPr>
         <w:t>ct</w:t>
       </w:r>
-      <w:r>
-        <w:t xml:space="preserve"> := </w:t>
+      <w:proofErr w:type="spellEnd"/>
+      <w:r>
+        <w:t xml:space="preserve"> :</w:t>
+      </w:r>
+      <w:proofErr w:type="gramEnd"/>
+      <w:r>
+        <w:t xml:space="preserve">= </w:t>
       </w:r>
       <w:r>
         <w:t>log of the interest rate on commercial paper</w:t>
@@ -788,7 +877,23 @@
     </w:p>
     <w:p>
       <w:r>
-        <w:t>1.1.7 expresses yt as a linear function, given the initial value y-1 and the values of w. To calculate the effect of w0 on yt. If w0 were to change with the same initial values, the effect on y would be:</w:t>
+        <w:t xml:space="preserve">1.1.7 expresses </w:t>
+      </w:r>
+      <w:proofErr w:type="spellStart"/>
+      <w:r>
+        <w:t>yt</w:t>
+      </w:r>
+      <w:proofErr w:type="spellEnd"/>
+      <w:r>
+        <w:t xml:space="preserve"> as a linear function, given the initial value y-1 and the values of w. To calculate the effect of w0 on </w:t>
+      </w:r>
+      <w:proofErr w:type="spellStart"/>
+      <w:r>
+        <w:t>yt</w:t>
+      </w:r>
+      <w:proofErr w:type="spellEnd"/>
+      <w:r>
+        <w:t>. If w0 were to change with the same initial values, the effect on y would be:</w:t>
       </w:r>
     </w:p>
     <w:p>
@@ -835,8 +940,21 @@
     </w:p>
     <w:p>
       <w:r>
-        <w:t>Remember that the partial derivative could be read as the rate of change of yt with respect to w0 equals theta to the t</w:t>
-      </w:r>
+        <w:t xml:space="preserve">Remember that the partial derivative could be read as the rate of change of </w:t>
+      </w:r>
+      <w:proofErr w:type="spellStart"/>
+      <w:r>
+        <w:t>yt</w:t>
+      </w:r>
+      <w:proofErr w:type="spellEnd"/>
+      <w:r>
+        <w:t xml:space="preserve"> with respect to w0 equals theta to the </w:t>
+      </w:r>
+      <w:proofErr w:type="gramStart"/>
+      <w:r>
+        <w:t>t</w:t>
+      </w:r>
+      <w:proofErr w:type="gramEnd"/>
     </w:p>
     <w:p>
       <w:r>
@@ -931,10 +1049,26 @@
     </w:p>
     <w:p>
       <w:r>
-        <w:t xml:space="preserve">Note above that in the above calculation the partial derivative of wt is used to substitute theta to the second power in. Then </w:t>
-      </w:r>
-      <w:r>
-        <w:t xml:space="preserve">you just need to address the term used for cancelling. It reads out as the rate of change of wt with respect to current income. </w:t>
+        <w:t xml:space="preserve">Note above that in the above calculation the partial derivative of </w:t>
+      </w:r>
+      <w:proofErr w:type="spellStart"/>
+      <w:r>
+        <w:t>wt</w:t>
+      </w:r>
+      <w:proofErr w:type="spellEnd"/>
+      <w:r>
+        <w:t xml:space="preserve"> is used to substitute theta to the second power in. Then </w:t>
+      </w:r>
+      <w:r>
+        <w:t xml:space="preserve">you just need to address the term used for cancelling. It reads out as the rate of change of </w:t>
+      </w:r>
+      <w:proofErr w:type="spellStart"/>
+      <w:r>
+        <w:t>wt</w:t>
+      </w:r>
+      <w:proofErr w:type="spellEnd"/>
+      <w:r>
+        <w:t xml:space="preserve"> with respect to current income. </w:t>
       </w:r>
     </w:p>
     <w:p>
@@ -947,10 +1081,11 @@
         <w:rPr>
           <w:noProof/>
         </w:rPr>
+        <w:lastRenderedPageBreak/>
         <w:drawing>
-          <wp:inline distT="0" distB="0" distL="0" distR="0" wp14:anchorId="16A9B428" wp14:editId="12AD3C47">
-            <wp:extent cx="4962525" cy="4685769"/>
-            <wp:effectExtent l="0" t="0" r="0" b="635"/>
+          <wp:inline distT="0" distB="0" distL="0" distR="0" wp14:anchorId="16A9B428" wp14:editId="76AB52BB">
+            <wp:extent cx="5505450" cy="5198415"/>
+            <wp:effectExtent l="0" t="0" r="0" b="2540"/>
             <wp:docPr id="532119838" name="Picture 1" descr="A group of graphs with numbers&#10;&#10;Description automatically generated with medium confidence"/>
             <wp:cNvGraphicFramePr>
               <a:graphicFrameLocks xmlns:a="http://schemas.openxmlformats.org/drawingml/2006/main" noChangeAspect="1"/>
@@ -971,7 +1106,7 @@
                   <pic:spPr>
                     <a:xfrm>
                       <a:off x="0" y="0"/>
-                      <a:ext cx="4971695" cy="4694427"/>
+                      <a:ext cx="5517721" cy="5210002"/>
                     </a:xfrm>
                     <a:prstGeom prst="rect">
                       <a:avLst/>
@@ -986,7 +1121,45 @@
     </w:p>
     <w:p>
       <w:r>
-        <w:lastRenderedPageBreak/>
+        <w:drawing>
+          <wp:inline distT="0" distB="0" distL="0" distR="0" wp14:anchorId="6FE037DF" wp14:editId="424A2BAC">
+            <wp:extent cx="5505450" cy="442906"/>
+            <wp:effectExtent l="0" t="0" r="0" b="0"/>
+            <wp:docPr id="1599164316" name="Picture 1"/>
+            <wp:cNvGraphicFramePr>
+              <a:graphicFrameLocks xmlns:a="http://schemas.openxmlformats.org/drawingml/2006/main" noChangeAspect="1"/>
+            </wp:cNvGraphicFramePr>
+            <a:graphic xmlns:a="http://schemas.openxmlformats.org/drawingml/2006/main">
+              <a:graphicData uri="http://schemas.openxmlformats.org/drawingml/2006/picture">
+                <pic:pic xmlns:pic="http://schemas.openxmlformats.org/drawingml/2006/picture">
+                  <pic:nvPicPr>
+                    <pic:cNvPr id="1599164316" name=""/>
+                    <pic:cNvPicPr/>
+                  </pic:nvPicPr>
+                  <pic:blipFill>
+                    <a:blip r:embed="rId17"/>
+                    <a:stretch>
+                      <a:fillRect/>
+                    </a:stretch>
+                  </pic:blipFill>
+                  <pic:spPr>
+                    <a:xfrm>
+                      <a:off x="0" y="0"/>
+                      <a:ext cx="5547494" cy="446288"/>
+                    </a:xfrm>
+                    <a:prstGeom prst="rect">
+                      <a:avLst/>
+                    </a:prstGeom>
+                  </pic:spPr>
+                </pic:pic>
+              </a:graphicData>
+            </a:graphic>
+          </wp:inline>
+        </w:drawing>
+      </w:r>
+    </w:p>
+    <w:p>
+      <w:r>
         <w:t>As seen in figure 1.1a if 0&lt;</w:t>
       </w:r>
       <w:r>
@@ -1018,7 +1191,7 @@
                     <pic:cNvPicPr/>
                   </pic:nvPicPr>
                   <pic:blipFill>
-                    <a:blip r:embed="rId17"/>
+                    <a:blip r:embed="rId18"/>
                     <a:stretch>
                       <a:fillRect/>
                     </a:stretch>
@@ -1049,19 +1222,7 @@
     </w:p>
     <w:p>
       <w:r>
-        <w:t>As seen in figure 1.1</w:t>
-      </w:r>
-      <w:r>
-        <w:t>b</w:t>
-      </w:r>
-      <w:r>
-        <w:t xml:space="preserve"> if </w:t>
-      </w:r>
-      <w:r>
-        <w:t>-1</w:t>
-      </w:r>
-      <w:r>
-        <w:t>&lt;</w:t>
+        <w:t>As seen in figure 1.1b if -1&lt;</w:t>
       </w:r>
       <w:r>
         <w:rPr>
@@ -1070,13 +1231,7 @@
         <w:t>ϴ</w:t>
       </w:r>
       <w:r>
-        <w:t>&lt;</w:t>
-      </w:r>
-      <w:r>
-        <w:t>0</w:t>
-      </w:r>
-      <w:r>
-        <w:t xml:space="preserve"> then the multiplier </w:t>
+        <w:t xml:space="preserve">&lt;0 then the multiplier </w:t>
       </w:r>
       <w:r>
         <w:rPr>
@@ -1098,7 +1253,7 @@
                     <pic:cNvPicPr/>
                   </pic:nvPicPr>
                   <pic:blipFill>
-                    <a:blip r:embed="rId17"/>
+                    <a:blip r:embed="rId18"/>
                     <a:stretch>
                       <a:fillRect/>
                     </a:stretch>
@@ -1119,33 +1274,18 @@
         </w:drawing>
       </w:r>
       <w:r>
-        <w:t xml:space="preserve"> decays </w:t>
-      </w:r>
-      <w:r>
-        <w:t>alternating its sign</w:t>
-      </w:r>
-    </w:p>
-    <w:p>
-      <w:r>
-        <w:t>As seen in figure 1.1</w:t>
-      </w:r>
-      <w:r>
-        <w:t>c</w:t>
-      </w:r>
-      <w:r>
-        <w:t xml:space="preserve"> if </w:t>
+        <w:t xml:space="preserve"> decays alternating its sign</w:t>
+      </w:r>
+    </w:p>
+    <w:p>
+      <w:r>
+        <w:t xml:space="preserve">As seen in figure 1.1c if </w:t>
       </w:r>
       <w:r>
         <w:rPr>
           <w:rFonts w:cstheme="minorHAnsi"/>
         </w:rPr>
-        <w:t>ϴ</w:t>
-      </w:r>
-      <w:r>
-        <w:rPr>
-          <w:rFonts w:cstheme="minorHAnsi"/>
-        </w:rPr>
-        <w:t>&gt;1</w:t>
+        <w:t>ϴ&gt;1</w:t>
       </w:r>
       <w:r>
         <w:t xml:space="preserve"> then the multiplier </w:t>
@@ -1170,7 +1310,7 @@
                     <pic:cNvPicPr/>
                   </pic:nvPicPr>
                   <pic:blipFill>
-                    <a:blip r:embed="rId17"/>
+                    <a:blip r:embed="rId18"/>
                     <a:stretch>
                       <a:fillRect/>
                     </a:stretch>
@@ -1191,21 +1331,17 @@
         </w:drawing>
       </w:r>
       <w:r>
-        <w:t xml:space="preserve"> </w:t>
-      </w:r>
-      <w:r>
-        <w:t>increases exponentially</w:t>
-      </w:r>
-    </w:p>
-    <w:p>
-      <w:r>
-        <w:t>As seen in figure 1.1</w:t>
-      </w:r>
-      <w:r>
-        <w:t>d</w:t>
-      </w:r>
-      <w:r>
-        <w:t xml:space="preserve"> if </w:t>
+        <w:t xml:space="preserve"> increases </w:t>
+      </w:r>
+      <w:proofErr w:type="gramStart"/>
+      <w:r>
+        <w:t>exponentially</w:t>
+      </w:r>
+      <w:proofErr w:type="gramEnd"/>
+    </w:p>
+    <w:p>
+      <w:r>
+        <w:t xml:space="preserve">As seen in figure 1.1d if </w:t>
       </w:r>
       <w:r>
         <w:rPr>
@@ -1214,13 +1350,7 @@
         <w:t>ϴ</w:t>
       </w:r>
       <w:r>
-        <w:t>&lt;</w:t>
-      </w:r>
-      <w:r>
-        <w:t>-1</w:t>
-      </w:r>
-      <w:r>
-        <w:t xml:space="preserve"> then the multiplier </w:t>
+        <w:t xml:space="preserve">&lt;-1 then the multiplier </w:t>
       </w:r>
       <w:r>
         <w:rPr>
@@ -1242,7 +1372,7 @@
                     <pic:cNvPicPr/>
                   </pic:nvPicPr>
                   <pic:blipFill>
-                    <a:blip r:embed="rId17"/>
+                    <a:blip r:embed="rId18"/>
                     <a:stretch>
                       <a:fillRect/>
                     </a:stretch>
@@ -1263,14 +1393,17 @@
         </w:drawing>
       </w:r>
       <w:r>
-        <w:t xml:space="preserve"> increases exponentially</w:t>
-      </w:r>
-      <w:r>
-        <w:t xml:space="preserve"> alternating sign</w:t>
-      </w:r>
-    </w:p>
-    <w:p>
-      <w:r>
+        <w:t xml:space="preserve"> increases exponentially alternating </w:t>
+      </w:r>
+      <w:proofErr w:type="gramStart"/>
+      <w:r>
+        <w:t>sign</w:t>
+      </w:r>
+      <w:proofErr w:type="gramEnd"/>
+    </w:p>
+    <w:p>
+      <w:r>
+        <w:lastRenderedPageBreak/>
         <w:t>This reminds me of convergent, divergent, and oscillating series?</w:t>
       </w:r>
     </w:p>
@@ -1295,6 +1428,9 @@
     </w:p>
     <w:p>
       <w:r>
+        <w:rPr>
+          <w:noProof/>
+        </w:rPr>
         <w:drawing>
           <wp:inline distT="0" distB="0" distL="0" distR="0" wp14:anchorId="3DBB0DBE" wp14:editId="0CEB2E50">
             <wp:extent cx="5943600" cy="365125"/>
@@ -1311,7 +1447,7 @@
                     <pic:cNvPicPr/>
                   </pic:nvPicPr>
                   <pic:blipFill>
-                    <a:blip r:embed="rId18"/>
+                    <a:blip r:embed="rId19"/>
                     <a:stretch>
                       <a:fillRect/>
                     </a:stretch>
@@ -1332,10 +1468,53 @@
         </w:drawing>
       </w:r>
     </w:p>
+    <w:p>
+      <w:r>
+        <w:t>Since the theta coefficient is gone a one unit increase in w results in a one unit increase in y</w:t>
+      </w:r>
+    </w:p>
+    <w:p>
+      <w:r>
+        <w:drawing>
+          <wp:inline distT="0" distB="0" distL="0" distR="0" wp14:anchorId="54217A5E" wp14:editId="23603BEC">
+            <wp:extent cx="4172532" cy="866896"/>
+            <wp:effectExtent l="0" t="0" r="0" b="9525"/>
+            <wp:docPr id="1369677518" name="Picture 1" descr="A black text on a white background&#10;&#10;Description automatically generated"/>
+            <wp:cNvGraphicFramePr>
+              <a:graphicFrameLocks xmlns:a="http://schemas.openxmlformats.org/drawingml/2006/main" noChangeAspect="1"/>
+            </wp:cNvGraphicFramePr>
+            <a:graphic xmlns:a="http://schemas.openxmlformats.org/drawingml/2006/main">
+              <a:graphicData uri="http://schemas.openxmlformats.org/drawingml/2006/picture">
+                <pic:pic xmlns:pic="http://schemas.openxmlformats.org/drawingml/2006/picture">
+                  <pic:nvPicPr>
+                    <pic:cNvPr id="1369677518" name="Picture 1" descr="A black text on a white background&#10;&#10;Description automatically generated"/>
+                    <pic:cNvPicPr/>
+                  </pic:nvPicPr>
+                  <pic:blipFill>
+                    <a:blip r:embed="rId20"/>
+                    <a:stretch>
+                      <a:fillRect/>
+                    </a:stretch>
+                  </pic:blipFill>
+                  <pic:spPr>
+                    <a:xfrm>
+                      <a:off x="0" y="0"/>
+                      <a:ext cx="4172532" cy="866896"/>
+                    </a:xfrm>
+                    <a:prstGeom prst="rect">
+                      <a:avLst/>
+                    </a:prstGeom>
+                  </pic:spPr>
+                </pic:pic>
+              </a:graphicData>
+            </a:graphic>
+          </wp:inline>
+        </w:drawing>
+      </w:r>
+    </w:p>
     <w:p/>
-    <w:p/>
-    <w:p>
-      <w:hyperlink r:id="rId19" w:history="1">
+    <w:p>
+      <w:hyperlink r:id="rId21" w:history="1">
         <w:r>
           <w:rPr>
             <w:rStyle w:val="Hyperlink"/>
@@ -1348,7 +1527,7 @@
       </w:r>
     </w:p>
     <w:p>
-      <w:hyperlink r:id="rId20" w:history="1">
+      <w:hyperlink r:id="rId22" w:history="1">
         <w:r>
           <w:rPr>
             <w:rStyle w:val="Hyperlink"/>
@@ -1385,7 +1564,7 @@
       </w:r>
     </w:p>
     <w:p>
-      <w:hyperlink r:id="rId21" w:history="1">
+      <w:hyperlink r:id="rId23" w:history="1">
         <w:r>
           <w:rPr>
             <w:rStyle w:val="Hyperlink"/>
@@ -1398,7 +1577,7 @@
       </w:r>
     </w:p>
     <w:p>
-      <w:hyperlink r:id="rId22" w:history="1">
+      <w:hyperlink r:id="rId24" w:history="1">
         <w:r>
           <w:rPr>
             <w:rStyle w:val="Hyperlink"/>
@@ -1411,7 +1590,7 @@
       </w:r>
     </w:p>
     <w:p>
-      <w:hyperlink r:id="rId23" w:history="1">
+      <w:hyperlink r:id="rId25" w:history="1">
         <w:r>
           <w:rPr>
             <w:rStyle w:val="Hyperlink"/>
@@ -1424,7 +1603,7 @@
       </w:r>
     </w:p>
     <w:p>
-      <w:hyperlink r:id="rId24" w:history="1">
+      <w:hyperlink r:id="rId26" w:history="1">
         <w:r>
           <w:rPr>
             <w:rStyle w:val="Hyperlink"/>
@@ -1437,7 +1616,7 @@
       </w:r>
     </w:p>
     <w:p>
-      <w:hyperlink r:id="rId25" w:history="1">
+      <w:hyperlink r:id="rId27" w:history="1">
         <w:r>
           <w:rPr>
             <w:rStyle w:val="Hyperlink"/>
@@ -1461,7 +1640,7 @@
       </w:r>
     </w:p>
     <w:p>
-      <w:hyperlink r:id="rId26" w:history="1">
+      <w:hyperlink r:id="rId28" w:history="1">
         <w:r>
           <w:rPr>
             <w:rStyle w:val="Hyperlink"/>
@@ -1474,7 +1653,7 @@
       </w:r>
     </w:p>
     <w:p>
-      <w:hyperlink r:id="rId27" w:history="1">
+      <w:hyperlink r:id="rId29" w:history="1">
         <w:r>
           <w:rPr>
             <w:rStyle w:val="Hyperlink"/>
@@ -1511,7 +1690,7 @@
       </w:r>
     </w:p>
     <w:p>
-      <w:hyperlink r:id="rId28" w:history="1">
+      <w:hyperlink r:id="rId30" w:history="1">
         <w:r>
           <w:rPr>
             <w:rStyle w:val="Hyperlink"/>
@@ -1524,7 +1703,7 @@
       </w:r>
     </w:p>
     <w:p>
-      <w:hyperlink r:id="rId29" w:history="1">
+      <w:hyperlink r:id="rId31" w:history="1">
         <w:r>
           <w:rPr>
             <w:rStyle w:val="Hyperlink"/>
@@ -1537,7 +1716,7 @@
       </w:r>
     </w:p>
     <w:p>
-      <w:hyperlink r:id="rId30" w:history="1">
+      <w:hyperlink r:id="rId32" w:history="1">
         <w:r>
           <w:rPr>
             <w:rStyle w:val="Hyperlink"/>
@@ -1550,7 +1729,7 @@
       </w:r>
     </w:p>
     <w:p>
-      <w:hyperlink r:id="rId31" w:history="1">
+      <w:hyperlink r:id="rId33" w:history="1">
         <w:r>
           <w:rPr>
             <w:rStyle w:val="Hyperlink"/>
@@ -1563,7 +1742,7 @@
       </w:r>
     </w:p>
     <w:p>
-      <w:hyperlink r:id="rId32" w:history="1">
+      <w:hyperlink r:id="rId34" w:history="1">
         <w:r>
           <w:rPr>
             <w:rStyle w:val="Hyperlink"/>
@@ -1605,7 +1784,7 @@
       </w:r>
     </w:p>
     <w:p>
-      <w:hyperlink r:id="rId33" w:history="1">
+      <w:hyperlink r:id="rId35" w:history="1">
         <w:r>
           <w:rPr>
             <w:rStyle w:val="Hyperlink"/>
@@ -1618,7 +1797,7 @@
       </w:r>
     </w:p>
     <w:p>
-      <w:hyperlink r:id="rId34" w:history="1">
+      <w:hyperlink r:id="rId36" w:history="1">
         <w:r>
           <w:rPr>
             <w:rStyle w:val="Hyperlink"/>
@@ -1631,7 +1810,7 @@
       </w:r>
     </w:p>
     <w:p>
-      <w:hyperlink r:id="rId35" w:history="1">
+      <w:hyperlink r:id="rId37" w:history="1">
         <w:r>
           <w:rPr>
             <w:rStyle w:val="Hyperlink"/>
@@ -1644,7 +1823,7 @@
       </w:r>
     </w:p>
     <w:p>
-      <w:hyperlink r:id="rId36" w:history="1">
+      <w:hyperlink r:id="rId38" w:history="1">
         <w:r>
           <w:rPr>
             <w:rStyle w:val="Hyperlink"/>
@@ -1657,7 +1836,7 @@
       </w:r>
     </w:p>
     <w:p>
-      <w:hyperlink r:id="rId37" w:history="1">
+      <w:hyperlink r:id="rId39" w:history="1">
         <w:r>
           <w:rPr>
             <w:rStyle w:val="Hyperlink"/>
@@ -1670,7 +1849,7 @@
       </w:r>
     </w:p>
     <w:p>
-      <w:hyperlink r:id="rId38" w:history="1">
+      <w:hyperlink r:id="rId40" w:history="1">
         <w:r>
           <w:rPr>
             <w:rStyle w:val="Hyperlink"/>
@@ -1878,11 +2057,16 @@
           </w:tcPr>
           <w:p>
             <w:r>
-              <w:t>Int [0,</w:t>
+              <w:t>Int [</w:t>
+            </w:r>
+            <w:proofErr w:type="gramStart"/>
+            <w:r>
+              <w:t>0,</w:t>
             </w:r>
             <w:r>
               <w:t>+</w:t>
             </w:r>
+            <w:proofErr w:type="gramEnd"/>
             <w:r>
               <w:t>]</w:t>
             </w:r>
@@ -1906,7 +2090,6 @@
           </w:tcPr>
           <w:p>
             <w:r>
-              <w:lastRenderedPageBreak/>
               <w:t>F1</w:t>
             </w:r>
           </w:p>
@@ -2037,7 +2220,15 @@
           </w:tcPr>
           <w:p>
             <w:r>
-              <w:t>Float [0,+]</w:t>
+              <w:t>Float [</w:t>
+            </w:r>
+            <w:proofErr w:type="gramStart"/>
+            <w:r>
+              <w:t>0,+</w:t>
+            </w:r>
+            <w:proofErr w:type="gramEnd"/>
+            <w:r>
+              <w:t>]</w:t>
             </w:r>
           </w:p>
         </w:tc>
@@ -2189,7 +2380,15 @@
           </w:tcPr>
           <w:p>
             <w:r>
-              <w:t>Float [-,+]</w:t>
+              <w:t>Float [</w:t>
+            </w:r>
+            <w:proofErr w:type="gramStart"/>
+            <w:r>
+              <w:t>-,+</w:t>
+            </w:r>
+            <w:proofErr w:type="gramEnd"/>
+            <w:r>
+              <w:t>]</w:t>
             </w:r>
           </w:p>
         </w:tc>
@@ -2272,9 +2471,11 @@
             <w:tcW w:w="2195" w:type="dxa"/>
           </w:tcPr>
           <w:p>
+            <w:proofErr w:type="spellStart"/>
             <w:r>
               <w:t>windDIR</w:t>
             </w:r>
+            <w:proofErr w:type="spellEnd"/>
           </w:p>
         </w:tc>
         <w:tc>
@@ -2315,6 +2516,7 @@
           </w:tcPr>
           <w:p>
             <w:r>
+              <w:lastRenderedPageBreak/>
               <w:t>F9</w:t>
             </w:r>
           </w:p>
@@ -2324,9 +2526,11 @@
             <w:tcW w:w="2195" w:type="dxa"/>
           </w:tcPr>
           <w:p>
+            <w:proofErr w:type="spellStart"/>
             <w:r>
               <w:t>windMPH</w:t>
             </w:r>
+            <w:proofErr w:type="spellEnd"/>
           </w:p>
         </w:tc>
         <w:tc>
@@ -2345,7 +2549,15 @@
           </w:tcPr>
           <w:p>
             <w:r>
-              <w:t>Float [0,+]</w:t>
+              <w:t>Float [</w:t>
+            </w:r>
+            <w:proofErr w:type="gramStart"/>
+            <w:r>
+              <w:t>0,+</w:t>
+            </w:r>
+            <w:proofErr w:type="gramEnd"/>
+            <w:r>
+              <w:t>]</w:t>
             </w:r>
           </w:p>
         </w:tc>
@@ -2376,9 +2588,11 @@
             <w:tcW w:w="2195" w:type="dxa"/>
           </w:tcPr>
           <w:p>
+            <w:proofErr w:type="spellStart"/>
             <w:r>
               <w:t>precip</w:t>
             </w:r>
+            <w:proofErr w:type="spellEnd"/>
           </w:p>
         </w:tc>
         <w:tc>
@@ -2397,7 +2611,15 @@
           </w:tcPr>
           <w:p>
             <w:r>
-              <w:t>Float [0,+]</w:t>
+              <w:t>Float [</w:t>
+            </w:r>
+            <w:proofErr w:type="gramStart"/>
+            <w:r>
+              <w:t>0,+</w:t>
+            </w:r>
+            <w:proofErr w:type="gramEnd"/>
+            <w:r>
+              <w:t>]</w:t>
             </w:r>
           </w:p>
         </w:tc>
@@ -2428,9 +2650,11 @@
             <w:tcW w:w="2195" w:type="dxa"/>
           </w:tcPr>
           <w:p>
+            <w:proofErr w:type="spellStart"/>
             <w:r>
               <w:t>mslp</w:t>
             </w:r>
+            <w:proofErr w:type="spellEnd"/>
           </w:p>
         </w:tc>
         <w:tc>
@@ -2449,7 +2673,15 @@
           </w:tcPr>
           <w:p>
             <w:r>
-              <w:t>Float [0,+]</w:t>
+              <w:t>Float [</w:t>
+            </w:r>
+            <w:proofErr w:type="gramStart"/>
+            <w:r>
+              <w:t>0,+</w:t>
+            </w:r>
+            <w:proofErr w:type="gramEnd"/>
+            <w:r>
+              <w:t>]</w:t>
             </w:r>
           </w:p>
         </w:tc>
@@ -2553,7 +2785,15 @@
           </w:tcPr>
           <w:p>
             <w:r>
-              <w:t>Float [0,+]</w:t>
+              <w:t>Float [</w:t>
+            </w:r>
+            <w:proofErr w:type="gramStart"/>
+            <w:r>
+              <w:t>0,+</w:t>
+            </w:r>
+            <w:proofErr w:type="gramEnd"/>
+            <w:r>
+              <w:t>]</w:t>
             </w:r>
           </w:p>
         </w:tc>
@@ -2584,9 +2824,11 @@
             <w:tcW w:w="2195" w:type="dxa"/>
           </w:tcPr>
           <w:p>
+            <w:proofErr w:type="spellStart"/>
             <w:r>
               <w:t>wxcodes</w:t>
             </w:r>
+            <w:proofErr w:type="spellEnd"/>
           </w:p>
         </w:tc>
         <w:tc>
@@ -2657,7 +2899,15 @@
           </w:tcPr>
           <w:p>
             <w:r>
-              <w:t>Float [0,+]</w:t>
+              <w:t>Float [</w:t>
+            </w:r>
+            <w:proofErr w:type="gramStart"/>
+            <w:r>
+              <w:t>0,+</w:t>
+            </w:r>
+            <w:proofErr w:type="gramEnd"/>
+            <w:r>
+              <w:t>]</w:t>
             </w:r>
           </w:p>
         </w:tc>
@@ -2709,7 +2959,15 @@
           </w:tcPr>
           <w:p>
             <w:r>
-              <w:t>Float [0,+]</w:t>
+              <w:t>Float [</w:t>
+            </w:r>
+            <w:proofErr w:type="gramStart"/>
+            <w:r>
+              <w:t>0,+</w:t>
+            </w:r>
+            <w:proofErr w:type="gramEnd"/>
+            <w:r>
+              <w:t>]</w:t>
             </w:r>
           </w:p>
         </w:tc>
@@ -2761,7 +3019,15 @@
           </w:tcPr>
           <w:p>
             <w:r>
-              <w:t>Float [0,+]</w:t>
+              <w:t>Float [</w:t>
+            </w:r>
+            <w:proofErr w:type="gramStart"/>
+            <w:r>
+              <w:t>0,+</w:t>
+            </w:r>
+            <w:proofErr w:type="gramEnd"/>
+            <w:r>
+              <w:t>]</w:t>
             </w:r>
           </w:p>
         </w:tc>
@@ -2813,7 +3079,15 @@
           </w:tcPr>
           <w:p>
             <w:r>
-              <w:t>Float [0,+]</w:t>
+              <w:t>Float [</w:t>
+            </w:r>
+            <w:proofErr w:type="gramStart"/>
+            <w:r>
+              <w:t>0,+</w:t>
+            </w:r>
+            <w:proofErr w:type="gramEnd"/>
+            <w:r>
+              <w:t>]</w:t>
             </w:r>
           </w:p>
         </w:tc>
@@ -2865,7 +3139,15 @@
           </w:tcPr>
           <w:p>
             <w:r>
-              <w:t>Float [0,+]</w:t>
+              <w:t>Float [</w:t>
+            </w:r>
+            <w:proofErr w:type="gramStart"/>
+            <w:r>
+              <w:t>0,+</w:t>
+            </w:r>
+            <w:proofErr w:type="gramEnd"/>
+            <w:r>
+              <w:t>]</w:t>
             </w:r>
           </w:p>
         </w:tc>
@@ -2917,7 +3199,15 @@
           </w:tcPr>
           <w:p>
             <w:r>
-              <w:t>Float [0,+]</w:t>
+              <w:t>Float [</w:t>
+            </w:r>
+            <w:proofErr w:type="gramStart"/>
+            <w:r>
+              <w:t>0,+</w:t>
+            </w:r>
+            <w:proofErr w:type="gramEnd"/>
+            <w:r>
+              <w:t>]</w:t>
             </w:r>
           </w:p>
         </w:tc>
@@ -2969,7 +3259,15 @@
           </w:tcPr>
           <w:p>
             <w:r>
-              <w:t>Float [0,+]</w:t>
+              <w:t>Float [</w:t>
+            </w:r>
+            <w:proofErr w:type="gramStart"/>
+            <w:r>
+              <w:t>0,+</w:t>
+            </w:r>
+            <w:proofErr w:type="gramEnd"/>
+            <w:r>
+              <w:t>]</w:t>
             </w:r>
           </w:p>
         </w:tc>
@@ -3021,7 +3319,15 @@
           </w:tcPr>
           <w:p>
             <w:r>
-              <w:t>Float [0,+]</w:t>
+              <w:t>Float [</w:t>
+            </w:r>
+            <w:proofErr w:type="gramStart"/>
+            <w:r>
+              <w:t>0,+</w:t>
+            </w:r>
+            <w:proofErr w:type="gramEnd"/>
+            <w:r>
+              <w:t>]</w:t>
             </w:r>
           </w:p>
         </w:tc>
@@ -3073,7 +3379,15 @@
           </w:tcPr>
           <w:p>
             <w:r>
-              <w:t>Float [0,+]</w:t>
+              <w:t>Float [</w:t>
+            </w:r>
+            <w:proofErr w:type="gramStart"/>
+            <w:r>
+              <w:t>0,+</w:t>
+            </w:r>
+            <w:proofErr w:type="gramEnd"/>
+            <w:r>
+              <w:t>]</w:t>
             </w:r>
           </w:p>
         </w:tc>
@@ -3267,7 +3581,15 @@
           </w:tcPr>
           <w:p>
             <w:r>
-              <w:t>Few Cloud Layer</w:t>
+              <w:t xml:space="preserve">Few </w:t>
+            </w:r>
+            <w:proofErr w:type="gramStart"/>
+            <w:r>
+              <w:t>Cloud</w:t>
+            </w:r>
+            <w:proofErr w:type="gramEnd"/>
+            <w:r>
+              <w:t xml:space="preserve"> Layer</w:t>
             </w:r>
           </w:p>
         </w:tc>
@@ -3837,7 +4159,6 @@
           </w:tcPr>
           <w:p>
             <w:r>
-              <w:lastRenderedPageBreak/>
               <w:t>F37</w:t>
             </w:r>
           </w:p>
@@ -4133,11 +4454,17 @@
     </w:p>
     <w:p>
       <w:r>
-        <w:t>Replace missing values</w:t>
-      </w:r>
-    </w:p>
-    <w:p>
-      <w:r>
+        <w:t xml:space="preserve">Replace missing </w:t>
+      </w:r>
+      <w:proofErr w:type="gramStart"/>
+      <w:r>
+        <w:t>values</w:t>
+      </w:r>
+      <w:proofErr w:type="gramEnd"/>
+    </w:p>
+    <w:p>
+      <w:r>
+        <w:lastRenderedPageBreak/>
         <w:tab/>
         <w:t>Which features need this: WX Code, Clouds</w:t>
       </w:r>
@@ -4145,7 +4472,15 @@
     <w:p>
       <w:r>
         <w:tab/>
-        <w:t>Could I make the data more usable by regularizing the time delta between data readings.  Perhaps just duplicate rows of data to more evenly space out the time of recording.</w:t>
+        <w:t xml:space="preserve">Could I make the data more usable by regularizing the time delta between data readings.  Perhaps just duplicate rows of data to </w:t>
+      </w:r>
+      <w:proofErr w:type="gramStart"/>
+      <w:r>
+        <w:t>more evenly space out the time of recording</w:t>
+      </w:r>
+      <w:proofErr w:type="gramEnd"/>
+      <w:r>
+        <w:t>.</w:t>
       </w:r>
     </w:p>
     <w:p/>
@@ -4175,8 +4510,13 @@
     <w:p/>
     <w:p>
       <w:r>
-        <w:t>Address data imbalances</w:t>
-      </w:r>
+        <w:t xml:space="preserve">Address data </w:t>
+      </w:r>
+      <w:proofErr w:type="gramStart"/>
+      <w:r>
+        <w:t>imbalances</w:t>
+      </w:r>
+      <w:proofErr w:type="gramEnd"/>
     </w:p>
     <w:p>
       <w:r>
@@ -4209,7 +4549,7 @@
       </w:r>
     </w:p>
     <w:p>
-      <w:hyperlink r:id="rId39" w:history="1">
+      <w:hyperlink r:id="rId41" w:history="1">
         <w:r>
           <w:rPr>
             <w:rStyle w:val="Hyperlink"/>
@@ -4230,7 +4570,7 @@
       </w:r>
     </w:p>
     <w:p>
-      <w:hyperlink r:id="rId40" w:history="1">
+      <w:hyperlink r:id="rId42" w:history="1">
         <w:r>
           <w:rPr>
             <w:rStyle w:val="Hyperlink"/>
@@ -4243,7 +4583,7 @@
       </w:r>
     </w:p>
     <w:p>
-      <w:hyperlink r:id="rId41" w:history="1">
+      <w:hyperlink r:id="rId43" w:history="1">
         <w:r>
           <w:rPr>
             <w:rStyle w:val="Hyperlink"/>
@@ -4256,19 +4596,12 @@
       </w:r>
     </w:p>
     <w:p>
-      <w:hyperlink r:id="rId42" w:history="1">
+      <w:hyperlink r:id="rId44" w:history="1">
         <w:r>
           <w:rPr>
             <w:rStyle w:val="Hyperlink"/>
           </w:rPr>
-          <w:t>https://www.mathworks.com/videos/applied-machine-learning-part-1-feature-engineering-1547849284703.html?gclid=CjwKCAjwoPOwBhAeEiwAJuXRhxOuu7ViZoIU1n_A9-xTUaWPYpjW8zflNAv1KpgXnjZHAQ8nPQLhsRoCrnAQAvD_BwE&amp;ef_id=CjwKCAjwoPOwBhAeEiwAJuXRhxOuu7ViZoIU1n_A9-</w:t>
-        </w:r>
-        <w:r>
-          <w:rPr>
-            <w:rStyle w:val="Hyperlink"/>
-          </w:rPr>
-          <w:lastRenderedPageBreak/>
-          <w:t>xTUaWPYpjW8zflNAv1KpgXnjZHAQ8nPQLhsRoCrnAQAvD_BwE:G:s&amp;s_kwcid=AL!8664!3!678713281811!p!!g!!feature%20engineering&amp;s_eid=psn_155396784615&amp;q=feature+engineering&amp;gad_source=1</w:t>
+          <w:t>https://www.mathworks.com/videos/applied-machine-learning-part-1-feature-engineering-1547849284703.html?gclid=CjwKCAjwoPOwBhAeEiwAJuXRhxOuu7ViZoIU1n_A9-xTUaWPYpjW8zflNAv1KpgXnjZHAQ8nPQLhsRoCrnAQAvD_BwE&amp;ef_id=CjwKCAjwoPOwBhAeEiwAJuXRhxOuu7ViZoIU1n_A9-xTUaWPYpjW8zflNAv1KpgXnjZHAQ8nPQLhsRoCrnAQAvD_BwE:G:s&amp;s_kwcid=AL!8664!3!678713281811!p!!g!!feature%20engineering&amp;s_eid=psn_155396784615&amp;q=feature+engineering&amp;gad_source=1</w:t>
         </w:r>
       </w:hyperlink>
       <w:r>
@@ -4294,11 +4627,12 @@
       <w:bookmarkStart w:id="4" w:name="_Exploratory_Data_Analysis"/>
       <w:bookmarkEnd w:id="4"/>
       <w:r>
+        <w:lastRenderedPageBreak/>
         <w:t>Exploratory Data Analysis</w:t>
       </w:r>
     </w:p>
     <w:p>
-      <w:hyperlink r:id="rId43" w:history="1">
+      <w:hyperlink r:id="rId45" w:history="1">
         <w:r>
           <w:rPr>
             <w:rStyle w:val="Hyperlink"/>

</xml_diff>

<commit_message>
Begin to use dynamic mult to determine effect on current y value
</commit_message>
<xml_diff>
--- a/docs/Data Science Roadmap.docx
+++ b/docs/Data Science Roadmap.docx
@@ -1121,6 +1121,9 @@
     </w:p>
     <w:p>
       <w:r>
+        <w:rPr>
+          <w:noProof/>
+        </w:rPr>
         <w:drawing>
           <wp:inline distT="0" distB="0" distL="0" distR="0" wp14:anchorId="6FE037DF" wp14:editId="424A2BAC">
             <wp:extent cx="5505450" cy="442906"/>
@@ -1475,10 +1478,13 @@
     </w:p>
     <w:p>
       <w:r>
+        <w:rPr>
+          <w:noProof/>
+        </w:rPr>
         <w:drawing>
-          <wp:inline distT="0" distB="0" distL="0" distR="0" wp14:anchorId="54217A5E" wp14:editId="23603BEC">
-            <wp:extent cx="4172532" cy="866896"/>
-            <wp:effectExtent l="0" t="0" r="0" b="9525"/>
+          <wp:inline distT="0" distB="0" distL="0" distR="0" wp14:anchorId="54217A5E" wp14:editId="2017F97E">
+            <wp:extent cx="2838450" cy="589724"/>
+            <wp:effectExtent l="0" t="0" r="0" b="1270"/>
             <wp:docPr id="1369677518" name="Picture 1" descr="A black text on a white background&#10;&#10;Description automatically generated"/>
             <wp:cNvGraphicFramePr>
               <a:graphicFrameLocks xmlns:a="http://schemas.openxmlformats.org/drawingml/2006/main" noChangeAspect="1"/>
@@ -1499,7 +1505,7 @@
                   <pic:spPr>
                     <a:xfrm>
                       <a:off x="0" y="0"/>
-                      <a:ext cx="4172532" cy="866896"/>
+                      <a:ext cx="2903313" cy="603200"/>
                     </a:xfrm>
                     <a:prstGeom prst="rect">
                       <a:avLst/>
@@ -1514,7 +1520,93 @@
     </w:p>
     <w:p/>
     <w:p>
-      <w:hyperlink r:id="rId21" w:history="1">
+      <w:r>
+        <w:t>If we were looking to find the effect of a change in w on a given value in the stream of future realizations of y, given a constant interest rate r&gt;0. The present value at time t is:</w:t>
+      </w:r>
+    </w:p>
+    <w:p>
+      <w:r>
+        <w:drawing>
+          <wp:inline distT="0" distB="0" distL="0" distR="0" wp14:anchorId="0DCAF026" wp14:editId="1E633714">
+            <wp:extent cx="5943600" cy="628015"/>
+            <wp:effectExtent l="0" t="0" r="0" b="635"/>
+            <wp:docPr id="1578374597" name="Picture 1"/>
+            <wp:cNvGraphicFramePr>
+              <a:graphicFrameLocks xmlns:a="http://schemas.openxmlformats.org/drawingml/2006/main" noChangeAspect="1"/>
+            </wp:cNvGraphicFramePr>
+            <a:graphic xmlns:a="http://schemas.openxmlformats.org/drawingml/2006/main">
+              <a:graphicData uri="http://schemas.openxmlformats.org/drawingml/2006/picture">
+                <pic:pic xmlns:pic="http://schemas.openxmlformats.org/drawingml/2006/picture">
+                  <pic:nvPicPr>
+                    <pic:cNvPr id="1578374597" name=""/>
+                    <pic:cNvPicPr/>
+                  </pic:nvPicPr>
+                  <pic:blipFill>
+                    <a:blip r:embed="rId21"/>
+                    <a:stretch>
+                      <a:fillRect/>
+                    </a:stretch>
+                  </pic:blipFill>
+                  <pic:spPr>
+                    <a:xfrm>
+                      <a:off x="0" y="0"/>
+                      <a:ext cx="5943600" cy="628015"/>
+                    </a:xfrm>
+                    <a:prstGeom prst="rect">
+                      <a:avLst/>
+                    </a:prstGeom>
+                  </pic:spPr>
+                </pic:pic>
+              </a:graphicData>
+            </a:graphic>
+          </wp:inline>
+        </w:drawing>
+      </w:r>
+    </w:p>
+    <w:p>
+      <w:r>
+        <w:drawing>
+          <wp:inline distT="0" distB="0" distL="0" distR="0" wp14:anchorId="729973C8" wp14:editId="777CA2E9">
+            <wp:extent cx="5943600" cy="1532890"/>
+            <wp:effectExtent l="0" t="0" r="0" b="0"/>
+            <wp:docPr id="486175280" name="Picture 1" descr="A math equations on a white background&#10;&#10;Description automatically generated"/>
+            <wp:cNvGraphicFramePr>
+              <a:graphicFrameLocks xmlns:a="http://schemas.openxmlformats.org/drawingml/2006/main" noChangeAspect="1"/>
+            </wp:cNvGraphicFramePr>
+            <a:graphic xmlns:a="http://schemas.openxmlformats.org/drawingml/2006/main">
+              <a:graphicData uri="http://schemas.openxmlformats.org/drawingml/2006/picture">
+                <pic:pic xmlns:pic="http://schemas.openxmlformats.org/drawingml/2006/picture">
+                  <pic:nvPicPr>
+                    <pic:cNvPr id="486175280" name="Picture 1" descr="A math equations on a white background&#10;&#10;Description automatically generated"/>
+                    <pic:cNvPicPr/>
+                  </pic:nvPicPr>
+                  <pic:blipFill>
+                    <a:blip r:embed="rId22"/>
+                    <a:stretch>
+                      <a:fillRect/>
+                    </a:stretch>
+                  </pic:blipFill>
+                  <pic:spPr>
+                    <a:xfrm>
+                      <a:off x="0" y="0"/>
+                      <a:ext cx="5943600" cy="1532890"/>
+                    </a:xfrm>
+                    <a:prstGeom prst="rect">
+                      <a:avLst/>
+                    </a:prstGeom>
+                  </pic:spPr>
+                </pic:pic>
+              </a:graphicData>
+            </a:graphic>
+          </wp:inline>
+        </w:drawing>
+      </w:r>
+    </w:p>
+    <w:p/>
+    <w:p/>
+    <w:p/>
+    <w:p>
+      <w:hyperlink r:id="rId23" w:history="1">
         <w:r>
           <w:rPr>
             <w:rStyle w:val="Hyperlink"/>
@@ -1527,7 +1619,7 @@
       </w:r>
     </w:p>
     <w:p>
-      <w:hyperlink r:id="rId22" w:history="1">
+      <w:hyperlink r:id="rId24" w:history="1">
         <w:r>
           <w:rPr>
             <w:rStyle w:val="Hyperlink"/>
@@ -1564,7 +1656,7 @@
       </w:r>
     </w:p>
     <w:p>
-      <w:hyperlink r:id="rId23" w:history="1">
+      <w:hyperlink r:id="rId25" w:history="1">
         <w:r>
           <w:rPr>
             <w:rStyle w:val="Hyperlink"/>
@@ -1577,7 +1669,7 @@
       </w:r>
     </w:p>
     <w:p>
-      <w:hyperlink r:id="rId24" w:history="1">
+      <w:hyperlink r:id="rId26" w:history="1">
         <w:r>
           <w:rPr>
             <w:rStyle w:val="Hyperlink"/>
@@ -1590,7 +1682,7 @@
       </w:r>
     </w:p>
     <w:p>
-      <w:hyperlink r:id="rId25" w:history="1">
+      <w:hyperlink r:id="rId27" w:history="1">
         <w:r>
           <w:rPr>
             <w:rStyle w:val="Hyperlink"/>
@@ -1603,7 +1695,7 @@
       </w:r>
     </w:p>
     <w:p>
-      <w:hyperlink r:id="rId26" w:history="1">
+      <w:hyperlink r:id="rId28" w:history="1">
         <w:r>
           <w:rPr>
             <w:rStyle w:val="Hyperlink"/>
@@ -1616,7 +1708,7 @@
       </w:r>
     </w:p>
     <w:p>
-      <w:hyperlink r:id="rId27" w:history="1">
+      <w:hyperlink r:id="rId29" w:history="1">
         <w:r>
           <w:rPr>
             <w:rStyle w:val="Hyperlink"/>
@@ -1640,7 +1732,7 @@
       </w:r>
     </w:p>
     <w:p>
-      <w:hyperlink r:id="rId28" w:history="1">
+      <w:hyperlink r:id="rId30" w:history="1">
         <w:r>
           <w:rPr>
             <w:rStyle w:val="Hyperlink"/>
@@ -1653,7 +1745,7 @@
       </w:r>
     </w:p>
     <w:p>
-      <w:hyperlink r:id="rId29" w:history="1">
+      <w:hyperlink r:id="rId31" w:history="1">
         <w:r>
           <w:rPr>
             <w:rStyle w:val="Hyperlink"/>
@@ -1690,7 +1782,7 @@
       </w:r>
     </w:p>
     <w:p>
-      <w:hyperlink r:id="rId30" w:history="1">
+      <w:hyperlink r:id="rId32" w:history="1">
         <w:r>
           <w:rPr>
             <w:rStyle w:val="Hyperlink"/>
@@ -1703,7 +1795,7 @@
       </w:r>
     </w:p>
     <w:p>
-      <w:hyperlink r:id="rId31" w:history="1">
+      <w:hyperlink r:id="rId33" w:history="1">
         <w:r>
           <w:rPr>
             <w:rStyle w:val="Hyperlink"/>
@@ -1716,7 +1808,7 @@
       </w:r>
     </w:p>
     <w:p>
-      <w:hyperlink r:id="rId32" w:history="1">
+      <w:hyperlink r:id="rId34" w:history="1">
         <w:r>
           <w:rPr>
             <w:rStyle w:val="Hyperlink"/>
@@ -1729,7 +1821,7 @@
       </w:r>
     </w:p>
     <w:p>
-      <w:hyperlink r:id="rId33" w:history="1">
+      <w:hyperlink r:id="rId35" w:history="1">
         <w:r>
           <w:rPr>
             <w:rStyle w:val="Hyperlink"/>
@@ -1742,7 +1834,7 @@
       </w:r>
     </w:p>
     <w:p>
-      <w:hyperlink r:id="rId34" w:history="1">
+      <w:hyperlink r:id="rId36" w:history="1">
         <w:r>
           <w:rPr>
             <w:rStyle w:val="Hyperlink"/>
@@ -1784,7 +1876,7 @@
       </w:r>
     </w:p>
     <w:p>
-      <w:hyperlink r:id="rId35" w:history="1">
+      <w:hyperlink r:id="rId37" w:history="1">
         <w:r>
           <w:rPr>
             <w:rStyle w:val="Hyperlink"/>
@@ -1797,7 +1889,7 @@
       </w:r>
     </w:p>
     <w:p>
-      <w:hyperlink r:id="rId36" w:history="1">
+      <w:hyperlink r:id="rId38" w:history="1">
         <w:r>
           <w:rPr>
             <w:rStyle w:val="Hyperlink"/>
@@ -1810,7 +1902,7 @@
       </w:r>
     </w:p>
     <w:p>
-      <w:hyperlink r:id="rId37" w:history="1">
+      <w:hyperlink r:id="rId39" w:history="1">
         <w:r>
           <w:rPr>
             <w:rStyle w:val="Hyperlink"/>
@@ -1823,7 +1915,7 @@
       </w:r>
     </w:p>
     <w:p>
-      <w:hyperlink r:id="rId38" w:history="1">
+      <w:hyperlink r:id="rId40" w:history="1">
         <w:r>
           <w:rPr>
             <w:rStyle w:val="Hyperlink"/>
@@ -1836,7 +1928,7 @@
       </w:r>
     </w:p>
     <w:p>
-      <w:hyperlink r:id="rId39" w:history="1">
+      <w:hyperlink r:id="rId41" w:history="1">
         <w:r>
           <w:rPr>
             <w:rStyle w:val="Hyperlink"/>
@@ -1849,7 +1941,7 @@
       </w:r>
     </w:p>
     <w:p>
-      <w:hyperlink r:id="rId40" w:history="1">
+      <w:hyperlink r:id="rId42" w:history="1">
         <w:r>
           <w:rPr>
             <w:rStyle w:val="Hyperlink"/>
@@ -1869,6 +1961,7 @@
       <w:bookmarkStart w:id="2" w:name="_Data_Collection_and"/>
       <w:bookmarkEnd w:id="2"/>
       <w:r>
+        <w:lastRenderedPageBreak/>
         <w:t>Data Collection and Sourcing</w:t>
       </w:r>
     </w:p>
@@ -2516,7 +2609,6 @@
           </w:tcPr>
           <w:p>
             <w:r>
-              <w:lastRenderedPageBreak/>
               <w:t>F9</w:t>
             </w:r>
           </w:p>
@@ -3509,6 +3601,7 @@
           </w:tcPr>
           <w:p>
             <w:r>
+              <w:lastRenderedPageBreak/>
               <w:t>F26</w:t>
             </w:r>
           </w:p>
@@ -4464,7 +4557,6 @@
     </w:p>
     <w:p>
       <w:r>
-        <w:lastRenderedPageBreak/>
         <w:tab/>
         <w:t>Which features need this: WX Code, Clouds</w:t>
       </w:r>
@@ -4549,7 +4641,7 @@
       </w:r>
     </w:p>
     <w:p>
-      <w:hyperlink r:id="rId41" w:history="1">
+      <w:hyperlink r:id="rId43" w:history="1">
         <w:r>
           <w:rPr>
             <w:rStyle w:val="Hyperlink"/>
@@ -4570,7 +4662,7 @@
       </w:r>
     </w:p>
     <w:p>
-      <w:hyperlink r:id="rId42" w:history="1">
+      <w:hyperlink r:id="rId44" w:history="1">
         <w:r>
           <w:rPr>
             <w:rStyle w:val="Hyperlink"/>
@@ -4583,7 +4675,7 @@
       </w:r>
     </w:p>
     <w:p>
-      <w:hyperlink r:id="rId43" w:history="1">
+      <w:hyperlink r:id="rId45" w:history="1">
         <w:r>
           <w:rPr>
             <w:rStyle w:val="Hyperlink"/>
@@ -4596,7 +4688,7 @@
       </w:r>
     </w:p>
     <w:p>
-      <w:hyperlink r:id="rId44" w:history="1">
+      <w:hyperlink r:id="rId46" w:history="1">
         <w:r>
           <w:rPr>
             <w:rStyle w:val="Hyperlink"/>
@@ -4627,12 +4719,11 @@
       <w:bookmarkStart w:id="4" w:name="_Exploratory_Data_Analysis"/>
       <w:bookmarkEnd w:id="4"/>
       <w:r>
-        <w:lastRenderedPageBreak/>
         <w:t>Exploratory Data Analysis</w:t>
       </w:r>
     </w:p>
     <w:p>
-      <w:hyperlink r:id="rId45" w:history="1">
+      <w:hyperlink r:id="rId47" w:history="1">
         <w:r>
           <w:rPr>
             <w:rStyle w:val="Hyperlink"/>

</xml_diff>

<commit_message>
Gather better resources for time series analysis learning
</commit_message>
<xml_diff>
--- a/docs/Data Science Roadmap.docx
+++ b/docs/Data Science Roadmap.docx
@@ -325,15 +325,7 @@
         </w:numPr>
       </w:pPr>
       <w:r>
-        <w:t xml:space="preserve">To evaluate each model to optimize for a variety of factors: error, </w:t>
-      </w:r>
-      <w:proofErr w:type="gramStart"/>
-      <w:r>
-        <w:t>compute</w:t>
-      </w:r>
-      <w:proofErr w:type="gramEnd"/>
-      <w:r>
-        <w:t xml:space="preserve">, number of features, and more to be determined. </w:t>
+        <w:t xml:space="preserve">To evaluate each model to optimize for a variety of factors: error, compute, number of features, and more to be determined. </w:t>
       </w:r>
     </w:p>
     <w:p/>
@@ -350,6 +342,20 @@
         <w:t>Ad Hoc Links-</w:t>
       </w:r>
     </w:p>
+    <w:p>
+      <w:hyperlink r:id="rId6" w:history="1">
+        <w:r>
+          <w:rPr>
+            <w:rStyle w:val="Hyperlink"/>
+          </w:rPr>
+          <w:t>https://library.wmo.int/viewer/60113/download?file=100_2023-edition_en.pdf&amp;type=pdf&amp;navigator=1</w:t>
+        </w:r>
+      </w:hyperlink>
+      <w:r>
+        <w:t xml:space="preserve"> </w:t>
+      </w:r>
+    </w:p>
+    <w:p/>
     <w:p>
       <w:pPr>
         <w:rPr>
@@ -366,7 +372,7 @@
       </w:r>
     </w:p>
     <w:p>
-      <w:hyperlink r:id="rId6" w:history="1">
+      <w:hyperlink r:id="rId7" w:history="1">
         <w:r>
           <w:rPr>
             <w:rStyle w:val="Hyperlink"/>
@@ -385,13 +391,8 @@
     </w:p>
     <w:p>
       <w:r>
-        <w:t xml:space="preserve">Chapter 13 on the Kalman filter could be covered after chapter 4, after chapter 12, or skipped </w:t>
-      </w:r>
-      <w:proofErr w:type="gramStart"/>
-      <w:r>
-        <w:t>altogether</w:t>
-      </w:r>
-      <w:proofErr w:type="gramEnd"/>
+        <w:t>Chapter 13 on the Kalman filter could be covered after chapter 4, after chapter 12, or skipped altogether</w:t>
+      </w:r>
     </w:p>
     <w:p>
       <w:r>
@@ -411,25 +412,12 @@
       </w:r>
       <w:proofErr w:type="spellEnd"/>
       <w:r>
-        <w:t xml:space="preserve"> 1 or skipped </w:t>
-      </w:r>
-      <w:proofErr w:type="gramStart"/>
-      <w:r>
-        <w:t>altogether</w:t>
-      </w:r>
-      <w:proofErr w:type="gramEnd"/>
-    </w:p>
-    <w:p>
-      <w:r>
-        <w:t xml:space="preserve">Although the book was written with an econometrics course in mind it should be useful in many other domains. It claims that “time series econometrics” has become almost synonymous with “empirical </w:t>
-      </w:r>
-      <w:proofErr w:type="gramStart"/>
-      <w:r>
-        <w:t>macroeconomics</w:t>
-      </w:r>
-      <w:proofErr w:type="gramEnd"/>
-      <w:r>
-        <w:t>”</w:t>
+        <w:t xml:space="preserve"> 1 or skipped altogether</w:t>
+      </w:r>
+    </w:p>
+    <w:p>
+      <w:r>
+        <w:t>Although the book was written with an econometrics course in mind it should be useful in many other domains. It claims that “time series econometrics” has become almost synonymous with “empirical macroeconomics”</w:t>
       </w:r>
     </w:p>
     <w:p/>
@@ -443,12 +431,10 @@
         <w:t xml:space="preserve">A difference equation is an equation relating an expression relating a variable y to </w:t>
       </w:r>
       <w:proofErr w:type="spellStart"/>
-      <w:proofErr w:type="gramStart"/>
       <w:r>
         <w:t>it’s</w:t>
       </w:r>
       <w:proofErr w:type="spellEnd"/>
-      <w:proofErr w:type="gramEnd"/>
       <w:r>
         <w:t xml:space="preserve"> previous values.</w:t>
       </w:r>
@@ -479,7 +465,7 @@
                     <pic:cNvPicPr/>
                   </pic:nvPicPr>
                   <pic:blipFill>
-                    <a:blip r:embed="rId7"/>
+                    <a:blip r:embed="rId8"/>
                     <a:stretch>
                       <a:fillRect/>
                     </a:stretch>
@@ -502,15 +488,7 @@
     </w:p>
     <w:p>
       <w:r>
-        <w:t xml:space="preserve">This is </w:t>
-      </w:r>
-      <w:proofErr w:type="gramStart"/>
-      <w:r>
-        <w:t>first</w:t>
-      </w:r>
-      <w:proofErr w:type="gramEnd"/>
-      <w:r>
-        <w:t xml:space="preserve"> order because the first lag of the variable (y</w:t>
+        <w:t>This is first order because the first lag of the variable (y</w:t>
       </w:r>
       <w:r>
         <w:rPr>
@@ -560,7 +538,7 @@
                     <pic:cNvPicPr/>
                   </pic:nvPicPr>
                   <pic:blipFill>
-                    <a:blip r:embed="rId8"/>
+                    <a:blip r:embed="rId9"/>
                     <a:stretch>
                       <a:fillRect/>
                     </a:stretch>
@@ -582,7 +560,6 @@
       </w:r>
     </w:p>
     <w:p>
-      <w:proofErr w:type="gramStart"/>
       <w:r>
         <w:t>m</w:t>
       </w:r>
@@ -593,16 +570,12 @@
         <w:t>t</w:t>
       </w:r>
       <w:r>
-        <w:t xml:space="preserve"> :</w:t>
-      </w:r>
-      <w:proofErr w:type="gramEnd"/>
-      <w:r>
-        <w:t>= log of real money holdings of the public</w:t>
-      </w:r>
-    </w:p>
-    <w:p>
-      <w:proofErr w:type="gramStart"/>
-      <w:r>
+        <w:t xml:space="preserve"> := log of real money holdings of the public</w:t>
+      </w:r>
+    </w:p>
+    <w:p>
+      <w:r>
+        <w:lastRenderedPageBreak/>
         <w:t>I</w:t>
       </w:r>
       <w:r>
@@ -612,11 +585,7 @@
         <w:t>t</w:t>
       </w:r>
       <w:r>
-        <w:t xml:space="preserve"> :</w:t>
-      </w:r>
-      <w:proofErr w:type="gramEnd"/>
-      <w:r>
-        <w:t xml:space="preserve">= </w:t>
+        <w:t xml:space="preserve"> := </w:t>
       </w:r>
       <w:r>
         <w:t>log of aggregate real income</w:t>
@@ -624,7 +593,6 @@
     </w:p>
     <w:p>
       <w:proofErr w:type="spellStart"/>
-      <w:proofErr w:type="gramStart"/>
       <w:r>
         <w:t>r</w:t>
       </w:r>
@@ -636,18 +604,12 @@
       </w:r>
       <w:proofErr w:type="spellEnd"/>
       <w:r>
-        <w:t xml:space="preserve"> :</w:t>
-      </w:r>
-      <w:proofErr w:type="gramEnd"/>
-      <w:r>
-        <w:t>= log of the interest rate on bank accounts</w:t>
+        <w:t xml:space="preserve"> := log of the interest rate on bank accounts</w:t>
       </w:r>
     </w:p>
     <w:p>
       <w:proofErr w:type="spellStart"/>
-      <w:proofErr w:type="gramStart"/>
-      <w:r>
-        <w:lastRenderedPageBreak/>
+      <w:r>
         <w:t>r</w:t>
       </w:r>
       <w:r>
@@ -658,11 +620,7 @@
       </w:r>
       <w:proofErr w:type="spellEnd"/>
       <w:r>
-        <w:t xml:space="preserve"> :</w:t>
-      </w:r>
-      <w:proofErr w:type="gramEnd"/>
-      <w:r>
-        <w:t xml:space="preserve">= </w:t>
+        <w:t xml:space="preserve"> := </w:t>
       </w:r>
       <w:r>
         <w:t>log of the interest rate on commercial paper</w:t>
@@ -689,7 +647,7 @@
                     <pic:cNvPicPr/>
                   </pic:nvPicPr>
                   <pic:blipFill>
-                    <a:blip r:embed="rId9"/>
+                    <a:blip r:embed="rId10"/>
                     <a:stretch>
                       <a:fillRect/>
                     </a:stretch>
@@ -755,7 +713,7 @@
                     <pic:cNvPicPr/>
                   </pic:nvPicPr>
                   <pic:blipFill>
-                    <a:blip r:embed="rId10"/>
+                    <a:blip r:embed="rId11"/>
                     <a:stretch>
                       <a:fillRect/>
                     </a:stretch>
@@ -798,7 +756,7 @@
                     <pic:cNvPicPr/>
                   </pic:nvPicPr>
                   <pic:blipFill>
-                    <a:blip r:embed="rId11"/>
+                    <a:blip r:embed="rId12"/>
                     <a:stretch>
                       <a:fillRect/>
                     </a:stretch>
@@ -846,7 +804,7 @@
                     <pic:cNvPicPr/>
                   </pic:nvPicPr>
                   <pic:blipFill>
-                    <a:blip r:embed="rId12"/>
+                    <a:blip r:embed="rId13"/>
                     <a:stretch>
                       <a:fillRect/>
                     </a:stretch>
@@ -917,7 +875,7 @@
                     <pic:cNvPicPr/>
                   </pic:nvPicPr>
                   <pic:blipFill>
-                    <a:blip r:embed="rId13"/>
+                    <a:blip r:embed="rId14"/>
                     <a:stretch>
                       <a:fillRect/>
                     </a:stretch>
@@ -948,13 +906,8 @@
       </w:r>
       <w:proofErr w:type="spellEnd"/>
       <w:r>
-        <w:t xml:space="preserve"> with respect to w0 equals theta to the </w:t>
-      </w:r>
-      <w:proofErr w:type="gramStart"/>
-      <w:r>
-        <w:t>t</w:t>
-      </w:r>
-      <w:proofErr w:type="gramEnd"/>
+        <w:t xml:space="preserve"> with respect to w0 equals theta to the t</w:t>
+      </w:r>
     </w:p>
     <w:p>
       <w:r>
@@ -983,7 +936,7 @@
                     <pic:cNvPicPr/>
                   </pic:nvPicPr>
                   <pic:blipFill>
-                    <a:blip r:embed="rId14"/>
+                    <a:blip r:embed="rId15"/>
                     <a:stretch>
                       <a:fillRect/>
                     </a:stretch>
@@ -1026,7 +979,7 @@
                     <pic:cNvPicPr/>
                   </pic:nvPicPr>
                   <pic:blipFill>
-                    <a:blip r:embed="rId15"/>
+                    <a:blip r:embed="rId16"/>
                     <a:stretch>
                       <a:fillRect/>
                     </a:stretch>
@@ -1098,7 +1051,7 @@
                     <pic:cNvPicPr/>
                   </pic:nvPicPr>
                   <pic:blipFill>
-                    <a:blip r:embed="rId16"/>
+                    <a:blip r:embed="rId17"/>
                     <a:stretch>
                       <a:fillRect/>
                     </a:stretch>
@@ -1140,7 +1093,7 @@
                     <pic:cNvPicPr/>
                   </pic:nvPicPr>
                   <pic:blipFill>
-                    <a:blip r:embed="rId17"/>
+                    <a:blip r:embed="rId18"/>
                     <a:stretch>
                       <a:fillRect/>
                     </a:stretch>
@@ -1194,7 +1147,7 @@
                     <pic:cNvPicPr/>
                   </pic:nvPicPr>
                   <pic:blipFill>
-                    <a:blip r:embed="rId18"/>
+                    <a:blip r:embed="rId19"/>
                     <a:stretch>
                       <a:fillRect/>
                     </a:stretch>
@@ -1256,7 +1209,7 @@
                     <pic:cNvPicPr/>
                   </pic:nvPicPr>
                   <pic:blipFill>
-                    <a:blip r:embed="rId18"/>
+                    <a:blip r:embed="rId19"/>
                     <a:stretch>
                       <a:fillRect/>
                     </a:stretch>
@@ -1313,7 +1266,7 @@
                     <pic:cNvPicPr/>
                   </pic:nvPicPr>
                   <pic:blipFill>
-                    <a:blip r:embed="rId18"/>
+                    <a:blip r:embed="rId19"/>
                     <a:stretch>
                       <a:fillRect/>
                     </a:stretch>
@@ -1334,13 +1287,8 @@
         </w:drawing>
       </w:r>
       <w:r>
-        <w:t xml:space="preserve"> increases </w:t>
-      </w:r>
-      <w:proofErr w:type="gramStart"/>
-      <w:r>
-        <w:t>exponentially</w:t>
-      </w:r>
-      <w:proofErr w:type="gramEnd"/>
+        <w:t xml:space="preserve"> increases exponentially</w:t>
+      </w:r>
     </w:p>
     <w:p>
       <w:r>
@@ -1375,7 +1323,7 @@
                     <pic:cNvPicPr/>
                   </pic:nvPicPr>
                   <pic:blipFill>
-                    <a:blip r:embed="rId18"/>
+                    <a:blip r:embed="rId19"/>
                     <a:stretch>
                       <a:fillRect/>
                     </a:stretch>
@@ -1396,13 +1344,8 @@
         </w:drawing>
       </w:r>
       <w:r>
-        <w:t xml:space="preserve"> increases exponentially alternating </w:t>
-      </w:r>
-      <w:proofErr w:type="gramStart"/>
-      <w:r>
-        <w:t>sign</w:t>
-      </w:r>
-      <w:proofErr w:type="gramEnd"/>
+        <w:t xml:space="preserve"> increases exponentially alternating sign</w:t>
+      </w:r>
     </w:p>
     <w:p>
       <w:r>
@@ -1450,7 +1393,7 @@
                     <pic:cNvPicPr/>
                   </pic:nvPicPr>
                   <pic:blipFill>
-                    <a:blip r:embed="rId19"/>
+                    <a:blip r:embed="rId20"/>
                     <a:stretch>
                       <a:fillRect/>
                     </a:stretch>
@@ -1497,7 +1440,7 @@
                     <pic:cNvPicPr/>
                   </pic:nvPicPr>
                   <pic:blipFill>
-                    <a:blip r:embed="rId20"/>
+                    <a:blip r:embed="rId21"/>
                     <a:stretch>
                       <a:fillRect/>
                     </a:stretch>
@@ -1526,6 +1469,9 @@
     </w:p>
     <w:p>
       <w:r>
+        <w:rPr>
+          <w:noProof/>
+        </w:rPr>
         <w:drawing>
           <wp:inline distT="0" distB="0" distL="0" distR="0" wp14:anchorId="0DCAF026" wp14:editId="1E633714">
             <wp:extent cx="5943600" cy="628015"/>
@@ -1542,7 +1488,7 @@
                     <pic:cNvPicPr/>
                   </pic:nvPicPr>
                   <pic:blipFill>
-                    <a:blip r:embed="rId21"/>
+                    <a:blip r:embed="rId22"/>
                     <a:stretch>
                       <a:fillRect/>
                     </a:stretch>
@@ -1565,6 +1511,9 @@
     </w:p>
     <w:p>
       <w:r>
+        <w:rPr>
+          <w:noProof/>
+        </w:rPr>
         <w:drawing>
           <wp:inline distT="0" distB="0" distL="0" distR="0" wp14:anchorId="729973C8" wp14:editId="777CA2E9">
             <wp:extent cx="5943600" cy="1532890"/>
@@ -1581,7 +1530,7 @@
                     <pic:cNvPicPr/>
                   </pic:nvPicPr>
                   <pic:blipFill>
-                    <a:blip r:embed="rId22"/>
+                    <a:blip r:embed="rId23"/>
                     <a:stretch>
                       <a:fillRect/>
                     </a:stretch>
@@ -1602,11 +1551,14 @@
         </w:drawing>
       </w:r>
     </w:p>
+    <w:p>
+      <w:r>
+        <w:t xml:space="preserve">*** I don’t think this textbook is giving me enough valuable information for how obfuscated the language is. I think I should figure out what time series topics are relevant to weather/pm forecasting, smoothing, etc. then make sure whatever text I’m using has those in universally used terminology. </w:t>
+      </w:r>
+    </w:p>
     <w:p/>
-    <w:p/>
-    <w:p/>
-    <w:p>
-      <w:hyperlink r:id="rId23" w:history="1">
+    <w:p>
+      <w:hyperlink r:id="rId24" w:history="1">
         <w:r>
           <w:rPr>
             <w:rStyle w:val="Hyperlink"/>
@@ -1619,7 +1571,7 @@
       </w:r>
     </w:p>
     <w:p>
-      <w:hyperlink r:id="rId24" w:history="1">
+      <w:hyperlink r:id="rId25" w:history="1">
         <w:r>
           <w:rPr>
             <w:rStyle w:val="Hyperlink"/>
@@ -1633,6 +1585,84 @@
     </w:p>
     <w:p/>
     <w:p>
+      <w:r>
+        <w:t>Search: Time series analysis weather forecasting</w:t>
+      </w:r>
+    </w:p>
+    <w:p>
+      <w:hyperlink r:id="rId26" w:history="1">
+        <w:r>
+          <w:rPr>
+            <w:rStyle w:val="Hyperlink"/>
+          </w:rPr>
+          <w:t>https://keras.io/examples/timeseries/timeseries_weather_forecasting/</w:t>
+        </w:r>
+      </w:hyperlink>
+      <w:r>
+        <w:t xml:space="preserve"> </w:t>
+      </w:r>
+    </w:p>
+    <w:p/>
+    <w:p>
+      <w:r>
+        <w:lastRenderedPageBreak/>
+        <w:t>Search: Time series pm 2.5</w:t>
+      </w:r>
+    </w:p>
+    <w:p>
+      <w:hyperlink r:id="rId27" w:history="1">
+        <w:r>
+          <w:rPr>
+            <w:rStyle w:val="Hyperlink"/>
+          </w:rPr>
+          <w:t>https://ieeexplore.ieee.org/document/9359734</w:t>
+        </w:r>
+      </w:hyperlink>
+      <w:r>
+        <w:t xml:space="preserve"> </w:t>
+      </w:r>
+    </w:p>
+    <w:p>
+      <w:hyperlink r:id="rId28" w:history="1">
+        <w:r>
+          <w:rPr>
+            <w:rStyle w:val="Hyperlink"/>
+          </w:rPr>
+          <w:t>https://www.mdpi.com/2073-4433/14/2/340</w:t>
+        </w:r>
+      </w:hyperlink>
+      <w:r>
+        <w:t xml:space="preserve"> </w:t>
+      </w:r>
+    </w:p>
+    <w:p>
+      <w:hyperlink r:id="rId29" w:history="1">
+        <w:r>
+          <w:rPr>
+            <w:rStyle w:val="Hyperlink"/>
+          </w:rPr>
+          <w:t>https://www.frontiersin.org/articles/10.3389/fenvs.2022.945628/full</w:t>
+        </w:r>
+      </w:hyperlink>
+      <w:r>
+        <w:t xml:space="preserve"> </w:t>
+      </w:r>
+    </w:p>
+    <w:p>
+      <w:hyperlink r:id="rId30" w:history="1">
+        <w:r>
+          <w:rPr>
+            <w:rStyle w:val="Hyperlink"/>
+          </w:rPr>
+          <w:t>https://www.ncbi.nlm.nih.gov/pmc/articles/PMC9800338/</w:t>
+        </w:r>
+      </w:hyperlink>
+      <w:r>
+        <w:t xml:space="preserve"> </w:t>
+      </w:r>
+    </w:p>
+    <w:p/>
+    <w:p>
       <w:pPr>
         <w:rPr>
           <w:b/>
@@ -1656,7 +1686,7 @@
       </w:r>
     </w:p>
     <w:p>
-      <w:hyperlink r:id="rId25" w:history="1">
+      <w:hyperlink r:id="rId31" w:history="1">
         <w:r>
           <w:rPr>
             <w:rStyle w:val="Hyperlink"/>
@@ -1669,7 +1699,7 @@
       </w:r>
     </w:p>
     <w:p>
-      <w:hyperlink r:id="rId26" w:history="1">
+      <w:hyperlink r:id="rId32" w:history="1">
         <w:r>
           <w:rPr>
             <w:rStyle w:val="Hyperlink"/>
@@ -1682,7 +1712,7 @@
       </w:r>
     </w:p>
     <w:p>
-      <w:hyperlink r:id="rId27" w:history="1">
+      <w:hyperlink r:id="rId33" w:history="1">
         <w:r>
           <w:rPr>
             <w:rStyle w:val="Hyperlink"/>
@@ -1695,7 +1725,7 @@
       </w:r>
     </w:p>
     <w:p>
-      <w:hyperlink r:id="rId28" w:history="1">
+      <w:hyperlink r:id="rId34" w:history="1">
         <w:r>
           <w:rPr>
             <w:rStyle w:val="Hyperlink"/>
@@ -1708,7 +1738,7 @@
       </w:r>
     </w:p>
     <w:p>
-      <w:hyperlink r:id="rId29" w:history="1">
+      <w:hyperlink r:id="rId35" w:history="1">
         <w:r>
           <w:rPr>
             <w:rStyle w:val="Hyperlink"/>
@@ -1732,7 +1762,7 @@
       </w:r>
     </w:p>
     <w:p>
-      <w:hyperlink r:id="rId30" w:history="1">
+      <w:hyperlink r:id="rId36" w:history="1">
         <w:r>
           <w:rPr>
             <w:rStyle w:val="Hyperlink"/>
@@ -1745,7 +1775,7 @@
       </w:r>
     </w:p>
     <w:p>
-      <w:hyperlink r:id="rId31" w:history="1">
+      <w:hyperlink r:id="rId37" w:history="1">
         <w:r>
           <w:rPr>
             <w:rStyle w:val="Hyperlink"/>
@@ -1782,7 +1812,7 @@
       </w:r>
     </w:p>
     <w:p>
-      <w:hyperlink r:id="rId32" w:history="1">
+      <w:hyperlink r:id="rId38" w:history="1">
         <w:r>
           <w:rPr>
             <w:rStyle w:val="Hyperlink"/>
@@ -1795,7 +1825,7 @@
       </w:r>
     </w:p>
     <w:p>
-      <w:hyperlink r:id="rId33" w:history="1">
+      <w:hyperlink r:id="rId39" w:history="1">
         <w:r>
           <w:rPr>
             <w:rStyle w:val="Hyperlink"/>
@@ -1808,7 +1838,7 @@
       </w:r>
     </w:p>
     <w:p>
-      <w:hyperlink r:id="rId34" w:history="1">
+      <w:hyperlink r:id="rId40" w:history="1">
         <w:r>
           <w:rPr>
             <w:rStyle w:val="Hyperlink"/>
@@ -1821,7 +1851,7 @@
       </w:r>
     </w:p>
     <w:p>
-      <w:hyperlink r:id="rId35" w:history="1">
+      <w:hyperlink r:id="rId41" w:history="1">
         <w:r>
           <w:rPr>
             <w:rStyle w:val="Hyperlink"/>
@@ -1834,7 +1864,7 @@
       </w:r>
     </w:p>
     <w:p>
-      <w:hyperlink r:id="rId36" w:history="1">
+      <w:hyperlink r:id="rId42" w:history="1">
         <w:r>
           <w:rPr>
             <w:rStyle w:val="Hyperlink"/>
@@ -1869,6 +1899,7 @@
     </w:p>
     <w:p>
       <w:r>
+        <w:lastRenderedPageBreak/>
         <w:t xml:space="preserve">Search: </w:t>
       </w:r>
       <w:r>
@@ -1876,7 +1907,7 @@
       </w:r>
     </w:p>
     <w:p>
-      <w:hyperlink r:id="rId37" w:history="1">
+      <w:hyperlink r:id="rId43" w:history="1">
         <w:r>
           <w:rPr>
             <w:rStyle w:val="Hyperlink"/>
@@ -1889,7 +1920,7 @@
       </w:r>
     </w:p>
     <w:p>
-      <w:hyperlink r:id="rId38" w:history="1">
+      <w:hyperlink r:id="rId44" w:history="1">
         <w:r>
           <w:rPr>
             <w:rStyle w:val="Hyperlink"/>
@@ -1902,7 +1933,7 @@
       </w:r>
     </w:p>
     <w:p>
-      <w:hyperlink r:id="rId39" w:history="1">
+      <w:hyperlink r:id="rId45" w:history="1">
         <w:r>
           <w:rPr>
             <w:rStyle w:val="Hyperlink"/>
@@ -1915,7 +1946,7 @@
       </w:r>
     </w:p>
     <w:p>
-      <w:hyperlink r:id="rId40" w:history="1">
+      <w:hyperlink r:id="rId46" w:history="1">
         <w:r>
           <w:rPr>
             <w:rStyle w:val="Hyperlink"/>
@@ -1928,7 +1959,7 @@
       </w:r>
     </w:p>
     <w:p>
-      <w:hyperlink r:id="rId41" w:history="1">
+      <w:hyperlink r:id="rId47" w:history="1">
         <w:r>
           <w:rPr>
             <w:rStyle w:val="Hyperlink"/>
@@ -1941,7 +1972,7 @@
       </w:r>
     </w:p>
     <w:p>
-      <w:hyperlink r:id="rId42" w:history="1">
+      <w:hyperlink r:id="rId48" w:history="1">
         <w:r>
           <w:rPr>
             <w:rStyle w:val="Hyperlink"/>
@@ -1961,7 +1992,6 @@
       <w:bookmarkStart w:id="2" w:name="_Data_Collection_and"/>
       <w:bookmarkEnd w:id="2"/>
       <w:r>
-        <w:lastRenderedPageBreak/>
         <w:t>Data Collection and Sourcing</w:t>
       </w:r>
     </w:p>
@@ -2150,16 +2180,11 @@
           </w:tcPr>
           <w:p>
             <w:r>
-              <w:t>Int [</w:t>
-            </w:r>
-            <w:proofErr w:type="gramStart"/>
-            <w:r>
-              <w:t>0,</w:t>
+              <w:t>Int [0,</w:t>
             </w:r>
             <w:r>
               <w:t>+</w:t>
             </w:r>
-            <w:proofErr w:type="gramEnd"/>
             <w:r>
               <w:t>]</w:t>
             </w:r>
@@ -2313,15 +2338,7 @@
           </w:tcPr>
           <w:p>
             <w:r>
-              <w:t>Float [</w:t>
-            </w:r>
-            <w:proofErr w:type="gramStart"/>
-            <w:r>
-              <w:t>0,+</w:t>
-            </w:r>
-            <w:proofErr w:type="gramEnd"/>
-            <w:r>
-              <w:t>]</w:t>
+              <w:t>Float [0,+]</w:t>
             </w:r>
           </w:p>
         </w:tc>
@@ -2473,15 +2490,7 @@
           </w:tcPr>
           <w:p>
             <w:r>
-              <w:t>Float [</w:t>
-            </w:r>
-            <w:proofErr w:type="gramStart"/>
-            <w:r>
-              <w:t>-,+</w:t>
-            </w:r>
-            <w:proofErr w:type="gramEnd"/>
-            <w:r>
-              <w:t>]</w:t>
+              <w:t>Float [-,+]</w:t>
             </w:r>
           </w:p>
         </w:tc>
@@ -2641,15 +2650,7 @@
           </w:tcPr>
           <w:p>
             <w:r>
-              <w:t>Float [</w:t>
-            </w:r>
-            <w:proofErr w:type="gramStart"/>
-            <w:r>
-              <w:t>0,+</w:t>
-            </w:r>
-            <w:proofErr w:type="gramEnd"/>
-            <w:r>
-              <w:t>]</w:t>
+              <w:t>Float [0,+]</w:t>
             </w:r>
           </w:p>
         </w:tc>
@@ -2703,15 +2704,7 @@
           </w:tcPr>
           <w:p>
             <w:r>
-              <w:t>Float [</w:t>
-            </w:r>
-            <w:proofErr w:type="gramStart"/>
-            <w:r>
-              <w:t>0,+</w:t>
-            </w:r>
-            <w:proofErr w:type="gramEnd"/>
-            <w:r>
-              <w:t>]</w:t>
+              <w:t>Float [0,+]</w:t>
             </w:r>
           </w:p>
         </w:tc>
@@ -2765,15 +2758,7 @@
           </w:tcPr>
           <w:p>
             <w:r>
-              <w:t>Float [</w:t>
-            </w:r>
-            <w:proofErr w:type="gramStart"/>
-            <w:r>
-              <w:t>0,+</w:t>
-            </w:r>
-            <w:proofErr w:type="gramEnd"/>
-            <w:r>
-              <w:t>]</w:t>
+              <w:t>Float [0,+]</w:t>
             </w:r>
           </w:p>
         </w:tc>
@@ -2877,15 +2862,7 @@
           </w:tcPr>
           <w:p>
             <w:r>
-              <w:t>Float [</w:t>
-            </w:r>
-            <w:proofErr w:type="gramStart"/>
-            <w:r>
-              <w:t>0,+</w:t>
-            </w:r>
-            <w:proofErr w:type="gramEnd"/>
-            <w:r>
-              <w:t>]</w:t>
+              <w:t>Float [0,+]</w:t>
             </w:r>
           </w:p>
         </w:tc>
@@ -2991,15 +2968,7 @@
           </w:tcPr>
           <w:p>
             <w:r>
-              <w:t>Float [</w:t>
-            </w:r>
-            <w:proofErr w:type="gramStart"/>
-            <w:r>
-              <w:t>0,+</w:t>
-            </w:r>
-            <w:proofErr w:type="gramEnd"/>
-            <w:r>
-              <w:t>]</w:t>
+              <w:t>Float [0,+]</w:t>
             </w:r>
           </w:p>
         </w:tc>
@@ -3051,15 +3020,7 @@
           </w:tcPr>
           <w:p>
             <w:r>
-              <w:t>Float [</w:t>
-            </w:r>
-            <w:proofErr w:type="gramStart"/>
-            <w:r>
-              <w:t>0,+</w:t>
-            </w:r>
-            <w:proofErr w:type="gramEnd"/>
-            <w:r>
-              <w:t>]</w:t>
+              <w:t>Float [0,+]</w:t>
             </w:r>
           </w:p>
         </w:tc>
@@ -3111,15 +3072,7 @@
           </w:tcPr>
           <w:p>
             <w:r>
-              <w:t>Float [</w:t>
-            </w:r>
-            <w:proofErr w:type="gramStart"/>
-            <w:r>
-              <w:t>0,+</w:t>
-            </w:r>
-            <w:proofErr w:type="gramEnd"/>
-            <w:r>
-              <w:t>]</w:t>
+              <w:t>Float [0,+]</w:t>
             </w:r>
           </w:p>
         </w:tc>
@@ -3141,6 +3094,7 @@
           </w:tcPr>
           <w:p>
             <w:r>
+              <w:lastRenderedPageBreak/>
               <w:t>F18</w:t>
             </w:r>
           </w:p>
@@ -3171,15 +3125,7 @@
           </w:tcPr>
           <w:p>
             <w:r>
-              <w:t>Float [</w:t>
-            </w:r>
-            <w:proofErr w:type="gramStart"/>
-            <w:r>
-              <w:t>0,+</w:t>
-            </w:r>
-            <w:proofErr w:type="gramEnd"/>
-            <w:r>
-              <w:t>]</w:t>
+              <w:t>Float [0,+]</w:t>
             </w:r>
           </w:p>
         </w:tc>
@@ -3231,15 +3177,7 @@
           </w:tcPr>
           <w:p>
             <w:r>
-              <w:t>Float [</w:t>
-            </w:r>
-            <w:proofErr w:type="gramStart"/>
-            <w:r>
-              <w:t>0,+</w:t>
-            </w:r>
-            <w:proofErr w:type="gramEnd"/>
-            <w:r>
-              <w:t>]</w:t>
+              <w:t>Float [0,+]</w:t>
             </w:r>
           </w:p>
         </w:tc>
@@ -3291,15 +3229,7 @@
           </w:tcPr>
           <w:p>
             <w:r>
-              <w:t>Float [</w:t>
-            </w:r>
-            <w:proofErr w:type="gramStart"/>
-            <w:r>
-              <w:t>0,+</w:t>
-            </w:r>
-            <w:proofErr w:type="gramEnd"/>
-            <w:r>
-              <w:t>]</w:t>
+              <w:t>Float [0,+]</w:t>
             </w:r>
           </w:p>
         </w:tc>
@@ -3351,15 +3281,7 @@
           </w:tcPr>
           <w:p>
             <w:r>
-              <w:t>Float [</w:t>
-            </w:r>
-            <w:proofErr w:type="gramStart"/>
-            <w:r>
-              <w:t>0,+</w:t>
-            </w:r>
-            <w:proofErr w:type="gramEnd"/>
-            <w:r>
-              <w:t>]</w:t>
+              <w:t>Float [0,+]</w:t>
             </w:r>
           </w:p>
         </w:tc>
@@ -3411,15 +3333,7 @@
           </w:tcPr>
           <w:p>
             <w:r>
-              <w:t>Float [</w:t>
-            </w:r>
-            <w:proofErr w:type="gramStart"/>
-            <w:r>
-              <w:t>0,+</w:t>
-            </w:r>
-            <w:proofErr w:type="gramEnd"/>
-            <w:r>
-              <w:t>]</w:t>
+              <w:t>Float [0,+]</w:t>
             </w:r>
           </w:p>
         </w:tc>
@@ -3471,15 +3385,7 @@
           </w:tcPr>
           <w:p>
             <w:r>
-              <w:t>Float [</w:t>
-            </w:r>
-            <w:proofErr w:type="gramStart"/>
-            <w:r>
-              <w:t>0,+</w:t>
-            </w:r>
-            <w:proofErr w:type="gramEnd"/>
-            <w:r>
-              <w:t>]</w:t>
+              <w:t>Float [0,+]</w:t>
             </w:r>
           </w:p>
         </w:tc>
@@ -3601,7 +3507,6 @@
           </w:tcPr>
           <w:p>
             <w:r>
-              <w:lastRenderedPageBreak/>
               <w:t>F26</w:t>
             </w:r>
           </w:p>
@@ -3674,15 +3579,7 @@
           </w:tcPr>
           <w:p>
             <w:r>
-              <w:t xml:space="preserve">Few </w:t>
-            </w:r>
-            <w:proofErr w:type="gramStart"/>
-            <w:r>
-              <w:t>Cloud</w:t>
-            </w:r>
-            <w:proofErr w:type="gramEnd"/>
-            <w:r>
-              <w:t xml:space="preserve"> Layer</w:t>
+              <w:t>Few Cloud Layer</w:t>
             </w:r>
           </w:p>
         </w:tc>
@@ -4547,13 +4444,8 @@
     </w:p>
     <w:p>
       <w:r>
-        <w:t xml:space="preserve">Replace missing </w:t>
-      </w:r>
-      <w:proofErr w:type="gramStart"/>
-      <w:r>
-        <w:t>values</w:t>
-      </w:r>
-      <w:proofErr w:type="gramEnd"/>
+        <w:t>Replace missing values</w:t>
+      </w:r>
     </w:p>
     <w:p>
       <w:r>
@@ -4564,15 +4456,7 @@
     <w:p>
       <w:r>
         <w:tab/>
-        <w:t xml:space="preserve">Could I make the data more usable by regularizing the time delta between data readings.  Perhaps just duplicate rows of data to </w:t>
-      </w:r>
-      <w:proofErr w:type="gramStart"/>
-      <w:r>
-        <w:t>more evenly space out the time of recording</w:t>
-      </w:r>
-      <w:proofErr w:type="gramEnd"/>
-      <w:r>
-        <w:t>.</w:t>
+        <w:t>Could I make the data more usable by regularizing the time delta between data readings.  Perhaps just duplicate rows of data to more evenly space out the time of recording.</w:t>
       </w:r>
     </w:p>
     <w:p/>
@@ -4590,6 +4474,7 @@
     <w:p/>
     <w:p>
       <w:r>
+        <w:lastRenderedPageBreak/>
         <w:t>Enumerate categorical values?</w:t>
       </w:r>
     </w:p>
@@ -4602,13 +4487,8 @@
     <w:p/>
     <w:p>
       <w:r>
-        <w:t xml:space="preserve">Address data </w:t>
-      </w:r>
-      <w:proofErr w:type="gramStart"/>
-      <w:r>
-        <w:t>imbalances</w:t>
-      </w:r>
-      <w:proofErr w:type="gramEnd"/>
+        <w:t>Address data imbalances</w:t>
+      </w:r>
     </w:p>
     <w:p>
       <w:r>
@@ -4641,7 +4521,7 @@
       </w:r>
     </w:p>
     <w:p>
-      <w:hyperlink r:id="rId43" w:history="1">
+      <w:hyperlink r:id="rId49" w:history="1">
         <w:r>
           <w:rPr>
             <w:rStyle w:val="Hyperlink"/>
@@ -4662,7 +4542,7 @@
       </w:r>
     </w:p>
     <w:p>
-      <w:hyperlink r:id="rId44" w:history="1">
+      <w:hyperlink r:id="rId50" w:history="1">
         <w:r>
           <w:rPr>
             <w:rStyle w:val="Hyperlink"/>
@@ -4675,7 +4555,7 @@
       </w:r>
     </w:p>
     <w:p>
-      <w:hyperlink r:id="rId45" w:history="1">
+      <w:hyperlink r:id="rId51" w:history="1">
         <w:r>
           <w:rPr>
             <w:rStyle w:val="Hyperlink"/>
@@ -4688,7 +4568,7 @@
       </w:r>
     </w:p>
     <w:p>
-      <w:hyperlink r:id="rId46" w:history="1">
+      <w:hyperlink r:id="rId52" w:history="1">
         <w:r>
           <w:rPr>
             <w:rStyle w:val="Hyperlink"/>
@@ -4723,7 +4603,7 @@
       </w:r>
     </w:p>
     <w:p>
-      <w:hyperlink r:id="rId47" w:history="1">
+      <w:hyperlink r:id="rId53" w:history="1">
         <w:r>
           <w:rPr>
             <w:rStyle w:val="Hyperlink"/>
@@ -4760,6 +4640,7 @@
       <w:bookmarkStart w:id="5" w:name="_Model_Building_and"/>
       <w:bookmarkEnd w:id="5"/>
       <w:r>
+        <w:lastRenderedPageBreak/>
         <w:t>Model Building and Evaluation</w:t>
       </w:r>
     </w:p>

</xml_diff>

<commit_message>
Take notes on overarching time series video in docs
</commit_message>
<xml_diff>
--- a/docs/Data Science Roadmap.docx
+++ b/docs/Data Science Roadmap.docx
@@ -396,23 +396,7 @@
     </w:p>
     <w:p>
       <w:r>
-        <w:t xml:space="preserve">Chapter 6 on </w:t>
-      </w:r>
-      <w:proofErr w:type="spellStart"/>
-      <w:r>
-        <w:t>Spectal</w:t>
-      </w:r>
-      <w:proofErr w:type="spellEnd"/>
-      <w:r>
-        <w:t xml:space="preserve"> analysis could be covered at any point after </w:t>
-      </w:r>
-      <w:proofErr w:type="spellStart"/>
-      <w:r>
-        <w:t>chpt</w:t>
-      </w:r>
-      <w:proofErr w:type="spellEnd"/>
-      <w:r>
-        <w:t xml:space="preserve"> 1 or skipped altogether</w:t>
+        <w:t>Chapter 6 on Spectal analysis could be covered at any point after chpt 1 or skipped altogether</w:t>
       </w:r>
     </w:p>
     <w:p>
@@ -428,15 +412,7 @@
     </w:p>
     <w:p>
       <w:r>
-        <w:t xml:space="preserve">A difference equation is an equation relating an expression relating a variable y to </w:t>
-      </w:r>
-      <w:proofErr w:type="spellStart"/>
-      <w:r>
-        <w:t>it’s</w:t>
-      </w:r>
-      <w:proofErr w:type="spellEnd"/>
-      <w:r>
-        <w:t xml:space="preserve"> previous values.</w:t>
+        <w:t>A difference equation is an equation relating an expression relating a variable y to it’s previous values.</w:t>
       </w:r>
     </w:p>
     <w:p>
@@ -503,13 +479,8 @@
         <w:t>.</w:t>
       </w:r>
       <w:r>
-        <w:t xml:space="preserve"> It is linear because it takes the form y= </w:t>
-      </w:r>
-      <w:proofErr w:type="spellStart"/>
-      <w:r>
-        <w:t>mx+b</w:t>
-      </w:r>
-      <w:proofErr w:type="spellEnd"/>
+        <w:t xml:space="preserve"> It is linear because it takes the form y= mx+b</w:t>
+      </w:r>
     </w:p>
     <w:p/>
     <w:p>
@@ -592,7 +563,6 @@
       </w:r>
     </w:p>
     <w:p>
-      <w:proofErr w:type="spellStart"/>
       <w:r>
         <w:t>r</w:t>
       </w:r>
@@ -602,13 +572,11 @@
         </w:rPr>
         <w:t>bt</w:t>
       </w:r>
-      <w:proofErr w:type="spellEnd"/>
       <w:r>
         <w:t xml:space="preserve"> := log of the interest rate on bank accounts</w:t>
       </w:r>
     </w:p>
     <w:p>
-      <w:proofErr w:type="spellStart"/>
       <w:r>
         <w:t>r</w:t>
       </w:r>
@@ -618,7 +586,6 @@
         </w:rPr>
         <w:t>ct</w:t>
       </w:r>
-      <w:proofErr w:type="spellEnd"/>
       <w:r>
         <w:t xml:space="preserve"> := </w:t>
       </w:r>
@@ -835,23 +802,7 @@
     </w:p>
     <w:p>
       <w:r>
-        <w:t xml:space="preserve">1.1.7 expresses </w:t>
-      </w:r>
-      <w:proofErr w:type="spellStart"/>
-      <w:r>
-        <w:t>yt</w:t>
-      </w:r>
-      <w:proofErr w:type="spellEnd"/>
-      <w:r>
-        <w:t xml:space="preserve"> as a linear function, given the initial value y-1 and the values of w. To calculate the effect of w0 on </w:t>
-      </w:r>
-      <w:proofErr w:type="spellStart"/>
-      <w:r>
-        <w:t>yt</w:t>
-      </w:r>
-      <w:proofErr w:type="spellEnd"/>
-      <w:r>
-        <w:t>. If w0 were to change with the same initial values, the effect on y would be:</w:t>
+        <w:t>1.1.7 expresses yt as a linear function, given the initial value y-1 and the values of w. To calculate the effect of w0 on yt. If w0 were to change with the same initial values, the effect on y would be:</w:t>
       </w:r>
     </w:p>
     <w:p>
@@ -898,15 +849,7 @@
     </w:p>
     <w:p>
       <w:r>
-        <w:t xml:space="preserve">Remember that the partial derivative could be read as the rate of change of </w:t>
-      </w:r>
-      <w:proofErr w:type="spellStart"/>
-      <w:r>
-        <w:t>yt</w:t>
-      </w:r>
-      <w:proofErr w:type="spellEnd"/>
-      <w:r>
-        <w:t xml:space="preserve"> with respect to w0 equals theta to the t</w:t>
+        <w:t>Remember that the partial derivative could be read as the rate of change of yt with respect to w0 equals theta to the t</w:t>
       </w:r>
     </w:p>
     <w:p>
@@ -1002,26 +945,10 @@
     </w:p>
     <w:p>
       <w:r>
-        <w:t xml:space="preserve">Note above that in the above calculation the partial derivative of </w:t>
-      </w:r>
-      <w:proofErr w:type="spellStart"/>
-      <w:r>
-        <w:t>wt</w:t>
-      </w:r>
-      <w:proofErr w:type="spellEnd"/>
-      <w:r>
-        <w:t xml:space="preserve"> is used to substitute theta to the second power in. Then </w:t>
-      </w:r>
-      <w:r>
-        <w:t xml:space="preserve">you just need to address the term used for cancelling. It reads out as the rate of change of </w:t>
-      </w:r>
-      <w:proofErr w:type="spellStart"/>
-      <w:r>
-        <w:t>wt</w:t>
-      </w:r>
-      <w:proofErr w:type="spellEnd"/>
-      <w:r>
-        <w:t xml:space="preserve"> with respect to current income. </w:t>
+        <w:t xml:space="preserve">Note above that in the above calculation the partial derivative of wt is used to substitute theta to the second power in. Then </w:t>
+      </w:r>
+      <w:r>
+        <w:t xml:space="preserve">you just need to address the term used for cancelling. It reads out as the rate of change of wt with respect to current income. </w:t>
       </w:r>
     </w:p>
     <w:p>
@@ -1583,14 +1510,345 @@
         <w:t xml:space="preserve"> </w:t>
       </w:r>
     </w:p>
-    <w:p/>
+    <w:p>
+      <w:r>
+        <w:t>Time series – collection of datapoint ordered in time</w:t>
+      </w:r>
+    </w:p>
+    <w:p>
+      <w:r>
+        <w:t>Properties –</w:t>
+      </w:r>
+    </w:p>
+    <w:p>
+      <w:pPr>
+        <w:pStyle w:val="ListParagraph"/>
+        <w:numPr>
+          <w:ilvl w:val="0"/>
+          <w:numId w:val="3"/>
+        </w:numPr>
+      </w:pPr>
+      <w:r>
+        <w:t>Stationarity</w:t>
+      </w:r>
+    </w:p>
+    <w:p>
+      <w:pPr>
+        <w:ind w:left="720"/>
+      </w:pPr>
+      <w:r>
+        <w:t>Mean and variance don’t change over time</w:t>
+      </w:r>
+    </w:p>
+    <w:p>
+      <w:pPr>
+        <w:ind w:left="720"/>
+      </w:pPr>
+      <w:r>
+        <w:lastRenderedPageBreak/>
+        <w:drawing>
+          <wp:inline distT="0" distB="0" distL="0" distR="0" wp14:anchorId="5FFE76DD" wp14:editId="68D9F180">
+            <wp:extent cx="5229225" cy="1606758"/>
+            <wp:effectExtent l="0" t="0" r="0" b="0"/>
+            <wp:docPr id="429742653" name="Picture 1" descr="A graph of a graph&#10;&#10;Description automatically generated with medium confidence"/>
+            <wp:cNvGraphicFramePr>
+              <a:graphicFrameLocks xmlns:a="http://schemas.openxmlformats.org/drawingml/2006/main" noChangeAspect="1"/>
+            </wp:cNvGraphicFramePr>
+            <a:graphic xmlns:a="http://schemas.openxmlformats.org/drawingml/2006/main">
+              <a:graphicData uri="http://schemas.openxmlformats.org/drawingml/2006/picture">
+                <pic:pic xmlns:pic="http://schemas.openxmlformats.org/drawingml/2006/picture">
+                  <pic:nvPicPr>
+                    <pic:cNvPr id="429742653" name="Picture 1" descr="A graph of a graph&#10;&#10;Description automatically generated with medium confidence"/>
+                    <pic:cNvPicPr/>
+                  </pic:nvPicPr>
+                  <pic:blipFill>
+                    <a:blip r:embed="rId26"/>
+                    <a:stretch>
+                      <a:fillRect/>
+                    </a:stretch>
+                  </pic:blipFill>
+                  <pic:spPr>
+                    <a:xfrm>
+                      <a:off x="0" y="0"/>
+                      <a:ext cx="5235580" cy="1608711"/>
+                    </a:xfrm>
+                    <a:prstGeom prst="rect">
+                      <a:avLst/>
+                    </a:prstGeom>
+                  </pic:spPr>
+                </pic:pic>
+              </a:graphicData>
+            </a:graphic>
+          </wp:inline>
+        </w:drawing>
+      </w:r>
+    </w:p>
+    <w:p>
+      <w:pPr>
+        <w:pStyle w:val="ListParagraph"/>
+        <w:numPr>
+          <w:ilvl w:val="0"/>
+          <w:numId w:val="3"/>
+        </w:numPr>
+      </w:pPr>
+      <w:r>
+        <w:t>Periodicity</w:t>
+      </w:r>
+    </w:p>
+    <w:p>
+      <w:pPr>
+        <w:ind w:left="720"/>
+      </w:pPr>
+      <w:r>
+        <w:t xml:space="preserve">Seasonality or repeated </w:t>
+      </w:r>
+      <w:r>
+        <w:t>fluctuations</w:t>
+      </w:r>
+      <w:r>
+        <w:t xml:space="preserve"> over time</w:t>
+      </w:r>
+    </w:p>
+    <w:p>
+      <w:pPr>
+        <w:ind w:left="720"/>
+      </w:pPr>
+      <w:r>
+        <w:drawing>
+          <wp:inline distT="0" distB="0" distL="0" distR="0" wp14:anchorId="65E70FFE" wp14:editId="63469757">
+            <wp:extent cx="4076700" cy="2169013"/>
+            <wp:effectExtent l="0" t="0" r="0" b="3175"/>
+            <wp:docPr id="468097256" name="Picture 1" descr="A graph showing the flu cases&#10;&#10;Description automatically generated with medium confidence"/>
+            <wp:cNvGraphicFramePr>
+              <a:graphicFrameLocks xmlns:a="http://schemas.openxmlformats.org/drawingml/2006/main" noChangeAspect="1"/>
+            </wp:cNvGraphicFramePr>
+            <a:graphic xmlns:a="http://schemas.openxmlformats.org/drawingml/2006/main">
+              <a:graphicData uri="http://schemas.openxmlformats.org/drawingml/2006/picture">
+                <pic:pic xmlns:pic="http://schemas.openxmlformats.org/drawingml/2006/picture">
+                  <pic:nvPicPr>
+                    <pic:cNvPr id="468097256" name="Picture 1" descr="A graph showing the flu cases&#10;&#10;Description automatically generated with medium confidence"/>
+                    <pic:cNvPicPr/>
+                  </pic:nvPicPr>
+                  <pic:blipFill>
+                    <a:blip r:embed="rId27"/>
+                    <a:stretch>
+                      <a:fillRect/>
+                    </a:stretch>
+                  </pic:blipFill>
+                  <pic:spPr>
+                    <a:xfrm>
+                      <a:off x="0" y="0"/>
+                      <a:ext cx="4095550" cy="2179042"/>
+                    </a:xfrm>
+                    <a:prstGeom prst="rect">
+                      <a:avLst/>
+                    </a:prstGeom>
+                  </pic:spPr>
+                </pic:pic>
+              </a:graphicData>
+            </a:graphic>
+          </wp:inline>
+        </w:drawing>
+      </w:r>
+    </w:p>
+    <w:p>
+      <w:pPr>
+        <w:pStyle w:val="ListParagraph"/>
+        <w:numPr>
+          <w:ilvl w:val="0"/>
+          <w:numId w:val="3"/>
+        </w:numPr>
+      </w:pPr>
+      <w:r>
+        <w:t>Autocorrelation</w:t>
+      </w:r>
+    </w:p>
+    <w:p>
+      <w:pPr>
+        <w:ind w:left="720"/>
+      </w:pPr>
+      <w:r>
+        <w:t>Correlation of a time series with a delayed copy of itself</w:t>
+      </w:r>
+    </w:p>
+    <w:p>
+      <w:pPr>
+        <w:ind w:left="720"/>
+      </w:pPr>
+      <w:r>
+        <w:t>Ex. Is that temperature is greatly correlated with temperature from the previous day</w:t>
+      </w:r>
+    </w:p>
+    <w:p>
+      <w:r>
+        <w:t>Models for classification and prediction-</w:t>
+      </w:r>
+    </w:p>
+    <w:p>
+      <w:pPr>
+        <w:pStyle w:val="ListParagraph"/>
+        <w:numPr>
+          <w:ilvl w:val="0"/>
+          <w:numId w:val="3"/>
+        </w:numPr>
+      </w:pPr>
+      <w:r>
+        <w:t>Moving Average (MA)</w:t>
+      </w:r>
+    </w:p>
+    <w:p>
+      <w:pPr>
+        <w:ind w:left="720"/>
+      </w:pPr>
+      <w:r>
+        <w:drawing>
+          <wp:inline distT="0" distB="0" distL="0" distR="0" wp14:anchorId="629CB4F5" wp14:editId="6A6F718B">
+            <wp:extent cx="4295775" cy="1430548"/>
+            <wp:effectExtent l="0" t="0" r="0" b="0"/>
+            <wp:docPr id="631646950" name="Picture 1" descr="A math equations and numbers&#10;&#10;Description automatically generated with medium confidence"/>
+            <wp:cNvGraphicFramePr>
+              <a:graphicFrameLocks xmlns:a="http://schemas.openxmlformats.org/drawingml/2006/main" noChangeAspect="1"/>
+            </wp:cNvGraphicFramePr>
+            <a:graphic xmlns:a="http://schemas.openxmlformats.org/drawingml/2006/main">
+              <a:graphicData uri="http://schemas.openxmlformats.org/drawingml/2006/picture">
+                <pic:pic xmlns:pic="http://schemas.openxmlformats.org/drawingml/2006/picture">
+                  <pic:nvPicPr>
+                    <pic:cNvPr id="631646950" name="Picture 1" descr="A math equations and numbers&#10;&#10;Description automatically generated with medium confidence"/>
+                    <pic:cNvPicPr/>
+                  </pic:nvPicPr>
+                  <pic:blipFill>
+                    <a:blip r:embed="rId28"/>
+                    <a:stretch>
+                      <a:fillRect/>
+                    </a:stretch>
+                  </pic:blipFill>
+                  <pic:spPr>
+                    <a:xfrm>
+                      <a:off x="0" y="0"/>
+                      <a:ext cx="4312231" cy="1436028"/>
+                    </a:xfrm>
+                    <a:prstGeom prst="rect">
+                      <a:avLst/>
+                    </a:prstGeom>
+                  </pic:spPr>
+                </pic:pic>
+              </a:graphicData>
+            </a:graphic>
+          </wp:inline>
+        </w:drawing>
+      </w:r>
+    </w:p>
+    <w:p>
+      <w:pPr>
+        <w:pStyle w:val="ListParagraph"/>
+        <w:numPr>
+          <w:ilvl w:val="0"/>
+          <w:numId w:val="3"/>
+        </w:numPr>
+      </w:pPr>
+      <w:r>
+        <w:t>Auto regression (AR)</w:t>
+      </w:r>
+    </w:p>
+    <w:p>
+      <w:pPr>
+        <w:ind w:left="720"/>
+      </w:pPr>
+      <w:r>
+        <w:lastRenderedPageBreak/>
+        <w:drawing>
+          <wp:inline distT="0" distB="0" distL="0" distR="0" wp14:anchorId="5C26EB0B" wp14:editId="0EBBC18F">
+            <wp:extent cx="4257675" cy="1497009"/>
+            <wp:effectExtent l="0" t="0" r="0" b="8255"/>
+            <wp:docPr id="217045359" name="Picture 1" descr="A math equations and formulas&#10;&#10;Description automatically generated with medium confidence"/>
+            <wp:cNvGraphicFramePr>
+              <a:graphicFrameLocks xmlns:a="http://schemas.openxmlformats.org/drawingml/2006/main" noChangeAspect="1"/>
+            </wp:cNvGraphicFramePr>
+            <a:graphic xmlns:a="http://schemas.openxmlformats.org/drawingml/2006/main">
+              <a:graphicData uri="http://schemas.openxmlformats.org/drawingml/2006/picture">
+                <pic:pic xmlns:pic="http://schemas.openxmlformats.org/drawingml/2006/picture">
+                  <pic:nvPicPr>
+                    <pic:cNvPr id="217045359" name="Picture 1" descr="A math equations and formulas&#10;&#10;Description automatically generated with medium confidence"/>
+                    <pic:cNvPicPr/>
+                  </pic:nvPicPr>
+                  <pic:blipFill>
+                    <a:blip r:embed="rId29"/>
+                    <a:stretch>
+                      <a:fillRect/>
+                    </a:stretch>
+                  </pic:blipFill>
+                  <pic:spPr>
+                    <a:xfrm>
+                      <a:off x="0" y="0"/>
+                      <a:ext cx="4271645" cy="1501921"/>
+                    </a:xfrm>
+                    <a:prstGeom prst="rect">
+                      <a:avLst/>
+                    </a:prstGeom>
+                  </pic:spPr>
+                </pic:pic>
+              </a:graphicData>
+            </a:graphic>
+          </wp:inline>
+        </w:drawing>
+      </w:r>
+    </w:p>
+    <w:p>
+      <w:r>
+        <w:t xml:space="preserve">Combination of these two models is called an ARMA(p,q) model: Works well for stationary, low periodicity and autocorrelation </w:t>
+      </w:r>
+    </w:p>
+    <w:p>
+      <w:r>
+        <w:drawing>
+          <wp:inline distT="0" distB="0" distL="0" distR="0" wp14:anchorId="12C089CC" wp14:editId="2B65E7A2">
+            <wp:extent cx="4610100" cy="1352000"/>
+            <wp:effectExtent l="0" t="0" r="0" b="635"/>
+            <wp:docPr id="292840134" name="Picture 1" descr="A math equations and numbers&#10;&#10;Description automatically generated with medium confidence"/>
+            <wp:cNvGraphicFramePr>
+              <a:graphicFrameLocks xmlns:a="http://schemas.openxmlformats.org/drawingml/2006/main" noChangeAspect="1"/>
+            </wp:cNvGraphicFramePr>
+            <a:graphic xmlns:a="http://schemas.openxmlformats.org/drawingml/2006/main">
+              <a:graphicData uri="http://schemas.openxmlformats.org/drawingml/2006/picture">
+                <pic:pic xmlns:pic="http://schemas.openxmlformats.org/drawingml/2006/picture">
+                  <pic:nvPicPr>
+                    <pic:cNvPr id="292840134" name="Picture 1" descr="A math equations and numbers&#10;&#10;Description automatically generated with medium confidence"/>
+                    <pic:cNvPicPr/>
+                  </pic:nvPicPr>
+                  <pic:blipFill>
+                    <a:blip r:embed="rId30"/>
+                    <a:stretch>
+                      <a:fillRect/>
+                    </a:stretch>
+                  </pic:blipFill>
+                  <pic:spPr>
+                    <a:xfrm>
+                      <a:off x="0" y="0"/>
+                      <a:ext cx="4660211" cy="1366696"/>
+                    </a:xfrm>
+                    <a:prstGeom prst="rect">
+                      <a:avLst/>
+                    </a:prstGeom>
+                  </pic:spPr>
+                </pic:pic>
+              </a:graphicData>
+            </a:graphic>
+          </wp:inline>
+        </w:drawing>
+      </w:r>
+    </w:p>
+    <w:p>
+      <w:pPr>
+        <w:ind w:left="720"/>
+      </w:pPr>
+    </w:p>
     <w:p>
       <w:r>
         <w:t>Search: Time series analysis weather forecasting</w:t>
       </w:r>
     </w:p>
     <w:p>
-      <w:hyperlink r:id="rId26" w:history="1">
+      <w:hyperlink r:id="rId31" w:history="1">
         <w:r>
           <w:rPr>
             <w:rStyle w:val="Hyperlink"/>
@@ -1605,12 +1863,11 @@
     <w:p/>
     <w:p>
       <w:r>
-        <w:lastRenderedPageBreak/>
         <w:t>Search: Time series pm 2.5</w:t>
       </w:r>
     </w:p>
     <w:p>
-      <w:hyperlink r:id="rId27" w:history="1">
+      <w:hyperlink r:id="rId32" w:history="1">
         <w:r>
           <w:rPr>
             <w:rStyle w:val="Hyperlink"/>
@@ -1623,7 +1880,7 @@
       </w:r>
     </w:p>
     <w:p>
-      <w:hyperlink r:id="rId28" w:history="1">
+      <w:hyperlink r:id="rId33" w:history="1">
         <w:r>
           <w:rPr>
             <w:rStyle w:val="Hyperlink"/>
@@ -1636,7 +1893,7 @@
       </w:r>
     </w:p>
     <w:p>
-      <w:hyperlink r:id="rId29" w:history="1">
+      <w:hyperlink r:id="rId34" w:history="1">
         <w:r>
           <w:rPr>
             <w:rStyle w:val="Hyperlink"/>
@@ -1649,7 +1906,7 @@
       </w:r>
     </w:p>
     <w:p>
-      <w:hyperlink r:id="rId30" w:history="1">
+      <w:hyperlink r:id="rId35" w:history="1">
         <w:r>
           <w:rPr>
             <w:rStyle w:val="Hyperlink"/>
@@ -1686,7 +1943,7 @@
       </w:r>
     </w:p>
     <w:p>
-      <w:hyperlink r:id="rId31" w:history="1">
+      <w:hyperlink r:id="rId36" w:history="1">
         <w:r>
           <w:rPr>
             <w:rStyle w:val="Hyperlink"/>
@@ -1699,7 +1956,7 @@
       </w:r>
     </w:p>
     <w:p>
-      <w:hyperlink r:id="rId32" w:history="1">
+      <w:hyperlink r:id="rId37" w:history="1">
         <w:r>
           <w:rPr>
             <w:rStyle w:val="Hyperlink"/>
@@ -1712,7 +1969,7 @@
       </w:r>
     </w:p>
     <w:p>
-      <w:hyperlink r:id="rId33" w:history="1">
+      <w:hyperlink r:id="rId38" w:history="1">
         <w:r>
           <w:rPr>
             <w:rStyle w:val="Hyperlink"/>
@@ -1725,7 +1982,7 @@
       </w:r>
     </w:p>
     <w:p>
-      <w:hyperlink r:id="rId34" w:history="1">
+      <w:hyperlink r:id="rId39" w:history="1">
         <w:r>
           <w:rPr>
             <w:rStyle w:val="Hyperlink"/>
@@ -1738,7 +1995,7 @@
       </w:r>
     </w:p>
     <w:p>
-      <w:hyperlink r:id="rId35" w:history="1">
+      <w:hyperlink r:id="rId40" w:history="1">
         <w:r>
           <w:rPr>
             <w:rStyle w:val="Hyperlink"/>
@@ -1762,7 +2019,7 @@
       </w:r>
     </w:p>
     <w:p>
-      <w:hyperlink r:id="rId36" w:history="1">
+      <w:hyperlink r:id="rId41" w:history="1">
         <w:r>
           <w:rPr>
             <w:rStyle w:val="Hyperlink"/>
@@ -1775,7 +2032,7 @@
       </w:r>
     </w:p>
     <w:p>
-      <w:hyperlink r:id="rId37" w:history="1">
+      <w:hyperlink r:id="rId42" w:history="1">
         <w:r>
           <w:rPr>
             <w:rStyle w:val="Hyperlink"/>
@@ -1812,7 +2069,7 @@
       </w:r>
     </w:p>
     <w:p>
-      <w:hyperlink r:id="rId38" w:history="1">
+      <w:hyperlink r:id="rId43" w:history="1">
         <w:r>
           <w:rPr>
             <w:rStyle w:val="Hyperlink"/>
@@ -1825,7 +2082,7 @@
       </w:r>
     </w:p>
     <w:p>
-      <w:hyperlink r:id="rId39" w:history="1">
+      <w:hyperlink r:id="rId44" w:history="1">
         <w:r>
           <w:rPr>
             <w:rStyle w:val="Hyperlink"/>
@@ -1838,7 +2095,7 @@
       </w:r>
     </w:p>
     <w:p>
-      <w:hyperlink r:id="rId40" w:history="1">
+      <w:hyperlink r:id="rId45" w:history="1">
         <w:r>
           <w:rPr>
             <w:rStyle w:val="Hyperlink"/>
@@ -1851,7 +2108,7 @@
       </w:r>
     </w:p>
     <w:p>
-      <w:hyperlink r:id="rId41" w:history="1">
+      <w:hyperlink r:id="rId46" w:history="1">
         <w:r>
           <w:rPr>
             <w:rStyle w:val="Hyperlink"/>
@@ -1864,7 +2121,7 @@
       </w:r>
     </w:p>
     <w:p>
-      <w:hyperlink r:id="rId42" w:history="1">
+      <w:hyperlink r:id="rId47" w:history="1">
         <w:r>
           <w:rPr>
             <w:rStyle w:val="Hyperlink"/>
@@ -1899,7 +2156,6 @@
     </w:p>
     <w:p>
       <w:r>
-        <w:lastRenderedPageBreak/>
         <w:t xml:space="preserve">Search: </w:t>
       </w:r>
       <w:r>
@@ -1907,7 +2163,7 @@
       </w:r>
     </w:p>
     <w:p>
-      <w:hyperlink r:id="rId43" w:history="1">
+      <w:hyperlink r:id="rId48" w:history="1">
         <w:r>
           <w:rPr>
             <w:rStyle w:val="Hyperlink"/>
@@ -1920,7 +2176,7 @@
       </w:r>
     </w:p>
     <w:p>
-      <w:hyperlink r:id="rId44" w:history="1">
+      <w:hyperlink r:id="rId49" w:history="1">
         <w:r>
           <w:rPr>
             <w:rStyle w:val="Hyperlink"/>
@@ -1933,7 +2189,7 @@
       </w:r>
     </w:p>
     <w:p>
-      <w:hyperlink r:id="rId45" w:history="1">
+      <w:hyperlink r:id="rId50" w:history="1">
         <w:r>
           <w:rPr>
             <w:rStyle w:val="Hyperlink"/>
@@ -1946,7 +2202,7 @@
       </w:r>
     </w:p>
     <w:p>
-      <w:hyperlink r:id="rId46" w:history="1">
+      <w:hyperlink r:id="rId51" w:history="1">
         <w:r>
           <w:rPr>
             <w:rStyle w:val="Hyperlink"/>
@@ -1959,7 +2215,7 @@
       </w:r>
     </w:p>
     <w:p>
-      <w:hyperlink r:id="rId47" w:history="1">
+      <w:hyperlink r:id="rId52" w:history="1">
         <w:r>
           <w:rPr>
             <w:rStyle w:val="Hyperlink"/>
@@ -1972,7 +2228,7 @@
       </w:r>
     </w:p>
     <w:p>
-      <w:hyperlink r:id="rId48" w:history="1">
+      <w:hyperlink r:id="rId53" w:history="1">
         <w:r>
           <w:rPr>
             <w:rStyle w:val="Hyperlink"/>
@@ -2573,11 +2829,9 @@
             <w:tcW w:w="2195" w:type="dxa"/>
           </w:tcPr>
           <w:p>
-            <w:proofErr w:type="spellStart"/>
             <w:r>
               <w:t>windDIR</w:t>
             </w:r>
-            <w:proofErr w:type="spellEnd"/>
           </w:p>
         </w:tc>
         <w:tc>
@@ -2627,11 +2881,9 @@
             <w:tcW w:w="2195" w:type="dxa"/>
           </w:tcPr>
           <w:p>
-            <w:proofErr w:type="spellStart"/>
             <w:r>
               <w:t>windMPH</w:t>
             </w:r>
-            <w:proofErr w:type="spellEnd"/>
           </w:p>
         </w:tc>
         <w:tc>
@@ -2681,11 +2933,9 @@
             <w:tcW w:w="2195" w:type="dxa"/>
           </w:tcPr>
           <w:p>
-            <w:proofErr w:type="spellStart"/>
             <w:r>
               <w:t>precip</w:t>
             </w:r>
-            <w:proofErr w:type="spellEnd"/>
           </w:p>
         </w:tc>
         <w:tc>
@@ -2735,11 +2985,9 @@
             <w:tcW w:w="2195" w:type="dxa"/>
           </w:tcPr>
           <w:p>
-            <w:proofErr w:type="spellStart"/>
             <w:r>
               <w:t>mslp</w:t>
             </w:r>
-            <w:proofErr w:type="spellEnd"/>
           </w:p>
         </w:tc>
         <w:tc>
@@ -2893,11 +3141,9 @@
             <w:tcW w:w="2195" w:type="dxa"/>
           </w:tcPr>
           <w:p>
-            <w:proofErr w:type="spellStart"/>
             <w:r>
               <w:t>wxcodes</w:t>
             </w:r>
-            <w:proofErr w:type="spellEnd"/>
           </w:p>
         </w:tc>
         <w:tc>
@@ -3094,7 +3340,6 @@
           </w:tcPr>
           <w:p>
             <w:r>
-              <w:lastRenderedPageBreak/>
               <w:t>F18</w:t>
             </w:r>
           </w:p>
@@ -3819,6 +4064,7 @@
           </w:tcPr>
           <w:p>
             <w:r>
+              <w:lastRenderedPageBreak/>
               <w:t>F32</w:t>
             </w:r>
           </w:p>
@@ -4474,7 +4720,6 @@
     <w:p/>
     <w:p>
       <w:r>
-        <w:lastRenderedPageBreak/>
         <w:t>Enumerate categorical values?</w:t>
       </w:r>
     </w:p>
@@ -4521,7 +4766,7 @@
       </w:r>
     </w:p>
     <w:p>
-      <w:hyperlink r:id="rId49" w:history="1">
+      <w:hyperlink r:id="rId54" w:history="1">
         <w:r>
           <w:rPr>
             <w:rStyle w:val="Hyperlink"/>
@@ -4542,7 +4787,7 @@
       </w:r>
     </w:p>
     <w:p>
-      <w:hyperlink r:id="rId50" w:history="1">
+      <w:hyperlink r:id="rId55" w:history="1">
         <w:r>
           <w:rPr>
             <w:rStyle w:val="Hyperlink"/>
@@ -4555,7 +4800,7 @@
       </w:r>
     </w:p>
     <w:p>
-      <w:hyperlink r:id="rId51" w:history="1">
+      <w:hyperlink r:id="rId56" w:history="1">
         <w:r>
           <w:rPr>
             <w:rStyle w:val="Hyperlink"/>
@@ -4568,7 +4813,7 @@
       </w:r>
     </w:p>
     <w:p>
-      <w:hyperlink r:id="rId52" w:history="1">
+      <w:hyperlink r:id="rId57" w:history="1">
         <w:r>
           <w:rPr>
             <w:rStyle w:val="Hyperlink"/>
@@ -4603,7 +4848,7 @@
       </w:r>
     </w:p>
     <w:p>
-      <w:hyperlink r:id="rId53" w:history="1">
+      <w:hyperlink r:id="rId58" w:history="1">
         <w:r>
           <w:rPr>
             <w:rStyle w:val="Hyperlink"/>
@@ -4640,7 +4885,6 @@
       <w:bookmarkStart w:id="5" w:name="_Model_Building_and"/>
       <w:bookmarkEnd w:id="5"/>
       <w:r>
-        <w:lastRenderedPageBreak/>
         <w:t>Model Building and Evaluation</w:t>
       </w:r>
     </w:p>
@@ -4768,6 +5012,119 @@
     </w:lvl>
   </w:abstractNum>
   <w:abstractNum w:abstractNumId="1" w15:restartNumberingAfterBreak="0">
+    <w:nsid w:val="63685DC5"/>
+    <w:multiLevelType w:val="hybridMultilevel"/>
+    <w:tmpl w:val="04AEEE2E"/>
+    <w:lvl w:ilvl="0" w:tplc="04090001">
+      <w:start w:val="1"/>
+      <w:numFmt w:val="bullet"/>
+      <w:lvlText w:val=""/>
+      <w:lvlJc w:val="left"/>
+      <w:pPr>
+        <w:ind w:left="720" w:hanging="360"/>
+      </w:pPr>
+      <w:rPr>
+        <w:rFonts w:ascii="Symbol" w:hAnsi="Symbol" w:hint="default"/>
+      </w:rPr>
+    </w:lvl>
+    <w:lvl w:ilvl="1" w:tplc="04090003">
+      <w:start w:val="1"/>
+      <w:numFmt w:val="bullet"/>
+      <w:lvlText w:val="o"/>
+      <w:lvlJc w:val="left"/>
+      <w:pPr>
+        <w:ind w:left="1440" w:hanging="360"/>
+      </w:pPr>
+      <w:rPr>
+        <w:rFonts w:ascii="Courier New" w:hAnsi="Courier New" w:cs="Courier New" w:hint="default"/>
+      </w:rPr>
+    </w:lvl>
+    <w:lvl w:ilvl="2" w:tplc="04090005">
+      <w:start w:val="1"/>
+      <w:numFmt w:val="bullet"/>
+      <w:lvlText w:val=""/>
+      <w:lvlJc w:val="left"/>
+      <w:pPr>
+        <w:ind w:left="2160" w:hanging="360"/>
+      </w:pPr>
+      <w:rPr>
+        <w:rFonts w:ascii="Wingdings" w:hAnsi="Wingdings" w:hint="default"/>
+      </w:rPr>
+    </w:lvl>
+    <w:lvl w:ilvl="3" w:tplc="04090001" w:tentative="1">
+      <w:start w:val="1"/>
+      <w:numFmt w:val="bullet"/>
+      <w:lvlText w:val=""/>
+      <w:lvlJc w:val="left"/>
+      <w:pPr>
+        <w:ind w:left="2880" w:hanging="360"/>
+      </w:pPr>
+      <w:rPr>
+        <w:rFonts w:ascii="Symbol" w:hAnsi="Symbol" w:hint="default"/>
+      </w:rPr>
+    </w:lvl>
+    <w:lvl w:ilvl="4" w:tplc="04090003" w:tentative="1">
+      <w:start w:val="1"/>
+      <w:numFmt w:val="bullet"/>
+      <w:lvlText w:val="o"/>
+      <w:lvlJc w:val="left"/>
+      <w:pPr>
+        <w:ind w:left="3600" w:hanging="360"/>
+      </w:pPr>
+      <w:rPr>
+        <w:rFonts w:ascii="Courier New" w:hAnsi="Courier New" w:cs="Courier New" w:hint="default"/>
+      </w:rPr>
+    </w:lvl>
+    <w:lvl w:ilvl="5" w:tplc="04090005" w:tentative="1">
+      <w:start w:val="1"/>
+      <w:numFmt w:val="bullet"/>
+      <w:lvlText w:val=""/>
+      <w:lvlJc w:val="left"/>
+      <w:pPr>
+        <w:ind w:left="4320" w:hanging="360"/>
+      </w:pPr>
+      <w:rPr>
+        <w:rFonts w:ascii="Wingdings" w:hAnsi="Wingdings" w:hint="default"/>
+      </w:rPr>
+    </w:lvl>
+    <w:lvl w:ilvl="6" w:tplc="04090001" w:tentative="1">
+      <w:start w:val="1"/>
+      <w:numFmt w:val="bullet"/>
+      <w:lvlText w:val=""/>
+      <w:lvlJc w:val="left"/>
+      <w:pPr>
+        <w:ind w:left="5040" w:hanging="360"/>
+      </w:pPr>
+      <w:rPr>
+        <w:rFonts w:ascii="Symbol" w:hAnsi="Symbol" w:hint="default"/>
+      </w:rPr>
+    </w:lvl>
+    <w:lvl w:ilvl="7" w:tplc="04090003" w:tentative="1">
+      <w:start w:val="1"/>
+      <w:numFmt w:val="bullet"/>
+      <w:lvlText w:val="o"/>
+      <w:lvlJc w:val="left"/>
+      <w:pPr>
+        <w:ind w:left="5760" w:hanging="360"/>
+      </w:pPr>
+      <w:rPr>
+        <w:rFonts w:ascii="Courier New" w:hAnsi="Courier New" w:cs="Courier New" w:hint="default"/>
+      </w:rPr>
+    </w:lvl>
+    <w:lvl w:ilvl="8" w:tplc="04090005" w:tentative="1">
+      <w:start w:val="1"/>
+      <w:numFmt w:val="bullet"/>
+      <w:lvlText w:val=""/>
+      <w:lvlJc w:val="left"/>
+      <w:pPr>
+        <w:ind w:left="6480" w:hanging="360"/>
+      </w:pPr>
+      <w:rPr>
+        <w:rFonts w:ascii="Wingdings" w:hAnsi="Wingdings" w:hint="default"/>
+      </w:rPr>
+    </w:lvl>
+  </w:abstractNum>
+  <w:abstractNum w:abstractNumId="2" w15:restartNumberingAfterBreak="0">
     <w:nsid w:val="6DB5086E"/>
     <w:multiLevelType w:val="hybridMultilevel"/>
     <w:tmpl w:val="2CDE9C50"/>
@@ -4860,6 +5217,9 @@
     <w:abstractNumId w:val="0"/>
   </w:num>
   <w:num w:numId="2" w16cid:durableId="2102484468">
+    <w:abstractNumId w:val="2"/>
+  </w:num>
+  <w:num w:numId="3" w16cid:durableId="1864977909">
     <w:abstractNumId w:val="1"/>
   </w:num>
 </w:numbering>

</xml_diff>

<commit_message>
Begin working through time series chapter of NIST handbook
</commit_message>
<xml_diff>
--- a/docs/Data Science Roadmap.docx
+++ b/docs/Data Science Roadmap.docx
@@ -396,7 +396,23 @@
     </w:p>
     <w:p>
       <w:r>
-        <w:t>Chapter 6 on Spectal analysis could be covered at any point after chpt 1 or skipped altogether</w:t>
+        <w:t xml:space="preserve">Chapter 6 on </w:t>
+      </w:r>
+      <w:proofErr w:type="spellStart"/>
+      <w:r>
+        <w:t>Spectal</w:t>
+      </w:r>
+      <w:proofErr w:type="spellEnd"/>
+      <w:r>
+        <w:t xml:space="preserve"> analysis could be covered at any point after </w:t>
+      </w:r>
+      <w:proofErr w:type="spellStart"/>
+      <w:r>
+        <w:t>chpt</w:t>
+      </w:r>
+      <w:proofErr w:type="spellEnd"/>
+      <w:r>
+        <w:t xml:space="preserve"> 1 or skipped altogether</w:t>
       </w:r>
     </w:p>
     <w:p>
@@ -412,7 +428,15 @@
     </w:p>
     <w:p>
       <w:r>
-        <w:t>A difference equation is an equation relating an expression relating a variable y to it’s previous values.</w:t>
+        <w:t xml:space="preserve">A difference equation is an equation relating an expression relating a variable y to </w:t>
+      </w:r>
+      <w:proofErr w:type="spellStart"/>
+      <w:r>
+        <w:t>it’s</w:t>
+      </w:r>
+      <w:proofErr w:type="spellEnd"/>
+      <w:r>
+        <w:t xml:space="preserve"> previous values.</w:t>
       </w:r>
     </w:p>
     <w:p>
@@ -479,8 +503,13 @@
         <w:t>.</w:t>
       </w:r>
       <w:r>
-        <w:t xml:space="preserve"> It is linear because it takes the form y= mx+b</w:t>
-      </w:r>
+        <w:t xml:space="preserve"> It is linear because it takes the form y= </w:t>
+      </w:r>
+      <w:proofErr w:type="spellStart"/>
+      <w:r>
+        <w:t>mx+b</w:t>
+      </w:r>
+      <w:proofErr w:type="spellEnd"/>
     </w:p>
     <w:p/>
     <w:p>
@@ -563,6 +592,7 @@
       </w:r>
     </w:p>
     <w:p>
+      <w:proofErr w:type="spellStart"/>
       <w:r>
         <w:t>r</w:t>
       </w:r>
@@ -572,11 +602,13 @@
         </w:rPr>
         <w:t>bt</w:t>
       </w:r>
+      <w:proofErr w:type="spellEnd"/>
       <w:r>
         <w:t xml:space="preserve"> := log of the interest rate on bank accounts</w:t>
       </w:r>
     </w:p>
     <w:p>
+      <w:proofErr w:type="spellStart"/>
       <w:r>
         <w:t>r</w:t>
       </w:r>
@@ -586,6 +618,7 @@
         </w:rPr>
         <w:t>ct</w:t>
       </w:r>
+      <w:proofErr w:type="spellEnd"/>
       <w:r>
         <w:t xml:space="preserve"> := </w:t>
       </w:r>
@@ -802,7 +835,23 @@
     </w:p>
     <w:p>
       <w:r>
-        <w:t>1.1.7 expresses yt as a linear function, given the initial value y-1 and the values of w. To calculate the effect of w0 on yt. If w0 were to change with the same initial values, the effect on y would be:</w:t>
+        <w:t xml:space="preserve">1.1.7 expresses </w:t>
+      </w:r>
+      <w:proofErr w:type="spellStart"/>
+      <w:r>
+        <w:t>yt</w:t>
+      </w:r>
+      <w:proofErr w:type="spellEnd"/>
+      <w:r>
+        <w:t xml:space="preserve"> as a linear function, given the initial value y-1 and the values of w. To calculate the effect of w0 on </w:t>
+      </w:r>
+      <w:proofErr w:type="spellStart"/>
+      <w:r>
+        <w:t>yt</w:t>
+      </w:r>
+      <w:proofErr w:type="spellEnd"/>
+      <w:r>
+        <w:t>. If w0 were to change with the same initial values, the effect on y would be:</w:t>
       </w:r>
     </w:p>
     <w:p>
@@ -849,7 +898,15 @@
     </w:p>
     <w:p>
       <w:r>
-        <w:t>Remember that the partial derivative could be read as the rate of change of yt with respect to w0 equals theta to the t</w:t>
+        <w:t xml:space="preserve">Remember that the partial derivative could be read as the rate of change of </w:t>
+      </w:r>
+      <w:proofErr w:type="spellStart"/>
+      <w:r>
+        <w:t>yt</w:t>
+      </w:r>
+      <w:proofErr w:type="spellEnd"/>
+      <w:r>
+        <w:t xml:space="preserve"> with respect to w0 equals theta to the t</w:t>
       </w:r>
     </w:p>
     <w:p>
@@ -945,10 +1002,26 @@
     </w:p>
     <w:p>
       <w:r>
-        <w:t xml:space="preserve">Note above that in the above calculation the partial derivative of wt is used to substitute theta to the second power in. Then </w:t>
-      </w:r>
-      <w:r>
-        <w:t xml:space="preserve">you just need to address the term used for cancelling. It reads out as the rate of change of wt with respect to current income. </w:t>
+        <w:t xml:space="preserve">Note above that in the above calculation the partial derivative of </w:t>
+      </w:r>
+      <w:proofErr w:type="spellStart"/>
+      <w:r>
+        <w:t>wt</w:t>
+      </w:r>
+      <w:proofErr w:type="spellEnd"/>
+      <w:r>
+        <w:t xml:space="preserve"> is used to substitute theta to the second power in. Then </w:t>
+      </w:r>
+      <w:r>
+        <w:t xml:space="preserve">you just need to address the term used for cancelling. It reads out as the rate of change of </w:t>
+      </w:r>
+      <w:proofErr w:type="spellStart"/>
+      <w:r>
+        <w:t>wt</w:t>
+      </w:r>
+      <w:proofErr w:type="spellEnd"/>
+      <w:r>
+        <w:t xml:space="preserve"> with respect to current income. </w:t>
       </w:r>
     </w:p>
     <w:p>
@@ -1498,7 +1571,145 @@
       </w:r>
     </w:p>
     <w:p>
+      <w:r>
+        <w:t>This is an engineering statistics handbook but I see some similarities with concept talked about in the video noted on below.</w:t>
+      </w:r>
+    </w:p>
+    <w:p>
+      <w:r>
+        <w:t>6.4  Intro</w:t>
+      </w:r>
+    </w:p>
+    <w:p>
+      <w:r>
+        <w:t>This text defines a “time series” as follows:</w:t>
+      </w:r>
+    </w:p>
+    <w:p>
+      <w:r>
+        <w:t>An ordered sequence of values of a variable at equally spaced time intervals.</w:t>
+      </w:r>
+    </w:p>
+    <w:p>
+      <w:r>
+        <w:t xml:space="preserve">The equally spaced time interval part is notable because the weather data I have is not equally spaced. </w:t>
+      </w:r>
+    </w:p>
+    <w:p/>
+    <w:p>
+      <w:r>
+        <w:t>The fitting models listed in the introduction are:</w:t>
+      </w:r>
+    </w:p>
+    <w:p>
+      <w:r>
+        <w:rPr>
+          <w:rFonts w:hAnsi="Symbol"/>
+        </w:rPr>
+        <w:t></w:t>
+      </w:r>
+      <w:r>
+        <w:t xml:space="preserve">  </w:t>
+      </w:r>
       <w:hyperlink r:id="rId25" w:history="1">
+        <w:r>
+          <w:rPr>
+            <w:rStyle w:val="Hyperlink"/>
+          </w:rPr>
+          <w:t>Box-Jenkins ARIMA models</w:t>
+        </w:r>
+      </w:hyperlink>
+      <w:r>
+        <w:t xml:space="preserve"> </w:t>
+      </w:r>
+    </w:p>
+    <w:p>
+      <w:r>
+        <w:rPr>
+          <w:rFonts w:hAnsi="Symbol"/>
+        </w:rPr>
+        <w:t></w:t>
+      </w:r>
+      <w:r>
+        <w:t xml:space="preserve">  </w:t>
+      </w:r>
+      <w:hyperlink r:id="rId26" w:history="1">
+        <w:r>
+          <w:rPr>
+            <w:rStyle w:val="Hyperlink"/>
+          </w:rPr>
+          <w:t>Box-Jenkins Multivariate Models</w:t>
+        </w:r>
+      </w:hyperlink>
+      <w:r>
+        <w:t xml:space="preserve"> </w:t>
+      </w:r>
+    </w:p>
+    <w:p>
+      <w:r>
+        <w:rPr>
+          <w:rFonts w:hAnsi="Symbol"/>
+        </w:rPr>
+        <w:t></w:t>
+      </w:r>
+      <w:r>
+        <w:t xml:space="preserve">  </w:t>
+      </w:r>
+      <w:hyperlink r:id="rId27" w:history="1">
+        <w:r>
+          <w:rPr>
+            <w:rStyle w:val="Hyperlink"/>
+          </w:rPr>
+          <w:t>Holt-Winters Exponential Smoothing (single, double, triple)</w:t>
+        </w:r>
+      </w:hyperlink>
+    </w:p>
+    <w:p>
+      <w:r>
+        <w:t xml:space="preserve"> It states that it is beyond the scope of the handbook to covers all these. The overview will start with:</w:t>
+      </w:r>
+    </w:p>
+    <w:p>
+      <w:r>
+        <w:t>Averaging Methods and Exponential Smoothing Techniques</w:t>
+      </w:r>
+    </w:p>
+    <w:p/>
+    <w:p>
+      <w:r>
+        <w:t>6.4.2 What are Moving Average or Smoothing Techniques?</w:t>
+      </w:r>
+    </w:p>
+    <w:p>
+      <w:r>
+        <w:t>Random variation is inherent to data taken over time. Smoothing aims to reduce or negate the effects of this random variation. When done properly this can more clearly show the trends and cycles of the data.</w:t>
+      </w:r>
+    </w:p>
+    <w:p>
+      <w:r>
+        <w:t>The two groups of smoothing methods are:</w:t>
+      </w:r>
+    </w:p>
+    <w:p>
+      <w:r>
+        <w:t>Averaging Methods and Exponential Smoothing Methods</w:t>
+      </w:r>
+    </w:p>
+    <w:p/>
+    <w:p>
+      <w:r>
+        <w:t>The most basic averaging method is the simple ‘average’ of all past data points.</w:t>
+      </w:r>
+    </w:p>
+    <w:p>
+      <w:r>
+        <w:t>This will automatically produce the least mean squared error (MSE) of all past data points.</w:t>
+      </w:r>
+    </w:p>
+    <w:p/>
+    <w:p/>
+    <w:p>
+      <w:hyperlink r:id="rId28" w:history="1">
         <w:r>
           <w:rPr>
             <w:rStyle w:val="Hyperlink"/>
@@ -1545,7 +1756,9 @@
         <w:ind w:left="720"/>
       </w:pPr>
       <w:r>
-        <w:lastRenderedPageBreak/>
+        <w:rPr>
+          <w:noProof/>
+        </w:rPr>
         <w:drawing>
           <wp:inline distT="0" distB="0" distL="0" distR="0" wp14:anchorId="5FFE76DD" wp14:editId="68D9F180">
             <wp:extent cx="5229225" cy="1606758"/>
@@ -1562,7 +1775,7 @@
                     <pic:cNvPicPr/>
                   </pic:nvPicPr>
                   <pic:blipFill>
-                    <a:blip r:embed="rId26"/>
+                    <a:blip r:embed="rId29"/>
                     <a:stretch>
                       <a:fillRect/>
                     </a:stretch>
@@ -1592,6 +1805,7 @@
         </w:numPr>
       </w:pPr>
       <w:r>
+        <w:lastRenderedPageBreak/>
         <w:t>Periodicity</w:t>
       </w:r>
     </w:p>
@@ -1614,6 +1828,9 @@
         <w:ind w:left="720"/>
       </w:pPr>
       <w:r>
+        <w:rPr>
+          <w:noProof/>
+        </w:rPr>
         <w:drawing>
           <wp:inline distT="0" distB="0" distL="0" distR="0" wp14:anchorId="65E70FFE" wp14:editId="63469757">
             <wp:extent cx="4076700" cy="2169013"/>
@@ -1630,7 +1847,7 @@
                     <pic:cNvPicPr/>
                   </pic:nvPicPr>
                   <pic:blipFill>
-                    <a:blip r:embed="rId27"/>
+                    <a:blip r:embed="rId30"/>
                     <a:stretch>
                       <a:fillRect/>
                     </a:stretch>
@@ -1701,6 +1918,9 @@
         <w:ind w:left="720"/>
       </w:pPr>
       <w:r>
+        <w:rPr>
+          <w:noProof/>
+        </w:rPr>
         <w:drawing>
           <wp:inline distT="0" distB="0" distL="0" distR="0" wp14:anchorId="629CB4F5" wp14:editId="6A6F718B">
             <wp:extent cx="4295775" cy="1430548"/>
@@ -1717,7 +1937,7 @@
                     <pic:cNvPicPr/>
                   </pic:nvPicPr>
                   <pic:blipFill>
-                    <a:blip r:embed="rId28"/>
+                    <a:blip r:embed="rId31"/>
                     <a:stretch>
                       <a:fillRect/>
                     </a:stretch>
@@ -1755,7 +1975,9 @@
         <w:ind w:left="720"/>
       </w:pPr>
       <w:r>
-        <w:lastRenderedPageBreak/>
+        <w:rPr>
+          <w:noProof/>
+        </w:rPr>
         <w:drawing>
           <wp:inline distT="0" distB="0" distL="0" distR="0" wp14:anchorId="5C26EB0B" wp14:editId="0EBBC18F">
             <wp:extent cx="4257675" cy="1497009"/>
@@ -1772,7 +1994,7 @@
                     <pic:cNvPicPr/>
                   </pic:nvPicPr>
                   <pic:blipFill>
-                    <a:blip r:embed="rId29"/>
+                    <a:blip r:embed="rId32"/>
                     <a:stretch>
                       <a:fillRect/>
                     </a:stretch>
@@ -1795,11 +2017,23 @@
     </w:p>
     <w:p>
       <w:r>
-        <w:t xml:space="preserve">Combination of these two models is called an ARMA(p,q) model: Works well for stationary, low periodicity and autocorrelation </w:t>
-      </w:r>
-    </w:p>
-    <w:p>
-      <w:r>
+        <w:t>Combination of these two models is called an ARMA(</w:t>
+      </w:r>
+      <w:proofErr w:type="spellStart"/>
+      <w:r>
+        <w:t>p,q</w:t>
+      </w:r>
+      <w:proofErr w:type="spellEnd"/>
+      <w:r>
+        <w:t xml:space="preserve">) model: Works well for stationary, low periodicity and autocorrelation </w:t>
+      </w:r>
+    </w:p>
+    <w:p>
+      <w:r>
+        <w:rPr>
+          <w:noProof/>
+        </w:rPr>
+        <w:lastRenderedPageBreak/>
         <w:drawing>
           <wp:inline distT="0" distB="0" distL="0" distR="0" wp14:anchorId="12C089CC" wp14:editId="2B65E7A2">
             <wp:extent cx="4610100" cy="1352000"/>
@@ -1816,7 +2050,7 @@
                     <pic:cNvPicPr/>
                   </pic:nvPicPr>
                   <pic:blipFill>
-                    <a:blip r:embed="rId30"/>
+                    <a:blip r:embed="rId33"/>
                     <a:stretch>
                       <a:fillRect/>
                     </a:stretch>
@@ -1848,7 +2082,7 @@
       </w:r>
     </w:p>
     <w:p>
-      <w:hyperlink r:id="rId31" w:history="1">
+      <w:hyperlink r:id="rId34" w:history="1">
         <w:r>
           <w:rPr>
             <w:rStyle w:val="Hyperlink"/>
@@ -1867,7 +2101,7 @@
       </w:r>
     </w:p>
     <w:p>
-      <w:hyperlink r:id="rId32" w:history="1">
+      <w:hyperlink r:id="rId35" w:history="1">
         <w:r>
           <w:rPr>
             <w:rStyle w:val="Hyperlink"/>
@@ -1880,7 +2114,7 @@
       </w:r>
     </w:p>
     <w:p>
-      <w:hyperlink r:id="rId33" w:history="1">
+      <w:hyperlink r:id="rId36" w:history="1">
         <w:r>
           <w:rPr>
             <w:rStyle w:val="Hyperlink"/>
@@ -1893,7 +2127,7 @@
       </w:r>
     </w:p>
     <w:p>
-      <w:hyperlink r:id="rId34" w:history="1">
+      <w:hyperlink r:id="rId37" w:history="1">
         <w:r>
           <w:rPr>
             <w:rStyle w:val="Hyperlink"/>
@@ -1906,7 +2140,7 @@
       </w:r>
     </w:p>
     <w:p>
-      <w:hyperlink r:id="rId35" w:history="1">
+      <w:hyperlink r:id="rId38" w:history="1">
         <w:r>
           <w:rPr>
             <w:rStyle w:val="Hyperlink"/>
@@ -1943,7 +2177,7 @@
       </w:r>
     </w:p>
     <w:p>
-      <w:hyperlink r:id="rId36" w:history="1">
+      <w:hyperlink r:id="rId39" w:history="1">
         <w:r>
           <w:rPr>
             <w:rStyle w:val="Hyperlink"/>
@@ -1956,7 +2190,7 @@
       </w:r>
     </w:p>
     <w:p>
-      <w:hyperlink r:id="rId37" w:history="1">
+      <w:hyperlink r:id="rId40" w:history="1">
         <w:r>
           <w:rPr>
             <w:rStyle w:val="Hyperlink"/>
@@ -1969,7 +2203,7 @@
       </w:r>
     </w:p>
     <w:p>
-      <w:hyperlink r:id="rId38" w:history="1">
+      <w:hyperlink r:id="rId41" w:history="1">
         <w:r>
           <w:rPr>
             <w:rStyle w:val="Hyperlink"/>
@@ -1982,7 +2216,7 @@
       </w:r>
     </w:p>
     <w:p>
-      <w:hyperlink r:id="rId39" w:history="1">
+      <w:hyperlink r:id="rId42" w:history="1">
         <w:r>
           <w:rPr>
             <w:rStyle w:val="Hyperlink"/>
@@ -1995,7 +2229,7 @@
       </w:r>
     </w:p>
     <w:p>
-      <w:hyperlink r:id="rId40" w:history="1">
+      <w:hyperlink r:id="rId43" w:history="1">
         <w:r>
           <w:rPr>
             <w:rStyle w:val="Hyperlink"/>
@@ -2019,7 +2253,7 @@
       </w:r>
     </w:p>
     <w:p>
-      <w:hyperlink r:id="rId41" w:history="1">
+      <w:hyperlink r:id="rId44" w:history="1">
         <w:r>
           <w:rPr>
             <w:rStyle w:val="Hyperlink"/>
@@ -2032,7 +2266,7 @@
       </w:r>
     </w:p>
     <w:p>
-      <w:hyperlink r:id="rId42" w:history="1">
+      <w:hyperlink r:id="rId45" w:history="1">
         <w:r>
           <w:rPr>
             <w:rStyle w:val="Hyperlink"/>
@@ -2062,6 +2296,7 @@
     </w:p>
     <w:p>
       <w:r>
+        <w:lastRenderedPageBreak/>
         <w:t xml:space="preserve">Search: </w:t>
       </w:r>
       <w:r>
@@ -2069,7 +2304,7 @@
       </w:r>
     </w:p>
     <w:p>
-      <w:hyperlink r:id="rId43" w:history="1">
+      <w:hyperlink r:id="rId46" w:history="1">
         <w:r>
           <w:rPr>
             <w:rStyle w:val="Hyperlink"/>
@@ -2082,7 +2317,7 @@
       </w:r>
     </w:p>
     <w:p>
-      <w:hyperlink r:id="rId44" w:history="1">
+      <w:hyperlink r:id="rId47" w:history="1">
         <w:r>
           <w:rPr>
             <w:rStyle w:val="Hyperlink"/>
@@ -2095,7 +2330,7 @@
       </w:r>
     </w:p>
     <w:p>
-      <w:hyperlink r:id="rId45" w:history="1">
+      <w:hyperlink r:id="rId48" w:history="1">
         <w:r>
           <w:rPr>
             <w:rStyle w:val="Hyperlink"/>
@@ -2108,7 +2343,7 @@
       </w:r>
     </w:p>
     <w:p>
-      <w:hyperlink r:id="rId46" w:history="1">
+      <w:hyperlink r:id="rId49" w:history="1">
         <w:r>
           <w:rPr>
             <w:rStyle w:val="Hyperlink"/>
@@ -2121,7 +2356,7 @@
       </w:r>
     </w:p>
     <w:p>
-      <w:hyperlink r:id="rId47" w:history="1">
+      <w:hyperlink r:id="rId50" w:history="1">
         <w:r>
           <w:rPr>
             <w:rStyle w:val="Hyperlink"/>
@@ -2163,7 +2398,7 @@
       </w:r>
     </w:p>
     <w:p>
-      <w:hyperlink r:id="rId48" w:history="1">
+      <w:hyperlink r:id="rId51" w:history="1">
         <w:r>
           <w:rPr>
             <w:rStyle w:val="Hyperlink"/>
@@ -2176,7 +2411,7 @@
       </w:r>
     </w:p>
     <w:p>
-      <w:hyperlink r:id="rId49" w:history="1">
+      <w:hyperlink r:id="rId52" w:history="1">
         <w:r>
           <w:rPr>
             <w:rStyle w:val="Hyperlink"/>
@@ -2189,7 +2424,7 @@
       </w:r>
     </w:p>
     <w:p>
-      <w:hyperlink r:id="rId50" w:history="1">
+      <w:hyperlink r:id="rId53" w:history="1">
         <w:r>
           <w:rPr>
             <w:rStyle w:val="Hyperlink"/>
@@ -2202,7 +2437,7 @@
       </w:r>
     </w:p>
     <w:p>
-      <w:hyperlink r:id="rId51" w:history="1">
+      <w:hyperlink r:id="rId54" w:history="1">
         <w:r>
           <w:rPr>
             <w:rStyle w:val="Hyperlink"/>
@@ -2215,7 +2450,7 @@
       </w:r>
     </w:p>
     <w:p>
-      <w:hyperlink r:id="rId52" w:history="1">
+      <w:hyperlink r:id="rId55" w:history="1">
         <w:r>
           <w:rPr>
             <w:rStyle w:val="Hyperlink"/>
@@ -2228,7 +2463,7 @@
       </w:r>
     </w:p>
     <w:p>
-      <w:hyperlink r:id="rId53" w:history="1">
+      <w:hyperlink r:id="rId56" w:history="1">
         <w:r>
           <w:rPr>
             <w:rStyle w:val="Hyperlink"/>
@@ -2664,6 +2899,7 @@
           </w:tcPr>
           <w:p>
             <w:r>
+              <w:lastRenderedPageBreak/>
               <w:t>F5</w:t>
             </w:r>
           </w:p>
@@ -2829,9 +3065,11 @@
             <w:tcW w:w="2195" w:type="dxa"/>
           </w:tcPr>
           <w:p>
+            <w:proofErr w:type="spellStart"/>
             <w:r>
               <w:t>windDIR</w:t>
             </w:r>
+            <w:proofErr w:type="spellEnd"/>
           </w:p>
         </w:tc>
         <w:tc>
@@ -2881,9 +3119,11 @@
             <w:tcW w:w="2195" w:type="dxa"/>
           </w:tcPr>
           <w:p>
+            <w:proofErr w:type="spellStart"/>
             <w:r>
               <w:t>windMPH</w:t>
             </w:r>
+            <w:proofErr w:type="spellEnd"/>
           </w:p>
         </w:tc>
         <w:tc>
@@ -2933,9 +3173,11 @@
             <w:tcW w:w="2195" w:type="dxa"/>
           </w:tcPr>
           <w:p>
+            <w:proofErr w:type="spellStart"/>
             <w:r>
               <w:t>precip</w:t>
             </w:r>
+            <w:proofErr w:type="spellEnd"/>
           </w:p>
         </w:tc>
         <w:tc>
@@ -2985,9 +3227,11 @@
             <w:tcW w:w="2195" w:type="dxa"/>
           </w:tcPr>
           <w:p>
+            <w:proofErr w:type="spellStart"/>
             <w:r>
               <w:t>mslp</w:t>
             </w:r>
+            <w:proofErr w:type="spellEnd"/>
           </w:p>
         </w:tc>
         <w:tc>
@@ -3141,9 +3385,11 @@
             <w:tcW w:w="2195" w:type="dxa"/>
           </w:tcPr>
           <w:p>
+            <w:proofErr w:type="spellStart"/>
             <w:r>
               <w:t>wxcodes</w:t>
             </w:r>
+            <w:proofErr w:type="spellEnd"/>
           </w:p>
         </w:tc>
         <w:tc>
@@ -4064,7 +4310,6 @@
           </w:tcPr>
           <w:p>
             <w:r>
-              <w:lastRenderedPageBreak/>
               <w:t>F32</w:t>
             </w:r>
           </w:p>
@@ -4627,6 +4872,7 @@
           </w:tcPr>
           <w:p>
             <w:r>
+              <w:lastRenderedPageBreak/>
               <w:t>F41</w:t>
             </w:r>
           </w:p>
@@ -4766,7 +5012,7 @@
       </w:r>
     </w:p>
     <w:p>
-      <w:hyperlink r:id="rId54" w:history="1">
+      <w:hyperlink r:id="rId57" w:history="1">
         <w:r>
           <w:rPr>
             <w:rStyle w:val="Hyperlink"/>
@@ -4787,7 +5033,7 @@
       </w:r>
     </w:p>
     <w:p>
-      <w:hyperlink r:id="rId55" w:history="1">
+      <w:hyperlink r:id="rId58" w:history="1">
         <w:r>
           <w:rPr>
             <w:rStyle w:val="Hyperlink"/>
@@ -4800,7 +5046,7 @@
       </w:r>
     </w:p>
     <w:p>
-      <w:hyperlink r:id="rId56" w:history="1">
+      <w:hyperlink r:id="rId59" w:history="1">
         <w:r>
           <w:rPr>
             <w:rStyle w:val="Hyperlink"/>
@@ -4813,7 +5059,7 @@
       </w:r>
     </w:p>
     <w:p>
-      <w:hyperlink r:id="rId57" w:history="1">
+      <w:hyperlink r:id="rId60" w:history="1">
         <w:r>
           <w:rPr>
             <w:rStyle w:val="Hyperlink"/>
@@ -4828,6 +5074,7 @@
     <w:p/>
     <w:p>
       <w:r>
+        <w:lastRenderedPageBreak/>
         <w:t>Data augmentation-</w:t>
       </w:r>
     </w:p>
@@ -4848,7 +5095,7 @@
       </w:r>
     </w:p>
     <w:p>
-      <w:hyperlink r:id="rId58" w:history="1">
+      <w:hyperlink r:id="rId61" w:history="1">
         <w:r>
           <w:rPr>
             <w:rStyle w:val="Hyperlink"/>

</xml_diff>

<commit_message>
Take notes on time series smoothing techniques
</commit_message>
<xml_diff>
--- a/docs/Data Science Roadmap.docx
+++ b/docs/Data Science Roadmap.docx
@@ -396,23 +396,7 @@
     </w:p>
     <w:p>
       <w:r>
-        <w:t xml:space="preserve">Chapter 6 on </w:t>
-      </w:r>
-      <w:proofErr w:type="spellStart"/>
-      <w:r>
-        <w:t>Spectal</w:t>
-      </w:r>
-      <w:proofErr w:type="spellEnd"/>
-      <w:r>
-        <w:t xml:space="preserve"> analysis could be covered at any point after </w:t>
-      </w:r>
-      <w:proofErr w:type="spellStart"/>
-      <w:r>
-        <w:t>chpt</w:t>
-      </w:r>
-      <w:proofErr w:type="spellEnd"/>
-      <w:r>
-        <w:t xml:space="preserve"> 1 or skipped altogether</w:t>
+        <w:t>Chapter 6 on Spectal analysis could be covered at any point after chpt 1 or skipped altogether</w:t>
       </w:r>
     </w:p>
     <w:p>
@@ -428,15 +412,7 @@
     </w:p>
     <w:p>
       <w:r>
-        <w:t xml:space="preserve">A difference equation is an equation relating an expression relating a variable y to </w:t>
-      </w:r>
-      <w:proofErr w:type="spellStart"/>
-      <w:r>
-        <w:t>it’s</w:t>
-      </w:r>
-      <w:proofErr w:type="spellEnd"/>
-      <w:r>
-        <w:t xml:space="preserve"> previous values.</w:t>
+        <w:t>A difference equation is an equation relating an expression relating a variable y to it’s previous values.</w:t>
       </w:r>
     </w:p>
     <w:p>
@@ -503,13 +479,8 @@
         <w:t>.</w:t>
       </w:r>
       <w:r>
-        <w:t xml:space="preserve"> It is linear because it takes the form y= </w:t>
-      </w:r>
-      <w:proofErr w:type="spellStart"/>
-      <w:r>
-        <w:t>mx+b</w:t>
-      </w:r>
-      <w:proofErr w:type="spellEnd"/>
+        <w:t xml:space="preserve"> It is linear because it takes the form y= mx+b</w:t>
+      </w:r>
     </w:p>
     <w:p/>
     <w:p>
@@ -592,7 +563,6 @@
       </w:r>
     </w:p>
     <w:p>
-      <w:proofErr w:type="spellStart"/>
       <w:r>
         <w:t>r</w:t>
       </w:r>
@@ -602,13 +572,11 @@
         </w:rPr>
         <w:t>bt</w:t>
       </w:r>
-      <w:proofErr w:type="spellEnd"/>
       <w:r>
         <w:t xml:space="preserve"> := log of the interest rate on bank accounts</w:t>
       </w:r>
     </w:p>
     <w:p>
-      <w:proofErr w:type="spellStart"/>
       <w:r>
         <w:t>r</w:t>
       </w:r>
@@ -618,7 +586,6 @@
         </w:rPr>
         <w:t>ct</w:t>
       </w:r>
-      <w:proofErr w:type="spellEnd"/>
       <w:r>
         <w:t xml:space="preserve"> := </w:t>
       </w:r>
@@ -835,23 +802,7 @@
     </w:p>
     <w:p>
       <w:r>
-        <w:t xml:space="preserve">1.1.7 expresses </w:t>
-      </w:r>
-      <w:proofErr w:type="spellStart"/>
-      <w:r>
-        <w:t>yt</w:t>
-      </w:r>
-      <w:proofErr w:type="spellEnd"/>
-      <w:r>
-        <w:t xml:space="preserve"> as a linear function, given the initial value y-1 and the values of w. To calculate the effect of w0 on </w:t>
-      </w:r>
-      <w:proofErr w:type="spellStart"/>
-      <w:r>
-        <w:t>yt</w:t>
-      </w:r>
-      <w:proofErr w:type="spellEnd"/>
-      <w:r>
-        <w:t>. If w0 were to change with the same initial values, the effect on y would be:</w:t>
+        <w:t>1.1.7 expresses yt as a linear function, given the initial value y-1 and the values of w. To calculate the effect of w0 on yt. If w0 were to change with the same initial values, the effect on y would be:</w:t>
       </w:r>
     </w:p>
     <w:p>
@@ -898,15 +849,7 @@
     </w:p>
     <w:p>
       <w:r>
-        <w:t xml:space="preserve">Remember that the partial derivative could be read as the rate of change of </w:t>
-      </w:r>
-      <w:proofErr w:type="spellStart"/>
-      <w:r>
-        <w:t>yt</w:t>
-      </w:r>
-      <w:proofErr w:type="spellEnd"/>
-      <w:r>
-        <w:t xml:space="preserve"> with respect to w0 equals theta to the t</w:t>
+        <w:t>Remember that the partial derivative could be read as the rate of change of yt with respect to w0 equals theta to the t</w:t>
       </w:r>
     </w:p>
     <w:p>
@@ -1002,26 +945,10 @@
     </w:p>
     <w:p>
       <w:r>
-        <w:t xml:space="preserve">Note above that in the above calculation the partial derivative of </w:t>
-      </w:r>
-      <w:proofErr w:type="spellStart"/>
-      <w:r>
-        <w:t>wt</w:t>
-      </w:r>
-      <w:proofErr w:type="spellEnd"/>
-      <w:r>
-        <w:t xml:space="preserve"> is used to substitute theta to the second power in. Then </w:t>
-      </w:r>
-      <w:r>
-        <w:t xml:space="preserve">you just need to address the term used for cancelling. It reads out as the rate of change of </w:t>
-      </w:r>
-      <w:proofErr w:type="spellStart"/>
-      <w:r>
-        <w:t>wt</w:t>
-      </w:r>
-      <w:proofErr w:type="spellEnd"/>
-      <w:r>
-        <w:t xml:space="preserve"> with respect to current income. </w:t>
+        <w:t xml:space="preserve">Note above that in the above calculation the partial derivative of wt is used to substitute theta to the second power in. Then </w:t>
+      </w:r>
+      <w:r>
+        <w:t xml:space="preserve">you just need to address the term used for cancelling. It reads out as the rate of change of wt with respect to current income. </w:t>
       </w:r>
     </w:p>
     <w:p>
@@ -1707,9 +1634,139 @@
       </w:r>
     </w:p>
     <w:p/>
+    <w:p>
+      <w:r>
+        <w:t>Examples given show that perhaps a simple average would be a good estimator for the amount of supplies delivered by a random given delivery driver based of the averages of other delivery drivers. They show it to minimize MSE.</w:t>
+      </w:r>
+    </w:p>
+    <w:p>
+      <w:r>
+        <w:t>This would however not be a good estimator for the profits of a computer technology company’s profits that show an upward trend in profit.</w:t>
+      </w:r>
+    </w:p>
     <w:p/>
     <w:p>
-      <w:hyperlink r:id="rId28" w:history="1">
+      <w:r>
+        <w:t xml:space="preserve">In general we can state that the simple average is only a good predictor if there are no trends. </w:t>
+      </w:r>
+    </w:p>
+    <w:p>
+      <w:r>
+        <w:t xml:space="preserve">We note that the average “weights” all past data points equally since the coefficient multiplied by each data point is 1/n. Then obviously these are summed. </w:t>
+      </w:r>
+    </w:p>
+    <w:p>
+      <w:r>
+        <w:drawing>
+          <wp:inline distT="0" distB="0" distL="0" distR="0" wp14:anchorId="1E74FC4F" wp14:editId="6AC94C74">
+            <wp:extent cx="3981450" cy="939214"/>
+            <wp:effectExtent l="0" t="0" r="0" b="0"/>
+            <wp:docPr id="389717443" name="Picture 1" descr="A math equations on a yellow background&#10;&#10;Description automatically generated"/>
+            <wp:cNvGraphicFramePr>
+              <a:graphicFrameLocks xmlns:a="http://schemas.openxmlformats.org/drawingml/2006/main" noChangeAspect="1"/>
+            </wp:cNvGraphicFramePr>
+            <a:graphic xmlns:a="http://schemas.openxmlformats.org/drawingml/2006/main">
+              <a:graphicData uri="http://schemas.openxmlformats.org/drawingml/2006/picture">
+                <pic:pic xmlns:pic="http://schemas.openxmlformats.org/drawingml/2006/picture">
+                  <pic:nvPicPr>
+                    <pic:cNvPr id="389717443" name="Picture 1" descr="A math equations on a yellow background&#10;&#10;Description automatically generated"/>
+                    <pic:cNvPicPr/>
+                  </pic:nvPicPr>
+                  <pic:blipFill>
+                    <a:blip r:embed="rId28"/>
+                    <a:stretch>
+                      <a:fillRect/>
+                    </a:stretch>
+                  </pic:blipFill>
+                  <pic:spPr>
+                    <a:xfrm>
+                      <a:off x="0" y="0"/>
+                      <a:ext cx="3989560" cy="941127"/>
+                    </a:xfrm>
+                    <a:prstGeom prst="rect">
+                      <a:avLst/>
+                    </a:prstGeom>
+                  </pic:spPr>
+                </pic:pic>
+              </a:graphicData>
+            </a:graphic>
+          </wp:inline>
+        </w:drawing>
+      </w:r>
+    </w:p>
+    <w:p/>
+    <w:p>
+      <w:r>
+        <w:lastRenderedPageBreak/>
+        <w:t>6.4.</w:t>
+      </w:r>
+      <w:r>
+        <w:t>2.1</w:t>
+      </w:r>
+      <w:r>
+        <w:t xml:space="preserve"> Single Moving Average</w:t>
+      </w:r>
+    </w:p>
+    <w:p>
+      <w:r>
+        <w:t xml:space="preserve">One method of smoothing may be to group successive </w:t>
+      </w:r>
+      <w:r>
+        <w:t xml:space="preserve">datapoints and take their average. </w:t>
+      </w:r>
+    </w:p>
+    <w:p>
+      <w:r>
+        <w:drawing>
+          <wp:inline distT="0" distB="0" distL="0" distR="0" wp14:anchorId="27E5A7F8" wp14:editId="4DCB8B27">
+            <wp:extent cx="3152775" cy="3663379"/>
+            <wp:effectExtent l="0" t="0" r="0" b="0"/>
+            <wp:docPr id="693147402" name="Picture 1" descr="A paper with numbers and text&#10;&#10;Description automatically generated"/>
+            <wp:cNvGraphicFramePr>
+              <a:graphicFrameLocks xmlns:a="http://schemas.openxmlformats.org/drawingml/2006/main" noChangeAspect="1"/>
+            </wp:cNvGraphicFramePr>
+            <a:graphic xmlns:a="http://schemas.openxmlformats.org/drawingml/2006/main">
+              <a:graphicData uri="http://schemas.openxmlformats.org/drawingml/2006/picture">
+                <pic:pic xmlns:pic="http://schemas.openxmlformats.org/drawingml/2006/picture">
+                  <pic:nvPicPr>
+                    <pic:cNvPr id="693147402" name="Picture 1" descr="A paper with numbers and text&#10;&#10;Description automatically generated"/>
+                    <pic:cNvPicPr/>
+                  </pic:nvPicPr>
+                  <pic:blipFill>
+                    <a:blip r:embed="rId29"/>
+                    <a:stretch>
+                      <a:fillRect/>
+                    </a:stretch>
+                  </pic:blipFill>
+                  <pic:spPr>
+                    <a:xfrm>
+                      <a:off x="0" y="0"/>
+                      <a:ext cx="3155077" cy="3666054"/>
+                    </a:xfrm>
+                    <a:prstGeom prst="rect">
+                      <a:avLst/>
+                    </a:prstGeom>
+                  </pic:spPr>
+                </pic:pic>
+              </a:graphicData>
+            </a:graphic>
+          </wp:inline>
+        </w:drawing>
+      </w:r>
+    </w:p>
+    <w:p/>
+    <w:p>
+      <w:r>
+        <w:t>6.4.2.2</w:t>
+      </w:r>
+      <w:r>
+        <w:t xml:space="preserve"> Centered Moving Average</w:t>
+      </w:r>
+    </w:p>
+    <w:p/>
+    <w:p/>
+    <w:p>
+      <w:hyperlink r:id="rId30" w:history="1">
         <w:r>
           <w:rPr>
             <w:rStyle w:val="Hyperlink"/>
@@ -1759,6 +1816,7 @@
         <w:rPr>
           <w:noProof/>
         </w:rPr>
+        <w:lastRenderedPageBreak/>
         <w:drawing>
           <wp:inline distT="0" distB="0" distL="0" distR="0" wp14:anchorId="5FFE76DD" wp14:editId="68D9F180">
             <wp:extent cx="5229225" cy="1606758"/>
@@ -1775,7 +1833,7 @@
                     <pic:cNvPicPr/>
                   </pic:nvPicPr>
                   <pic:blipFill>
-                    <a:blip r:embed="rId29"/>
+                    <a:blip r:embed="rId31"/>
                     <a:stretch>
                       <a:fillRect/>
                     </a:stretch>
@@ -1805,7 +1863,6 @@
         </w:numPr>
       </w:pPr>
       <w:r>
-        <w:lastRenderedPageBreak/>
         <w:t>Periodicity</w:t>
       </w:r>
     </w:p>
@@ -1847,7 +1904,7 @@
                     <pic:cNvPicPr/>
                   </pic:nvPicPr>
                   <pic:blipFill>
-                    <a:blip r:embed="rId30"/>
+                    <a:blip r:embed="rId32"/>
                     <a:stretch>
                       <a:fillRect/>
                     </a:stretch>
@@ -1937,7 +1994,7 @@
                     <pic:cNvPicPr/>
                   </pic:nvPicPr>
                   <pic:blipFill>
-                    <a:blip r:embed="rId31"/>
+                    <a:blip r:embed="rId33"/>
                     <a:stretch>
                       <a:fillRect/>
                     </a:stretch>
@@ -1978,6 +2035,7 @@
         <w:rPr>
           <w:noProof/>
         </w:rPr>
+        <w:lastRenderedPageBreak/>
         <w:drawing>
           <wp:inline distT="0" distB="0" distL="0" distR="0" wp14:anchorId="5C26EB0B" wp14:editId="0EBBC18F">
             <wp:extent cx="4257675" cy="1497009"/>
@@ -1994,7 +2052,7 @@
                     <pic:cNvPicPr/>
                   </pic:nvPicPr>
                   <pic:blipFill>
-                    <a:blip r:embed="rId32"/>
+                    <a:blip r:embed="rId34"/>
                     <a:stretch>
                       <a:fillRect/>
                     </a:stretch>
@@ -2017,15 +2075,7 @@
     </w:p>
     <w:p>
       <w:r>
-        <w:t>Combination of these two models is called an ARMA(</w:t>
-      </w:r>
-      <w:proofErr w:type="spellStart"/>
-      <w:r>
-        <w:t>p,q</w:t>
-      </w:r>
-      <w:proofErr w:type="spellEnd"/>
-      <w:r>
-        <w:t xml:space="preserve">) model: Works well for stationary, low periodicity and autocorrelation </w:t>
+        <w:t xml:space="preserve">Combination of these two models is called an ARMA(p,q) model: Works well for stationary, low periodicity and autocorrelation </w:t>
       </w:r>
     </w:p>
     <w:p>
@@ -2033,7 +2083,6 @@
         <w:rPr>
           <w:noProof/>
         </w:rPr>
-        <w:lastRenderedPageBreak/>
         <w:drawing>
           <wp:inline distT="0" distB="0" distL="0" distR="0" wp14:anchorId="12C089CC" wp14:editId="2B65E7A2">
             <wp:extent cx="4610100" cy="1352000"/>
@@ -2050,7 +2099,7 @@
                     <pic:cNvPicPr/>
                   </pic:nvPicPr>
                   <pic:blipFill>
-                    <a:blip r:embed="rId33"/>
+                    <a:blip r:embed="rId35"/>
                     <a:stretch>
                       <a:fillRect/>
                     </a:stretch>
@@ -2082,7 +2131,7 @@
       </w:r>
     </w:p>
     <w:p>
-      <w:hyperlink r:id="rId34" w:history="1">
+      <w:hyperlink r:id="rId36" w:history="1">
         <w:r>
           <w:rPr>
             <w:rStyle w:val="Hyperlink"/>
@@ -2101,7 +2150,7 @@
       </w:r>
     </w:p>
     <w:p>
-      <w:hyperlink r:id="rId35" w:history="1">
+      <w:hyperlink r:id="rId37" w:history="1">
         <w:r>
           <w:rPr>
             <w:rStyle w:val="Hyperlink"/>
@@ -2114,7 +2163,7 @@
       </w:r>
     </w:p>
     <w:p>
-      <w:hyperlink r:id="rId36" w:history="1">
+      <w:hyperlink r:id="rId38" w:history="1">
         <w:r>
           <w:rPr>
             <w:rStyle w:val="Hyperlink"/>
@@ -2127,7 +2176,7 @@
       </w:r>
     </w:p>
     <w:p>
-      <w:hyperlink r:id="rId37" w:history="1">
+      <w:hyperlink r:id="rId39" w:history="1">
         <w:r>
           <w:rPr>
             <w:rStyle w:val="Hyperlink"/>
@@ -2140,7 +2189,7 @@
       </w:r>
     </w:p>
     <w:p>
-      <w:hyperlink r:id="rId38" w:history="1">
+      <w:hyperlink r:id="rId40" w:history="1">
         <w:r>
           <w:rPr>
             <w:rStyle w:val="Hyperlink"/>
@@ -2177,7 +2226,7 @@
       </w:r>
     </w:p>
     <w:p>
-      <w:hyperlink r:id="rId39" w:history="1">
+      <w:hyperlink r:id="rId41" w:history="1">
         <w:r>
           <w:rPr>
             <w:rStyle w:val="Hyperlink"/>
@@ -2190,7 +2239,7 @@
       </w:r>
     </w:p>
     <w:p>
-      <w:hyperlink r:id="rId40" w:history="1">
+      <w:hyperlink r:id="rId42" w:history="1">
         <w:r>
           <w:rPr>
             <w:rStyle w:val="Hyperlink"/>
@@ -2203,7 +2252,7 @@
       </w:r>
     </w:p>
     <w:p>
-      <w:hyperlink r:id="rId41" w:history="1">
+      <w:hyperlink r:id="rId43" w:history="1">
         <w:r>
           <w:rPr>
             <w:rStyle w:val="Hyperlink"/>
@@ -2216,7 +2265,7 @@
       </w:r>
     </w:p>
     <w:p>
-      <w:hyperlink r:id="rId42" w:history="1">
+      <w:hyperlink r:id="rId44" w:history="1">
         <w:r>
           <w:rPr>
             <w:rStyle w:val="Hyperlink"/>
@@ -2229,7 +2278,7 @@
       </w:r>
     </w:p>
     <w:p>
-      <w:hyperlink r:id="rId43" w:history="1">
+      <w:hyperlink r:id="rId45" w:history="1">
         <w:r>
           <w:rPr>
             <w:rStyle w:val="Hyperlink"/>
@@ -2253,7 +2302,7 @@
       </w:r>
     </w:p>
     <w:p>
-      <w:hyperlink r:id="rId44" w:history="1">
+      <w:hyperlink r:id="rId46" w:history="1">
         <w:r>
           <w:rPr>
             <w:rStyle w:val="Hyperlink"/>
@@ -2266,7 +2315,7 @@
       </w:r>
     </w:p>
     <w:p>
-      <w:hyperlink r:id="rId45" w:history="1">
+      <w:hyperlink r:id="rId47" w:history="1">
         <w:r>
           <w:rPr>
             <w:rStyle w:val="Hyperlink"/>
@@ -2296,7 +2345,6 @@
     </w:p>
     <w:p>
       <w:r>
-        <w:lastRenderedPageBreak/>
         <w:t xml:space="preserve">Search: </w:t>
       </w:r>
       <w:r>
@@ -2304,7 +2352,7 @@
       </w:r>
     </w:p>
     <w:p>
-      <w:hyperlink r:id="rId46" w:history="1">
+      <w:hyperlink r:id="rId48" w:history="1">
         <w:r>
           <w:rPr>
             <w:rStyle w:val="Hyperlink"/>
@@ -2317,7 +2365,7 @@
       </w:r>
     </w:p>
     <w:p>
-      <w:hyperlink r:id="rId47" w:history="1">
+      <w:hyperlink r:id="rId49" w:history="1">
         <w:r>
           <w:rPr>
             <w:rStyle w:val="Hyperlink"/>
@@ -2330,7 +2378,7 @@
       </w:r>
     </w:p>
     <w:p>
-      <w:hyperlink r:id="rId48" w:history="1">
+      <w:hyperlink r:id="rId50" w:history="1">
         <w:r>
           <w:rPr>
             <w:rStyle w:val="Hyperlink"/>
@@ -2343,7 +2391,7 @@
       </w:r>
     </w:p>
     <w:p>
-      <w:hyperlink r:id="rId49" w:history="1">
+      <w:hyperlink r:id="rId51" w:history="1">
         <w:r>
           <w:rPr>
             <w:rStyle w:val="Hyperlink"/>
@@ -2356,7 +2404,7 @@
       </w:r>
     </w:p>
     <w:p>
-      <w:hyperlink r:id="rId50" w:history="1">
+      <w:hyperlink r:id="rId52" w:history="1">
         <w:r>
           <w:rPr>
             <w:rStyle w:val="Hyperlink"/>
@@ -2398,7 +2446,7 @@
       </w:r>
     </w:p>
     <w:p>
-      <w:hyperlink r:id="rId51" w:history="1">
+      <w:hyperlink r:id="rId53" w:history="1">
         <w:r>
           <w:rPr>
             <w:rStyle w:val="Hyperlink"/>
@@ -2411,7 +2459,7 @@
       </w:r>
     </w:p>
     <w:p>
-      <w:hyperlink r:id="rId52" w:history="1">
+      <w:hyperlink r:id="rId54" w:history="1">
         <w:r>
           <w:rPr>
             <w:rStyle w:val="Hyperlink"/>
@@ -2424,7 +2472,7 @@
       </w:r>
     </w:p>
     <w:p>
-      <w:hyperlink r:id="rId53" w:history="1">
+      <w:hyperlink r:id="rId55" w:history="1">
         <w:r>
           <w:rPr>
             <w:rStyle w:val="Hyperlink"/>
@@ -2437,7 +2485,7 @@
       </w:r>
     </w:p>
     <w:p>
-      <w:hyperlink r:id="rId54" w:history="1">
+      <w:hyperlink r:id="rId56" w:history="1">
         <w:r>
           <w:rPr>
             <w:rStyle w:val="Hyperlink"/>
@@ -2450,7 +2498,7 @@
       </w:r>
     </w:p>
     <w:p>
-      <w:hyperlink r:id="rId55" w:history="1">
+      <w:hyperlink r:id="rId57" w:history="1">
         <w:r>
           <w:rPr>
             <w:rStyle w:val="Hyperlink"/>
@@ -2463,7 +2511,7 @@
       </w:r>
     </w:p>
     <w:p>
-      <w:hyperlink r:id="rId56" w:history="1">
+      <w:hyperlink r:id="rId58" w:history="1">
         <w:r>
           <w:rPr>
             <w:rStyle w:val="Hyperlink"/>
@@ -2899,7 +2947,6 @@
           </w:tcPr>
           <w:p>
             <w:r>
-              <w:lastRenderedPageBreak/>
               <w:t>F5</w:t>
             </w:r>
           </w:p>
@@ -3065,11 +3112,9 @@
             <w:tcW w:w="2195" w:type="dxa"/>
           </w:tcPr>
           <w:p>
-            <w:proofErr w:type="spellStart"/>
             <w:r>
               <w:t>windDIR</w:t>
             </w:r>
-            <w:proofErr w:type="spellEnd"/>
           </w:p>
         </w:tc>
         <w:tc>
@@ -3119,11 +3164,9 @@
             <w:tcW w:w="2195" w:type="dxa"/>
           </w:tcPr>
           <w:p>
-            <w:proofErr w:type="spellStart"/>
             <w:r>
               <w:t>windMPH</w:t>
             </w:r>
-            <w:proofErr w:type="spellEnd"/>
           </w:p>
         </w:tc>
         <w:tc>
@@ -3173,11 +3216,9 @@
             <w:tcW w:w="2195" w:type="dxa"/>
           </w:tcPr>
           <w:p>
-            <w:proofErr w:type="spellStart"/>
             <w:r>
               <w:t>precip</w:t>
             </w:r>
-            <w:proofErr w:type="spellEnd"/>
           </w:p>
         </w:tc>
         <w:tc>
@@ -3227,11 +3268,9 @@
             <w:tcW w:w="2195" w:type="dxa"/>
           </w:tcPr>
           <w:p>
-            <w:proofErr w:type="spellStart"/>
             <w:r>
               <w:t>mslp</w:t>
             </w:r>
-            <w:proofErr w:type="spellEnd"/>
           </w:p>
         </w:tc>
         <w:tc>
@@ -3385,11 +3424,9 @@
             <w:tcW w:w="2195" w:type="dxa"/>
           </w:tcPr>
           <w:p>
-            <w:proofErr w:type="spellStart"/>
             <w:r>
               <w:t>wxcodes</w:t>
             </w:r>
-            <w:proofErr w:type="spellEnd"/>
           </w:p>
         </w:tc>
         <w:tc>
@@ -4310,6 +4347,7 @@
           </w:tcPr>
           <w:p>
             <w:r>
+              <w:lastRenderedPageBreak/>
               <w:t>F32</w:t>
             </w:r>
           </w:p>
@@ -4872,7 +4910,6 @@
           </w:tcPr>
           <w:p>
             <w:r>
-              <w:lastRenderedPageBreak/>
               <w:t>F41</w:t>
             </w:r>
           </w:p>
@@ -5012,7 +5049,7 @@
       </w:r>
     </w:p>
     <w:p>
-      <w:hyperlink r:id="rId57" w:history="1">
+      <w:hyperlink r:id="rId59" w:history="1">
         <w:r>
           <w:rPr>
             <w:rStyle w:val="Hyperlink"/>
@@ -5033,7 +5070,7 @@
       </w:r>
     </w:p>
     <w:p>
-      <w:hyperlink r:id="rId58" w:history="1">
+      <w:hyperlink r:id="rId60" w:history="1">
         <w:r>
           <w:rPr>
             <w:rStyle w:val="Hyperlink"/>
@@ -5046,7 +5083,7 @@
       </w:r>
     </w:p>
     <w:p>
-      <w:hyperlink r:id="rId59" w:history="1">
+      <w:hyperlink r:id="rId61" w:history="1">
         <w:r>
           <w:rPr>
             <w:rStyle w:val="Hyperlink"/>
@@ -5059,7 +5096,7 @@
       </w:r>
     </w:p>
     <w:p>
-      <w:hyperlink r:id="rId60" w:history="1">
+      <w:hyperlink r:id="rId62" w:history="1">
         <w:r>
           <w:rPr>
             <w:rStyle w:val="Hyperlink"/>
@@ -5074,7 +5111,6 @@
     <w:p/>
     <w:p>
       <w:r>
-        <w:lastRenderedPageBreak/>
         <w:t>Data augmentation-</w:t>
       </w:r>
     </w:p>
@@ -5095,7 +5131,7 @@
       </w:r>
     </w:p>
     <w:p>
-      <w:hyperlink r:id="rId61" w:history="1">
+      <w:hyperlink r:id="rId63" w:history="1">
         <w:r>
           <w:rPr>
             <w:rStyle w:val="Hyperlink"/>

</xml_diff>

<commit_message>
Take notes on centered smoothing techniques
</commit_message>
<xml_diff>
--- a/docs/Data Science Roadmap.docx
+++ b/docs/Data Science Roadmap.docx
@@ -396,7 +396,23 @@
     </w:p>
     <w:p>
       <w:r>
-        <w:t>Chapter 6 on Spectal analysis could be covered at any point after chpt 1 or skipped altogether</w:t>
+        <w:t xml:space="preserve">Chapter 6 on </w:t>
+      </w:r>
+      <w:proofErr w:type="spellStart"/>
+      <w:r>
+        <w:t>Spectal</w:t>
+      </w:r>
+      <w:proofErr w:type="spellEnd"/>
+      <w:r>
+        <w:t xml:space="preserve"> analysis could be covered at any point after </w:t>
+      </w:r>
+      <w:proofErr w:type="spellStart"/>
+      <w:r>
+        <w:t>chpt</w:t>
+      </w:r>
+      <w:proofErr w:type="spellEnd"/>
+      <w:r>
+        <w:t xml:space="preserve"> 1 or skipped altogether</w:t>
       </w:r>
     </w:p>
     <w:p>
@@ -412,7 +428,15 @@
     </w:p>
     <w:p>
       <w:r>
-        <w:t>A difference equation is an equation relating an expression relating a variable y to it’s previous values.</w:t>
+        <w:t xml:space="preserve">A difference equation is an equation relating an expression relating a variable y to </w:t>
+      </w:r>
+      <w:proofErr w:type="spellStart"/>
+      <w:r>
+        <w:t>it’s</w:t>
+      </w:r>
+      <w:proofErr w:type="spellEnd"/>
+      <w:r>
+        <w:t xml:space="preserve"> previous values.</w:t>
       </w:r>
     </w:p>
     <w:p>
@@ -479,8 +503,13 @@
         <w:t>.</w:t>
       </w:r>
       <w:r>
-        <w:t xml:space="preserve"> It is linear because it takes the form y= mx+b</w:t>
-      </w:r>
+        <w:t xml:space="preserve"> It is linear because it takes the form y= </w:t>
+      </w:r>
+      <w:proofErr w:type="spellStart"/>
+      <w:r>
+        <w:t>mx+b</w:t>
+      </w:r>
+      <w:proofErr w:type="spellEnd"/>
     </w:p>
     <w:p/>
     <w:p>
@@ -563,6 +592,7 @@
       </w:r>
     </w:p>
     <w:p>
+      <w:proofErr w:type="spellStart"/>
       <w:r>
         <w:t>r</w:t>
       </w:r>
@@ -572,11 +602,13 @@
         </w:rPr>
         <w:t>bt</w:t>
       </w:r>
+      <w:proofErr w:type="spellEnd"/>
       <w:r>
         <w:t xml:space="preserve"> := log of the interest rate on bank accounts</w:t>
       </w:r>
     </w:p>
     <w:p>
+      <w:proofErr w:type="spellStart"/>
       <w:r>
         <w:t>r</w:t>
       </w:r>
@@ -586,6 +618,7 @@
         </w:rPr>
         <w:t>ct</w:t>
       </w:r>
+      <w:proofErr w:type="spellEnd"/>
       <w:r>
         <w:t xml:space="preserve"> := </w:t>
       </w:r>
@@ -802,7 +835,23 @@
     </w:p>
     <w:p>
       <w:r>
-        <w:t>1.1.7 expresses yt as a linear function, given the initial value y-1 and the values of w. To calculate the effect of w0 on yt. If w0 were to change with the same initial values, the effect on y would be:</w:t>
+        <w:t xml:space="preserve">1.1.7 expresses </w:t>
+      </w:r>
+      <w:proofErr w:type="spellStart"/>
+      <w:r>
+        <w:t>yt</w:t>
+      </w:r>
+      <w:proofErr w:type="spellEnd"/>
+      <w:r>
+        <w:t xml:space="preserve"> as a linear function, given the initial value y-1 and the values of w. To calculate the effect of w0 on </w:t>
+      </w:r>
+      <w:proofErr w:type="spellStart"/>
+      <w:r>
+        <w:t>yt</w:t>
+      </w:r>
+      <w:proofErr w:type="spellEnd"/>
+      <w:r>
+        <w:t>. If w0 were to change with the same initial values, the effect on y would be:</w:t>
       </w:r>
     </w:p>
     <w:p>
@@ -849,7 +898,15 @@
     </w:p>
     <w:p>
       <w:r>
-        <w:t>Remember that the partial derivative could be read as the rate of change of yt with respect to w0 equals theta to the t</w:t>
+        <w:t xml:space="preserve">Remember that the partial derivative could be read as the rate of change of </w:t>
+      </w:r>
+      <w:proofErr w:type="spellStart"/>
+      <w:r>
+        <w:t>yt</w:t>
+      </w:r>
+      <w:proofErr w:type="spellEnd"/>
+      <w:r>
+        <w:t xml:space="preserve"> with respect to w0 equals theta to the t</w:t>
       </w:r>
     </w:p>
     <w:p>
@@ -945,10 +1002,26 @@
     </w:p>
     <w:p>
       <w:r>
-        <w:t xml:space="preserve">Note above that in the above calculation the partial derivative of wt is used to substitute theta to the second power in. Then </w:t>
-      </w:r>
-      <w:r>
-        <w:t xml:space="preserve">you just need to address the term used for cancelling. It reads out as the rate of change of wt with respect to current income. </w:t>
+        <w:t xml:space="preserve">Note above that in the above calculation the partial derivative of </w:t>
+      </w:r>
+      <w:proofErr w:type="spellStart"/>
+      <w:r>
+        <w:t>wt</w:t>
+      </w:r>
+      <w:proofErr w:type="spellEnd"/>
+      <w:r>
+        <w:t xml:space="preserve"> is used to substitute theta to the second power in. Then </w:t>
+      </w:r>
+      <w:r>
+        <w:t xml:space="preserve">you just need to address the term used for cancelling. It reads out as the rate of change of </w:t>
+      </w:r>
+      <w:proofErr w:type="spellStart"/>
+      <w:r>
+        <w:t>wt</w:t>
+      </w:r>
+      <w:proofErr w:type="spellEnd"/>
+      <w:r>
+        <w:t xml:space="preserve"> with respect to current income. </w:t>
       </w:r>
     </w:p>
     <w:p>
@@ -1657,6 +1730,9 @@
     </w:p>
     <w:p>
       <w:r>
+        <w:rPr>
+          <w:noProof/>
+        </w:rPr>
         <w:drawing>
           <wp:inline distT="0" distB="0" distL="0" distR="0" wp14:anchorId="1E74FC4F" wp14:editId="6AC94C74">
             <wp:extent cx="3981450" cy="939214"/>
@@ -1717,6 +1793,9 @@
     </w:p>
     <w:p>
       <w:r>
+        <w:rPr>
+          <w:noProof/>
+        </w:rPr>
         <w:drawing>
           <wp:inline distT="0" distB="0" distL="0" distR="0" wp14:anchorId="27E5A7F8" wp14:editId="4DCB8B27">
             <wp:extent cx="3152775" cy="3663379"/>
@@ -1763,10 +1842,67 @@
         <w:t xml:space="preserve"> Centered Moving Average</w:t>
       </w:r>
     </w:p>
+    <w:p>
+      <w:r>
+        <w:t>For the last example table. They placed the MA at the third interval according to the previous three values. If it was a centered moving average it would be start at the second interval and go until interval n-1. This works fine for odd smoothing time periods but what if the number was even?</w:t>
+      </w:r>
+    </w:p>
+    <w:p/>
+    <w:p>
+      <w:r>
+        <w:t>If M=4 the centered MA’s would need to be placed at 2.5, 3.5, …</w:t>
+      </w:r>
+    </w:p>
+    <w:p>
+      <w:r>
+        <w:t>To avoid confusion we do another step of centered smoothing to place the values at 3,4,5,… instead</w:t>
+      </w:r>
+    </w:p>
+    <w:p>
+      <w:r>
+        <w:lastRenderedPageBreak/>
+        <w:drawing>
+          <wp:inline distT="0" distB="0" distL="0" distR="0" wp14:anchorId="66CA0E3D" wp14:editId="60FDCAE6">
+            <wp:extent cx="3200400" cy="4834487"/>
+            <wp:effectExtent l="0" t="0" r="0" b="4445"/>
+            <wp:docPr id="605275444" name="Picture 1" descr="A yellow paper with black text and numbers&#10;&#10;Description automatically generated"/>
+            <wp:cNvGraphicFramePr>
+              <a:graphicFrameLocks xmlns:a="http://schemas.openxmlformats.org/drawingml/2006/main" noChangeAspect="1"/>
+            </wp:cNvGraphicFramePr>
+            <a:graphic xmlns:a="http://schemas.openxmlformats.org/drawingml/2006/main">
+              <a:graphicData uri="http://schemas.openxmlformats.org/drawingml/2006/picture">
+                <pic:pic xmlns:pic="http://schemas.openxmlformats.org/drawingml/2006/picture">
+                  <pic:nvPicPr>
+                    <pic:cNvPr id="605275444" name="Picture 1" descr="A yellow paper with black text and numbers&#10;&#10;Description automatically generated"/>
+                    <pic:cNvPicPr/>
+                  </pic:nvPicPr>
+                  <pic:blipFill>
+                    <a:blip r:embed="rId30"/>
+                    <a:stretch>
+                      <a:fillRect/>
+                    </a:stretch>
+                  </pic:blipFill>
+                  <pic:spPr>
+                    <a:xfrm>
+                      <a:off x="0" y="0"/>
+                      <a:ext cx="3201235" cy="4835749"/>
+                    </a:xfrm>
+                    <a:prstGeom prst="rect">
+                      <a:avLst/>
+                    </a:prstGeom>
+                  </pic:spPr>
+                </pic:pic>
+              </a:graphicData>
+            </a:graphic>
+          </wp:inline>
+        </w:drawing>
+      </w:r>
+    </w:p>
     <w:p/>
     <w:p/>
-    <w:p>
-      <w:hyperlink r:id="rId30" w:history="1">
+    <w:p/>
+    <w:p>
+      <w:hyperlink r:id="rId31" w:history="1">
         <w:r>
           <w:rPr>
             <w:rStyle w:val="Hyperlink"/>
@@ -1833,7 +1969,7 @@
                     <pic:cNvPicPr/>
                   </pic:nvPicPr>
                   <pic:blipFill>
-                    <a:blip r:embed="rId31"/>
+                    <a:blip r:embed="rId32"/>
                     <a:stretch>
                       <a:fillRect/>
                     </a:stretch>
@@ -1904,7 +2040,7 @@
                     <pic:cNvPicPr/>
                   </pic:nvPicPr>
                   <pic:blipFill>
-                    <a:blip r:embed="rId32"/>
+                    <a:blip r:embed="rId33"/>
                     <a:stretch>
                       <a:fillRect/>
                     </a:stretch>
@@ -1994,7 +2130,7 @@
                     <pic:cNvPicPr/>
                   </pic:nvPicPr>
                   <pic:blipFill>
-                    <a:blip r:embed="rId33"/>
+                    <a:blip r:embed="rId34"/>
                     <a:stretch>
                       <a:fillRect/>
                     </a:stretch>
@@ -2052,7 +2188,7 @@
                     <pic:cNvPicPr/>
                   </pic:nvPicPr>
                   <pic:blipFill>
-                    <a:blip r:embed="rId34"/>
+                    <a:blip r:embed="rId35"/>
                     <a:stretch>
                       <a:fillRect/>
                     </a:stretch>
@@ -2075,7 +2211,15 @@
     </w:p>
     <w:p>
       <w:r>
-        <w:t xml:space="preserve">Combination of these two models is called an ARMA(p,q) model: Works well for stationary, low periodicity and autocorrelation </w:t>
+        <w:t>Combination of these two models is called an ARMA(</w:t>
+      </w:r>
+      <w:proofErr w:type="spellStart"/>
+      <w:r>
+        <w:t>p,q</w:t>
+      </w:r>
+      <w:proofErr w:type="spellEnd"/>
+      <w:r>
+        <w:t xml:space="preserve">) model: Works well for stationary, low periodicity and autocorrelation </w:t>
       </w:r>
     </w:p>
     <w:p>
@@ -2099,7 +2243,7 @@
                     <pic:cNvPicPr/>
                   </pic:nvPicPr>
                   <pic:blipFill>
-                    <a:blip r:embed="rId35"/>
+                    <a:blip r:embed="rId36"/>
                     <a:stretch>
                       <a:fillRect/>
                     </a:stretch>
@@ -2131,7 +2275,7 @@
       </w:r>
     </w:p>
     <w:p>
-      <w:hyperlink r:id="rId36" w:history="1">
+      <w:hyperlink r:id="rId37" w:history="1">
         <w:r>
           <w:rPr>
             <w:rStyle w:val="Hyperlink"/>
@@ -2150,7 +2294,7 @@
       </w:r>
     </w:p>
     <w:p>
-      <w:hyperlink r:id="rId37" w:history="1">
+      <w:hyperlink r:id="rId38" w:history="1">
         <w:r>
           <w:rPr>
             <w:rStyle w:val="Hyperlink"/>
@@ -2163,7 +2307,7 @@
       </w:r>
     </w:p>
     <w:p>
-      <w:hyperlink r:id="rId38" w:history="1">
+      <w:hyperlink r:id="rId39" w:history="1">
         <w:r>
           <w:rPr>
             <w:rStyle w:val="Hyperlink"/>
@@ -2176,7 +2320,7 @@
       </w:r>
     </w:p>
     <w:p>
-      <w:hyperlink r:id="rId39" w:history="1">
+      <w:hyperlink r:id="rId40" w:history="1">
         <w:r>
           <w:rPr>
             <w:rStyle w:val="Hyperlink"/>
@@ -2189,7 +2333,7 @@
       </w:r>
     </w:p>
     <w:p>
-      <w:hyperlink r:id="rId40" w:history="1">
+      <w:hyperlink r:id="rId41" w:history="1">
         <w:r>
           <w:rPr>
             <w:rStyle w:val="Hyperlink"/>
@@ -2226,7 +2370,7 @@
       </w:r>
     </w:p>
     <w:p>
-      <w:hyperlink r:id="rId41" w:history="1">
+      <w:hyperlink r:id="rId42" w:history="1">
         <w:r>
           <w:rPr>
             <w:rStyle w:val="Hyperlink"/>
@@ -2239,7 +2383,7 @@
       </w:r>
     </w:p>
     <w:p>
-      <w:hyperlink r:id="rId42" w:history="1">
+      <w:hyperlink r:id="rId43" w:history="1">
         <w:r>
           <w:rPr>
             <w:rStyle w:val="Hyperlink"/>
@@ -2252,7 +2396,7 @@
       </w:r>
     </w:p>
     <w:p>
-      <w:hyperlink r:id="rId43" w:history="1">
+      <w:hyperlink r:id="rId44" w:history="1">
         <w:r>
           <w:rPr>
             <w:rStyle w:val="Hyperlink"/>
@@ -2265,7 +2409,7 @@
       </w:r>
     </w:p>
     <w:p>
-      <w:hyperlink r:id="rId44" w:history="1">
+      <w:hyperlink r:id="rId45" w:history="1">
         <w:r>
           <w:rPr>
             <w:rStyle w:val="Hyperlink"/>
@@ -2278,7 +2422,7 @@
       </w:r>
     </w:p>
     <w:p>
-      <w:hyperlink r:id="rId45" w:history="1">
+      <w:hyperlink r:id="rId46" w:history="1">
         <w:r>
           <w:rPr>
             <w:rStyle w:val="Hyperlink"/>
@@ -2302,7 +2446,7 @@
       </w:r>
     </w:p>
     <w:p>
-      <w:hyperlink r:id="rId46" w:history="1">
+      <w:hyperlink r:id="rId47" w:history="1">
         <w:r>
           <w:rPr>
             <w:rStyle w:val="Hyperlink"/>
@@ -2315,7 +2459,7 @@
       </w:r>
     </w:p>
     <w:p>
-      <w:hyperlink r:id="rId47" w:history="1">
+      <w:hyperlink r:id="rId48" w:history="1">
         <w:r>
           <w:rPr>
             <w:rStyle w:val="Hyperlink"/>
@@ -2352,7 +2496,7 @@
       </w:r>
     </w:p>
     <w:p>
-      <w:hyperlink r:id="rId48" w:history="1">
+      <w:hyperlink r:id="rId49" w:history="1">
         <w:r>
           <w:rPr>
             <w:rStyle w:val="Hyperlink"/>
@@ -2365,7 +2509,7 @@
       </w:r>
     </w:p>
     <w:p>
-      <w:hyperlink r:id="rId49" w:history="1">
+      <w:hyperlink r:id="rId50" w:history="1">
         <w:r>
           <w:rPr>
             <w:rStyle w:val="Hyperlink"/>
@@ -2378,7 +2522,7 @@
       </w:r>
     </w:p>
     <w:p>
-      <w:hyperlink r:id="rId50" w:history="1">
+      <w:hyperlink r:id="rId51" w:history="1">
         <w:r>
           <w:rPr>
             <w:rStyle w:val="Hyperlink"/>
@@ -2391,7 +2535,7 @@
       </w:r>
     </w:p>
     <w:p>
-      <w:hyperlink r:id="rId51" w:history="1">
+      <w:hyperlink r:id="rId52" w:history="1">
         <w:r>
           <w:rPr>
             <w:rStyle w:val="Hyperlink"/>
@@ -2404,7 +2548,7 @@
       </w:r>
     </w:p>
     <w:p>
-      <w:hyperlink r:id="rId52" w:history="1">
+      <w:hyperlink r:id="rId53" w:history="1">
         <w:r>
           <w:rPr>
             <w:rStyle w:val="Hyperlink"/>
@@ -2446,7 +2590,7 @@
       </w:r>
     </w:p>
     <w:p>
-      <w:hyperlink r:id="rId53" w:history="1">
+      <w:hyperlink r:id="rId54" w:history="1">
         <w:r>
           <w:rPr>
             <w:rStyle w:val="Hyperlink"/>
@@ -2459,7 +2603,7 @@
       </w:r>
     </w:p>
     <w:p>
-      <w:hyperlink r:id="rId54" w:history="1">
+      <w:hyperlink r:id="rId55" w:history="1">
         <w:r>
           <w:rPr>
             <w:rStyle w:val="Hyperlink"/>
@@ -2472,7 +2616,7 @@
       </w:r>
     </w:p>
     <w:p>
-      <w:hyperlink r:id="rId55" w:history="1">
+      <w:hyperlink r:id="rId56" w:history="1">
         <w:r>
           <w:rPr>
             <w:rStyle w:val="Hyperlink"/>
@@ -2485,7 +2629,7 @@
       </w:r>
     </w:p>
     <w:p>
-      <w:hyperlink r:id="rId56" w:history="1">
+      <w:hyperlink r:id="rId57" w:history="1">
         <w:r>
           <w:rPr>
             <w:rStyle w:val="Hyperlink"/>
@@ -2498,7 +2642,7 @@
       </w:r>
     </w:p>
     <w:p>
-      <w:hyperlink r:id="rId57" w:history="1">
+      <w:hyperlink r:id="rId58" w:history="1">
         <w:r>
           <w:rPr>
             <w:rStyle w:val="Hyperlink"/>
@@ -2511,7 +2655,7 @@
       </w:r>
     </w:p>
     <w:p>
-      <w:hyperlink r:id="rId58" w:history="1">
+      <w:hyperlink r:id="rId59" w:history="1">
         <w:r>
           <w:rPr>
             <w:rStyle w:val="Hyperlink"/>
@@ -3112,9 +3256,11 @@
             <w:tcW w:w="2195" w:type="dxa"/>
           </w:tcPr>
           <w:p>
+            <w:proofErr w:type="spellStart"/>
             <w:r>
               <w:t>windDIR</w:t>
             </w:r>
+            <w:proofErr w:type="spellEnd"/>
           </w:p>
         </w:tc>
         <w:tc>
@@ -3164,9 +3310,11 @@
             <w:tcW w:w="2195" w:type="dxa"/>
           </w:tcPr>
           <w:p>
+            <w:proofErr w:type="spellStart"/>
             <w:r>
               <w:t>windMPH</w:t>
             </w:r>
+            <w:proofErr w:type="spellEnd"/>
           </w:p>
         </w:tc>
         <w:tc>
@@ -3216,9 +3364,11 @@
             <w:tcW w:w="2195" w:type="dxa"/>
           </w:tcPr>
           <w:p>
+            <w:proofErr w:type="spellStart"/>
             <w:r>
               <w:t>precip</w:t>
             </w:r>
+            <w:proofErr w:type="spellEnd"/>
           </w:p>
         </w:tc>
         <w:tc>
@@ -3268,9 +3418,11 @@
             <w:tcW w:w="2195" w:type="dxa"/>
           </w:tcPr>
           <w:p>
+            <w:proofErr w:type="spellStart"/>
             <w:r>
               <w:t>mslp</w:t>
             </w:r>
+            <w:proofErr w:type="spellEnd"/>
           </w:p>
         </w:tc>
         <w:tc>
@@ -3424,9 +3576,11 @@
             <w:tcW w:w="2195" w:type="dxa"/>
           </w:tcPr>
           <w:p>
+            <w:proofErr w:type="spellStart"/>
             <w:r>
               <w:t>wxcodes</w:t>
             </w:r>
+            <w:proofErr w:type="spellEnd"/>
           </w:p>
         </w:tc>
         <w:tc>
@@ -5049,7 +5203,7 @@
       </w:r>
     </w:p>
     <w:p>
-      <w:hyperlink r:id="rId59" w:history="1">
+      <w:hyperlink r:id="rId60" w:history="1">
         <w:r>
           <w:rPr>
             <w:rStyle w:val="Hyperlink"/>
@@ -5070,7 +5224,7 @@
       </w:r>
     </w:p>
     <w:p>
-      <w:hyperlink r:id="rId60" w:history="1">
+      <w:hyperlink r:id="rId61" w:history="1">
         <w:r>
           <w:rPr>
             <w:rStyle w:val="Hyperlink"/>
@@ -5083,7 +5237,7 @@
       </w:r>
     </w:p>
     <w:p>
-      <w:hyperlink r:id="rId61" w:history="1">
+      <w:hyperlink r:id="rId62" w:history="1">
         <w:r>
           <w:rPr>
             <w:rStyle w:val="Hyperlink"/>
@@ -5096,7 +5250,7 @@
       </w:r>
     </w:p>
     <w:p>
-      <w:hyperlink r:id="rId62" w:history="1">
+      <w:hyperlink r:id="rId63" w:history="1">
         <w:r>
           <w:rPr>
             <w:rStyle w:val="Hyperlink"/>
@@ -5131,7 +5285,7 @@
       </w:r>
     </w:p>
     <w:p>
-      <w:hyperlink r:id="rId63" w:history="1">
+      <w:hyperlink r:id="rId64" w:history="1">
         <w:r>
           <w:rPr>
             <w:rStyle w:val="Hyperlink"/>

</xml_diff>

<commit_message>
Begin taking notes on exponential smoothing
</commit_message>
<xml_diff>
--- a/docs/Data Science Roadmap.docx
+++ b/docs/Data Science Roadmap.docx
@@ -325,7 +325,15 @@
         </w:numPr>
       </w:pPr>
       <w:r>
-        <w:t xml:space="preserve">To evaluate each model to optimize for a variety of factors: error, compute, number of features, and more to be determined. </w:t>
+        <w:t xml:space="preserve">To evaluate each model to optimize for a variety of factors: error, </w:t>
+      </w:r>
+      <w:proofErr w:type="gramStart"/>
+      <w:r>
+        <w:t>compute</w:t>
+      </w:r>
+      <w:proofErr w:type="gramEnd"/>
+      <w:r>
+        <w:t xml:space="preserve">, number of features, and more to be determined. </w:t>
       </w:r>
     </w:p>
     <w:p/>
@@ -391,8 +399,13 @@
     </w:p>
     <w:p>
       <w:r>
-        <w:t>Chapter 13 on the Kalman filter could be covered after chapter 4, after chapter 12, or skipped altogether</w:t>
-      </w:r>
+        <w:t xml:space="preserve">Chapter 13 on the Kalman filter could be covered after chapter 4, after chapter 12, or skipped </w:t>
+      </w:r>
+      <w:proofErr w:type="gramStart"/>
+      <w:r>
+        <w:t>altogether</w:t>
+      </w:r>
+      <w:proofErr w:type="gramEnd"/>
     </w:p>
     <w:p>
       <w:r>
@@ -412,12 +425,25 @@
       </w:r>
       <w:proofErr w:type="spellEnd"/>
       <w:r>
-        <w:t xml:space="preserve"> 1 or skipped altogether</w:t>
-      </w:r>
-    </w:p>
-    <w:p>
-      <w:r>
-        <w:t>Although the book was written with an econometrics course in mind it should be useful in many other domains. It claims that “time series econometrics” has become almost synonymous with “empirical macroeconomics”</w:t>
+        <w:t xml:space="preserve"> 1 or skipped </w:t>
+      </w:r>
+      <w:proofErr w:type="gramStart"/>
+      <w:r>
+        <w:t>altogether</w:t>
+      </w:r>
+      <w:proofErr w:type="gramEnd"/>
+    </w:p>
+    <w:p>
+      <w:r>
+        <w:t xml:space="preserve">Although the book was written with an econometrics course in mind it should be useful in many other domains. It claims that “time series econometrics” has become almost synonymous with “empirical </w:t>
+      </w:r>
+      <w:proofErr w:type="gramStart"/>
+      <w:r>
+        <w:t>macroeconomics</w:t>
+      </w:r>
+      <w:proofErr w:type="gramEnd"/>
+      <w:r>
+        <w:t>”</w:t>
       </w:r>
     </w:p>
     <w:p/>
@@ -431,10 +457,12 @@
         <w:t xml:space="preserve">A difference equation is an equation relating an expression relating a variable y to </w:t>
       </w:r>
       <w:proofErr w:type="spellStart"/>
+      <w:proofErr w:type="gramStart"/>
       <w:r>
         <w:t>it’s</w:t>
       </w:r>
       <w:proofErr w:type="spellEnd"/>
+      <w:proofErr w:type="gramEnd"/>
       <w:r>
         <w:t xml:space="preserve"> previous values.</w:t>
       </w:r>
@@ -488,7 +516,15 @@
     </w:p>
     <w:p>
       <w:r>
-        <w:t>This is first order because the first lag of the variable (y</w:t>
+        <w:t xml:space="preserve">This is </w:t>
+      </w:r>
+      <w:proofErr w:type="gramStart"/>
+      <w:r>
+        <w:t>first</w:t>
+      </w:r>
+      <w:proofErr w:type="gramEnd"/>
+      <w:r>
+        <w:t xml:space="preserve"> order because the first lag of the variable (y</w:t>
       </w:r>
       <w:r>
         <w:rPr>
@@ -560,6 +596,7 @@
       </w:r>
     </w:p>
     <w:p>
+      <w:proofErr w:type="gramStart"/>
       <w:r>
         <w:t>m</w:t>
       </w:r>
@@ -570,10 +607,15 @@
         <w:t>t</w:t>
       </w:r>
       <w:r>
-        <w:t xml:space="preserve"> := log of real money holdings of the public</w:t>
-      </w:r>
-    </w:p>
-    <w:p>
+        <w:t xml:space="preserve"> :</w:t>
+      </w:r>
+      <w:proofErr w:type="gramEnd"/>
+      <w:r>
+        <w:t>= log of real money holdings of the public</w:t>
+      </w:r>
+    </w:p>
+    <w:p>
+      <w:proofErr w:type="gramStart"/>
       <w:r>
         <w:lastRenderedPageBreak/>
         <w:t>I</w:t>
@@ -585,7 +627,11 @@
         <w:t>t</w:t>
       </w:r>
       <w:r>
-        <w:t xml:space="preserve"> := </w:t>
+        <w:t xml:space="preserve"> :</w:t>
+      </w:r>
+      <w:proofErr w:type="gramEnd"/>
+      <w:r>
+        <w:t xml:space="preserve">= </w:t>
       </w:r>
       <w:r>
         <w:t>log of aggregate real income</w:t>
@@ -593,6 +639,7 @@
     </w:p>
     <w:p>
       <w:proofErr w:type="spellStart"/>
+      <w:proofErr w:type="gramStart"/>
       <w:r>
         <w:t>r</w:t>
       </w:r>
@@ -604,11 +651,16 @@
       </w:r>
       <w:proofErr w:type="spellEnd"/>
       <w:r>
-        <w:t xml:space="preserve"> := log of the interest rate on bank accounts</w:t>
+        <w:t xml:space="preserve"> :</w:t>
+      </w:r>
+      <w:proofErr w:type="gramEnd"/>
+      <w:r>
+        <w:t>= log of the interest rate on bank accounts</w:t>
       </w:r>
     </w:p>
     <w:p>
       <w:proofErr w:type="spellStart"/>
+      <w:proofErr w:type="gramStart"/>
       <w:r>
         <w:t>r</w:t>
       </w:r>
@@ -620,7 +672,11 @@
       </w:r>
       <w:proofErr w:type="spellEnd"/>
       <w:r>
-        <w:t xml:space="preserve"> := </w:t>
+        <w:t xml:space="preserve"> :</w:t>
+      </w:r>
+      <w:proofErr w:type="gramEnd"/>
+      <w:r>
+        <w:t xml:space="preserve">= </w:t>
       </w:r>
       <w:r>
         <w:t>log of the interest rate on commercial paper</w:t>
@@ -906,8 +962,13 @@
       </w:r>
       <w:proofErr w:type="spellEnd"/>
       <w:r>
-        <w:t xml:space="preserve"> with respect to w0 equals theta to the t</w:t>
-      </w:r>
+        <w:t xml:space="preserve"> with respect to w0 equals theta to the </w:t>
+      </w:r>
+      <w:proofErr w:type="gramStart"/>
+      <w:r>
+        <w:t>t</w:t>
+      </w:r>
+      <w:proofErr w:type="gramEnd"/>
     </w:p>
     <w:p>
       <w:r>
@@ -1287,8 +1348,13 @@
         </w:drawing>
       </w:r>
       <w:r>
-        <w:t xml:space="preserve"> increases exponentially</w:t>
-      </w:r>
+        <w:t xml:space="preserve"> increases </w:t>
+      </w:r>
+      <w:proofErr w:type="gramStart"/>
+      <w:r>
+        <w:t>exponentially</w:t>
+      </w:r>
+      <w:proofErr w:type="gramEnd"/>
     </w:p>
     <w:p>
       <w:r>
@@ -1344,8 +1410,13 @@
         </w:drawing>
       </w:r>
       <w:r>
-        <w:t xml:space="preserve"> increases exponentially alternating sign</w:t>
-      </w:r>
+        <w:t xml:space="preserve"> increases exponentially alternating </w:t>
+      </w:r>
+      <w:proofErr w:type="gramStart"/>
+      <w:r>
+        <w:t>sign</w:t>
+      </w:r>
+      <w:proofErr w:type="gramEnd"/>
     </w:p>
     <w:p>
       <w:r>
@@ -1572,13 +1643,31 @@
     </w:p>
     <w:p>
       <w:r>
-        <w:t>This is an engineering statistics handbook but I see some similarities with concept talked about in the video noted on below.</w:t>
-      </w:r>
-    </w:p>
-    <w:p>
+        <w:t xml:space="preserve">This is an engineering statistics </w:t>
+      </w:r>
+      <w:proofErr w:type="gramStart"/>
+      <w:r>
+        <w:t>handbook</w:t>
+      </w:r>
+      <w:proofErr w:type="gramEnd"/>
+      <w:r>
+        <w:t xml:space="preserve"> but I see some similarities with concept talked about in the video </w:t>
+      </w:r>
+      <w:proofErr w:type="gramStart"/>
+      <w:r>
+        <w:t>noted on</w:t>
+      </w:r>
+      <w:proofErr w:type="gramEnd"/>
+      <w:r>
+        <w:t xml:space="preserve"> below.</w:t>
+      </w:r>
+    </w:p>
+    <w:p>
+      <w:proofErr w:type="gramStart"/>
       <w:r>
         <w:t>6.4  Intro</w:t>
       </w:r>
+      <w:proofErr w:type="gramEnd"/>
     </w:p>
     <w:p>
       <w:r>
@@ -1666,7 +1755,15 @@
     </w:p>
     <w:p>
       <w:r>
-        <w:t xml:space="preserve"> It states that it is beyond the scope of the handbook to covers all these. The overview will start with:</w:t>
+        <w:t xml:space="preserve"> It states that it is beyond the scope of the handbook to </w:t>
+      </w:r>
+      <w:proofErr w:type="gramStart"/>
+      <w:r>
+        <w:t>covers</w:t>
+      </w:r>
+      <w:proofErr w:type="gramEnd"/>
+      <w:r>
+        <w:t xml:space="preserve"> all these. The overview will start with:</w:t>
       </w:r>
     </w:p>
     <w:p>
@@ -1709,7 +1806,23 @@
     <w:p/>
     <w:p>
       <w:r>
-        <w:t>Examples given show that perhaps a simple average would be a good estimator for the amount of supplies delivered by a random given delivery driver based of the averages of other delivery drivers. They show it to minimize MSE.</w:t>
+        <w:t xml:space="preserve">Examples given show that perhaps a simple average would be a good estimator for the </w:t>
+      </w:r>
+      <w:proofErr w:type="gramStart"/>
+      <w:r>
+        <w:t>amount</w:t>
+      </w:r>
+      <w:proofErr w:type="gramEnd"/>
+      <w:r>
+        <w:t xml:space="preserve"> of supplies delivered by a random given delivery driver based </w:t>
+      </w:r>
+      <w:proofErr w:type="gramStart"/>
+      <w:r>
+        <w:t>of</w:t>
+      </w:r>
+      <w:proofErr w:type="gramEnd"/>
+      <w:r>
+        <w:t xml:space="preserve"> the averages of other delivery drivers. They show it to minimize MSE.</w:t>
       </w:r>
     </w:p>
     <w:p>
@@ -1720,7 +1833,15 @@
     <w:p/>
     <w:p>
       <w:r>
-        <w:t xml:space="preserve">In general we can state that the simple average is only a good predictor if there are no trends. </w:t>
+        <w:t xml:space="preserve">In </w:t>
+      </w:r>
+      <w:proofErr w:type="gramStart"/>
+      <w:r>
+        <w:t>general</w:t>
+      </w:r>
+      <w:proofErr w:type="gramEnd"/>
+      <w:r>
+        <w:t xml:space="preserve"> we can state that the simple average is only a good predictor if there are no trends. </w:t>
       </w:r>
     </w:p>
     <w:p>
@@ -1844,22 +1965,57 @@
     </w:p>
     <w:p>
       <w:r>
-        <w:t>For the last example table. They placed the MA at the third interval according to the previous three values. If it was a centered moving average it would be start at the second interval and go until interval n-1. This works fine for odd smoothing time periods but what if the number was even?</w:t>
+        <w:t xml:space="preserve">For the last example table. They placed the MA at the third interval according to the previous three values. If it was a centered moving </w:t>
+      </w:r>
+      <w:proofErr w:type="gramStart"/>
+      <w:r>
+        <w:t>average</w:t>
+      </w:r>
+      <w:proofErr w:type="gramEnd"/>
+      <w:r>
+        <w:t xml:space="preserve"> it </w:t>
+      </w:r>
+      <w:proofErr w:type="gramStart"/>
+      <w:r>
+        <w:t>would be</w:t>
+      </w:r>
+      <w:proofErr w:type="gramEnd"/>
+      <w:r>
+        <w:t xml:space="preserve"> start at the second interval and go until interval n-1. This works fine for odd smoothing time periods but what if the number was even?</w:t>
       </w:r>
     </w:p>
     <w:p/>
     <w:p>
       <w:r>
-        <w:t>If M=4 the centered MA’s would need to be placed at 2.5, 3.5, …</w:t>
-      </w:r>
-    </w:p>
-    <w:p>
-      <w:r>
-        <w:t>To avoid confusion we do another step of centered smoothing to place the values at 3,4,5,… instead</w:t>
-      </w:r>
-    </w:p>
-    <w:p>
-      <w:r>
+        <w:t xml:space="preserve">If M=4 the centered </w:t>
+      </w:r>
+      <w:proofErr w:type="gramStart"/>
+      <w:r>
+        <w:t>MA’s</w:t>
+      </w:r>
+      <w:proofErr w:type="gramEnd"/>
+      <w:r>
+        <w:t xml:space="preserve"> would need to be placed at 2.5, 3.5, …</w:t>
+      </w:r>
+    </w:p>
+    <w:p>
+      <w:r>
+        <w:t>To avoid confusion we do another step of centered smoothing to place the values at 3,</w:t>
+      </w:r>
+      <w:proofErr w:type="gramStart"/>
+      <w:r>
+        <w:t>4,5,…</w:t>
+      </w:r>
+      <w:proofErr w:type="gramEnd"/>
+      <w:r>
+        <w:t xml:space="preserve"> instead</w:t>
+      </w:r>
+    </w:p>
+    <w:p>
+      <w:r>
+        <w:rPr>
+          <w:noProof/>
+        </w:rPr>
         <w:lastRenderedPageBreak/>
         <w:drawing>
           <wp:inline distT="0" distB="0" distL="0" distR="0" wp14:anchorId="66CA0E3D" wp14:editId="60FDCAE6">
@@ -1899,10 +2055,163 @@
       </w:r>
     </w:p>
     <w:p/>
+    <w:p>
+      <w:r>
+        <w:t xml:space="preserve">Neither the overall mean </w:t>
+      </w:r>
+      <w:proofErr w:type="gramStart"/>
+      <w:r>
+        <w:t>or</w:t>
+      </w:r>
+      <w:proofErr w:type="gramEnd"/>
+      <w:r>
+        <w:t xml:space="preserve"> moving average deal with significant trends. In order to use moving </w:t>
+      </w:r>
+      <w:proofErr w:type="gramStart"/>
+      <w:r>
+        <w:t>average</w:t>
+      </w:r>
+      <w:proofErr w:type="gramEnd"/>
+      <w:r>
+        <w:t xml:space="preserve"> to forecast a significant trend we can use </w:t>
+      </w:r>
+      <w:r>
+        <w:rPr>
+          <w:i/>
+          <w:iCs/>
+        </w:rPr>
+        <w:t xml:space="preserve">Double Moving Averages for </w:t>
+      </w:r>
+      <w:proofErr w:type="gramStart"/>
+      <w:r>
+        <w:rPr>
+          <w:i/>
+          <w:iCs/>
+        </w:rPr>
+        <w:t>a  Linear</w:t>
+      </w:r>
+      <w:proofErr w:type="gramEnd"/>
+      <w:r>
+        <w:rPr>
+          <w:i/>
+          <w:iCs/>
+        </w:rPr>
+        <w:t xml:space="preserve"> Trend Process</w:t>
+      </w:r>
+      <w:r>
+        <w:rPr>
+          <w:i/>
+          <w:iCs/>
+        </w:rPr>
+        <w:t xml:space="preserve">. </w:t>
+      </w:r>
+      <w:r>
+        <w:t xml:space="preserve">This calculates the moving average and a second level moving average using the previous MA values and the same M. Then an algorithm uses that data to compute a slope and intercept. It seems to me like this would produce a similar result </w:t>
+      </w:r>
+      <w:r>
+        <w:t>to</w:t>
+      </w:r>
+      <w:r>
+        <w:t xml:space="preserve"> linear regression.</w:t>
+      </w:r>
+    </w:p>
     <w:p/>
+    <w:p>
+      <w:r>
+        <w:t>6.4.3 Exponential Smoothing</w:t>
+      </w:r>
+    </w:p>
+    <w:p>
+      <w:r>
+        <w:t xml:space="preserve">In single moving averages the past datapoints were all weighted equally (1/n). In exponential smoothing the more recent datapoints are weighted more heavily as to give some recency bias. </w:t>
+      </w:r>
+    </w:p>
+    <w:p>
+      <w:r>
+        <w:t>Single, double, and triple exponential smoothing will be discussed in this handbook.</w:t>
+      </w:r>
+    </w:p>
     <w:p/>
     <w:p>
-      <w:hyperlink r:id="rId31" w:history="1">
+      <w:r>
+        <w:t>6.4.3.1</w:t>
+      </w:r>
+      <w:r>
+        <w:t xml:space="preserve"> </w:t>
+      </w:r>
+      <w:r>
+        <w:t>Single Exponential Smoothing</w:t>
+      </w:r>
+    </w:p>
+    <w:p>
+      <w:r>
+        <w:lastRenderedPageBreak/>
+        <w:t xml:space="preserve">The smoothing scheme is initialized by setting S2 to y1. Where Si stands for the smoothed observation or EWMA (Exponentially weighted moving average?). </w:t>
+      </w:r>
+    </w:p>
+    <w:p>
+      <w:r>
+        <w:t>Si is given by the equation:</w:t>
+      </w:r>
+    </w:p>
+    <w:p>
+      <w:r>
+        <w:drawing>
+          <wp:inline distT="0" distB="0" distL="0" distR="0" wp14:anchorId="1C55AD4F" wp14:editId="1DE68293">
+            <wp:extent cx="3267531" cy="333422"/>
+            <wp:effectExtent l="0" t="0" r="0" b="9525"/>
+            <wp:docPr id="868940155" name="Picture 1"/>
+            <wp:cNvGraphicFramePr>
+              <a:graphicFrameLocks xmlns:a="http://schemas.openxmlformats.org/drawingml/2006/main" noChangeAspect="1"/>
+            </wp:cNvGraphicFramePr>
+            <a:graphic xmlns:a="http://schemas.openxmlformats.org/drawingml/2006/main">
+              <a:graphicData uri="http://schemas.openxmlformats.org/drawingml/2006/picture">
+                <pic:pic xmlns:pic="http://schemas.openxmlformats.org/drawingml/2006/picture">
+                  <pic:nvPicPr>
+                    <pic:cNvPr id="868940155" name=""/>
+                    <pic:cNvPicPr/>
+                  </pic:nvPicPr>
+                  <pic:blipFill>
+                    <a:blip r:embed="rId31"/>
+                    <a:stretch>
+                      <a:fillRect/>
+                    </a:stretch>
+                  </pic:blipFill>
+                  <pic:spPr>
+                    <a:xfrm>
+                      <a:off x="0" y="0"/>
+                      <a:ext cx="3267531" cy="333422"/>
+                    </a:xfrm>
+                    <a:prstGeom prst="rect">
+                      <a:avLst/>
+                    </a:prstGeom>
+                  </pic:spPr>
+                </pic:pic>
+              </a:graphicData>
+            </a:graphic>
+          </wp:inline>
+        </w:drawing>
+      </w:r>
+    </w:p>
+    <w:p>
+      <w:r>
+        <w:t xml:space="preserve">I need to test this out in a code environment to fully understand </w:t>
+      </w:r>
+      <w:r>
+        <w:t>what’s</w:t>
+      </w:r>
+      <w:r>
+        <w:t xml:space="preserve"> going on </w:t>
+      </w:r>
+      <w:proofErr w:type="gramStart"/>
+      <w:r>
+        <w:t>here</w:t>
+      </w:r>
+      <w:proofErr w:type="gramEnd"/>
+    </w:p>
+    <w:p/>
+    <w:p>
+      <w:hyperlink r:id="rId32" w:history="1">
         <w:r>
           <w:rPr>
             <w:rStyle w:val="Hyperlink"/>
@@ -1916,8 +2225,13 @@
     </w:p>
     <w:p>
       <w:r>
-        <w:t>Time series – collection of datapoint ordered in time</w:t>
-      </w:r>
+        <w:t xml:space="preserve">Time series – collection of datapoint ordered in </w:t>
+      </w:r>
+      <w:proofErr w:type="gramStart"/>
+      <w:r>
+        <w:t>time</w:t>
+      </w:r>
+      <w:proofErr w:type="gramEnd"/>
     </w:p>
     <w:p>
       <w:r>
@@ -1941,8 +2255,13 @@
         <w:ind w:left="720"/>
       </w:pPr>
       <w:r>
-        <w:t>Mean and variance don’t change over time</w:t>
-      </w:r>
+        <w:t xml:space="preserve">Mean and variance don’t change over </w:t>
+      </w:r>
+      <w:proofErr w:type="gramStart"/>
+      <w:r>
+        <w:t>time</w:t>
+      </w:r>
+      <w:proofErr w:type="gramEnd"/>
     </w:p>
     <w:p>
       <w:pPr>
@@ -1952,7 +2271,6 @@
         <w:rPr>
           <w:noProof/>
         </w:rPr>
-        <w:lastRenderedPageBreak/>
         <w:drawing>
           <wp:inline distT="0" distB="0" distL="0" distR="0" wp14:anchorId="5FFE76DD" wp14:editId="68D9F180">
             <wp:extent cx="5229225" cy="1606758"/>
@@ -1969,7 +2287,7 @@
                     <pic:cNvPicPr/>
                   </pic:nvPicPr>
                   <pic:blipFill>
-                    <a:blip r:embed="rId32"/>
+                    <a:blip r:embed="rId33"/>
                     <a:stretch>
                       <a:fillRect/>
                     </a:stretch>
@@ -2040,7 +2358,7 @@
                     <pic:cNvPicPr/>
                   </pic:nvPicPr>
                   <pic:blipFill>
-                    <a:blip r:embed="rId33"/>
+                    <a:blip r:embed="rId34"/>
                     <a:stretch>
                       <a:fillRect/>
                     </a:stretch>
@@ -2078,6 +2396,7 @@
         <w:ind w:left="720"/>
       </w:pPr>
       <w:r>
+        <w:lastRenderedPageBreak/>
         <w:t>Correlation of a time series with a delayed copy of itself</w:t>
       </w:r>
     </w:p>
@@ -2086,8 +2405,13 @@
         <w:ind w:left="720"/>
       </w:pPr>
       <w:r>
-        <w:t>Ex. Is that temperature is greatly correlated with temperature from the previous day</w:t>
-      </w:r>
+        <w:t xml:space="preserve">Ex. Is that temperature is greatly correlated with temperature from the previous </w:t>
+      </w:r>
+      <w:proofErr w:type="gramStart"/>
+      <w:r>
+        <w:t>day</w:t>
+      </w:r>
+      <w:proofErr w:type="gramEnd"/>
     </w:p>
     <w:p>
       <w:r>
@@ -2130,7 +2454,7 @@
                     <pic:cNvPicPr/>
                   </pic:nvPicPr>
                   <pic:blipFill>
-                    <a:blip r:embed="rId34"/>
+                    <a:blip r:embed="rId35"/>
                     <a:stretch>
                       <a:fillRect/>
                     </a:stretch>
@@ -2171,7 +2495,6 @@
         <w:rPr>
           <w:noProof/>
         </w:rPr>
-        <w:lastRenderedPageBreak/>
         <w:drawing>
           <wp:inline distT="0" distB="0" distL="0" distR="0" wp14:anchorId="5C26EB0B" wp14:editId="0EBBC18F">
             <wp:extent cx="4257675" cy="1497009"/>
@@ -2188,7 +2511,7 @@
                     <pic:cNvPicPr/>
                   </pic:nvPicPr>
                   <pic:blipFill>
-                    <a:blip r:embed="rId35"/>
+                    <a:blip r:embed="rId36"/>
                     <a:stretch>
                       <a:fillRect/>
                     </a:stretch>
@@ -2214,10 +2537,12 @@
         <w:t>Combination of these two models is called an ARMA(</w:t>
       </w:r>
       <w:proofErr w:type="spellStart"/>
+      <w:proofErr w:type="gramStart"/>
       <w:r>
         <w:t>p,q</w:t>
       </w:r>
       <w:proofErr w:type="spellEnd"/>
+      <w:proofErr w:type="gramEnd"/>
       <w:r>
         <w:t xml:space="preserve">) model: Works well for stationary, low periodicity and autocorrelation </w:t>
       </w:r>
@@ -2243,7 +2568,7 @@
                     <pic:cNvPicPr/>
                   </pic:nvPicPr>
                   <pic:blipFill>
-                    <a:blip r:embed="rId36"/>
+                    <a:blip r:embed="rId37"/>
                     <a:stretch>
                       <a:fillRect/>
                     </a:stretch>
@@ -2275,7 +2600,7 @@
       </w:r>
     </w:p>
     <w:p>
-      <w:hyperlink r:id="rId37" w:history="1">
+      <w:hyperlink r:id="rId38" w:history="1">
         <w:r>
           <w:rPr>
             <w:rStyle w:val="Hyperlink"/>
@@ -2294,7 +2619,7 @@
       </w:r>
     </w:p>
     <w:p>
-      <w:hyperlink r:id="rId38" w:history="1">
+      <w:hyperlink r:id="rId39" w:history="1">
         <w:r>
           <w:rPr>
             <w:rStyle w:val="Hyperlink"/>
@@ -2307,7 +2632,7 @@
       </w:r>
     </w:p>
     <w:p>
-      <w:hyperlink r:id="rId39" w:history="1">
+      <w:hyperlink r:id="rId40" w:history="1">
         <w:r>
           <w:rPr>
             <w:rStyle w:val="Hyperlink"/>
@@ -2320,7 +2645,7 @@
       </w:r>
     </w:p>
     <w:p>
-      <w:hyperlink r:id="rId40" w:history="1">
+      <w:hyperlink r:id="rId41" w:history="1">
         <w:r>
           <w:rPr>
             <w:rStyle w:val="Hyperlink"/>
@@ -2333,7 +2658,7 @@
       </w:r>
     </w:p>
     <w:p>
-      <w:hyperlink r:id="rId41" w:history="1">
+      <w:hyperlink r:id="rId42" w:history="1">
         <w:r>
           <w:rPr>
             <w:rStyle w:val="Hyperlink"/>
@@ -2370,7 +2695,7 @@
       </w:r>
     </w:p>
     <w:p>
-      <w:hyperlink r:id="rId42" w:history="1">
+      <w:hyperlink r:id="rId43" w:history="1">
         <w:r>
           <w:rPr>
             <w:rStyle w:val="Hyperlink"/>
@@ -2383,7 +2708,7 @@
       </w:r>
     </w:p>
     <w:p>
-      <w:hyperlink r:id="rId43" w:history="1">
+      <w:hyperlink r:id="rId44" w:history="1">
         <w:r>
           <w:rPr>
             <w:rStyle w:val="Hyperlink"/>
@@ -2396,7 +2721,7 @@
       </w:r>
     </w:p>
     <w:p>
-      <w:hyperlink r:id="rId44" w:history="1">
+      <w:hyperlink r:id="rId45" w:history="1">
         <w:r>
           <w:rPr>
             <w:rStyle w:val="Hyperlink"/>
@@ -2409,7 +2734,7 @@
       </w:r>
     </w:p>
     <w:p>
-      <w:hyperlink r:id="rId45" w:history="1">
+      <w:hyperlink r:id="rId46" w:history="1">
         <w:r>
           <w:rPr>
             <w:rStyle w:val="Hyperlink"/>
@@ -2422,7 +2747,7 @@
       </w:r>
     </w:p>
     <w:p>
-      <w:hyperlink r:id="rId46" w:history="1">
+      <w:hyperlink r:id="rId47" w:history="1">
         <w:r>
           <w:rPr>
             <w:rStyle w:val="Hyperlink"/>
@@ -2446,7 +2771,7 @@
       </w:r>
     </w:p>
     <w:p>
-      <w:hyperlink r:id="rId47" w:history="1">
+      <w:hyperlink r:id="rId48" w:history="1">
         <w:r>
           <w:rPr>
             <w:rStyle w:val="Hyperlink"/>
@@ -2459,7 +2784,7 @@
       </w:r>
     </w:p>
     <w:p>
-      <w:hyperlink r:id="rId48" w:history="1">
+      <w:hyperlink r:id="rId49" w:history="1">
         <w:r>
           <w:rPr>
             <w:rStyle w:val="Hyperlink"/>
@@ -2496,7 +2821,7 @@
       </w:r>
     </w:p>
     <w:p>
-      <w:hyperlink r:id="rId49" w:history="1">
+      <w:hyperlink r:id="rId50" w:history="1">
         <w:r>
           <w:rPr>
             <w:rStyle w:val="Hyperlink"/>
@@ -2509,7 +2834,7 @@
       </w:r>
     </w:p>
     <w:p>
-      <w:hyperlink r:id="rId50" w:history="1">
+      <w:hyperlink r:id="rId51" w:history="1">
         <w:r>
           <w:rPr>
             <w:rStyle w:val="Hyperlink"/>
@@ -2522,7 +2847,7 @@
       </w:r>
     </w:p>
     <w:p>
-      <w:hyperlink r:id="rId51" w:history="1">
+      <w:hyperlink r:id="rId52" w:history="1">
         <w:r>
           <w:rPr>
             <w:rStyle w:val="Hyperlink"/>
@@ -2535,7 +2860,7 @@
       </w:r>
     </w:p>
     <w:p>
-      <w:hyperlink r:id="rId52" w:history="1">
+      <w:hyperlink r:id="rId53" w:history="1">
         <w:r>
           <w:rPr>
             <w:rStyle w:val="Hyperlink"/>
@@ -2548,7 +2873,7 @@
       </w:r>
     </w:p>
     <w:p>
-      <w:hyperlink r:id="rId53" w:history="1">
+      <w:hyperlink r:id="rId54" w:history="1">
         <w:r>
           <w:rPr>
             <w:rStyle w:val="Hyperlink"/>
@@ -2590,7 +2915,7 @@
       </w:r>
     </w:p>
     <w:p>
-      <w:hyperlink r:id="rId54" w:history="1">
+      <w:hyperlink r:id="rId55" w:history="1">
         <w:r>
           <w:rPr>
             <w:rStyle w:val="Hyperlink"/>
@@ -2603,7 +2928,7 @@
       </w:r>
     </w:p>
     <w:p>
-      <w:hyperlink r:id="rId55" w:history="1">
+      <w:hyperlink r:id="rId56" w:history="1">
         <w:r>
           <w:rPr>
             <w:rStyle w:val="Hyperlink"/>
@@ -2616,7 +2941,7 @@
       </w:r>
     </w:p>
     <w:p>
-      <w:hyperlink r:id="rId56" w:history="1">
+      <w:hyperlink r:id="rId57" w:history="1">
         <w:r>
           <w:rPr>
             <w:rStyle w:val="Hyperlink"/>
@@ -2629,7 +2954,7 @@
       </w:r>
     </w:p>
     <w:p>
-      <w:hyperlink r:id="rId57" w:history="1">
+      <w:hyperlink r:id="rId58" w:history="1">
         <w:r>
           <w:rPr>
             <w:rStyle w:val="Hyperlink"/>
@@ -2642,7 +2967,7 @@
       </w:r>
     </w:p>
     <w:p>
-      <w:hyperlink r:id="rId58" w:history="1">
+      <w:hyperlink r:id="rId59" w:history="1">
         <w:r>
           <w:rPr>
             <w:rStyle w:val="Hyperlink"/>
@@ -2655,7 +2980,7 @@
       </w:r>
     </w:p>
     <w:p>
-      <w:hyperlink r:id="rId59" w:history="1">
+      <w:hyperlink r:id="rId60" w:history="1">
         <w:r>
           <w:rPr>
             <w:rStyle w:val="Hyperlink"/>
@@ -2863,11 +3188,16 @@
           </w:tcPr>
           <w:p>
             <w:r>
-              <w:t>Int [0,</w:t>
+              <w:t>Int [</w:t>
+            </w:r>
+            <w:proofErr w:type="gramStart"/>
+            <w:r>
+              <w:t>0,</w:t>
             </w:r>
             <w:r>
               <w:t>+</w:t>
             </w:r>
+            <w:proofErr w:type="gramEnd"/>
             <w:r>
               <w:t>]</w:t>
             </w:r>
@@ -3021,7 +3351,15 @@
           </w:tcPr>
           <w:p>
             <w:r>
-              <w:t>Float [0,+]</w:t>
+              <w:t>Float [</w:t>
+            </w:r>
+            <w:proofErr w:type="gramStart"/>
+            <w:r>
+              <w:t>0,+</w:t>
+            </w:r>
+            <w:proofErr w:type="gramEnd"/>
+            <w:r>
+              <w:t>]</w:t>
             </w:r>
           </w:p>
         </w:tc>
@@ -3173,7 +3511,15 @@
           </w:tcPr>
           <w:p>
             <w:r>
-              <w:t>Float [-,+]</w:t>
+              <w:t>Float [</w:t>
+            </w:r>
+            <w:proofErr w:type="gramStart"/>
+            <w:r>
+              <w:t>-,+</w:t>
+            </w:r>
+            <w:proofErr w:type="gramEnd"/>
+            <w:r>
+              <w:t>]</w:t>
             </w:r>
           </w:p>
         </w:tc>
@@ -3333,7 +3679,15 @@
           </w:tcPr>
           <w:p>
             <w:r>
-              <w:t>Float [0,+]</w:t>
+              <w:t>Float [</w:t>
+            </w:r>
+            <w:proofErr w:type="gramStart"/>
+            <w:r>
+              <w:t>0,+</w:t>
+            </w:r>
+            <w:proofErr w:type="gramEnd"/>
+            <w:r>
+              <w:t>]</w:t>
             </w:r>
           </w:p>
         </w:tc>
@@ -3387,7 +3741,15 @@
           </w:tcPr>
           <w:p>
             <w:r>
-              <w:t>Float [0,+]</w:t>
+              <w:t>Float [</w:t>
+            </w:r>
+            <w:proofErr w:type="gramStart"/>
+            <w:r>
+              <w:t>0,+</w:t>
+            </w:r>
+            <w:proofErr w:type="gramEnd"/>
+            <w:r>
+              <w:t>]</w:t>
             </w:r>
           </w:p>
         </w:tc>
@@ -3441,7 +3803,15 @@
           </w:tcPr>
           <w:p>
             <w:r>
-              <w:t>Float [0,+]</w:t>
+              <w:t>Float [</w:t>
+            </w:r>
+            <w:proofErr w:type="gramStart"/>
+            <w:r>
+              <w:t>0,+</w:t>
+            </w:r>
+            <w:proofErr w:type="gramEnd"/>
+            <w:r>
+              <w:t>]</w:t>
             </w:r>
           </w:p>
         </w:tc>
@@ -3545,7 +3915,15 @@
           </w:tcPr>
           <w:p>
             <w:r>
-              <w:t>Float [0,+]</w:t>
+              <w:t>Float [</w:t>
+            </w:r>
+            <w:proofErr w:type="gramStart"/>
+            <w:r>
+              <w:t>0,+</w:t>
+            </w:r>
+            <w:proofErr w:type="gramEnd"/>
+            <w:r>
+              <w:t>]</w:t>
             </w:r>
           </w:p>
         </w:tc>
@@ -3651,7 +4029,15 @@
           </w:tcPr>
           <w:p>
             <w:r>
-              <w:t>Float [0,+]</w:t>
+              <w:t>Float [</w:t>
+            </w:r>
+            <w:proofErr w:type="gramStart"/>
+            <w:r>
+              <w:t>0,+</w:t>
+            </w:r>
+            <w:proofErr w:type="gramEnd"/>
+            <w:r>
+              <w:t>]</w:t>
             </w:r>
           </w:p>
         </w:tc>
@@ -3703,7 +4089,15 @@
           </w:tcPr>
           <w:p>
             <w:r>
-              <w:t>Float [0,+]</w:t>
+              <w:t>Float [</w:t>
+            </w:r>
+            <w:proofErr w:type="gramStart"/>
+            <w:r>
+              <w:t>0,+</w:t>
+            </w:r>
+            <w:proofErr w:type="gramEnd"/>
+            <w:r>
+              <w:t>]</w:t>
             </w:r>
           </w:p>
         </w:tc>
@@ -3755,7 +4149,15 @@
           </w:tcPr>
           <w:p>
             <w:r>
-              <w:t>Float [0,+]</w:t>
+              <w:t>Float [</w:t>
+            </w:r>
+            <w:proofErr w:type="gramStart"/>
+            <w:r>
+              <w:t>0,+</w:t>
+            </w:r>
+            <w:proofErr w:type="gramEnd"/>
+            <w:r>
+              <w:t>]</w:t>
             </w:r>
           </w:p>
         </w:tc>
@@ -3807,7 +4209,15 @@
           </w:tcPr>
           <w:p>
             <w:r>
-              <w:t>Float [0,+]</w:t>
+              <w:t>Float [</w:t>
+            </w:r>
+            <w:proofErr w:type="gramStart"/>
+            <w:r>
+              <w:t>0,+</w:t>
+            </w:r>
+            <w:proofErr w:type="gramEnd"/>
+            <w:r>
+              <w:t>]</w:t>
             </w:r>
           </w:p>
         </w:tc>
@@ -3829,6 +4239,7 @@
           </w:tcPr>
           <w:p>
             <w:r>
+              <w:lastRenderedPageBreak/>
               <w:t>F19</w:t>
             </w:r>
           </w:p>
@@ -3859,7 +4270,15 @@
           </w:tcPr>
           <w:p>
             <w:r>
-              <w:t>Float [0,+]</w:t>
+              <w:t>Float [</w:t>
+            </w:r>
+            <w:proofErr w:type="gramStart"/>
+            <w:r>
+              <w:t>0,+</w:t>
+            </w:r>
+            <w:proofErr w:type="gramEnd"/>
+            <w:r>
+              <w:t>]</w:t>
             </w:r>
           </w:p>
         </w:tc>
@@ -3911,7 +4330,15 @@
           </w:tcPr>
           <w:p>
             <w:r>
-              <w:t>Float [0,+]</w:t>
+              <w:t>Float [</w:t>
+            </w:r>
+            <w:proofErr w:type="gramStart"/>
+            <w:r>
+              <w:t>0,+</w:t>
+            </w:r>
+            <w:proofErr w:type="gramEnd"/>
+            <w:r>
+              <w:t>]</w:t>
             </w:r>
           </w:p>
         </w:tc>
@@ -3963,7 +4390,15 @@
           </w:tcPr>
           <w:p>
             <w:r>
-              <w:t>Float [0,+]</w:t>
+              <w:t>Float [</w:t>
+            </w:r>
+            <w:proofErr w:type="gramStart"/>
+            <w:r>
+              <w:t>0,+</w:t>
+            </w:r>
+            <w:proofErr w:type="gramEnd"/>
+            <w:r>
+              <w:t>]</w:t>
             </w:r>
           </w:p>
         </w:tc>
@@ -4015,7 +4450,15 @@
           </w:tcPr>
           <w:p>
             <w:r>
-              <w:t>Float [0,+]</w:t>
+              <w:t>Float [</w:t>
+            </w:r>
+            <w:proofErr w:type="gramStart"/>
+            <w:r>
+              <w:t>0,+</w:t>
+            </w:r>
+            <w:proofErr w:type="gramEnd"/>
+            <w:r>
+              <w:t>]</w:t>
             </w:r>
           </w:p>
         </w:tc>
@@ -4067,7 +4510,15 @@
           </w:tcPr>
           <w:p>
             <w:r>
-              <w:t>Float [0,+]</w:t>
+              <w:t>Float [</w:t>
+            </w:r>
+            <w:proofErr w:type="gramStart"/>
+            <w:r>
+              <w:t>0,+</w:t>
+            </w:r>
+            <w:proofErr w:type="gramEnd"/>
+            <w:r>
+              <w:t>]</w:t>
             </w:r>
           </w:p>
         </w:tc>
@@ -4261,7 +4712,15 @@
           </w:tcPr>
           <w:p>
             <w:r>
-              <w:t>Few Cloud Layer</w:t>
+              <w:t xml:space="preserve">Few </w:t>
+            </w:r>
+            <w:proofErr w:type="gramStart"/>
+            <w:r>
+              <w:t>Cloud</w:t>
+            </w:r>
+            <w:proofErr w:type="gramEnd"/>
+            <w:r>
+              <w:t xml:space="preserve"> Layer</w:t>
             </w:r>
           </w:p>
         </w:tc>
@@ -4501,7 +4960,6 @@
           </w:tcPr>
           <w:p>
             <w:r>
-              <w:lastRenderedPageBreak/>
               <w:t>F32</w:t>
             </w:r>
           </w:p>
@@ -5127,8 +5585,13 @@
     </w:p>
     <w:p>
       <w:r>
-        <w:t>Replace missing values</w:t>
-      </w:r>
+        <w:t xml:space="preserve">Replace missing </w:t>
+      </w:r>
+      <w:proofErr w:type="gramStart"/>
+      <w:r>
+        <w:t>values</w:t>
+      </w:r>
+      <w:proofErr w:type="gramEnd"/>
     </w:p>
     <w:p>
       <w:r>
@@ -5139,7 +5602,15 @@
     <w:p>
       <w:r>
         <w:tab/>
-        <w:t>Could I make the data more usable by regularizing the time delta between data readings.  Perhaps just duplicate rows of data to more evenly space out the time of recording.</w:t>
+        <w:t xml:space="preserve">Could I make the data more usable by regularizing the time delta between data readings.  Perhaps just duplicate rows of data to </w:t>
+      </w:r>
+      <w:proofErr w:type="gramStart"/>
+      <w:r>
+        <w:t>more evenly space out the time of recording</w:t>
+      </w:r>
+      <w:proofErr w:type="gramEnd"/>
+      <w:r>
+        <w:t>.</w:t>
       </w:r>
     </w:p>
     <w:p/>
@@ -5162,6 +5633,7 @@
     </w:p>
     <w:p>
       <w:r>
+        <w:lastRenderedPageBreak/>
         <w:tab/>
         <w:t>Ex. WX Codes</w:t>
       </w:r>
@@ -5169,8 +5641,13 @@
     <w:p/>
     <w:p>
       <w:r>
-        <w:t>Address data imbalances</w:t>
-      </w:r>
+        <w:t xml:space="preserve">Address data </w:t>
+      </w:r>
+      <w:proofErr w:type="gramStart"/>
+      <w:r>
+        <w:t>imbalances</w:t>
+      </w:r>
+      <w:proofErr w:type="gramEnd"/>
     </w:p>
     <w:p>
       <w:r>
@@ -5203,7 +5680,7 @@
       </w:r>
     </w:p>
     <w:p>
-      <w:hyperlink r:id="rId60" w:history="1">
+      <w:hyperlink r:id="rId61" w:history="1">
         <w:r>
           <w:rPr>
             <w:rStyle w:val="Hyperlink"/>
@@ -5224,7 +5701,7 @@
       </w:r>
     </w:p>
     <w:p>
-      <w:hyperlink r:id="rId61" w:history="1">
+      <w:hyperlink r:id="rId62" w:history="1">
         <w:r>
           <w:rPr>
             <w:rStyle w:val="Hyperlink"/>
@@ -5237,7 +5714,7 @@
       </w:r>
     </w:p>
     <w:p>
-      <w:hyperlink r:id="rId62" w:history="1">
+      <w:hyperlink r:id="rId63" w:history="1">
         <w:r>
           <w:rPr>
             <w:rStyle w:val="Hyperlink"/>
@@ -5250,7 +5727,7 @@
       </w:r>
     </w:p>
     <w:p>
-      <w:hyperlink r:id="rId63" w:history="1">
+      <w:hyperlink r:id="rId64" w:history="1">
         <w:r>
           <w:rPr>
             <w:rStyle w:val="Hyperlink"/>
@@ -5285,7 +5762,7 @@
       </w:r>
     </w:p>
     <w:p>
-      <w:hyperlink r:id="rId64" w:history="1">
+      <w:hyperlink r:id="rId65" w:history="1">
         <w:r>
           <w:rPr>
             <w:rStyle w:val="Hyperlink"/>
@@ -5333,6 +5810,7 @@
       <w:bookmarkStart w:id="6" w:name="_Model_Results"/>
       <w:bookmarkEnd w:id="6"/>
       <w:r>
+        <w:lastRenderedPageBreak/>
         <w:t>Model Results</w:t>
       </w:r>
     </w:p>

</xml_diff>